<commit_message>
• Bugs are getting fixed!!!
</commit_message>
<xml_diff>
--- a/Tests/TestHBIL/HBIL.docx
+++ b/Tests/TestHBIL/HBIL.docx
@@ -6556,8 +6556,6 @@
           </m:r>
         </m:oMath>
       </m:oMathPara>
-      <w:bookmarkStart w:id="3" w:name="_GoBack"/>
-      <w:bookmarkEnd w:id="3"/>
     </w:p>
     <w:p>
       <w:pPr>
@@ -6697,39 +6695,39 @@
         <w:ind w:left="-540" w:right="-540"/>
         <w:rPr>
           <w:rFonts w:eastAsiaTheme="minorEastAsia"/>
-          <w:b/>
         </w:rPr>
       </w:pPr>
       <m:oMathPara>
         <m:oMath>
-          <m:r>
-            <m:rPr>
-              <m:sty m:val="bi"/>
-            </m:rPr>
-            <w:rPr>
-              <w:rFonts w:ascii="Cambria Math" w:hAnsi="Cambria Math"/>
-            </w:rPr>
-            <m:t>∆x</m:t>
-          </m:r>
-          <m:r>
-            <w:rPr>
-              <w:rFonts w:ascii="Cambria Math" w:hAnsi="Cambria Math"/>
-            </w:rPr>
-            <m:t>=</m:t>
-          </m:r>
-          <m:sSub>
-            <m:sSubPr>
+          <m:eqArr>
+            <m:eqArrPr>
+              <m:maxDist m:val="1"/>
               <m:ctrlPr>
                 <w:rPr>
-                  <w:rFonts w:ascii="Cambria Math" w:hAnsi="Cambria Math"/>
+                  <w:rFonts w:ascii="Cambria Math" w:eastAsiaTheme="minorEastAsia" w:hAnsi="Cambria Math"/>
                   <w:b/>
                   <w:i/>
                 </w:rPr>
               </m:ctrlPr>
-            </m:sSubPr>
+            </m:eqArrPr>
             <m:e>
-              <m:sSup>
-                <m:sSupPr>
+              <m:r>
+                <m:rPr>
+                  <m:sty m:val="bi"/>
+                </m:rPr>
+                <w:rPr>
+                  <w:rFonts w:ascii="Cambria Math" w:hAnsi="Cambria Math"/>
+                </w:rPr>
+                <m:t>∆x</m:t>
+              </m:r>
+              <m:r>
+                <w:rPr>
+                  <w:rFonts w:ascii="Cambria Math" w:hAnsi="Cambria Math"/>
+                </w:rPr>
+                <m:t>=</m:t>
+              </m:r>
+              <m:sSub>
+                <m:sSubPr>
                   <m:ctrlPr>
                     <w:rPr>
                       <w:rFonts w:ascii="Cambria Math" w:hAnsi="Cambria Math"/>
@@ -6737,7 +6735,73 @@
                       <w:i/>
                     </w:rPr>
                   </m:ctrlPr>
-                </m:sSupPr>
+                </m:sSubPr>
+                <m:e>
+                  <m:sSup>
+                    <m:sSupPr>
+                      <m:ctrlPr>
+                        <w:rPr>
+                          <w:rFonts w:ascii="Cambria Math" w:hAnsi="Cambria Math"/>
+                          <w:b/>
+                          <w:i/>
+                        </w:rPr>
+                      </m:ctrlPr>
+                    </m:sSupPr>
+                    <m:e>
+                      <m:r>
+                        <m:rPr>
+                          <m:sty m:val="bi"/>
+                        </m:rPr>
+                        <w:rPr>
+                          <w:rFonts w:ascii="Cambria Math" w:hAnsi="Cambria Math"/>
+                        </w:rPr>
+                        <m:t>x</m:t>
+                      </m:r>
+                    </m:e>
+                    <m:sup>
+                      <m:r>
+                        <m:rPr>
+                          <m:sty m:val="bi"/>
+                        </m:rPr>
+                        <w:rPr>
+                          <w:rFonts w:ascii="Cambria Math" w:hAnsi="Cambria Math"/>
+                        </w:rPr>
+                        <m:t>'</m:t>
+                      </m:r>
+                    </m:sup>
+                  </m:sSup>
+                </m:e>
+                <m:sub>
+                  <m:r>
+                    <m:rPr>
+                      <m:sty m:val="bi"/>
+                    </m:rPr>
+                    <w:rPr>
+                      <w:rFonts w:ascii="Cambria Math" w:hAnsi="Cambria Math"/>
+                    </w:rPr>
+                    <m:t>1</m:t>
+                  </m:r>
+                </m:sub>
+              </m:sSub>
+              <m:r>
+                <m:rPr>
+                  <m:sty m:val="bi"/>
+                </m:rPr>
+                <w:rPr>
+                  <w:rFonts w:ascii="Cambria Math" w:eastAsiaTheme="minorEastAsia" w:hAnsi="Cambria Math"/>
+                </w:rPr>
+                <m:t>-</m:t>
+              </m:r>
+              <m:sSub>
+                <m:sSubPr>
+                  <m:ctrlPr>
+                    <w:rPr>
+                      <w:rFonts w:ascii="Cambria Math" w:hAnsi="Cambria Math"/>
+                      <w:b/>
+                      <w:i/>
+                    </w:rPr>
+                  </m:ctrlPr>
+                </m:sSubPr>
                 <m:e>
                   <m:r>
                     <m:rPr>
@@ -6749,7 +6813,7 @@
                     <m:t>x</m:t>
                   </m:r>
                 </m:e>
-                <m:sup>
+                <m:sub>
                   <m:r>
                     <m:rPr>
                       <m:sty m:val="bi"/>
@@ -6757,43 +6821,19 @@
                     <w:rPr>
                       <w:rFonts w:ascii="Cambria Math" w:hAnsi="Cambria Math"/>
                     </w:rPr>
-                    <m:t>'</m:t>
+                    <m:t>0</m:t>
                   </m:r>
-                </m:sup>
-              </m:sSup>
-            </m:e>
-            <m:sub>
+                </m:sub>
+              </m:sSub>
               <m:r>
                 <m:rPr>
                   <m:sty m:val="bi"/>
                 </m:rPr>
                 <w:rPr>
-                  <w:rFonts w:ascii="Cambria Math" w:hAnsi="Cambria Math"/>
-                </w:rPr>
-                <m:t>1</m:t>
+                  <w:rFonts w:ascii="Cambria Math" w:eastAsiaTheme="minorEastAsia" w:hAnsi="Cambria Math"/>
+                </w:rPr>
+                <m:t xml:space="preserve"> </m:t>
               </m:r>
-            </m:sub>
-          </m:sSub>
-          <m:r>
-            <m:rPr>
-              <m:sty m:val="bi"/>
-            </m:rPr>
-            <w:rPr>
-              <w:rFonts w:ascii="Cambria Math" w:eastAsiaTheme="minorEastAsia" w:hAnsi="Cambria Math"/>
-            </w:rPr>
-            <m:t>-</m:t>
-          </m:r>
-          <m:sSub>
-            <m:sSubPr>
-              <m:ctrlPr>
-                <w:rPr>
-                  <w:rFonts w:ascii="Cambria Math" w:hAnsi="Cambria Math"/>
-                  <w:b/>
-                  <w:i/>
-                </w:rPr>
-              </m:ctrlPr>
-            </m:sSubPr>
-            <m:e>
               <m:r>
                 <m:rPr>
                   <m:sty m:val="bi"/>
@@ -6801,37 +6841,51 @@
                 <w:rPr>
                   <w:rFonts w:ascii="Cambria Math" w:hAnsi="Cambria Math"/>
                 </w:rPr>
-                <m:t>x</m:t>
+                <m:t>#</m:t>
               </m:r>
+              <m:d>
+                <m:dPr>
+                  <m:ctrlPr>
+                    <w:rPr>
+                      <w:rFonts w:ascii="Cambria Math" w:eastAsiaTheme="minorEastAsia" w:hAnsi="Cambria Math"/>
+                      <w:b/>
+                      <w:i/>
+                    </w:rPr>
+                  </m:ctrlPr>
+                </m:dPr>
+                <m:e>
+                  <m:r>
+                    <m:rPr>
+                      <m:sty m:val="bi"/>
+                    </m:rPr>
+                    <w:rPr>
+                      <w:rFonts w:ascii="Cambria Math" w:eastAsiaTheme="minorEastAsia" w:hAnsi="Cambria Math"/>
+                    </w:rPr>
+                    <m:t>3</m:t>
+                  </m:r>
+                </m:e>
+              </m:d>
+              <m:ctrlPr>
+                <w:rPr>
+                  <w:rFonts w:ascii="Cambria Math" w:hAnsi="Cambria Math"/>
+                  <w:b/>
+                  <w:i/>
+                </w:rPr>
+              </m:ctrlPr>
             </m:e>
-            <m:sub>
-              <m:r>
-                <m:rPr>
-                  <m:sty m:val="bi"/>
-                </m:rPr>
-                <w:rPr>
-                  <w:rFonts w:ascii="Cambria Math" w:hAnsi="Cambria Math"/>
-                </w:rPr>
-                <m:t>0</m:t>
-              </m:r>
-            </m:sub>
-          </m:sSub>
-          <m:r>
-            <m:rPr>
-              <m:sty m:val="bi"/>
-            </m:rPr>
-            <w:rPr>
-              <w:rFonts w:ascii="Cambria Math" w:eastAsiaTheme="minorEastAsia" w:hAnsi="Cambria Math"/>
-            </w:rPr>
-            <m:t xml:space="preserve"> </m:t>
-          </m:r>
-          <m:r>
-            <m:rPr>
-              <m:sty m:val="p"/>
-            </m:rPr>
-            <w:br/>
-          </m:r>
+          </m:eqArr>
         </m:oMath>
+      </m:oMathPara>
+    </w:p>
+    <w:p>
+      <w:pPr>
+        <w:ind w:left="-540" w:right="-540"/>
+        <w:rPr>
+          <w:rFonts w:eastAsiaTheme="minorEastAsia"/>
+          <w:b/>
+        </w:rPr>
+      </w:pPr>
+      <m:oMathPara>
         <m:oMath>
           <m:r>
             <w:rPr>
@@ -6841,9 +6895,6 @@
             <m:t>r</m:t>
           </m:r>
           <m:r>
-            <m:rPr>
-              <m:aln/>
-            </m:rPr>
             <w:rPr>
               <w:rFonts w:ascii="Cambria Math" w:hAnsi="Cambria Math"/>
             </w:rPr>
@@ -6993,9 +7044,6 @@
             <m:t>d</m:t>
           </m:r>
           <m:r>
-            <m:rPr>
-              <m:aln/>
-            </m:rPr>
             <w:rPr>
               <w:rFonts w:ascii="Cambria Math" w:hAnsi="Cambria Math"/>
             </w:rPr>
@@ -7045,6 +7093,8 @@
           </m:sSub>
         </m:oMath>
       </m:oMathPara>
+      <w:bookmarkStart w:id="3" w:name="_GoBack"/>
+      <w:bookmarkEnd w:id="3"/>
     </w:p>
     <w:p>
       <w:pPr>
@@ -7105,9 +7155,6 @@
             </m:e>
           </m:func>
           <m:r>
-            <m:rPr>
-              <m:aln/>
-            </m:rPr>
             <w:rPr>
               <w:rFonts w:ascii="Cambria Math" w:eastAsiaTheme="minorEastAsia" w:hAnsi="Cambria Math"/>
             </w:rPr>
@@ -7132,13 +7179,80 @@
               </m:r>
             </m:num>
             <m:den>
-              <m:r>
-                <w:rPr>
-                  <w:rFonts w:ascii="Cambria Math" w:eastAsiaTheme="minorEastAsia" w:hAnsi="Cambria Math"/>
-                  <w:color w:val="FF0000"/>
-                </w:rPr>
-                <m:t>r</m:t>
-              </m:r>
+              <m:rad>
+                <m:radPr>
+                  <m:degHide m:val="1"/>
+                  <m:ctrlPr>
+                    <w:rPr>
+                      <w:rFonts w:ascii="Cambria Math" w:eastAsiaTheme="minorEastAsia" w:hAnsi="Cambria Math"/>
+                      <w:i/>
+                    </w:rPr>
+                  </m:ctrlPr>
+                </m:radPr>
+                <m:deg/>
+                <m:e>
+                  <m:sSup>
+                    <m:sSupPr>
+                      <m:ctrlPr>
+                        <w:rPr>
+                          <w:rFonts w:ascii="Cambria Math" w:eastAsiaTheme="minorEastAsia" w:hAnsi="Cambria Math"/>
+                          <w:i/>
+                        </w:rPr>
+                      </m:ctrlPr>
+                    </m:sSupPr>
+                    <m:e>
+                      <m:r>
+                        <w:rPr>
+                          <w:rFonts w:ascii="Cambria Math" w:eastAsiaTheme="minorEastAsia" w:hAnsi="Cambria Math"/>
+                          <w:color w:val="FF0000"/>
+                        </w:rPr>
+                        <m:t>r</m:t>
+                      </m:r>
+                    </m:e>
+                    <m:sup>
+                      <m:r>
+                        <w:rPr>
+                          <w:rFonts w:ascii="Cambria Math" w:eastAsiaTheme="minorEastAsia" w:hAnsi="Cambria Math"/>
+                        </w:rPr>
+                        <m:t>2</m:t>
+                      </m:r>
+                    </m:sup>
+                  </m:sSup>
+                  <m:r>
+                    <w:rPr>
+                      <w:rFonts w:ascii="Cambria Math" w:eastAsiaTheme="minorEastAsia" w:hAnsi="Cambria Math"/>
+                    </w:rPr>
+                    <m:t>+</m:t>
+                  </m:r>
+                  <m:sSup>
+                    <m:sSupPr>
+                      <m:ctrlPr>
+                        <w:rPr>
+                          <w:rFonts w:ascii="Cambria Math" w:eastAsiaTheme="minorEastAsia" w:hAnsi="Cambria Math"/>
+                          <w:i/>
+                        </w:rPr>
+                      </m:ctrlPr>
+                    </m:sSupPr>
+                    <m:e>
+                      <m:r>
+                        <w:rPr>
+                          <w:rFonts w:ascii="Cambria Math" w:eastAsiaTheme="minorEastAsia" w:hAnsi="Cambria Math"/>
+                          <w:color w:val="FF0000"/>
+                        </w:rPr>
+                        <m:t>d</m:t>
+                      </m:r>
+                    </m:e>
+                    <m:sup>
+                      <m:r>
+                        <w:rPr>
+                          <w:rFonts w:ascii="Cambria Math" w:eastAsiaTheme="minorEastAsia" w:hAnsi="Cambria Math"/>
+                        </w:rPr>
+                        <m:t>2</m:t>
+                      </m:r>
+                    </m:sup>
+                  </m:sSup>
+                </m:e>
+              </m:rad>
             </m:den>
           </m:f>
           <m:r>
@@ -7551,534 +7665,41 @@
     </w:p>
     <w:p>
       <w:pPr>
-        <w:ind w:left="-540" w:right="-540"/>
-      </w:pPr>
+        <w:rPr>
+          <w:rFonts w:eastAsiaTheme="minorEastAsia"/>
+        </w:rPr>
+      </w:pPr>
+      <w:r>
+        <w:rPr>
+          <w:rFonts w:eastAsiaTheme="minorEastAsia"/>
+        </w:rPr>
+        <w:br w:type="page"/>
+      </w:r>
     </w:p>
     <w:p>
       <w:pPr>
-        <w:ind w:left="-540" w:right="-540"/>
-      </w:pPr>
-      <w:r>
-        <w:t xml:space="preserve">Of course, the horizon angles </w:t>
-      </w:r>
-      <m:oMath>
-        <m:r>
-          <w:rPr>
-            <w:rFonts w:ascii="Cambria Math" w:hAnsi="Cambria Math"/>
-          </w:rPr>
-          <m:t>θ</m:t>
-        </m:r>
-      </m:oMath>
-      <w:r>
-        <w:t xml:space="preserve"> are now expressed</w:t>
-      </w:r>
-      <w:r>
-        <w:t xml:space="preserve"> off</w:t>
-      </w:r>
-      <w:r>
-        <w:t xml:space="preserve"> from the local camera </w:t>
-      </w:r>
-      <w:r>
-        <w:t>axis</w:t>
-      </w:r>
-      <w:r>
-        <w:t xml:space="preserve"> </w:t>
-      </w:r>
-      <m:oMath>
-        <m:r>
-          <m:rPr>
-            <m:sty m:val="bi"/>
-          </m:rPr>
-          <w:rPr>
-            <w:rFonts w:ascii="Cambria Math" w:hAnsi="Cambria Math"/>
-          </w:rPr>
-          <m:t>Z</m:t>
-        </m:r>
-      </m:oMath>
-      <w:r>
-        <w:rPr>
-          <w:rFonts w:eastAsiaTheme="minorEastAsia"/>
-        </w:rPr>
-        <w:t xml:space="preserve"> and</w:t>
-      </w:r>
-      <w:r>
-        <w:t xml:space="preserve"> for each slice of the camera-space sampling disk, we</w:t>
-      </w:r>
-      <w:r>
-        <w:t xml:space="preserve"> </w:t>
-      </w:r>
-      <w:r>
-        <w:t xml:space="preserve">are given the two horizon angles in the form of their cosine </w:t>
-      </w:r>
-      <m:oMath>
-        <m:func>
-          <m:funcPr>
-            <m:ctrlPr>
-              <w:rPr>
-                <w:rFonts w:ascii="Cambria Math" w:eastAsiaTheme="minorEastAsia" w:hAnsi="Cambria Math"/>
-              </w:rPr>
-            </m:ctrlPr>
-          </m:funcPr>
-          <m:fName>
-            <m:r>
-              <m:rPr>
-                <m:sty m:val="p"/>
-              </m:rPr>
-              <w:rPr>
-                <w:rFonts w:ascii="Cambria Math" w:eastAsiaTheme="minorEastAsia" w:hAnsi="Cambria Math"/>
-              </w:rPr>
-              <m:t>cos</m:t>
-            </m:r>
-          </m:fName>
-          <m:e>
-            <m:d>
-              <m:dPr>
-                <m:ctrlPr>
-                  <w:rPr>
-                    <w:rFonts w:ascii="Cambria Math" w:eastAsiaTheme="minorEastAsia" w:hAnsi="Cambria Math"/>
-                    <w:i/>
-                  </w:rPr>
-                </m:ctrlPr>
-              </m:dPr>
-              <m:e>
-                <m:sSub>
-                  <m:sSubPr>
-                    <m:ctrlPr>
-                      <w:rPr>
-                        <w:rFonts w:ascii="Cambria Math" w:hAnsi="Cambria Math"/>
-                        <w:i/>
-                      </w:rPr>
-                    </m:ctrlPr>
-                  </m:sSubPr>
-                  <m:e>
-                    <m:r>
-                      <w:rPr>
-                        <w:rFonts w:ascii="Cambria Math" w:hAnsi="Cambria Math"/>
-                      </w:rPr>
-                      <m:t>θ</m:t>
-                    </m:r>
-                  </m:e>
-                  <m:sub>
-                    <m:sSub>
-                      <m:sSubPr>
-                        <m:ctrlPr>
-                          <w:rPr>
-                            <w:rFonts w:ascii="Cambria Math" w:hAnsi="Cambria Math"/>
-                            <w:i/>
-                          </w:rPr>
-                        </m:ctrlPr>
-                      </m:sSubPr>
-                      <m:e>
-                        <m:r>
-                          <w:rPr>
-                            <w:rFonts w:ascii="Cambria Math" w:hAnsi="Cambria Math"/>
-                          </w:rPr>
-                          <m:t>h</m:t>
-                        </m:r>
-                      </m:e>
-                      <m:sub>
-                        <m:r>
-                          <w:rPr>
-                            <w:rFonts w:ascii="Cambria Math" w:hAnsi="Cambria Math"/>
-                          </w:rPr>
-                          <m:t>front</m:t>
-                        </m:r>
-                      </m:sub>
-                    </m:sSub>
-                  </m:sub>
-                </m:sSub>
-                <m:ctrlPr>
-                  <w:rPr>
-                    <w:rFonts w:ascii="Cambria Math" w:hAnsi="Cambria Math"/>
-                    <w:i/>
-                  </w:rPr>
-                </m:ctrlPr>
-              </m:e>
-            </m:d>
-          </m:e>
-        </m:func>
-      </m:oMath>
-      <w:r>
-        <w:rPr>
-          <w:rFonts w:eastAsiaTheme="minorEastAsia"/>
-        </w:rPr>
-        <w:t xml:space="preserve"> </w:t>
-      </w:r>
-      <w:r>
-        <w:rPr>
-          <w:rFonts w:eastAsiaTheme="minorEastAsia"/>
-        </w:rPr>
-        <w:t xml:space="preserve">and </w:t>
-      </w:r>
-      <m:oMath>
-        <m:func>
-          <m:funcPr>
-            <m:ctrlPr>
-              <w:rPr>
-                <w:rFonts w:ascii="Cambria Math" w:eastAsiaTheme="minorEastAsia" w:hAnsi="Cambria Math"/>
-              </w:rPr>
-            </m:ctrlPr>
-          </m:funcPr>
-          <m:fName>
-            <m:r>
-              <m:rPr>
-                <m:sty m:val="p"/>
-              </m:rPr>
-              <w:rPr>
-                <w:rFonts w:ascii="Cambria Math" w:eastAsiaTheme="minorEastAsia" w:hAnsi="Cambria Math"/>
-              </w:rPr>
-              <m:t>cos</m:t>
-            </m:r>
-          </m:fName>
-          <m:e>
-            <m:d>
-              <m:dPr>
-                <m:ctrlPr>
-                  <w:rPr>
-                    <w:rFonts w:ascii="Cambria Math" w:eastAsiaTheme="minorEastAsia" w:hAnsi="Cambria Math"/>
-                    <w:i/>
-                  </w:rPr>
-                </m:ctrlPr>
-              </m:dPr>
-              <m:e>
-                <m:sSub>
-                  <m:sSubPr>
-                    <m:ctrlPr>
-                      <w:rPr>
-                        <w:rFonts w:ascii="Cambria Math" w:hAnsi="Cambria Math"/>
-                        <w:i/>
-                      </w:rPr>
-                    </m:ctrlPr>
-                  </m:sSubPr>
-                  <m:e>
-                    <m:r>
-                      <w:rPr>
-                        <w:rFonts w:ascii="Cambria Math" w:hAnsi="Cambria Math"/>
-                      </w:rPr>
-                      <m:t>θ</m:t>
-                    </m:r>
-                  </m:e>
-                  <m:sub>
-                    <m:sSub>
-                      <m:sSubPr>
-                        <m:ctrlPr>
-                          <w:rPr>
-                            <w:rFonts w:ascii="Cambria Math" w:hAnsi="Cambria Math"/>
-                            <w:i/>
-                          </w:rPr>
-                        </m:ctrlPr>
-                      </m:sSubPr>
-                      <m:e>
-                        <m:r>
-                          <w:rPr>
-                            <w:rFonts w:ascii="Cambria Math" w:hAnsi="Cambria Math"/>
-                          </w:rPr>
-                          <m:t>h</m:t>
-                        </m:r>
-                      </m:e>
-                      <m:sub>
-                        <m:r>
-                          <w:rPr>
-                            <w:rFonts w:ascii="Cambria Math" w:hAnsi="Cambria Math"/>
-                          </w:rPr>
-                          <m:t>back</m:t>
-                        </m:r>
-                      </m:sub>
-                    </m:sSub>
-                  </m:sub>
-                </m:sSub>
-                <m:ctrlPr>
-                  <w:rPr>
-                    <w:rFonts w:ascii="Cambria Math" w:hAnsi="Cambria Math"/>
-                    <w:i/>
-                  </w:rPr>
-                </m:ctrlPr>
-              </m:e>
-            </m:d>
-          </m:e>
-        </m:func>
-      </m:oMath>
-      <w:r>
-        <w:rPr>
-          <w:rFonts w:eastAsiaTheme="minorEastAsia"/>
-        </w:rPr>
-        <w:t xml:space="preserve"> with </w:t>
-      </w:r>
-      <m:oMath>
-        <m:sSub>
-          <m:sSubPr>
-            <m:ctrlPr>
-              <w:rPr>
-                <w:rFonts w:ascii="Cambria Math" w:hAnsi="Cambria Math"/>
-                <w:i/>
-              </w:rPr>
-            </m:ctrlPr>
-          </m:sSubPr>
-          <m:e>
-            <m:r>
-              <w:rPr>
-                <w:rFonts w:ascii="Cambria Math" w:hAnsi="Cambria Math"/>
-              </w:rPr>
-              <m:t>θ</m:t>
-            </m:r>
-          </m:e>
-          <m:sub>
-            <m:sSub>
-              <m:sSubPr>
-                <m:ctrlPr>
-                  <w:rPr>
-                    <w:rFonts w:ascii="Cambria Math" w:hAnsi="Cambria Math"/>
-                    <w:i/>
-                  </w:rPr>
-                </m:ctrlPr>
-              </m:sSubPr>
-              <m:e>
-                <m:r>
-                  <w:rPr>
-                    <w:rFonts w:ascii="Cambria Math" w:hAnsi="Cambria Math"/>
-                  </w:rPr>
-                  <m:t>h</m:t>
-                </m:r>
-              </m:e>
-              <m:sub>
-                <m:r>
-                  <w:rPr>
-                    <w:rFonts w:ascii="Cambria Math" w:hAnsi="Cambria Math"/>
-                  </w:rPr>
-                  <m:t>front</m:t>
-                </m:r>
-              </m:sub>
-            </m:sSub>
-          </m:sub>
-        </m:sSub>
-        <m:r>
-          <w:rPr>
-            <w:rFonts w:ascii="Cambria Math" w:hAnsi="Cambria Math"/>
-          </w:rPr>
-          <m:t>∈[0,π]</m:t>
-        </m:r>
-      </m:oMath>
-      <w:r>
-        <w:rPr>
-          <w:rFonts w:eastAsiaTheme="minorEastAsia"/>
-        </w:rPr>
-        <w:t xml:space="preserve"> </w:t>
-      </w:r>
-      <w:r>
-        <w:rPr>
-          <w:rFonts w:eastAsiaTheme="minorEastAsia"/>
-        </w:rPr>
-        <w:t xml:space="preserve">and </w:t>
-      </w:r>
-      <m:oMath>
-        <m:sSub>
-          <m:sSubPr>
-            <m:ctrlPr>
-              <w:rPr>
-                <w:rFonts w:ascii="Cambria Math" w:hAnsi="Cambria Math"/>
-                <w:i/>
-              </w:rPr>
-            </m:ctrlPr>
-          </m:sSubPr>
-          <m:e>
-            <m:r>
-              <w:rPr>
-                <w:rFonts w:ascii="Cambria Math" w:hAnsi="Cambria Math"/>
-              </w:rPr>
-              <m:t>θ</m:t>
-            </m:r>
-          </m:e>
-          <m:sub>
-            <m:sSub>
-              <m:sSubPr>
-                <m:ctrlPr>
-                  <w:rPr>
-                    <w:rFonts w:ascii="Cambria Math" w:hAnsi="Cambria Math"/>
-                    <w:i/>
-                  </w:rPr>
-                </m:ctrlPr>
-              </m:sSubPr>
-              <m:e>
-                <m:r>
-                  <w:rPr>
-                    <w:rFonts w:ascii="Cambria Math" w:hAnsi="Cambria Math"/>
-                  </w:rPr>
-                  <m:t>h</m:t>
-                </m:r>
-              </m:e>
-              <m:sub>
-                <m:r>
-                  <w:rPr>
-                    <w:rFonts w:ascii="Cambria Math" w:hAnsi="Cambria Math"/>
-                  </w:rPr>
-                  <m:t>back</m:t>
-                </m:r>
-              </m:sub>
-            </m:sSub>
-          </m:sub>
-        </m:sSub>
-        <m:r>
-          <w:rPr>
-            <w:rFonts w:ascii="Cambria Math" w:hAnsi="Cambria Math"/>
-          </w:rPr>
-          <m:t>∈</m:t>
-        </m:r>
-        <m:d>
-          <m:dPr>
-            <m:begChr m:val="["/>
-            <m:endChr m:val="]"/>
-            <m:ctrlPr>
-              <w:rPr>
-                <w:rFonts w:ascii="Cambria Math" w:hAnsi="Cambria Math"/>
-                <w:i/>
-              </w:rPr>
-            </m:ctrlPr>
-          </m:dPr>
-          <m:e>
-            <m:r>
-              <w:rPr>
-                <w:rFonts w:ascii="Cambria Math" w:hAnsi="Cambria Math"/>
-              </w:rPr>
-              <m:t>-π,0</m:t>
-            </m:r>
-          </m:e>
-        </m:d>
-      </m:oMath>
-      <w:r>
-        <w:rPr>
-          <w:rFonts w:eastAsiaTheme="minorEastAsia"/>
-        </w:rPr>
-        <w:t xml:space="preserve"> </w:t>
-      </w:r>
-      <w:r>
-        <w:t>:</w:t>
+        <w:pStyle w:val="Heading1"/>
+        <w:numPr>
+          <w:ilvl w:val="1"/>
+          <w:numId w:val="10"/>
+        </w:numPr>
+      </w:pPr>
+      <w:r>
+        <w:lastRenderedPageBreak/>
+        <w:t>Bent Cones</w:t>
       </w:r>
     </w:p>
     <w:p>
       <w:pPr>
         <w:ind w:left="-540" w:right="-540"/>
-        <w:jc w:val="center"/>
-      </w:pPr>
-      <w:r>
-        <w:rPr>
-          <w:noProof/>
-        </w:rPr>
-        <w:lastRenderedPageBreak/>
-        <w:drawing>
-          <wp:inline distT="0" distB="0" distL="0" distR="0" wp14:anchorId="3538A496" wp14:editId="590EDC57">
-            <wp:extent cx="4124325" cy="2840767"/>
-            <wp:effectExtent l="0" t="0" r="0" b="0"/>
-            <wp:docPr id="22" name="Picture 22"/>
-            <wp:cNvGraphicFramePr>
-              <a:graphicFrameLocks xmlns:a="http://schemas.openxmlformats.org/drawingml/2006/main" noChangeAspect="1"/>
-            </wp:cNvGraphicFramePr>
-            <a:graphic xmlns:a="http://schemas.openxmlformats.org/drawingml/2006/main">
-              <a:graphicData uri="http://schemas.openxmlformats.org/drawingml/2006/picture">
-                <pic:pic xmlns:pic="http://schemas.openxmlformats.org/drawingml/2006/picture">
-                  <pic:nvPicPr>
-                    <pic:cNvPr id="0" name="Picture 3"/>
-                    <pic:cNvPicPr>
-                      <a:picLocks noChangeAspect="1" noChangeArrowheads="1"/>
-                    </pic:cNvPicPr>
-                  </pic:nvPicPr>
-                  <pic:blipFill>
-                    <a:blip r:embed="rId14" cstate="print">
-                      <a:extLst>
-                        <a:ext uri="{28A0092B-C50C-407E-A947-70E740481C1C}">
-                          <a14:useLocalDpi xmlns:a14="http://schemas.microsoft.com/office/drawing/2010/main" val="0"/>
-                        </a:ext>
-                      </a:extLst>
-                    </a:blip>
-                    <a:srcRect/>
-                    <a:stretch>
-                      <a:fillRect/>
-                    </a:stretch>
-                  </pic:blipFill>
-                  <pic:spPr bwMode="auto">
-                    <a:xfrm>
-                      <a:off x="0" y="0"/>
-                      <a:ext cx="4131678" cy="2845832"/>
-                    </a:xfrm>
-                    <a:prstGeom prst="rect">
-                      <a:avLst/>
-                    </a:prstGeom>
-                    <a:noFill/>
-                    <a:ln>
-                      <a:noFill/>
-                    </a:ln>
-                  </pic:spPr>
-                </pic:pic>
-              </a:graphicData>
-            </a:graphic>
-          </wp:inline>
-        </w:drawing>
-      </w:r>
+      </w:pPr>
     </w:p>
     <w:p>
       <w:pPr>
-        <w:pStyle w:val="IntenseQuote"/>
-        <w:rPr>
-          <w:rStyle w:val="SubtleReference"/>
-        </w:rPr>
-      </w:pPr>
-      <w:r>
-        <w:rPr>
-          <w:rStyle w:val="SubtleReference"/>
-        </w:rPr>
-        <w:t xml:space="preserve">Fig. </w:t>
-      </w:r>
-      <w:r>
-        <w:rPr>
-          <w:rStyle w:val="SubtleReference"/>
-        </w:rPr>
-        <w:t>8</w:t>
-      </w:r>
-      <w:r>
-        <w:rPr>
-          <w:rStyle w:val="SubtleReference"/>
-        </w:rPr>
-        <w:t xml:space="preserve">. Slice-Space </w:t>
-      </w:r>
-      <w:r>
-        <w:rPr>
-          <w:rStyle w:val="SubtleReference"/>
-        </w:rPr>
-        <w:t>horizon angles</w:t>
-      </w:r>
-      <w:r>
-        <w:rPr>
-          <w:rStyle w:val="SubtleReference"/>
-        </w:rPr>
-        <w:t xml:space="preserve"> </w:t>
-      </w:r>
-    </w:p>
-    <w:p>
-      <w:pPr>
-        <w:ind w:right="-540"/>
-        <w:rPr>
-          <w:rFonts w:eastAsiaTheme="minorEastAsia"/>
-        </w:rPr>
-      </w:pPr>
-    </w:p>
-    <w:p>
-      <w:pPr>
-        <w:pStyle w:val="Heading1"/>
-      </w:pPr>
-      <w:r>
-        <w:t>Bent Cones</w:t>
-      </w:r>
-    </w:p>
-    <w:p>
-      <w:pPr>
         <w:ind w:left="-540" w:right="-540"/>
       </w:pPr>
-    </w:p>
-    <w:p>
-      <w:pPr>
-        <w:ind w:left="-540" w:right="-540"/>
-      </w:pPr>
-      <w:r>
-        <w:t>We follow the methodology of the GTAO computation as described by Jimenez et al. [</w:t>
+      <w:r>
+        <w:t>We follow the methodology of the GTAO computation described by Jimenez et al. [</w:t>
       </w:r>
       <w:hyperlink w:anchor="REF_3" w:history="1">
         <w:r>
@@ -8092,7 +7713,13 @@
         <w:t>]</w:t>
       </w:r>
       <w:r>
-        <w:t xml:space="preserve"> but we will not compute the ambient occlusion, rather we are interested in what I call a “bent cone” which is a combination of a bent normal used as the central axis of a cone whose aperture depends on the ambient occlusion:</w:t>
+        <w:t xml:space="preserve"> but we will not compute the ambient occlusion, </w:t>
+      </w:r>
+      <w:r>
+        <w:t>instead</w:t>
+      </w:r>
+      <w:r>
+        <w:t xml:space="preserve"> we are interested in what I call a “bent cone” which is a combination of a bent normal used as the central axis of a cone whose aperture depends on the ambient occlusion:</w:t>
       </w:r>
     </w:p>
     <w:p>
@@ -8104,7 +7731,6 @@
         <w:rPr>
           <w:noProof/>
         </w:rPr>
-        <w:lastRenderedPageBreak/>
         <w:drawing>
           <wp:inline distT="0" distB="0" distL="0" distR="0" wp14:anchorId="24C355EE" wp14:editId="2F728964">
             <wp:extent cx="5572125" cy="3998923"/>
@@ -8123,7 +7749,7 @@
                     </pic:cNvPicPr>
                   </pic:nvPicPr>
                   <pic:blipFill>
-                    <a:blip r:embed="rId15" cstate="print">
+                    <a:blip r:embed="rId14" cstate="print">
                       <a:extLst>
                         <a:ext uri="{28A0092B-C50C-407E-A947-70E740481C1C}">
                           <a14:useLocalDpi xmlns:a14="http://schemas.microsoft.com/office/drawing/2010/main" val="0"/>
@@ -8756,7 +8382,6 @@
         <w:rPr>
           <w:noProof/>
         </w:rPr>
-        <w:lastRenderedPageBreak/>
         <w:drawing>
           <wp:inline distT="0" distB="0" distL="0" distR="0" wp14:anchorId="3D7D3F15" wp14:editId="3C8A69A3">
             <wp:extent cx="6038850" cy="4276725"/>
@@ -8775,7 +8400,7 @@
                     </pic:cNvPicPr>
                   </pic:nvPicPr>
                   <pic:blipFill>
-                    <a:blip r:embed="rId16" cstate="print">
+                    <a:blip r:embed="rId15" cstate="print">
                       <a:extLst>
                         <a:ext uri="{28A0092B-C50C-407E-A947-70E740481C1C}">
                           <a14:useLocalDpi xmlns:a14="http://schemas.microsoft.com/office/drawing/2010/main" val="0"/>
@@ -14568,6 +14193,7 @@
         <w:pStyle w:val="Heading1"/>
       </w:pPr>
       <w:r>
+        <w:lastRenderedPageBreak/>
         <w:t>Indirect Lighting</w:t>
       </w:r>
     </w:p>
@@ -17026,7 +16652,7 @@
       <w:r>
         <w:t xml:space="preserve"> </w:t>
       </w:r>
-      <w:hyperlink r:id="rId17" w:history="1">
+      <w:hyperlink r:id="rId16" w:history="1">
         <w:r>
           <w:rPr>
             <w:rStyle w:val="Hyperlink"/>
@@ -17059,6 +16685,7 @@
         <w:pStyle w:val="Heading1"/>
       </w:pPr>
       <w:r>
+        <w:lastRenderedPageBreak/>
         <w:t>References</w:t>
       </w:r>
     </w:p>
@@ -17233,7 +16860,6 @@
         <w:rPr>
           <w:i/>
         </w:rPr>
-        <w:lastRenderedPageBreak/>
         <w:t>[</w:t>
       </w:r>
       <w:r>
@@ -17339,7 +16965,7 @@
         </w:rPr>
         <w:t>“</w:t>
       </w:r>
-      <w:hyperlink r:id="rId18" w:history="1">
+      <w:hyperlink r:id="rId17" w:history="1">
         <w:r>
           <w:rPr>
             <w:rStyle w:val="Hyperlink"/>
@@ -17389,6 +17015,7 @@
               <w:sz w:val="144"/>
               <w:szCs w:val="144"/>
             </w:rPr>
+            <w:lastRenderedPageBreak/>
             <m:t xml:space="preserve">D </m:t>
           </m:r>
           <m:sSub>
@@ -20586,7 +20213,7 @@
 </file>
 
 <file path=customXml/itemProps1.xml><?xml version="1.0" encoding="utf-8"?>
-<ds:datastoreItem xmlns:ds="http://schemas.openxmlformats.org/officeDocument/2006/customXml" ds:itemID="{AE3AA5C4-44DB-405E-A4ED-D69624F56B4A}">
+<ds:datastoreItem xmlns:ds="http://schemas.openxmlformats.org/officeDocument/2006/customXml" ds:itemID="{FB301EFA-50FC-4F09-9585-F7B717985A27}">
   <ds:schemaRefs>
     <ds:schemaRef ds:uri="http://schemas.openxmlformats.org/officeDocument/2006/bibliography"/>
   </ds:schemaRefs>

</xml_diff>

<commit_message>
• The plan for the doc is ready  => Still debugging annoying camera space!!!  => It doesn't give anything like the local normal when I integrate unaffected horizon angles (i.e. only using the normal plane as initial values)
</commit_message>
<xml_diff>
--- a/Tests/TestHBIL/HBIL.docx
+++ b/Tests/TestHBIL/HBIL.docx
@@ -6245,7 +6245,7 @@
           <w:rPr>
             <w:rFonts w:ascii="Cambria Math" w:hAnsi="Cambria Math"/>
           </w:rPr>
-          <m:t>r</m:t>
+          <m:t>a</m:t>
         </m:r>
       </m:oMath>
       <w:r>
@@ -6537,13 +6537,19 @@
             <w:rPr>
               <w:rFonts w:ascii="Cambria Math" w:hAnsi="Cambria Math"/>
             </w:rPr>
-            <m:t>+r</m:t>
+            <m:t>+</m:t>
           </m:r>
           <m:r>
             <w:rPr>
               <w:rFonts w:ascii="Cambria Math" w:hAnsi="Cambria Math"/>
             </w:rPr>
-            <m:t xml:space="preserve"> </m:t>
+            <m:t>a</m:t>
+          </m:r>
+          <m:r>
+            <w:rPr>
+              <w:rFonts w:ascii="Cambria Math" w:hAnsi="Cambria Math"/>
+            </w:rPr>
+            <m:t>.</m:t>
           </m:r>
           <m:r>
             <m:rPr>
@@ -7093,8 +7099,6 @@
           </m:sSub>
         </m:oMath>
       </m:oMathPara>
-      <w:bookmarkStart w:id="3" w:name="_GoBack"/>
-      <w:bookmarkEnd w:id="3"/>
     </w:p>
     <w:p>
       <w:pPr>
@@ -7811,8 +7815,32 @@
       <w:pPr>
         <w:ind w:left="-540" w:right="-540"/>
       </w:pPr>
-      <w:r>
-        <w:t xml:space="preserve">In order to get the bent normal, we need to compute </w:t>
+    </w:p>
+    <w:p>
+      <w:pPr>
+        <w:pStyle w:val="Heading2"/>
+        <w:numPr>
+          <w:ilvl w:val="2"/>
+          <w:numId w:val="10"/>
+        </w:numPr>
+      </w:pPr>
+      <w:r>
+        <w:t>Bent Normal</w:t>
+      </w:r>
+    </w:p>
+    <w:p/>
+    <w:p>
+      <w:pPr>
+        <w:ind w:left="-540" w:right="-540"/>
+      </w:pPr>
+      <w:r>
+        <w:t>In order to</w:t>
+      </w:r>
+      <w:r>
+        <w:t xml:space="preserve"> first</w:t>
+      </w:r>
+      <w:r>
+        <w:t xml:space="preserve"> get the bent normal, we need to compute </w:t>
       </w:r>
       <w:r>
         <w:t xml:space="preserve">the average direction of </w:t>
@@ -7961,7 +7989,7 @@
                       </m:ctrlPr>
                     </m:dPr>
                     <m:e>
-                      <w:bookmarkStart w:id="4" w:name="_Hlk505683138"/>
+                      <w:bookmarkStart w:id="3" w:name="_Hlk505683138"/>
                       <m:sSub>
                         <m:sSubPr>
                           <m:ctrlPr>
@@ -7995,7 +8023,7 @@
                           </m:r>
                         </m:sub>
                       </m:sSub>
-                      <w:bookmarkEnd w:id="4"/>
+                      <w:bookmarkEnd w:id="3"/>
                     </m:e>
                   </m:d>
                 </m:e>
@@ -8116,16 +8144,20 @@
                   <m:ctrlPr>
                     <w:rPr>
                       <w:rFonts w:ascii="Cambria Math" w:eastAsiaTheme="minorEastAsia" w:hAnsi="Cambria Math"/>
+                      <w:b/>
                       <w:i/>
                     </w:rPr>
                   </m:ctrlPr>
                 </m:dPr>
                 <m:e>
                   <m:r>
+                    <m:rPr>
+                      <m:sty m:val="bi"/>
+                    </m:rPr>
                     <w:rPr>
                       <w:rFonts w:ascii="Cambria Math" w:eastAsiaTheme="minorEastAsia" w:hAnsi="Cambria Math"/>
                     </w:rPr>
-                    <m:t>2</m:t>
+                    <m:t>4</m:t>
                   </m:r>
                 </m:e>
               </m:d>
@@ -8145,6 +8177,7 @@
         <w:ind w:left="-540" w:right="-540"/>
       </w:pPr>
       <w:r>
+        <w:lastRenderedPageBreak/>
         <w:t>Where:</w:t>
       </w:r>
     </w:p>
@@ -8206,18 +8239,30 @@
         </w:rPr>
         <w:t xml:space="preserve">“bent </w:t>
       </w:r>
+      <w:r>
+        <w:rPr>
+          <w:rFonts w:eastAsiaTheme="minorEastAsia"/>
+        </w:rPr>
+        <w:t>normal</w:t>
+      </w:r>
+      <w:r>
+        <w:rPr>
+          <w:rFonts w:eastAsiaTheme="minorEastAsia"/>
+        </w:rPr>
+        <w:t>”</w:t>
+      </w:r>
+      <w:r>
+        <w:rPr>
+          <w:rFonts w:eastAsiaTheme="minorEastAsia"/>
+        </w:rPr>
+        <w:t xml:space="preserve"> (in camera </w:t>
+      </w:r>
       <w:proofErr w:type="gramStart"/>
       <w:r>
         <w:rPr>
           <w:rFonts w:eastAsiaTheme="minorEastAsia"/>
         </w:rPr>
-        <w:t>normal</w:t>
-      </w:r>
-      <w:r>
-        <w:rPr>
-          <w:rFonts w:eastAsiaTheme="minorEastAsia"/>
-        </w:rPr>
-        <w:t>”</w:t>
+        <w:t>space)</w:t>
       </w:r>
       <w:proofErr w:type="gramEnd"/>
     </w:p>
@@ -8231,7 +8276,13 @@
         <w:ind w:right="-540"/>
       </w:pPr>
       <w:r>
-        <w:t>N is the amount of angular samples</w:t>
+        <w:t xml:space="preserve">N is the amount of </w:t>
+      </w:r>
+      <w:r>
+        <w:t>hemispherical</w:t>
+      </w:r>
+      <w:r>
+        <w:t xml:space="preserve"> samples</w:t>
       </w:r>
     </w:p>
     <w:p>
@@ -8309,14 +8360,20 @@
         <w:rPr>
           <w:rFonts w:eastAsiaTheme="minorEastAsia"/>
         </w:rPr>
-        <w:t xml:space="preserve"> </w:t>
+        <w:t xml:space="preserve"> sample</w:t>
+      </w:r>
+      <w:r>
+        <w:rPr>
+          <w:rFonts w:eastAsiaTheme="minorEastAsia"/>
+        </w:rPr>
+        <w:t xml:space="preserve"> (in camera </w:t>
       </w:r>
       <w:proofErr w:type="gramStart"/>
       <w:r>
         <w:rPr>
           <w:rFonts w:eastAsiaTheme="minorEastAsia"/>
         </w:rPr>
-        <w:t>sample</w:t>
+        <w:t>space)</w:t>
       </w:r>
       <w:proofErr w:type="gramEnd"/>
     </w:p>
@@ -8362,14 +8419,20 @@
         <w:rPr>
           <w:rFonts w:eastAsiaTheme="minorEastAsia"/>
         </w:rPr>
-        <w:t xml:space="preserve"> to the </w:t>
+        <w:t xml:space="preserve"> to the surface</w:t>
+      </w:r>
+      <w:r>
+        <w:rPr>
+          <w:rFonts w:eastAsiaTheme="minorEastAsia"/>
+        </w:rPr>
+        <w:t xml:space="preserve"> (in camera </w:t>
       </w:r>
       <w:proofErr w:type="gramStart"/>
       <w:r>
         <w:rPr>
           <w:rFonts w:eastAsiaTheme="minorEastAsia"/>
         </w:rPr>
-        <w:t>surface</w:t>
+        <w:t>space)</w:t>
       </w:r>
       <w:proofErr w:type="gramEnd"/>
     </w:p>
@@ -8383,10 +8446,10 @@
           <w:noProof/>
         </w:rPr>
         <w:drawing>
-          <wp:inline distT="0" distB="0" distL="0" distR="0" wp14:anchorId="3D7D3F15" wp14:editId="3C8A69A3">
+          <wp:inline distT="0" distB="0" distL="0" distR="0" wp14:anchorId="79D3F53A" wp14:editId="652E5955">
             <wp:extent cx="6038850" cy="4276725"/>
             <wp:effectExtent l="0" t="0" r="0" b="9525"/>
-            <wp:docPr id="24" name="Picture 24"/>
+            <wp:docPr id="6" name="Picture 6"/>
             <wp:cNvGraphicFramePr>
               <a:graphicFrameLocks xmlns:a="http://schemas.openxmlformats.org/drawingml/2006/main" noChangeAspect="1"/>
             </wp:cNvGraphicFramePr>
@@ -8394,7 +8457,7 @@
               <a:graphicData uri="http://schemas.openxmlformats.org/drawingml/2006/picture">
                 <pic:pic xmlns:pic="http://schemas.openxmlformats.org/drawingml/2006/picture">
                   <pic:nvPicPr>
-                    <pic:cNvPr id="0" name="Picture 4"/>
+                    <pic:cNvPr id="0" name="Picture 13"/>
                     <pic:cNvPicPr>
                       <a:picLocks noChangeAspect="1" noChangeArrowheads="1"/>
                     </pic:cNvPicPr>
@@ -8620,7 +8683,7 @@
         <w:rPr>
           <w:rStyle w:val="SubtleReference"/>
         </w:rPr>
-        <w:t xml:space="preserve">  is not necessarily lying in the slice’s plane.</w:t>
+        <w:t xml:space="preserve"> is not necessarily lying in the slice’s plane.</w:t>
       </w:r>
     </w:p>
     <w:p>
@@ -8639,7 +8702,10 @@
         <w:t>W</w:t>
       </w:r>
       <w:r>
-        <w:t>e can compute the exact integral for equation (2)</w:t>
+        <w:t xml:space="preserve">e can compute the exact integral for equation </w:t>
+      </w:r>
+      <w:r>
+        <w:t>4</w:t>
       </w:r>
       <w:r>
         <w:t xml:space="preserve"> in</w:t>
@@ -8679,6 +8745,15 @@
                   <w:rFonts w:ascii="Cambria Math" w:eastAsiaTheme="minorEastAsia" w:hAnsi="Cambria Math"/>
                 </w:rPr>
                 <m:t>ω</m:t>
+              </m:r>
+              <m:r>
+                <m:rPr>
+                  <m:sty m:val="bi"/>
+                </m:rPr>
+                <w:rPr>
+                  <w:rFonts w:ascii="Cambria Math" w:eastAsiaTheme="minorEastAsia" w:hAnsi="Cambria Math"/>
+                </w:rPr>
+                <m:t>'</m:t>
               </m:r>
             </m:e>
             <m:sub>
@@ -8969,7 +9044,7 @@
             <w:br/>
           </m:r>
         </m:oMath>
-        <w:bookmarkStart w:id="5" w:name="_Hlk505683177"/>
+        <w:bookmarkStart w:id="4" w:name="_Hlk505683177"/>
         <m:oMath>
           <m:sSub>
             <m:sSubPr>
@@ -9003,52 +9078,12 @@
             </w:rPr>
             <m:t>=</m:t>
           </m:r>
-          <m:sSub>
-            <m:sSubPr>
-              <m:ctrlPr>
-                <w:rPr>
-                  <w:rFonts w:ascii="Cambria Math" w:hAnsi="Cambria Math"/>
-                  <w:i/>
-                </w:rPr>
-              </m:ctrlPr>
-            </m:sSubPr>
-            <m:e>
-              <m:r>
-                <w:rPr>
-                  <w:rFonts w:ascii="Cambria Math" w:hAnsi="Cambria Math"/>
-                </w:rPr>
-                <m:t>θ</m:t>
-              </m:r>
-            </m:e>
-            <m:sub>
-              <m:sSub>
-                <m:sSubPr>
-                  <m:ctrlPr>
-                    <w:rPr>
-                      <w:rFonts w:ascii="Cambria Math" w:hAnsi="Cambria Math"/>
-                      <w:i/>
-                    </w:rPr>
-                  </m:ctrlPr>
-                </m:sSubPr>
-                <m:e>
-                  <m:r>
-                    <w:rPr>
-                      <w:rFonts w:ascii="Cambria Math" w:hAnsi="Cambria Math"/>
-                    </w:rPr>
-                    <m:t>h</m:t>
-                  </m:r>
-                </m:e>
-                <m:sub>
-                  <m:r>
-                    <w:rPr>
-                      <w:rFonts w:ascii="Cambria Math" w:hAnsi="Cambria Math"/>
-                    </w:rPr>
-                    <m:t>back</m:t>
-                  </m:r>
-                </m:sub>
-              </m:sSub>
-            </m:sub>
-          </m:sSub>
+          <m:r>
+            <w:rPr>
+              <w:rFonts w:ascii="Cambria Math" w:hAnsi="Cambria Math"/>
+            </w:rPr>
+            <m:t>back horizon angle</m:t>
+          </m:r>
           <m:r>
             <w:rPr>
               <w:rFonts w:ascii="Cambria Math" w:hAnsi="Cambria Math"/>
@@ -9085,7 +9120,7 @@
             <w:rPr>
               <w:rFonts w:ascii="Cambria Math" w:hAnsi="Cambria Math"/>
             </w:rPr>
-            <m:t>&lt;0</m:t>
+            <m:t>∈[-π,0]</m:t>
           </m:r>
         </m:oMath>
       </m:oMathPara>
@@ -9131,53 +9166,25 @@
             </w:rPr>
             <m:t>=</m:t>
           </m:r>
-          <m:sSub>
-            <m:sSubPr>
-              <m:ctrlPr>
-                <w:rPr>
-                  <w:rFonts w:ascii="Cambria Math" w:hAnsi="Cambria Math"/>
-                  <w:i/>
-                </w:rPr>
-              </m:ctrlPr>
-            </m:sSubPr>
-            <m:e>
-              <m:r>
-                <w:rPr>
-                  <w:rFonts w:ascii="Cambria Math" w:hAnsi="Cambria Math"/>
-                </w:rPr>
-                <m:t>θ</m:t>
-              </m:r>
-            </m:e>
-            <m:sub>
-              <m:sSub>
-                <m:sSubPr>
-                  <m:ctrlPr>
-                    <w:rPr>
-                      <w:rFonts w:ascii="Cambria Math" w:hAnsi="Cambria Math"/>
-                      <w:i/>
-                    </w:rPr>
-                  </m:ctrlPr>
-                </m:sSubPr>
-                <m:e>
-                  <m:r>
-                    <w:rPr>
-                      <w:rFonts w:ascii="Cambria Math" w:hAnsi="Cambria Math"/>
-                    </w:rPr>
-                    <m:t>h</m:t>
-                  </m:r>
-                </m:e>
-                <m:sub>
-                  <m:r>
-                    <w:rPr>
-                      <w:rFonts w:ascii="Cambria Math" w:hAnsi="Cambria Math"/>
-                    </w:rPr>
-                    <m:t>front</m:t>
-                  </m:r>
-                </m:sub>
-              </m:sSub>
-            </m:sub>
-          </m:sSub>
-          <w:bookmarkEnd w:id="5"/>
+          <w:bookmarkEnd w:id="4"/>
+          <m:r>
+            <w:rPr>
+              <w:rFonts w:ascii="Cambria Math" w:hAnsi="Cambria Math"/>
+            </w:rPr>
+            <m:t>front</m:t>
+          </m:r>
+          <m:r>
+            <w:rPr>
+              <w:rFonts w:ascii="Cambria Math" w:hAnsi="Cambria Math"/>
+            </w:rPr>
+            <m:t xml:space="preserve"> </m:t>
+          </m:r>
+          <m:r>
+            <w:rPr>
+              <w:rFonts w:ascii="Cambria Math" w:hAnsi="Cambria Math"/>
+            </w:rPr>
+            <m:t>horizon angle</m:t>
+          </m:r>
           <m:r>
             <w:rPr>
               <w:rFonts w:ascii="Cambria Math" w:hAnsi="Cambria Math"/>
@@ -9214,7 +9221,19 @@
             <w:rPr>
               <w:rFonts w:ascii="Cambria Math" w:hAnsi="Cambria Math"/>
             </w:rPr>
-            <m:t>&gt;0</m:t>
+            <m:t>∈[</m:t>
+          </m:r>
+          <m:r>
+            <w:rPr>
+              <w:rFonts w:ascii="Cambria Math" w:hAnsi="Cambria Math"/>
+            </w:rPr>
+            <m:t>0,</m:t>
+          </m:r>
+          <m:r>
+            <w:rPr>
+              <w:rFonts w:ascii="Cambria Math" w:hAnsi="Cambria Math"/>
+            </w:rPr>
+            <m:t>π]</m:t>
           </m:r>
         </m:oMath>
       </m:oMathPara>
@@ -9425,6 +9444,15 @@
                             </w:rPr>
                             <m:t>ω</m:t>
                           </m:r>
+                          <m:r>
+                            <m:rPr>
+                              <m:sty m:val="bi"/>
+                            </m:rPr>
+                            <w:rPr>
+                              <w:rFonts w:ascii="Cambria Math" w:hAnsi="Cambria Math"/>
+                            </w:rPr>
+                            <m:t>'</m:t>
+                          </m:r>
                         </m:e>
                         <m:sub>
                           <m:r>
@@ -9452,6 +9480,15 @@
                           <w:rFonts w:ascii="Cambria Math" w:hAnsi="Cambria Math"/>
                         </w:rPr>
                         <m:t>n</m:t>
+                      </m:r>
+                      <m:r>
+                        <m:rPr>
+                          <m:sty m:val="bi"/>
+                        </m:rPr>
+                        <w:rPr>
+                          <w:rFonts w:ascii="Cambria Math" w:hAnsi="Cambria Math"/>
+                        </w:rPr>
+                        <m:t>'</m:t>
                       </m:r>
                     </m:e>
                   </m:d>
@@ -9541,16 +9578,20 @@
                   <m:ctrlPr>
                     <w:rPr>
                       <w:rFonts w:ascii="Cambria Math" w:eastAsiaTheme="minorEastAsia" w:hAnsi="Cambria Math"/>
+                      <w:b/>
                       <w:i/>
                     </w:rPr>
                   </m:ctrlPr>
                 </m:dPr>
                 <m:e>
                   <m:r>
+                    <m:rPr>
+                      <m:sty m:val="bi"/>
+                    </m:rPr>
                     <w:rPr>
                       <w:rFonts w:ascii="Cambria Math" w:eastAsiaTheme="minorEastAsia" w:hAnsi="Cambria Math"/>
                     </w:rPr>
-                    <m:t>3</m:t>
+                    <m:t>5</m:t>
                   </m:r>
                 </m:e>
               </m:d>
@@ -9658,32 +9699,12 @@
                       </m:r>
                     </m:e>
                     <m:sub>
-                      <m:sSub>
-                        <m:sSubPr>
-                          <m:ctrlPr>
-                            <w:rPr>
-                              <w:rFonts w:ascii="Cambria Math" w:hAnsi="Cambria Math"/>
-                              <w:i/>
-                            </w:rPr>
-                          </m:ctrlPr>
-                        </m:sSubPr>
-                        <m:e>
-                          <m:r>
-                            <w:rPr>
-                              <w:rFonts w:ascii="Cambria Math" w:hAnsi="Cambria Math"/>
-                            </w:rPr>
-                            <m:t>h</m:t>
-                          </m:r>
-                        </m:e>
-                        <m:sub>
-                          <m:r>
-                            <w:rPr>
-                              <w:rFonts w:ascii="Cambria Math" w:hAnsi="Cambria Math"/>
-                            </w:rPr>
-                            <m:t>back</m:t>
-                          </m:r>
-                        </m:sub>
-                      </m:sSub>
+                      <m:r>
+                        <w:rPr>
+                          <w:rFonts w:ascii="Cambria Math" w:hAnsi="Cambria Math"/>
+                        </w:rPr>
+                        <m:t>0</m:t>
+                      </m:r>
                     </m:sub>
                   </m:sSub>
                 </m:sub>
@@ -9706,32 +9727,12 @@
                       </m:r>
                     </m:e>
                     <m:sub>
-                      <m:sSub>
-                        <m:sSubPr>
-                          <m:ctrlPr>
-                            <w:rPr>
-                              <w:rFonts w:ascii="Cambria Math" w:hAnsi="Cambria Math"/>
-                              <w:i/>
-                            </w:rPr>
-                          </m:ctrlPr>
-                        </m:sSubPr>
-                        <m:e>
-                          <m:r>
-                            <w:rPr>
-                              <w:rFonts w:ascii="Cambria Math" w:hAnsi="Cambria Math"/>
-                            </w:rPr>
-                            <m:t>h</m:t>
-                          </m:r>
-                        </m:e>
-                        <m:sub>
-                          <m:r>
-                            <w:rPr>
-                              <w:rFonts w:ascii="Cambria Math" w:hAnsi="Cambria Math"/>
-                            </w:rPr>
-                            <m:t>front</m:t>
-                          </m:r>
-                        </m:sub>
-                      </m:sSub>
+                      <m:r>
+                        <w:rPr>
+                          <w:rFonts w:ascii="Cambria Math" w:hAnsi="Cambria Math"/>
+                        </w:rPr>
+                        <m:t>1</m:t>
+                      </m:r>
                     </m:sub>
                   </m:sSub>
                 </m:sup>
@@ -9807,6 +9808,15 @@
                             </w:rPr>
                             <m:t>ω</m:t>
                           </m:r>
+                          <m:r>
+                            <m:rPr>
+                              <m:sty m:val="bi"/>
+                            </m:rPr>
+                            <w:rPr>
+                              <w:rFonts w:ascii="Cambria Math" w:hAnsi="Cambria Math"/>
+                            </w:rPr>
+                            <m:t>'</m:t>
+                          </m:r>
                         </m:e>
                         <m:sub>
                           <m:r>
@@ -9834,6 +9844,15 @@
                           <w:rFonts w:ascii="Cambria Math" w:hAnsi="Cambria Math"/>
                         </w:rPr>
                         <m:t>n</m:t>
+                      </m:r>
+                      <m:r>
+                        <m:rPr>
+                          <m:sty m:val="bi"/>
+                        </m:rPr>
+                        <w:rPr>
+                          <w:rFonts w:ascii="Cambria Math" w:hAnsi="Cambria Math"/>
+                        </w:rPr>
+                        <m:t>'</m:t>
                       </m:r>
                     </m:e>
                   </m:d>
@@ -9917,16 +9936,20 @@
                   <m:ctrlPr>
                     <w:rPr>
                       <w:rFonts w:ascii="Cambria Math" w:hAnsi="Cambria Math"/>
+                      <w:b/>
                       <w:i/>
                     </w:rPr>
                   </m:ctrlPr>
                 </m:dPr>
                 <m:e>
                   <m:r>
+                    <m:rPr>
+                      <m:sty m:val="bi"/>
+                    </m:rPr>
                     <w:rPr>
                       <w:rFonts w:ascii="Cambria Math" w:hAnsi="Cambria Math"/>
                     </w:rPr>
-                    <m:t>4</m:t>
+                    <m:t>6</m:t>
                   </m:r>
                 </m:e>
               </m:d>
@@ -9940,7 +9963,13 @@
         <w:ind w:left="-540" w:right="-540"/>
       </w:pPr>
       <w:r>
-        <w:t>Equation 3 can be expanded into:</w:t>
+        <w:t xml:space="preserve">Equation </w:t>
+      </w:r>
+      <w:r>
+        <w:t>5</w:t>
+      </w:r>
+      <w:r>
+        <w:t xml:space="preserve"> can be expanded into:</w:t>
       </w:r>
     </w:p>
     <w:p>
@@ -10335,11 +10364,8 @@
             </m:e>
           </m:nary>
           <m:r>
-            <m:rPr>
-              <m:sty m:val="p"/>
-            </m:rPr>
             <w:rPr>
-              <w:rFonts w:eastAsiaTheme="minorEastAsia"/>
+              <w:rFonts w:ascii="Cambria Math" w:hAnsi="Cambria Math"/>
             </w:rPr>
             <w:br/>
           </m:r>
@@ -10385,9 +10411,6 @@
             </m:sub>
           </m:sSub>
           <m:r>
-            <m:rPr>
-              <m:aln/>
-            </m:rPr>
             <w:rPr>
               <w:rFonts w:ascii="Cambria Math" w:hAnsi="Cambria Math"/>
             </w:rPr>
@@ -10697,6 +10720,680 @@
             </m:e>
           </m:nary>
           <m:r>
+            <m:rPr>
+              <m:sty m:val="p"/>
+            </m:rPr>
+            <w:rPr>
+              <w:rFonts w:ascii="Cambria Math" w:eastAsiaTheme="minorEastAsia"/>
+            </w:rPr>
+            <m:t>-</m:t>
+          </m:r>
+          <m:nary>
+            <m:naryPr>
+              <m:limLoc m:val="undOvr"/>
+              <m:ctrlPr>
+                <w:rPr>
+                  <w:rFonts w:ascii="Cambria Math" w:hAnsi="Cambria Math"/>
+                  <w:i/>
+                </w:rPr>
+              </m:ctrlPr>
+            </m:naryPr>
+            <m:sub>
+              <m:r>
+                <w:rPr>
+                  <w:rFonts w:ascii="Cambria Math" w:hAnsi="Cambria Math"/>
+                </w:rPr>
+                <m:t>0</m:t>
+              </m:r>
+            </m:sub>
+            <m:sup>
+              <m:r>
+                <w:rPr>
+                  <w:rFonts w:ascii="Cambria Math" w:hAnsi="Cambria Math"/>
+                </w:rPr>
+                <m:t>-</m:t>
+              </m:r>
+              <m:sSub>
+                <m:sSubPr>
+                  <m:ctrlPr>
+                    <w:rPr>
+                      <w:rFonts w:ascii="Cambria Math" w:hAnsi="Cambria Math"/>
+                      <w:i/>
+                    </w:rPr>
+                  </m:ctrlPr>
+                </m:sSubPr>
+                <m:e>
+                  <m:r>
+                    <w:rPr>
+                      <w:rFonts w:ascii="Cambria Math" w:hAnsi="Cambria Math"/>
+                    </w:rPr>
+                    <m:t>θ</m:t>
+                  </m:r>
+                </m:e>
+                <m:sub>
+                  <m:r>
+                    <w:rPr>
+                      <w:rFonts w:ascii="Cambria Math" w:hAnsi="Cambria Math"/>
+                    </w:rPr>
+                    <m:t>0</m:t>
+                  </m:r>
+                </m:sub>
+              </m:sSub>
+            </m:sup>
+            <m:e>
+              <m:func>
+                <m:funcPr>
+                  <m:ctrlPr>
+                    <w:rPr>
+                      <w:rFonts w:ascii="Cambria Math" w:hAnsi="Cambria Math"/>
+                      <w:i/>
+                    </w:rPr>
+                  </m:ctrlPr>
+                </m:funcPr>
+                <m:fName>
+                  <m:r>
+                    <m:rPr>
+                      <m:sty m:val="p"/>
+                    </m:rPr>
+                    <w:rPr>
+                      <w:rFonts w:ascii="Cambria Math" w:hAnsi="Cambria Math"/>
+                    </w:rPr>
+                    <m:t>sin</m:t>
+                  </m:r>
+                </m:fName>
+                <m:e>
+                  <m:d>
+                    <m:dPr>
+                      <m:ctrlPr>
+                        <w:rPr>
+                          <w:rFonts w:ascii="Cambria Math" w:hAnsi="Cambria Math"/>
+                          <w:i/>
+                        </w:rPr>
+                      </m:ctrlPr>
+                    </m:dPr>
+                    <m:e>
+                      <m:r>
+                        <w:rPr>
+                          <w:rFonts w:ascii="Cambria Math" w:hAnsi="Cambria Math"/>
+                        </w:rPr>
+                        <m:t>θ</m:t>
+                      </m:r>
+                    </m:e>
+                  </m:d>
+                </m:e>
+              </m:func>
+              <m:d>
+                <m:dPr>
+                  <m:ctrlPr>
+                    <w:rPr>
+                      <w:rFonts w:ascii="Cambria Math" w:hAnsi="Cambria Math"/>
+                      <w:i/>
+                    </w:rPr>
+                  </m:ctrlPr>
+                </m:dPr>
+                <m:e>
+                  <m:func>
+                    <m:funcPr>
+                      <m:ctrlPr>
+                        <w:rPr>
+                          <w:rFonts w:ascii="Cambria Math" w:eastAsiaTheme="minorEastAsia" w:hAnsi="Cambria Math"/>
+                        </w:rPr>
+                      </m:ctrlPr>
+                    </m:funcPr>
+                    <m:fName>
+                      <m:r>
+                        <m:rPr>
+                          <m:sty m:val="p"/>
+                        </m:rPr>
+                        <w:rPr>
+                          <w:rFonts w:ascii="Cambria Math" w:eastAsiaTheme="minorEastAsia" w:hAnsi="Cambria Math"/>
+                        </w:rPr>
+                        <m:t>sin</m:t>
+                      </m:r>
+                    </m:fName>
+                    <m:e>
+                      <m:d>
+                        <m:dPr>
+                          <m:ctrlPr>
+                            <w:rPr>
+                              <w:rFonts w:ascii="Cambria Math" w:eastAsiaTheme="minorEastAsia" w:hAnsi="Cambria Math"/>
+                              <w:i/>
+                            </w:rPr>
+                          </m:ctrlPr>
+                        </m:dPr>
+                        <m:e>
+                          <m:r>
+                            <w:rPr>
+                              <w:rFonts w:ascii="Cambria Math" w:eastAsiaTheme="minorEastAsia" w:hAnsi="Cambria Math"/>
+                            </w:rPr>
+                            <m:t>θ</m:t>
+                          </m:r>
+                        </m:e>
+                      </m:d>
+                    </m:e>
+                  </m:func>
+                  <m:r>
+                    <w:rPr>
+                      <w:rFonts w:ascii="Cambria Math" w:eastAsiaTheme="minorEastAsia" w:hAnsi="Cambria Math"/>
+                    </w:rPr>
+                    <m:t>.</m:t>
+                  </m:r>
+                  <m:sSub>
+                    <m:sSubPr>
+                      <m:ctrlPr>
+                        <w:rPr>
+                          <w:rFonts w:ascii="Cambria Math" w:eastAsiaTheme="minorEastAsia" w:hAnsi="Cambria Math"/>
+                        </w:rPr>
+                      </m:ctrlPr>
+                    </m:sSubPr>
+                    <m:e>
+                      <m:r>
+                        <w:rPr>
+                          <w:rFonts w:ascii="Cambria Math" w:eastAsiaTheme="minorEastAsia" w:hAnsi="Cambria Math"/>
+                        </w:rPr>
+                        <m:t>n</m:t>
+                      </m:r>
+                    </m:e>
+                    <m:sub>
+                      <m:r>
+                        <w:rPr>
+                          <w:rFonts w:ascii="Cambria Math" w:eastAsiaTheme="minorEastAsia" w:hAnsi="Cambria Math"/>
+                        </w:rPr>
+                        <m:t>x</m:t>
+                      </m:r>
+                    </m:sub>
+                  </m:sSub>
+                  <m:r>
+                    <w:rPr>
+                      <w:rFonts w:ascii="Cambria Math" w:eastAsiaTheme="minorEastAsia" w:hAnsi="Cambria Math"/>
+                    </w:rPr>
+                    <m:t>+</m:t>
+                  </m:r>
+                  <m:func>
+                    <m:funcPr>
+                      <m:ctrlPr>
+                        <w:rPr>
+                          <w:rFonts w:ascii="Cambria Math" w:eastAsiaTheme="minorEastAsia" w:hAnsi="Cambria Math"/>
+                        </w:rPr>
+                      </m:ctrlPr>
+                    </m:funcPr>
+                    <m:fName>
+                      <m:r>
+                        <m:rPr>
+                          <m:sty m:val="p"/>
+                        </m:rPr>
+                        <w:rPr>
+                          <w:rFonts w:ascii="Cambria Math" w:eastAsiaTheme="minorEastAsia" w:hAnsi="Cambria Math"/>
+                        </w:rPr>
+                        <m:t>cos</m:t>
+                      </m:r>
+                    </m:fName>
+                    <m:e>
+                      <m:d>
+                        <m:dPr>
+                          <m:ctrlPr>
+                            <w:rPr>
+                              <w:rFonts w:ascii="Cambria Math" w:eastAsiaTheme="minorEastAsia" w:hAnsi="Cambria Math"/>
+                              <w:i/>
+                            </w:rPr>
+                          </m:ctrlPr>
+                        </m:dPr>
+                        <m:e>
+                          <m:r>
+                            <w:rPr>
+                              <w:rFonts w:ascii="Cambria Math" w:eastAsiaTheme="minorEastAsia" w:hAnsi="Cambria Math"/>
+                            </w:rPr>
+                            <m:t>θ</m:t>
+                          </m:r>
+                        </m:e>
+                      </m:d>
+                      <m:r>
+                        <w:rPr>
+                          <w:rFonts w:ascii="Cambria Math" w:eastAsiaTheme="minorEastAsia" w:hAnsi="Cambria Math"/>
+                        </w:rPr>
+                        <m:t>.</m:t>
+                      </m:r>
+                      <m:sSub>
+                        <m:sSubPr>
+                          <m:ctrlPr>
+                            <w:rPr>
+                              <w:rFonts w:ascii="Cambria Math" w:eastAsiaTheme="minorEastAsia" w:hAnsi="Cambria Math"/>
+                            </w:rPr>
+                          </m:ctrlPr>
+                        </m:sSubPr>
+                        <m:e>
+                          <m:r>
+                            <w:rPr>
+                              <w:rFonts w:ascii="Cambria Math" w:eastAsiaTheme="minorEastAsia" w:hAnsi="Cambria Math"/>
+                            </w:rPr>
+                            <m:t>n</m:t>
+                          </m:r>
+                        </m:e>
+                        <m:sub>
+                          <m:r>
+                            <w:rPr>
+                              <w:rFonts w:ascii="Cambria Math" w:eastAsiaTheme="minorEastAsia" w:hAnsi="Cambria Math"/>
+                            </w:rPr>
+                            <m:t>y</m:t>
+                          </m:r>
+                        </m:sub>
+                      </m:sSub>
+                    </m:e>
+                  </m:func>
+                </m:e>
+              </m:d>
+              <m:func>
+                <m:funcPr>
+                  <m:ctrlPr>
+                    <w:rPr>
+                      <w:rFonts w:ascii="Cambria Math" w:hAnsi="Cambria Math"/>
+                      <w:i/>
+                    </w:rPr>
+                  </m:ctrlPr>
+                </m:funcPr>
+                <m:fName>
+                  <m:r>
+                    <m:rPr>
+                      <m:sty m:val="p"/>
+                    </m:rPr>
+                    <w:rPr>
+                      <w:rFonts w:ascii="Cambria Math" w:hAnsi="Cambria Math"/>
+                    </w:rPr>
+                    <m:t>sin</m:t>
+                  </m:r>
+                </m:fName>
+                <m:e>
+                  <m:d>
+                    <m:dPr>
+                      <m:ctrlPr>
+                        <w:rPr>
+                          <w:rFonts w:ascii="Cambria Math" w:hAnsi="Cambria Math"/>
+                          <w:i/>
+                        </w:rPr>
+                      </m:ctrlPr>
+                    </m:dPr>
+                    <m:e>
+                      <m:r>
+                        <w:rPr>
+                          <w:rFonts w:ascii="Cambria Math" w:hAnsi="Cambria Math"/>
+                        </w:rPr>
+                        <m:t>θ</m:t>
+                      </m:r>
+                    </m:e>
+                  </m:d>
+                </m:e>
+              </m:func>
+              <m:r>
+                <w:rPr>
+                  <w:rFonts w:ascii="Cambria Math" w:hAnsi="Cambria Math"/>
+                </w:rPr>
+                <m:t xml:space="preserve"> dθ</m:t>
+              </m:r>
+            </m:e>
+          </m:nary>
+          <m:r>
+            <m:rPr>
+              <m:sty m:val="p"/>
+            </m:rPr>
+            <w:rPr>
+              <w:rFonts w:eastAsiaTheme="minorEastAsia"/>
+            </w:rPr>
+            <w:br/>
+          </m:r>
+        </m:oMath>
+        <m:oMath>
+          <m:sSub>
+            <m:sSubPr>
+              <m:ctrlPr>
+                <w:rPr>
+                  <w:rFonts w:ascii="Cambria Math" w:hAnsi="Cambria Math"/>
+                  <w:i/>
+                </w:rPr>
+              </m:ctrlPr>
+            </m:sSubPr>
+            <m:e>
+              <m:acc>
+                <m:accPr>
+                  <m:chr m:val="̃"/>
+                  <m:ctrlPr>
+                    <w:rPr>
+                      <w:rFonts w:ascii="Cambria Math" w:hAnsi="Cambria Math"/>
+                      <w:i/>
+                    </w:rPr>
+                  </m:ctrlPr>
+                </m:accPr>
+                <m:e>
+                  <m:r>
+                    <w:rPr>
+                      <w:rFonts w:ascii="Cambria Math" w:hAnsi="Cambria Math"/>
+                    </w:rPr>
+                    <m:t>n</m:t>
+                  </m:r>
+                </m:e>
+              </m:acc>
+            </m:e>
+            <m:sub>
+              <m:r>
+                <w:rPr>
+                  <w:rFonts w:ascii="Cambria Math" w:hAnsi="Cambria Math"/>
+                </w:rPr>
+                <m:t>x</m:t>
+              </m:r>
+            </m:sub>
+          </m:sSub>
+          <m:r>
+            <m:rPr>
+              <m:aln/>
+            </m:rPr>
+            <w:rPr>
+              <w:rFonts w:ascii="Cambria Math" w:hAnsi="Cambria Math"/>
+            </w:rPr>
+            <m:t>=</m:t>
+          </m:r>
+          <m:nary>
+            <m:naryPr>
+              <m:limLoc m:val="undOvr"/>
+              <m:ctrlPr>
+                <w:rPr>
+                  <w:rFonts w:ascii="Cambria Math" w:hAnsi="Cambria Math"/>
+                  <w:i/>
+                </w:rPr>
+              </m:ctrlPr>
+            </m:naryPr>
+            <m:sub>
+              <m:r>
+                <w:rPr>
+                  <w:rFonts w:ascii="Cambria Math" w:hAnsi="Cambria Math"/>
+                </w:rPr>
+                <m:t>0</m:t>
+              </m:r>
+            </m:sub>
+            <m:sup>
+              <m:sSub>
+                <m:sSubPr>
+                  <m:ctrlPr>
+                    <w:rPr>
+                      <w:rFonts w:ascii="Cambria Math" w:hAnsi="Cambria Math"/>
+                      <w:i/>
+                    </w:rPr>
+                  </m:ctrlPr>
+                </m:sSubPr>
+                <m:e>
+                  <m:r>
+                    <w:rPr>
+                      <w:rFonts w:ascii="Cambria Math" w:hAnsi="Cambria Math"/>
+                    </w:rPr>
+                    <m:t>θ</m:t>
+                  </m:r>
+                </m:e>
+                <m:sub>
+                  <m:r>
+                    <w:rPr>
+                      <w:rFonts w:ascii="Cambria Math" w:hAnsi="Cambria Math"/>
+                    </w:rPr>
+                    <m:t>1</m:t>
+                  </m:r>
+                </m:sub>
+              </m:sSub>
+            </m:sup>
+            <m:e>
+              <m:func>
+                <m:funcPr>
+                  <m:ctrlPr>
+                    <w:rPr>
+                      <w:rFonts w:ascii="Cambria Math" w:hAnsi="Cambria Math"/>
+                      <w:i/>
+                    </w:rPr>
+                  </m:ctrlPr>
+                </m:funcPr>
+                <m:fName>
+                  <m:r>
+                    <m:rPr>
+                      <m:sty m:val="p"/>
+                    </m:rPr>
+                    <w:rPr>
+                      <w:rFonts w:ascii="Cambria Math" w:hAnsi="Cambria Math"/>
+                    </w:rPr>
+                    <m:t>sin</m:t>
+                  </m:r>
+                </m:fName>
+                <m:e>
+                  <m:d>
+                    <m:dPr>
+                      <m:ctrlPr>
+                        <w:rPr>
+                          <w:rFonts w:ascii="Cambria Math" w:hAnsi="Cambria Math"/>
+                          <w:i/>
+                        </w:rPr>
+                      </m:ctrlPr>
+                    </m:dPr>
+                    <m:e>
+                      <m:r>
+                        <w:rPr>
+                          <w:rFonts w:ascii="Cambria Math" w:hAnsi="Cambria Math"/>
+                        </w:rPr>
+                        <m:t>θ</m:t>
+                      </m:r>
+                    </m:e>
+                  </m:d>
+                </m:e>
+              </m:func>
+              <m:d>
+                <m:dPr>
+                  <m:ctrlPr>
+                    <w:rPr>
+                      <w:rFonts w:ascii="Cambria Math" w:hAnsi="Cambria Math"/>
+                      <w:i/>
+                    </w:rPr>
+                  </m:ctrlPr>
+                </m:dPr>
+                <m:e>
+                  <m:func>
+                    <m:funcPr>
+                      <m:ctrlPr>
+                        <w:rPr>
+                          <w:rFonts w:ascii="Cambria Math" w:eastAsiaTheme="minorEastAsia" w:hAnsi="Cambria Math"/>
+                        </w:rPr>
+                      </m:ctrlPr>
+                    </m:funcPr>
+                    <m:fName>
+                      <m:r>
+                        <m:rPr>
+                          <m:sty m:val="p"/>
+                        </m:rPr>
+                        <w:rPr>
+                          <w:rFonts w:ascii="Cambria Math" w:eastAsiaTheme="minorEastAsia" w:hAnsi="Cambria Math"/>
+                        </w:rPr>
+                        <m:t>sin</m:t>
+                      </m:r>
+                    </m:fName>
+                    <m:e>
+                      <m:d>
+                        <m:dPr>
+                          <m:ctrlPr>
+                            <w:rPr>
+                              <w:rFonts w:ascii="Cambria Math" w:eastAsiaTheme="minorEastAsia" w:hAnsi="Cambria Math"/>
+                              <w:i/>
+                            </w:rPr>
+                          </m:ctrlPr>
+                        </m:dPr>
+                        <m:e>
+                          <m:r>
+                            <w:rPr>
+                              <w:rFonts w:ascii="Cambria Math" w:eastAsiaTheme="minorEastAsia" w:hAnsi="Cambria Math"/>
+                            </w:rPr>
+                            <m:t>θ</m:t>
+                          </m:r>
+                        </m:e>
+                      </m:d>
+                    </m:e>
+                  </m:func>
+                  <m:r>
+                    <w:rPr>
+                      <w:rFonts w:ascii="Cambria Math" w:eastAsiaTheme="minorEastAsia" w:hAnsi="Cambria Math"/>
+                    </w:rPr>
+                    <m:t>.</m:t>
+                  </m:r>
+                  <m:sSub>
+                    <m:sSubPr>
+                      <m:ctrlPr>
+                        <w:rPr>
+                          <w:rFonts w:ascii="Cambria Math" w:eastAsiaTheme="minorEastAsia" w:hAnsi="Cambria Math"/>
+                        </w:rPr>
+                      </m:ctrlPr>
+                    </m:sSubPr>
+                    <m:e>
+                      <m:r>
+                        <w:rPr>
+                          <w:rFonts w:ascii="Cambria Math" w:eastAsiaTheme="minorEastAsia" w:hAnsi="Cambria Math"/>
+                        </w:rPr>
+                        <m:t>n</m:t>
+                      </m:r>
+                    </m:e>
+                    <m:sub>
+                      <m:r>
+                        <w:rPr>
+                          <w:rFonts w:ascii="Cambria Math" w:eastAsiaTheme="minorEastAsia" w:hAnsi="Cambria Math"/>
+                        </w:rPr>
+                        <m:t>x</m:t>
+                      </m:r>
+                    </m:sub>
+                  </m:sSub>
+                  <m:r>
+                    <w:rPr>
+                      <w:rFonts w:ascii="Cambria Math" w:eastAsiaTheme="minorEastAsia" w:hAnsi="Cambria Math"/>
+                    </w:rPr>
+                    <m:t>+</m:t>
+                  </m:r>
+                  <m:func>
+                    <m:funcPr>
+                      <m:ctrlPr>
+                        <w:rPr>
+                          <w:rFonts w:ascii="Cambria Math" w:eastAsiaTheme="minorEastAsia" w:hAnsi="Cambria Math"/>
+                        </w:rPr>
+                      </m:ctrlPr>
+                    </m:funcPr>
+                    <m:fName>
+                      <m:r>
+                        <m:rPr>
+                          <m:sty m:val="p"/>
+                        </m:rPr>
+                        <w:rPr>
+                          <w:rFonts w:ascii="Cambria Math" w:eastAsiaTheme="minorEastAsia" w:hAnsi="Cambria Math"/>
+                        </w:rPr>
+                        <m:t>cos</m:t>
+                      </m:r>
+                    </m:fName>
+                    <m:e>
+                      <m:d>
+                        <m:dPr>
+                          <m:ctrlPr>
+                            <w:rPr>
+                              <w:rFonts w:ascii="Cambria Math" w:eastAsiaTheme="minorEastAsia" w:hAnsi="Cambria Math"/>
+                              <w:i/>
+                            </w:rPr>
+                          </m:ctrlPr>
+                        </m:dPr>
+                        <m:e>
+                          <m:r>
+                            <w:rPr>
+                              <w:rFonts w:ascii="Cambria Math" w:eastAsiaTheme="minorEastAsia" w:hAnsi="Cambria Math"/>
+                            </w:rPr>
+                            <m:t>θ</m:t>
+                          </m:r>
+                        </m:e>
+                      </m:d>
+                      <m:r>
+                        <w:rPr>
+                          <w:rFonts w:ascii="Cambria Math" w:eastAsiaTheme="minorEastAsia" w:hAnsi="Cambria Math"/>
+                        </w:rPr>
+                        <m:t>.</m:t>
+                      </m:r>
+                      <m:sSub>
+                        <m:sSubPr>
+                          <m:ctrlPr>
+                            <w:rPr>
+                              <w:rFonts w:ascii="Cambria Math" w:eastAsiaTheme="minorEastAsia" w:hAnsi="Cambria Math"/>
+                            </w:rPr>
+                          </m:ctrlPr>
+                        </m:sSubPr>
+                        <m:e>
+                          <m:r>
+                            <w:rPr>
+                              <w:rFonts w:ascii="Cambria Math" w:eastAsiaTheme="minorEastAsia" w:hAnsi="Cambria Math"/>
+                            </w:rPr>
+                            <m:t>n</m:t>
+                          </m:r>
+                        </m:e>
+                        <m:sub>
+                          <m:r>
+                            <w:rPr>
+                              <w:rFonts w:ascii="Cambria Math" w:eastAsiaTheme="minorEastAsia" w:hAnsi="Cambria Math"/>
+                            </w:rPr>
+                            <m:t>y</m:t>
+                          </m:r>
+                        </m:sub>
+                      </m:sSub>
+                    </m:e>
+                  </m:func>
+                </m:e>
+              </m:d>
+              <m:r>
+                <w:rPr>
+                  <w:rFonts w:ascii="Cambria Math" w:hAnsi="Cambria Math"/>
+                </w:rPr>
+                <m:t xml:space="preserve"> </m:t>
+              </m:r>
+              <m:func>
+                <m:funcPr>
+                  <m:ctrlPr>
+                    <w:rPr>
+                      <w:rFonts w:ascii="Cambria Math" w:hAnsi="Cambria Math"/>
+                      <w:i/>
+                    </w:rPr>
+                  </m:ctrlPr>
+                </m:funcPr>
+                <m:fName>
+                  <m:r>
+                    <m:rPr>
+                      <m:sty m:val="p"/>
+                    </m:rPr>
+                    <w:rPr>
+                      <w:rFonts w:ascii="Cambria Math" w:hAnsi="Cambria Math"/>
+                    </w:rPr>
+                    <m:t>sin</m:t>
+                  </m:r>
+                </m:fName>
+                <m:e>
+                  <m:d>
+                    <m:dPr>
+                      <m:ctrlPr>
+                        <w:rPr>
+                          <w:rFonts w:ascii="Cambria Math" w:hAnsi="Cambria Math"/>
+                          <w:i/>
+                        </w:rPr>
+                      </m:ctrlPr>
+                    </m:dPr>
+                    <m:e>
+                      <m:r>
+                        <w:rPr>
+                          <w:rFonts w:ascii="Cambria Math" w:hAnsi="Cambria Math"/>
+                        </w:rPr>
+                        <m:t>θ</m:t>
+                      </m:r>
+                    </m:e>
+                  </m:d>
+                </m:e>
+              </m:func>
+              <m:r>
+                <w:rPr>
+                  <w:rFonts w:ascii="Cambria Math" w:hAnsi="Cambria Math"/>
+                </w:rPr>
+                <m:t xml:space="preserve"> dθ</m:t>
+              </m:r>
+            </m:e>
+          </m:nary>
+          <m:r>
             <w:rPr>
               <w:rFonts w:ascii="Cambria Math" w:hAnsi="Cambria Math"/>
             </w:rPr>
@@ -10731,6 +11428,12 @@
                   </m:ctrlPr>
                 </m:sSubPr>
                 <m:e>
+                  <m:r>
+                    <w:rPr>
+                      <w:rFonts w:ascii="Cambria Math" w:hAnsi="Cambria Math"/>
+                    </w:rPr>
+                    <m:t>-</m:t>
+                  </m:r>
                   <m:r>
                     <w:rPr>
                       <w:rFonts w:ascii="Cambria Math" w:hAnsi="Cambria Math"/>
@@ -11255,6 +11958,12 @@
                         <w:rPr>
                           <w:rFonts w:ascii="Cambria Math" w:hAnsi="Cambria Math"/>
                         </w:rPr>
+                        <m:t>-</m:t>
+                      </m:r>
+                      <m:r>
+                        <w:rPr>
+                          <w:rFonts w:ascii="Cambria Math" w:hAnsi="Cambria Math"/>
+                        </w:rPr>
                         <m:t>θ</m:t>
                       </m:r>
                     </m:e>
@@ -11583,6 +12292,12 @@
                         <w:rPr>
                           <w:rFonts w:ascii="Cambria Math" w:hAnsi="Cambria Math"/>
                         </w:rPr>
+                        <m:t>-</m:t>
+                      </m:r>
+                      <m:r>
+                        <w:rPr>
+                          <w:rFonts w:ascii="Cambria Math" w:hAnsi="Cambria Math"/>
+                        </w:rPr>
                         <m:t>θ</m:t>
                       </m:r>
                     </m:e>
@@ -12165,6 +12880,12 @@
                     </m:mPr>
                     <m:mr>
                       <m:e>
+                        <m:r>
+                          <w:rPr>
+                            <w:rFonts w:ascii="Cambria Math" w:hAnsi="Cambria Math"/>
+                          </w:rPr>
+                          <m:t>-</m:t>
+                        </m:r>
                         <m:sSub>
                           <m:sSubPr>
                             <m:ctrlPr>
@@ -12391,6 +13112,12 @@
                     </m:mr>
                     <m:mr>
                       <m:e>
+                        <m:r>
+                          <w:rPr>
+                            <w:rFonts w:ascii="Cambria Math" w:hAnsi="Cambria Math"/>
+                          </w:rPr>
+                          <m:t>-</m:t>
+                        </m:r>
                         <m:sSub>
                           <m:sSubPr>
                             <m:ctrlPr>
@@ -12994,7 +13721,7 @@
                 <w:rPr>
                   <w:rFonts w:ascii="Cambria Math" w:hAnsi="Cambria Math"/>
                 </w:rPr>
-                <m:t>-</m:t>
+                <m:t>+</m:t>
               </m:r>
               <m:func>
                 <m:funcPr>
@@ -13091,7 +13818,13 @@
         <w:ind w:left="-540" w:right="-540"/>
       </w:pPr>
       <w:r>
-        <w:t>Identically, equation 4 gives:</w:t>
+        <w:t xml:space="preserve">Identically, equation </w:t>
+      </w:r>
+      <w:r>
+        <w:t>6</w:t>
+      </w:r>
+      <w:r>
+        <w:t xml:space="preserve"> gives:</w:t>
       </w:r>
     </w:p>
     <w:p>
@@ -13688,7 +14421,7 @@
                 <w:rPr>
                   <w:rFonts w:ascii="Cambria Math" w:hAnsi="Cambria Math"/>
                 </w:rPr>
-                <m:t>-</m:t>
+                <m:t>+</m:t>
               </m:r>
               <m:func>
                 <m:funcPr>
@@ -14090,7 +14823,7 @@
                 <w:rPr>
                   <w:rFonts w:ascii="Cambria Math" w:hAnsi="Cambria Math"/>
                 </w:rPr>
-                <m:t>N</m:t>
+                <m:t>S</m:t>
               </m:r>
             </m:den>
           </m:f>
@@ -14118,84 +14851,853 @@
                 <w:rPr>
                   <w:rFonts w:ascii="Cambria Math" w:hAnsi="Cambria Math"/>
                 </w:rPr>
-                <m:t>N</m:t>
+                <m:t>S</m:t>
               </m:r>
             </m:sup>
             <m:e>
-              <m:r>
+              <m:sSup>
+                <m:sSupPr>
+                  <m:ctrlPr>
+                    <w:rPr>
+                      <w:rFonts w:ascii="Cambria Math" w:hAnsi="Cambria Math"/>
+                      <w:b/>
+                      <w:i/>
+                    </w:rPr>
+                  </m:ctrlPr>
+                </m:sSupPr>
+                <m:e>
+                  <m:r>
+                    <m:rPr>
+                      <m:sty m:val="bi"/>
+                    </m:rPr>
+                    <w:rPr>
+                      <w:rFonts w:ascii="Cambria Math" w:hAnsi="Cambria Math"/>
+                    </w:rPr>
+                    <m:t>D</m:t>
+                  </m:r>
+                </m:e>
+                <m:sup>
+                  <m:r>
+                    <m:rPr>
+                      <m:sty m:val="bi"/>
+                    </m:rPr>
+                    <w:rPr>
+                      <w:rFonts w:ascii="Cambria Math" w:hAnsi="Cambria Math"/>
+                    </w:rPr>
+                    <m:t>'</m:t>
+                  </m:r>
+                </m:sup>
+              </m:sSup>
+            </m:e>
+          </m:nary>
+          <m:r>
+            <w:rPr>
+              <w:rFonts w:ascii="Cambria Math" w:hAnsi="Cambria Math"/>
+            </w:rPr>
+            <m:t>.</m:t>
+          </m:r>
+          <m:sSub>
+            <m:sSubPr>
+              <m:ctrlPr>
                 <w:rPr>
                   <w:rFonts w:ascii="Cambria Math" w:hAnsi="Cambria Math"/>
-                </w:rPr>
-                <m:t>V</m:t>
-              </m:r>
-              <m:d>
-                <m:dPr>
+                  <w:i/>
+                </w:rPr>
+              </m:ctrlPr>
+            </m:sSubPr>
+            <m:e>
+              <m:acc>
+                <m:accPr>
+                  <m:chr m:val="̃"/>
                   <m:ctrlPr>
                     <w:rPr>
                       <w:rFonts w:ascii="Cambria Math" w:hAnsi="Cambria Math"/>
                       <w:i/>
                     </w:rPr>
                   </m:ctrlPr>
-                </m:dPr>
+                </m:accPr>
                 <m:e>
-                  <m:sSub>
-                    <m:sSubPr>
-                      <m:ctrlPr>
-                        <w:rPr>
-                          <w:rFonts w:ascii="Cambria Math" w:hAnsi="Cambria Math"/>
-                          <w:b/>
-                          <w:i/>
-                        </w:rPr>
-                      </m:ctrlPr>
-                    </m:sSubPr>
-                    <m:e>
-                      <m:r>
-                        <m:rPr>
-                          <m:sty m:val="bi"/>
-                        </m:rPr>
-                        <w:rPr>
-                          <w:rFonts w:ascii="Cambria Math" w:hAnsi="Cambria Math"/>
-                        </w:rPr>
-                        <m:t>ω</m:t>
-                      </m:r>
-                    </m:e>
-                    <m:sub>
-                      <m:r>
-                        <m:rPr>
-                          <m:sty m:val="bi"/>
-                        </m:rPr>
-                        <w:rPr>
-                          <w:rFonts w:ascii="Cambria Math" w:hAnsi="Cambria Math"/>
-                        </w:rPr>
-                        <m:t>i</m:t>
-                      </m:r>
-                    </m:sub>
-                  </m:sSub>
+                  <m:r>
+                    <w:rPr>
+                      <w:rFonts w:ascii="Cambria Math" w:hAnsi="Cambria Math"/>
+                    </w:rPr>
+                    <m:t>n</m:t>
+                  </m:r>
                 </m:e>
-              </m:d>
+              </m:acc>
             </m:e>
-          </m:nary>
+            <m:sub>
+              <m:r>
+                <w:rPr>
+                  <w:rFonts w:ascii="Cambria Math" w:hAnsi="Cambria Math"/>
+                </w:rPr>
+                <m:t>x</m:t>
+              </m:r>
+            </m:sub>
+          </m:sSub>
+          <m:d>
+            <m:dPr>
+              <m:ctrlPr>
+                <w:rPr>
+                  <w:rFonts w:ascii="Cambria Math" w:hAnsi="Cambria Math"/>
+                  <w:i/>
+                </w:rPr>
+              </m:ctrlPr>
+            </m:dPr>
+            <m:e>
+              <m:r>
+                <w:rPr>
+                  <w:rFonts w:ascii="Cambria Math" w:hAnsi="Cambria Math"/>
+                </w:rPr>
+                <m:t>i</m:t>
+              </m:r>
+            </m:e>
+          </m:d>
+          <m:r>
+            <w:rPr>
+              <w:rFonts w:ascii="Cambria Math" w:hAnsi="Cambria Math"/>
+            </w:rPr>
+            <m:t>+</m:t>
+          </m:r>
+          <m:sSub>
+            <m:sSubPr>
+              <m:ctrlPr>
+                <w:rPr>
+                  <w:rFonts w:ascii="Cambria Math" w:hAnsi="Cambria Math"/>
+                  <w:b/>
+                  <w:i/>
+                </w:rPr>
+              </m:ctrlPr>
+            </m:sSubPr>
+            <m:e>
+              <m:r>
+                <m:rPr>
+                  <m:sty m:val="bi"/>
+                </m:rPr>
+                <w:rPr>
+                  <w:rFonts w:ascii="Cambria Math" w:hAnsi="Cambria Math"/>
+                </w:rPr>
+                <m:t>ω'</m:t>
+              </m:r>
+            </m:e>
+            <m:sub>
+              <m:r>
+                <m:rPr>
+                  <m:sty m:val="bi"/>
+                </m:rPr>
+                <w:rPr>
+                  <w:rFonts w:ascii="Cambria Math" w:hAnsi="Cambria Math"/>
+                </w:rPr>
+                <m:t>o</m:t>
+              </m:r>
+            </m:sub>
+          </m:sSub>
+          <m:r>
+            <w:rPr>
+              <w:rFonts w:ascii="Cambria Math" w:hAnsi="Cambria Math"/>
+            </w:rPr>
+            <m:t xml:space="preserve"> . </m:t>
+          </m:r>
+          <m:sSub>
+            <m:sSubPr>
+              <m:ctrlPr>
+                <w:rPr>
+                  <w:rFonts w:ascii="Cambria Math" w:hAnsi="Cambria Math"/>
+                  <w:i/>
+                </w:rPr>
+              </m:ctrlPr>
+            </m:sSubPr>
+            <m:e>
+              <m:acc>
+                <m:accPr>
+                  <m:chr m:val="̃"/>
+                  <m:ctrlPr>
+                    <w:rPr>
+                      <w:rFonts w:ascii="Cambria Math" w:hAnsi="Cambria Math"/>
+                      <w:i/>
+                    </w:rPr>
+                  </m:ctrlPr>
+                </m:accPr>
+                <m:e>
+                  <m:r>
+                    <w:rPr>
+                      <w:rFonts w:ascii="Cambria Math" w:hAnsi="Cambria Math"/>
+                    </w:rPr>
+                    <m:t>n</m:t>
+                  </m:r>
+                </m:e>
+              </m:acc>
+            </m:e>
+            <m:sub>
+              <m:r>
+                <w:rPr>
+                  <w:rFonts w:ascii="Cambria Math" w:hAnsi="Cambria Math"/>
+                </w:rPr>
+                <m:t>y</m:t>
+              </m:r>
+            </m:sub>
+          </m:sSub>
+          <m:d>
+            <m:dPr>
+              <m:ctrlPr>
+                <w:rPr>
+                  <w:rFonts w:ascii="Cambria Math" w:hAnsi="Cambria Math"/>
+                  <w:i/>
+                </w:rPr>
+              </m:ctrlPr>
+            </m:dPr>
+            <m:e>
+              <m:r>
+                <w:rPr>
+                  <w:rFonts w:ascii="Cambria Math" w:hAnsi="Cambria Math"/>
+                </w:rPr>
+                <m:t>i</m:t>
+              </m:r>
+            </m:e>
+          </m:d>
         </m:oMath>
       </m:oMathPara>
     </w:p>
     <w:p>
       <w:pPr>
-        <w:ind w:right="-540"/>
-      </w:pPr>
+        <w:ind w:left="-540" w:right="-540"/>
+      </w:pPr>
+      <w:bookmarkStart w:id="5" w:name="_GoBack"/>
+      <w:bookmarkEnd w:id="5"/>
+      <w:r>
+        <w:lastRenderedPageBreak/>
+        <w:t>Where:</w:t>
+      </w:r>
     </w:p>
     <w:p>
       <w:pPr>
+        <w:pStyle w:val="ListParagraph"/>
+        <w:numPr>
+          <w:ilvl w:val="0"/>
+          <w:numId w:val="7"/>
+        </w:numPr>
         <w:ind w:right="-540"/>
       </w:pPr>
+      <m:oMath>
+        <m:r>
+          <w:rPr>
+            <w:rFonts w:ascii="Cambria Math" w:hAnsi="Cambria Math"/>
+          </w:rPr>
+          <m:t>S</m:t>
+        </m:r>
+      </m:oMath>
+      <w:r>
+        <w:t xml:space="preserve"> is the amount of computed </w:t>
+      </w:r>
+      <w:proofErr w:type="gramStart"/>
+      <w:r>
+        <w:t>slices</w:t>
+      </w:r>
+      <w:proofErr w:type="gramEnd"/>
     </w:p>
     <w:p>
       <w:pPr>
+        <w:pStyle w:val="ListParagraph"/>
+        <w:numPr>
+          <w:ilvl w:val="0"/>
+          <w:numId w:val="7"/>
+        </w:numPr>
+        <w:ind w:right="-540"/>
+      </w:pPr>
+      <m:oMath>
+        <m:sSub>
+          <m:sSubPr>
+            <m:ctrlPr>
+              <w:rPr>
+                <w:rFonts w:ascii="Cambria Math" w:hAnsi="Cambria Math"/>
+                <w:i/>
+              </w:rPr>
+            </m:ctrlPr>
+          </m:sSubPr>
+          <m:e>
+            <m:acc>
+              <m:accPr>
+                <m:chr m:val="̃"/>
+                <m:ctrlPr>
+                  <w:rPr>
+                    <w:rFonts w:ascii="Cambria Math" w:hAnsi="Cambria Math"/>
+                    <w:i/>
+                  </w:rPr>
+                </m:ctrlPr>
+              </m:accPr>
+              <m:e>
+                <m:r>
+                  <w:rPr>
+                    <w:rFonts w:ascii="Cambria Math" w:hAnsi="Cambria Math"/>
+                  </w:rPr>
+                  <m:t>n</m:t>
+                </m:r>
+              </m:e>
+            </m:acc>
+          </m:e>
+          <m:sub>
+            <m:r>
+              <w:rPr>
+                <w:rFonts w:ascii="Cambria Math" w:hAnsi="Cambria Math"/>
+              </w:rPr>
+              <m:t>x</m:t>
+            </m:r>
+          </m:sub>
+        </m:sSub>
+        <m:d>
+          <m:dPr>
+            <m:ctrlPr>
+              <w:rPr>
+                <w:rFonts w:ascii="Cambria Math" w:hAnsi="Cambria Math"/>
+                <w:i/>
+              </w:rPr>
+            </m:ctrlPr>
+          </m:dPr>
+          <m:e>
+            <m:r>
+              <w:rPr>
+                <w:rFonts w:ascii="Cambria Math" w:hAnsi="Cambria Math"/>
+              </w:rPr>
+              <m:t>i</m:t>
+            </m:r>
+          </m:e>
+        </m:d>
+      </m:oMath>
+      <w:r>
+        <w:rPr>
+          <w:rFonts w:eastAsiaTheme="minorEastAsia"/>
+        </w:rPr>
+        <w:t xml:space="preserve"> and </w:t>
+      </w:r>
+      <m:oMath>
+        <m:sSub>
+          <m:sSubPr>
+            <m:ctrlPr>
+              <w:rPr>
+                <w:rFonts w:ascii="Cambria Math" w:hAnsi="Cambria Math"/>
+                <w:i/>
+              </w:rPr>
+            </m:ctrlPr>
+          </m:sSubPr>
+          <m:e>
+            <m:acc>
+              <m:accPr>
+                <m:chr m:val="̃"/>
+                <m:ctrlPr>
+                  <w:rPr>
+                    <w:rFonts w:ascii="Cambria Math" w:hAnsi="Cambria Math"/>
+                    <w:i/>
+                  </w:rPr>
+                </m:ctrlPr>
+              </m:accPr>
+              <m:e>
+                <m:r>
+                  <w:rPr>
+                    <w:rFonts w:ascii="Cambria Math" w:hAnsi="Cambria Math"/>
+                  </w:rPr>
+                  <m:t>n</m:t>
+                </m:r>
+              </m:e>
+            </m:acc>
+          </m:e>
+          <m:sub>
+            <m:r>
+              <w:rPr>
+                <w:rFonts w:ascii="Cambria Math" w:hAnsi="Cambria Math"/>
+              </w:rPr>
+              <m:t>y</m:t>
+            </m:r>
+          </m:sub>
+        </m:sSub>
+        <m:d>
+          <m:dPr>
+            <m:ctrlPr>
+              <w:rPr>
+                <w:rFonts w:ascii="Cambria Math" w:hAnsi="Cambria Math"/>
+                <w:i/>
+              </w:rPr>
+            </m:ctrlPr>
+          </m:dPr>
+          <m:e>
+            <m:r>
+              <w:rPr>
+                <w:rFonts w:ascii="Cambria Math" w:hAnsi="Cambria Math"/>
+              </w:rPr>
+              <m:t>i</m:t>
+            </m:r>
+          </m:e>
+        </m:d>
+      </m:oMath>
+      <w:r>
+        <w:rPr>
+          <w:rFonts w:eastAsiaTheme="minorEastAsia"/>
+        </w:rPr>
+        <w:t xml:space="preserve"> are the </w:t>
+      </w:r>
+      <m:oMath>
+        <m:sSub>
+          <m:sSubPr>
+            <m:ctrlPr>
+              <w:rPr>
+                <w:rFonts w:ascii="Cambria Math" w:hAnsi="Cambria Math"/>
+                <w:i/>
+              </w:rPr>
+            </m:ctrlPr>
+          </m:sSubPr>
+          <m:e>
+            <m:acc>
+              <m:accPr>
+                <m:chr m:val="̃"/>
+                <m:ctrlPr>
+                  <w:rPr>
+                    <w:rFonts w:ascii="Cambria Math" w:hAnsi="Cambria Math"/>
+                    <w:i/>
+                  </w:rPr>
+                </m:ctrlPr>
+              </m:accPr>
+              <m:e>
+                <m:r>
+                  <w:rPr>
+                    <w:rFonts w:ascii="Cambria Math" w:hAnsi="Cambria Math"/>
+                  </w:rPr>
+                  <m:t>n</m:t>
+                </m:r>
+              </m:e>
+            </m:acc>
+          </m:e>
+          <m:sub>
+            <m:r>
+              <w:rPr>
+                <w:rFonts w:ascii="Cambria Math" w:hAnsi="Cambria Math"/>
+              </w:rPr>
+              <m:t>x</m:t>
+            </m:r>
+          </m:sub>
+        </m:sSub>
+      </m:oMath>
+      <w:r>
+        <w:rPr>
+          <w:rFonts w:eastAsiaTheme="minorEastAsia"/>
+        </w:rPr>
+        <w:t xml:space="preserve"> and </w:t>
+      </w:r>
+      <m:oMath>
+        <m:sSub>
+          <m:sSubPr>
+            <m:ctrlPr>
+              <w:rPr>
+                <w:rFonts w:ascii="Cambria Math" w:hAnsi="Cambria Math"/>
+                <w:i/>
+              </w:rPr>
+            </m:ctrlPr>
+          </m:sSubPr>
+          <m:e>
+            <m:acc>
+              <m:accPr>
+                <m:chr m:val="̃"/>
+                <m:ctrlPr>
+                  <w:rPr>
+                    <w:rFonts w:ascii="Cambria Math" w:hAnsi="Cambria Math"/>
+                    <w:i/>
+                  </w:rPr>
+                </m:ctrlPr>
+              </m:accPr>
+              <m:e>
+                <m:r>
+                  <w:rPr>
+                    <w:rFonts w:ascii="Cambria Math" w:hAnsi="Cambria Math"/>
+                  </w:rPr>
+                  <m:t>n</m:t>
+                </m:r>
+              </m:e>
+            </m:acc>
+          </m:e>
+          <m:sub>
+            <m:r>
+              <w:rPr>
+                <w:rFonts w:ascii="Cambria Math" w:hAnsi="Cambria Math"/>
+              </w:rPr>
+              <m:t>y</m:t>
+            </m:r>
+          </m:sub>
+        </m:sSub>
+      </m:oMath>
+      <w:r>
+        <w:rPr>
+          <w:rFonts w:eastAsiaTheme="minorEastAsia"/>
+        </w:rPr>
+        <w:t xml:space="preserve"> values for the slice </w:t>
+      </w:r>
+      <w:proofErr w:type="spellStart"/>
+      <w:r>
+        <w:rPr>
+          <w:rFonts w:eastAsiaTheme="minorEastAsia"/>
+        </w:rPr>
+        <w:t>i</w:t>
+      </w:r>
+      <w:proofErr w:type="spellEnd"/>
+    </w:p>
+    <w:p>
+      <w:pPr>
+        <w:pStyle w:val="ListParagraph"/>
+        <w:numPr>
+          <w:ilvl w:val="0"/>
+          <w:numId w:val="7"/>
+        </w:numPr>
+        <w:ind w:right="-540"/>
+      </w:pPr>
+      <m:oMath>
+        <m:sSup>
+          <m:sSupPr>
+            <m:ctrlPr>
+              <w:rPr>
+                <w:rFonts w:ascii="Cambria Math" w:hAnsi="Cambria Math"/>
+                <w:b/>
+                <w:i/>
+              </w:rPr>
+            </m:ctrlPr>
+          </m:sSupPr>
+          <m:e>
+            <m:r>
+              <m:rPr>
+                <m:sty m:val="bi"/>
+              </m:rPr>
+              <w:rPr>
+                <w:rFonts w:ascii="Cambria Math" w:hAnsi="Cambria Math"/>
+              </w:rPr>
+              <m:t>D</m:t>
+            </m:r>
+          </m:e>
+          <m:sup>
+            <m:r>
+              <m:rPr>
+                <m:sty m:val="bi"/>
+              </m:rPr>
+              <w:rPr>
+                <w:rFonts w:ascii="Cambria Math" w:hAnsi="Cambria Math"/>
+              </w:rPr>
+              <m:t>'</m:t>
+            </m:r>
+          </m:sup>
+        </m:sSup>
+      </m:oMath>
+      <w:r>
+        <w:rPr>
+          <w:rFonts w:eastAsiaTheme="minorEastAsia"/>
+        </w:rPr>
+        <w:t xml:space="preserve"> and </w:t>
+      </w:r>
+      <m:oMath>
+        <m:sSub>
+          <m:sSubPr>
+            <m:ctrlPr>
+              <w:rPr>
+                <w:rFonts w:ascii="Cambria Math" w:hAnsi="Cambria Math"/>
+                <w:b/>
+                <w:i/>
+              </w:rPr>
+            </m:ctrlPr>
+          </m:sSubPr>
+          <m:e>
+            <m:r>
+              <m:rPr>
+                <m:sty m:val="bi"/>
+              </m:rPr>
+              <w:rPr>
+                <w:rFonts w:ascii="Cambria Math" w:hAnsi="Cambria Math"/>
+              </w:rPr>
+              <m:t>ω'</m:t>
+            </m:r>
+          </m:e>
+          <m:sub>
+            <m:r>
+              <m:rPr>
+                <m:sty m:val="bi"/>
+              </m:rPr>
+              <w:rPr>
+                <w:rFonts w:ascii="Cambria Math" w:hAnsi="Cambria Math"/>
+              </w:rPr>
+              <m:t>o</m:t>
+            </m:r>
+          </m:sub>
+        </m:sSub>
+      </m:oMath>
+      <w:r>
+        <w:rPr>
+          <w:rFonts w:eastAsiaTheme="minorEastAsia"/>
+        </w:rPr>
+        <w:t xml:space="preserve"> are the camera-space slice vectors described by equation 1</w:t>
+      </w:r>
+    </w:p>
+    <w:p>
+      <w:pPr>
+        <w:ind w:left="-540" w:right="-540"/>
+      </w:pPr>
+    </w:p>
+    <w:p>
+      <w:pPr>
+        <w:ind w:left="-540" w:right="-540"/>
+        <w:rPr>
+          <w:b/>
+          <w:color w:val="FF0000"/>
+          <w:sz w:val="48"/>
+          <w:szCs w:val="48"/>
+        </w:rPr>
+      </w:pPr>
+      <w:r>
+        <w:rPr>
+          <w:b/>
+          <w:color w:val="FF0000"/>
+          <w:sz w:val="48"/>
+          <w:szCs w:val="48"/>
+        </w:rPr>
+        <w:t xml:space="preserve">TODO: Show </w:t>
+      </w:r>
+      <w:r>
+        <w:rPr>
+          <w:b/>
+          <w:color w:val="FF0000"/>
+          <w:sz w:val="48"/>
+          <w:szCs w:val="48"/>
+        </w:rPr>
+        <w:t>world space result bent-normal</w:t>
+      </w:r>
+    </w:p>
+    <w:p>
+      <w:pPr>
+        <w:ind w:left="-540" w:right="-540"/>
+        <w:rPr>
+          <w:b/>
+          <w:color w:val="FF0000"/>
+          <w:sz w:val="48"/>
+          <w:szCs w:val="48"/>
+        </w:rPr>
+      </w:pPr>
+      <w:r>
+        <w:rPr>
+          <w:b/>
+          <w:color w:val="FF0000"/>
+          <w:sz w:val="48"/>
+          <w:szCs w:val="48"/>
+        </w:rPr>
+        <w:t xml:space="preserve">TODO: Show </w:t>
+      </w:r>
+      <w:r>
+        <w:rPr>
+          <w:b/>
+          <w:color w:val="FF0000"/>
+          <w:sz w:val="48"/>
+          <w:szCs w:val="48"/>
+        </w:rPr>
+        <w:t>ON/OFF image</w:t>
+      </w:r>
+    </w:p>
+    <w:p>
+      <w:pPr>
+        <w:ind w:left="-540" w:right="-540"/>
+      </w:pPr>
+    </w:p>
+    <w:p>
+      <w:pPr>
+        <w:ind w:left="-540" w:right="-540"/>
+      </w:pPr>
+    </w:p>
+    <w:p>
+      <w:pPr>
+        <w:pStyle w:val="Heading2"/>
+        <w:numPr>
+          <w:ilvl w:val="2"/>
+          <w:numId w:val="10"/>
+        </w:numPr>
+      </w:pPr>
+      <w:r>
+        <w:t>Cone Aperture</w:t>
+      </w:r>
+    </w:p>
+    <w:p>
+      <w:pPr>
+        <w:ind w:left="-540" w:right="-540"/>
+      </w:pPr>
+    </w:p>
+    <w:p>
+      <w:pPr>
+        <w:ind w:left="-540" w:right="-540"/>
+      </w:pPr>
+      <w:proofErr w:type="spellStart"/>
+      <w:r>
+        <w:t>Sqdqd</w:t>
+      </w:r>
+      <w:proofErr w:type="spellEnd"/>
+    </w:p>
+    <w:p>
+      <w:pPr>
+        <w:ind w:left="-540" w:right="-540"/>
+      </w:pPr>
+    </w:p>
+    <w:p>
+      <w:pPr>
+        <w:ind w:left="-540" w:right="-540"/>
+        <w:rPr>
+          <w:b/>
+          <w:color w:val="FF0000"/>
+          <w:sz w:val="48"/>
+          <w:szCs w:val="48"/>
+        </w:rPr>
+      </w:pPr>
+      <w:r>
+        <w:rPr>
+          <w:b/>
+          <w:color w:val="FF0000"/>
+          <w:sz w:val="48"/>
+          <w:szCs w:val="48"/>
+        </w:rPr>
+        <w:t xml:space="preserve">TODO: Show </w:t>
+      </w:r>
+      <w:r>
+        <w:rPr>
+          <w:b/>
+          <w:color w:val="FF0000"/>
+          <w:sz w:val="48"/>
+          <w:szCs w:val="48"/>
+        </w:rPr>
+        <w:t>cone aperture result</w:t>
+      </w:r>
+    </w:p>
+    <w:p>
+      <w:pPr>
+        <w:ind w:left="-540" w:right="-540"/>
+        <w:rPr>
+          <w:b/>
+          <w:color w:val="FF0000"/>
+          <w:sz w:val="48"/>
+          <w:szCs w:val="48"/>
+        </w:rPr>
+      </w:pPr>
+      <w:r>
+        <w:rPr>
+          <w:b/>
+          <w:color w:val="FF0000"/>
+          <w:sz w:val="48"/>
+          <w:szCs w:val="48"/>
+        </w:rPr>
+        <w:t xml:space="preserve">TODO: Show </w:t>
+      </w:r>
+      <w:r>
+        <w:rPr>
+          <w:b/>
+          <w:color w:val="FF0000"/>
+          <w:sz w:val="48"/>
+          <w:szCs w:val="48"/>
+        </w:rPr>
+        <w:t>ON/OFF image</w:t>
+      </w:r>
+    </w:p>
+    <w:p>
+      <w:pPr>
+        <w:ind w:left="-540" w:right="-540"/>
+      </w:pPr>
+    </w:p>
+    <w:p>
+      <w:pPr>
+        <w:ind w:left="-540" w:right="-540"/>
+      </w:pPr>
+    </w:p>
+    <w:p>
+      <w:pPr>
+        <w:pStyle w:val="Heading2"/>
+        <w:numPr>
+          <w:ilvl w:val="2"/>
+          <w:numId w:val="10"/>
+        </w:numPr>
+      </w:pPr>
+      <w:r>
+        <w:t>What about the Ambient Occlusion?</w:t>
+      </w:r>
+    </w:p>
+    <w:p>
+      <w:pPr>
+        <w:ind w:left="-540" w:right="-540"/>
+      </w:pPr>
+    </w:p>
+    <w:p>
+      <w:pPr>
+        <w:ind w:left="-540" w:right="-540"/>
+      </w:pPr>
+      <w:proofErr w:type="spellStart"/>
+      <w:r>
+        <w:t>Qsdqsd</w:t>
+      </w:r>
+      <w:proofErr w:type="spellEnd"/>
+    </w:p>
+    <w:p>
+      <w:pPr>
+        <w:ind w:left="-540" w:right="-540"/>
+      </w:pPr>
+    </w:p>
+    <w:p>
+      <w:pPr>
+        <w:ind w:left="-540" w:right="-540"/>
+        <w:rPr>
+          <w:b/>
+          <w:color w:val="FF0000"/>
+          <w:sz w:val="48"/>
+          <w:szCs w:val="48"/>
+        </w:rPr>
+      </w:pPr>
+      <w:r>
+        <w:rPr>
+          <w:b/>
+          <w:color w:val="FF0000"/>
+          <w:sz w:val="48"/>
+          <w:szCs w:val="48"/>
+        </w:rPr>
+        <w:t xml:space="preserve">TODO: </w:t>
+      </w:r>
+      <w:r>
+        <w:rPr>
+          <w:b/>
+          <w:color w:val="FF0000"/>
+          <w:sz w:val="48"/>
+          <w:szCs w:val="48"/>
+        </w:rPr>
+        <w:t>Compute AO in the way of Jimenez</w:t>
+      </w:r>
+      <w:r>
+        <w:rPr>
+          <w:b/>
+          <w:color w:val="FF0000"/>
+          <w:sz w:val="48"/>
+          <w:szCs w:val="48"/>
+        </w:rPr>
+        <w:t>, say we can store it as alpha but meh…</w:t>
+      </w:r>
+    </w:p>
+    <w:p>
+      <w:pPr>
+        <w:ind w:left="-540" w:right="-540"/>
+      </w:pPr>
+    </w:p>
+    <w:p>
+      <w:pPr>
+        <w:ind w:left="-540" w:right="-540"/>
+      </w:pPr>
+    </w:p>
+    <w:p>
+      <w:pPr>
         <w:pStyle w:val="Heading1"/>
-      </w:pPr>
-      <w:r>
-        <w:lastRenderedPageBreak/>
+        <w:numPr>
+          <w:ilvl w:val="1"/>
+          <w:numId w:val="10"/>
+        </w:numPr>
+      </w:pPr>
+      <w:r>
         <w:t>Indirect Lighting</w:t>
       </w:r>
+    </w:p>
+    <w:p>
+      <w:pPr>
+        <w:ind w:left="-540" w:right="-540"/>
+      </w:pPr>
     </w:p>
     <w:p>
       <w:pPr>
@@ -16598,16 +18100,445 @@
         <w:t>e rest of the document</w:t>
       </w:r>
     </w:p>
+    <w:p>
+      <w:pPr>
+        <w:ind w:right="-540"/>
+        <w:rPr>
+          <w:rFonts w:eastAsiaTheme="minorEastAsia"/>
+        </w:rPr>
+      </w:pPr>
+    </w:p>
+    <w:p>
+      <w:pPr>
+        <w:pStyle w:val="Title"/>
+        <w:numPr>
+          <w:ilvl w:val="0"/>
+          <w:numId w:val="10"/>
+        </w:numPr>
+        <w:rPr>
+          <w:rFonts w:eastAsiaTheme="minorEastAsia"/>
+        </w:rPr>
+      </w:pPr>
+      <w:r>
+        <w:rPr>
+          <w:rFonts w:eastAsiaTheme="minorEastAsia"/>
+        </w:rPr>
+        <w:t xml:space="preserve"> Integration with the lighting pipeline</w:t>
+      </w:r>
+    </w:p>
+    <w:p>
+      <w:pPr>
+        <w:ind w:left="-540" w:right="-540"/>
+        <w:rPr>
+          <w:rFonts w:eastAsiaTheme="minorEastAsia"/>
+        </w:rPr>
+      </w:pPr>
+      <w:r>
+        <w:rPr>
+          <w:rFonts w:eastAsiaTheme="minorEastAsia"/>
+        </w:rPr>
+        <w:br/>
+      </w:r>
+      <w:r>
+        <w:rPr>
+          <w:rFonts w:eastAsiaTheme="minorEastAsia"/>
+        </w:rPr>
+        <w:t xml:space="preserve">Focusing only on diffuse Lambertian reflection, we can rewrite eq. </w:t>
+      </w:r>
+      <w:r>
+        <w:rPr>
+          <w:rFonts w:eastAsiaTheme="minorEastAsia"/>
+        </w:rPr>
+        <w:t>(</w:t>
+      </w:r>
+      <w:r>
+        <w:rPr>
+          <w:rFonts w:eastAsiaTheme="minorEastAsia"/>
+        </w:rPr>
+        <w:t>1</w:t>
+      </w:r>
+      <w:r>
+        <w:rPr>
+          <w:rFonts w:eastAsiaTheme="minorEastAsia"/>
+        </w:rPr>
+        <w:t>)</w:t>
+      </w:r>
+      <w:r>
+        <w:rPr>
+          <w:rFonts w:eastAsiaTheme="minorEastAsia"/>
+        </w:rPr>
+        <w:t xml:space="preserve"> as:</w:t>
+      </w:r>
+    </w:p>
+    <w:p>
+      <w:pPr>
+        <w:pStyle w:val="Heading1"/>
+        <w:numPr>
+          <w:ilvl w:val="1"/>
+          <w:numId w:val="10"/>
+        </w:numPr>
+        <w:rPr>
+          <w:rFonts w:eastAsiaTheme="minorEastAsia"/>
+        </w:rPr>
+      </w:pPr>
+      <w:proofErr w:type="spellStart"/>
+      <w:r>
+        <w:rPr>
+          <w:rFonts w:eastAsiaTheme="minorEastAsia"/>
+        </w:rPr>
+        <w:lastRenderedPageBreak/>
+        <w:t>Reprojecting</w:t>
+      </w:r>
+      <w:proofErr w:type="spellEnd"/>
+      <w:r>
+        <w:rPr>
+          <w:rFonts w:eastAsiaTheme="minorEastAsia"/>
+        </w:rPr>
+        <w:t xml:space="preserve"> Last Frame Radiance</w:t>
+      </w:r>
+      <w:r>
+        <w:rPr>
+          <w:rFonts w:eastAsiaTheme="minorEastAsia"/>
+        </w:rPr>
+        <w:br/>
+      </w:r>
+    </w:p>
+    <w:p>
+      <w:pPr>
+        <w:ind w:left="-540" w:right="-540"/>
+        <w:rPr>
+          <w:rFonts w:eastAsiaTheme="minorEastAsia"/>
+        </w:rPr>
+      </w:pPr>
+      <w:r>
+        <w:rPr>
+          <w:rFonts w:eastAsiaTheme="minorEastAsia"/>
+        </w:rPr>
+        <w:t xml:space="preserve">Focusing only on diffuse Lambertian reflection, we can rewrite eq. </w:t>
+      </w:r>
+      <w:r>
+        <w:rPr>
+          <w:rFonts w:eastAsiaTheme="minorEastAsia"/>
+        </w:rPr>
+        <w:t>(</w:t>
+      </w:r>
+      <w:r>
+        <w:rPr>
+          <w:rFonts w:eastAsiaTheme="minorEastAsia"/>
+        </w:rPr>
+        <w:t>1</w:t>
+      </w:r>
+      <w:r>
+        <w:rPr>
+          <w:rFonts w:eastAsiaTheme="minorEastAsia"/>
+        </w:rPr>
+        <w:t>)</w:t>
+      </w:r>
+      <w:r>
+        <w:rPr>
+          <w:rFonts w:eastAsiaTheme="minorEastAsia"/>
+        </w:rPr>
+        <w:t xml:space="preserve"> as:</w:t>
+      </w:r>
+    </w:p>
+    <w:p>
+      <w:pPr>
+        <w:pStyle w:val="Heading1"/>
+        <w:numPr>
+          <w:ilvl w:val="1"/>
+          <w:numId w:val="10"/>
+        </w:numPr>
+      </w:pPr>
+      <w:r>
+        <w:t>Using the bent-cone for direct illumination</w:t>
+      </w:r>
+      <w:r>
+        <w:br/>
+      </w:r>
+    </w:p>
+    <w:p>
+      <w:pPr>
+        <w:ind w:left="-540" w:right="-540"/>
+        <w:rPr>
+          <w:rFonts w:eastAsiaTheme="minorEastAsia"/>
+        </w:rPr>
+      </w:pPr>
+      <w:r>
+        <w:rPr>
+          <w:rFonts w:eastAsiaTheme="minorEastAsia"/>
+        </w:rPr>
+        <w:t xml:space="preserve">Focusing only on diffuse Lambertian reflection, we can rewrite eq. </w:t>
+      </w:r>
+      <w:r>
+        <w:rPr>
+          <w:rFonts w:eastAsiaTheme="minorEastAsia"/>
+        </w:rPr>
+        <w:t>(</w:t>
+      </w:r>
+      <w:r>
+        <w:rPr>
+          <w:rFonts w:eastAsiaTheme="minorEastAsia"/>
+        </w:rPr>
+        <w:t>1</w:t>
+      </w:r>
+      <w:r>
+        <w:rPr>
+          <w:rFonts w:eastAsiaTheme="minorEastAsia"/>
+        </w:rPr>
+        <w:t>)</w:t>
+      </w:r>
+      <w:r>
+        <w:rPr>
+          <w:rFonts w:eastAsiaTheme="minorEastAsia"/>
+        </w:rPr>
+        <w:t xml:space="preserve"> as:</w:t>
+      </w:r>
+    </w:p>
+    <w:p>
+      <w:pPr>
+        <w:pStyle w:val="Heading1"/>
+        <w:numPr>
+          <w:ilvl w:val="1"/>
+          <w:numId w:val="10"/>
+        </w:numPr>
+        <w:rPr>
+          <w:rFonts w:eastAsiaTheme="minorEastAsia"/>
+        </w:rPr>
+      </w:pPr>
+      <w:r>
+        <w:rPr>
+          <w:rFonts w:eastAsiaTheme="minorEastAsia"/>
+        </w:rPr>
+        <w:t>Using the bent-cone for far-field indirect illumination</w:t>
+      </w:r>
+      <w:r>
+        <w:rPr>
+          <w:rFonts w:eastAsiaTheme="minorEastAsia"/>
+        </w:rPr>
+        <w:br/>
+      </w:r>
+    </w:p>
+    <w:p>
+      <w:pPr>
+        <w:ind w:left="-540" w:right="-540"/>
+        <w:rPr>
+          <w:rFonts w:eastAsiaTheme="minorEastAsia"/>
+        </w:rPr>
+      </w:pPr>
+      <w:r>
+        <w:rPr>
+          <w:rFonts w:eastAsiaTheme="minorEastAsia"/>
+        </w:rPr>
+        <w:t xml:space="preserve">Focusing only on diffuse Lambertian reflection, we can rewrite eq. </w:t>
+      </w:r>
+      <w:r>
+        <w:rPr>
+          <w:rFonts w:eastAsiaTheme="minorEastAsia"/>
+        </w:rPr>
+        <w:t>(</w:t>
+      </w:r>
+      <w:r>
+        <w:rPr>
+          <w:rFonts w:eastAsiaTheme="minorEastAsia"/>
+        </w:rPr>
+        <w:t>1</w:t>
+      </w:r>
+      <w:r>
+        <w:rPr>
+          <w:rFonts w:eastAsiaTheme="minorEastAsia"/>
+        </w:rPr>
+        <w:t>)</w:t>
+      </w:r>
+      <w:r>
+        <w:rPr>
+          <w:rFonts w:eastAsiaTheme="minorEastAsia"/>
+        </w:rPr>
+        <w:t xml:space="preserve"> as:</w:t>
+      </w:r>
+    </w:p>
+    <w:p>
+      <w:pPr>
+        <w:pStyle w:val="Heading1"/>
+        <w:numPr>
+          <w:ilvl w:val="1"/>
+          <w:numId w:val="10"/>
+        </w:numPr>
+      </w:pPr>
+      <w:r>
+        <w:t>Putting it all together</w:t>
+      </w:r>
+    </w:p>
+    <w:p>
+      <w:pPr>
+        <w:ind w:left="-540" w:right="-540"/>
+        <w:rPr>
+          <w:rFonts w:eastAsiaTheme="minorEastAsia"/>
+        </w:rPr>
+      </w:pPr>
+      <w:r>
+        <w:rPr>
+          <w:rFonts w:eastAsiaTheme="minorEastAsia"/>
+        </w:rPr>
+        <w:t xml:space="preserve">Focusing only on diffuse Lambertian reflection, we can rewrite eq. </w:t>
+      </w:r>
+      <w:r>
+        <w:rPr>
+          <w:rFonts w:eastAsiaTheme="minorEastAsia"/>
+        </w:rPr>
+        <w:t>(</w:t>
+      </w:r>
+      <w:r>
+        <w:rPr>
+          <w:rFonts w:eastAsiaTheme="minorEastAsia"/>
+        </w:rPr>
+        <w:t>1</w:t>
+      </w:r>
+      <w:r>
+        <w:rPr>
+          <w:rFonts w:eastAsiaTheme="minorEastAsia"/>
+        </w:rPr>
+        <w:t>)</w:t>
+      </w:r>
+      <w:r>
+        <w:rPr>
+          <w:rFonts w:eastAsiaTheme="minorEastAsia"/>
+        </w:rPr>
+        <w:t xml:space="preserve"> as:</w:t>
+      </w:r>
+    </w:p>
+    <w:p>
+      <w:pPr>
+        <w:ind w:left="-540" w:right="-540"/>
+        <w:rPr>
+          <w:rFonts w:eastAsiaTheme="minorEastAsia"/>
+        </w:rPr>
+      </w:pPr>
+      <w:r>
+        <w:rPr>
+          <w:rFonts w:eastAsiaTheme="minorEastAsia"/>
+        </w:rPr>
+        <w:t xml:space="preserve">Focusing only on diffuse Lambertian reflection, we can rewrite eq. </w:t>
+      </w:r>
+      <w:r>
+        <w:rPr>
+          <w:rFonts w:eastAsiaTheme="minorEastAsia"/>
+        </w:rPr>
+        <w:t>(</w:t>
+      </w:r>
+      <w:r>
+        <w:rPr>
+          <w:rFonts w:eastAsiaTheme="minorEastAsia"/>
+        </w:rPr>
+        <w:t>1</w:t>
+      </w:r>
+      <w:r>
+        <w:rPr>
+          <w:rFonts w:eastAsiaTheme="minorEastAsia"/>
+        </w:rPr>
+        <w:t>)</w:t>
+      </w:r>
+      <w:r>
+        <w:rPr>
+          <w:rFonts w:eastAsiaTheme="minorEastAsia"/>
+        </w:rPr>
+        <w:t xml:space="preserve"> as:</w:t>
+      </w:r>
+    </w:p>
+    <w:p>
+      <w:pPr>
+        <w:ind w:left="-540" w:right="-540"/>
+      </w:pPr>
+    </w:p>
+    <w:p>
+      <w:pPr>
+        <w:pStyle w:val="Title"/>
+        <w:numPr>
+          <w:ilvl w:val="0"/>
+          <w:numId w:val="10"/>
+        </w:numPr>
+      </w:pPr>
+      <w:r>
+        <w:rPr>
+          <w:rFonts w:eastAsiaTheme="minorEastAsia"/>
+        </w:rPr>
+        <w:t xml:space="preserve"> </w:t>
+      </w:r>
+      <w:r>
+        <w:rPr>
+          <w:rFonts w:eastAsiaTheme="minorEastAsia"/>
+        </w:rPr>
+        <w:t>P</w:t>
+      </w:r>
+      <w:r>
+        <w:rPr>
+          <w:rFonts w:eastAsiaTheme="minorEastAsia"/>
+        </w:rPr>
+        <w:t>erformance</w:t>
+      </w:r>
+    </w:p>
+    <w:p>
+      <w:pPr>
+        <w:ind w:left="-540" w:right="-540"/>
+        <w:rPr>
+          <w:rFonts w:eastAsiaTheme="minorEastAsia"/>
+        </w:rPr>
+      </w:pPr>
+    </w:p>
+    <w:p>
+      <w:pPr>
+        <w:ind w:left="-540" w:right="-540"/>
+        <w:rPr>
+          <w:rFonts w:eastAsiaTheme="minorEastAsia"/>
+        </w:rPr>
+      </w:pPr>
+      <w:r>
+        <w:rPr>
+          <w:rFonts w:eastAsiaTheme="minorEastAsia"/>
+        </w:rPr>
+        <w:t xml:space="preserve">Focusing only on diffuse Lambertian reflection, we can rewrite eq. </w:t>
+      </w:r>
+      <w:r>
+        <w:rPr>
+          <w:rFonts w:eastAsiaTheme="minorEastAsia"/>
+        </w:rPr>
+        <w:t>(</w:t>
+      </w:r>
+      <w:r>
+        <w:rPr>
+          <w:rFonts w:eastAsiaTheme="minorEastAsia"/>
+        </w:rPr>
+        <w:t>1</w:t>
+      </w:r>
+      <w:r>
+        <w:rPr>
+          <w:rFonts w:eastAsiaTheme="minorEastAsia"/>
+        </w:rPr>
+        <w:t>)</w:t>
+      </w:r>
+      <w:r>
+        <w:rPr>
+          <w:rFonts w:eastAsiaTheme="minorEastAsia"/>
+        </w:rPr>
+        <w:t xml:space="preserve"> as:</w:t>
+      </w:r>
+    </w:p>
+    <w:p/>
     <w:p/>
     <w:p>
       <w:pPr>
-        <w:pStyle w:val="Heading1"/>
-      </w:pPr>
+        <w:pStyle w:val="Title"/>
+        <w:numPr>
+          <w:ilvl w:val="0"/>
+          <w:numId w:val="10"/>
+        </w:numPr>
+      </w:pPr>
+      <w:r>
+        <w:t xml:space="preserve"> </w:t>
+      </w:r>
       <w:r>
         <w:t>Acknowledgments</w:t>
       </w:r>
     </w:p>
-    <w:p/>
     <w:p>
       <w:r>
         <w:t xml:space="preserve">Special thanks to </w:t>
@@ -16661,7 +18592,13 @@
         </w:r>
       </w:hyperlink>
       <w:r>
-        <w:t xml:space="preserve"> for his amazing concrete texture, </w:t>
+        <w:t xml:space="preserve"> for his amazing texture</w:t>
+      </w:r>
+      <w:r>
+        <w:t>s</w:t>
+      </w:r>
+      <w:r>
+        <w:t xml:space="preserve">, </w:t>
       </w:r>
       <w:r>
         <w:t>and Sandra for moral support</w:t>
@@ -16682,14 +18619,19 @@
     <w:p/>
     <w:p>
       <w:pPr>
-        <w:pStyle w:val="Heading1"/>
-      </w:pPr>
-      <w:r>
-        <w:lastRenderedPageBreak/>
+        <w:pStyle w:val="Title"/>
+        <w:numPr>
+          <w:ilvl w:val="0"/>
+          <w:numId w:val="10"/>
+        </w:numPr>
+      </w:pPr>
+      <w:r>
+        <w:t xml:space="preserve"> </w:t>
+      </w:r>
+      <w:r>
         <w:t>References</w:t>
       </w:r>
     </w:p>
-    <w:p/>
     <w:p>
       <w:pPr>
         <w:rPr>
@@ -16704,6 +18646,7 @@
         <w:rPr>
           <w:i/>
         </w:rPr>
+        <w:lastRenderedPageBreak/>
         <w:t>[1]</w:t>
       </w:r>
       <w:r>
@@ -16985,15 +18928,215 @@
       <w:pPr>
         <w:rPr>
           <w:i/>
-        </w:rPr>
-      </w:pPr>
+          <w:lang w:val="fr-FR"/>
+        </w:rPr>
+      </w:pPr>
+      <w:r>
+        <w:rPr>
+          <w:i/>
+          <w:lang w:val="fr-FR"/>
+        </w:rPr>
+        <w:t xml:space="preserve">[] </w:t>
+      </w:r>
+      <w:proofErr w:type="spellStart"/>
+      <w:r>
+        <w:rPr>
+          <w:i/>
+          <w:lang w:val="fr-FR"/>
+        </w:rPr>
+        <w:t>Mayaux</w:t>
+      </w:r>
+      <w:proofErr w:type="spellEnd"/>
+      <w:r>
+        <w:rPr>
+          <w:i/>
+          <w:lang w:val="fr-FR"/>
+        </w:rPr>
+        <w:t>, B.</w:t>
+      </w:r>
+      <w:r>
+        <w:rPr>
+          <w:i/>
+          <w:lang w:val="fr-FR"/>
+        </w:rPr>
+        <w:t xml:space="preserve"> 2018,</w:t>
+      </w:r>
+      <w:r>
+        <w:rPr>
+          <w:i/>
+          <w:lang w:val="fr-FR"/>
+        </w:rPr>
+        <w:t xml:space="preserve"> “</w:t>
+      </w:r>
+      <w:proofErr w:type="spellStart"/>
+      <w:r>
+        <w:rPr>
+          <w:i/>
+          <w:lang w:val="fr-FR"/>
+        </w:rPr>
+        <w:t>Improve</w:t>
+      </w:r>
+      <w:r>
+        <w:rPr>
+          <w:i/>
+          <w:lang w:val="fr-FR"/>
+        </w:rPr>
+        <w:t>d</w:t>
+      </w:r>
+      <w:proofErr w:type="spellEnd"/>
+      <w:r>
+        <w:rPr>
+          <w:i/>
+          <w:lang w:val="fr-FR"/>
+        </w:rPr>
+        <w:t xml:space="preserve"> Ambient Occlusion</w:t>
+      </w:r>
+      <w:r>
+        <w:rPr>
+          <w:i/>
+          <w:lang w:val="fr-FR"/>
+        </w:rPr>
+        <w:t>”</w:t>
+      </w:r>
     </w:p>
     <w:p>
       <w:pPr>
         <w:rPr>
           <w:i/>
-        </w:rPr>
-      </w:pPr>
+          <w:lang w:val="fr-FR"/>
+        </w:rPr>
+      </w:pPr>
+      <w:r>
+        <w:rPr>
+          <w:i/>
+          <w:lang w:val="fr-FR"/>
+        </w:rPr>
+        <w:t>[]</w:t>
+      </w:r>
+      <w:r>
+        <w:rPr>
+          <w:i/>
+          <w:lang w:val="fr-FR"/>
+        </w:rPr>
+        <w:t xml:space="preserve"> </w:t>
+      </w:r>
+      <w:proofErr w:type="spellStart"/>
+      <w:r>
+        <w:rPr>
+          <w:i/>
+          <w:lang w:val="fr-FR"/>
+        </w:rPr>
+        <w:t>Ma</w:t>
+      </w:r>
+      <w:r>
+        <w:rPr>
+          <w:i/>
+          <w:lang w:val="fr-FR"/>
+        </w:rPr>
+        <w:t>yaux</w:t>
+      </w:r>
+      <w:proofErr w:type="spellEnd"/>
+      <w:r>
+        <w:rPr>
+          <w:i/>
+          <w:lang w:val="fr-FR"/>
+        </w:rPr>
+        <w:t xml:space="preserve">, B. </w:t>
+      </w:r>
+      <w:r>
+        <w:rPr>
+          <w:i/>
+          <w:lang w:val="fr-FR"/>
+        </w:rPr>
+        <w:t>“</w:t>
+      </w:r>
+      <w:proofErr w:type="spellStart"/>
+      <w:r>
+        <w:rPr>
+          <w:i/>
+          <w:lang w:val="fr-FR"/>
+        </w:rPr>
+        <w:t>Spherical</w:t>
+      </w:r>
+      <w:proofErr w:type="spellEnd"/>
+      <w:r>
+        <w:rPr>
+          <w:i/>
+          <w:lang w:val="fr-FR"/>
+        </w:rPr>
+        <w:t xml:space="preserve"> </w:t>
+      </w:r>
+      <w:proofErr w:type="spellStart"/>
+      <w:r>
+        <w:rPr>
+          <w:i/>
+          <w:lang w:val="fr-FR"/>
+        </w:rPr>
+        <w:t>Harmonics</w:t>
+      </w:r>
+      <w:proofErr w:type="spellEnd"/>
+      <w:r>
+        <w:rPr>
+          <w:i/>
+          <w:lang w:val="fr-FR"/>
+        </w:rPr>
+        <w:t xml:space="preserve"> Irradiance </w:t>
+      </w:r>
+      <w:proofErr w:type="spellStart"/>
+      <w:r>
+        <w:rPr>
+          <w:i/>
+          <w:lang w:val="fr-FR"/>
+        </w:rPr>
+        <w:t>Estimate</w:t>
+      </w:r>
+      <w:proofErr w:type="spellEnd"/>
+      <w:r>
+        <w:rPr>
+          <w:i/>
+          <w:lang w:val="fr-FR"/>
+        </w:rPr>
+        <w:t xml:space="preserve"> for a </w:t>
+      </w:r>
+      <w:proofErr w:type="spellStart"/>
+      <w:r>
+        <w:rPr>
+          <w:i/>
+          <w:lang w:val="fr-FR"/>
+        </w:rPr>
+        <w:t>Cone</w:t>
+      </w:r>
+      <w:proofErr w:type="spellEnd"/>
+      <w:r>
+        <w:rPr>
+          <w:i/>
+          <w:lang w:val="fr-FR"/>
+        </w:rPr>
+        <w:t>”</w:t>
+      </w:r>
+    </w:p>
+    <w:p>
+      <w:pPr>
+        <w:rPr>
+          <w:i/>
+          <w:lang w:val="fr-FR"/>
+        </w:rPr>
+      </w:pPr>
+    </w:p>
+    <w:p>
+      <w:pPr>
+        <w:rPr>
+          <w:i/>
+          <w:lang w:val="fr-FR"/>
+        </w:rPr>
+      </w:pPr>
+      <w:r>
+        <w:rPr>
+          <w:i/>
+          <w:lang w:val="fr-FR"/>
+        </w:rPr>
+        <w:br w:type="page"/>
+      </w:r>
     </w:p>
     <w:p>
       <w:pPr>
@@ -17947,16 +20090,6 @@
         </m:oMath>
       </m:oMathPara>
     </w:p>
-    <w:p>
-      <w:pPr>
-        <w:rPr>
-          <w:rFonts w:eastAsiaTheme="minorEastAsia"/>
-          <w:i/>
-          <w:sz w:val="144"/>
-          <w:szCs w:val="144"/>
-        </w:rPr>
-      </w:pPr>
-    </w:p>
     <w:sectPr>
       <w:pgSz w:w="12240" w:h="15840"/>
       <w:pgMar w:top="1276" w:right="1440" w:bottom="1440" w:left="1276" w:header="720" w:footer="720" w:gutter="0"/>
@@ -17970,6 +20103,119 @@
 <file path=word/numbering.xml><?xml version="1.0" encoding="utf-8"?>
 <w:numbering xmlns:wpc="http://schemas.microsoft.com/office/word/2010/wordprocessingCanvas" xmlns:cx="http://schemas.microsoft.com/office/drawing/2014/chartex" xmlns:cx1="http://schemas.microsoft.com/office/drawing/2015/9/8/chartex" xmlns:cx2="http://schemas.microsoft.com/office/drawing/2015/10/21/chartex" xmlns:cx3="http://schemas.microsoft.com/office/drawing/2016/5/9/chartex" xmlns:cx4="http://schemas.microsoft.com/office/drawing/2016/5/10/chartex" xmlns:cx5="http://schemas.microsoft.com/office/drawing/2016/5/11/chartex" xmlns:cx6="http://schemas.microsoft.com/office/drawing/2016/5/12/chartex" xmlns:cx7="http://schemas.microsoft.com/office/drawing/2016/5/13/chartex" xmlns:cx8="http://schemas.microsoft.com/office/drawing/2016/5/14/chartex" xmlns:mc="http://schemas.openxmlformats.org/markup-compatibility/2006" xmlns:aink="http://schemas.microsoft.com/office/drawing/2016/ink" xmlns:am3d="http://schemas.microsoft.com/office/drawing/2017/model3d" xmlns:o="urn:schemas-microsoft-com:office:office" xmlns:r="http://schemas.openxmlformats.org/officeDocument/2006/relationships" xmlns:m="http://schemas.openxmlformats.org/officeDocument/2006/math" xmlns:v="urn:schemas-microsoft-com:vml" xmlns:wp14="http://schemas.microsoft.com/office/word/2010/wordprocessingDrawing" xmlns:wp="http://schemas.openxmlformats.org/drawingml/2006/wordprocessingDrawing" xmlns:w10="urn:schemas-microsoft-com:office:word" xmlns:w="http://schemas.openxmlformats.org/wordprocessingml/2006/main" xmlns:w14="http://schemas.microsoft.com/office/word/2010/wordml" xmlns:w15="http://schemas.microsoft.com/office/word/2012/wordml" xmlns:w16cid="http://schemas.microsoft.com/office/word/2016/wordml/cid" xmlns:w16se="http://schemas.microsoft.com/office/word/2015/wordml/symex" xmlns:wpg="http://schemas.microsoft.com/office/word/2010/wordprocessingGroup" xmlns:wpi="http://schemas.microsoft.com/office/word/2010/wordprocessingInk" xmlns:wne="http://schemas.microsoft.com/office/word/2006/wordml" xmlns:wps="http://schemas.microsoft.com/office/word/2010/wordprocessingShape" mc:Ignorable="w14 w15 w16se w16cid wp14">
   <w:abstractNum w:abstractNumId="0" w15:restartNumberingAfterBreak="0">
+    <w:nsid w:val="00950606"/>
+    <w:multiLevelType w:val="multilevel"/>
+    <w:tmpl w:val="1FFEA0EA"/>
+    <w:lvl w:ilvl="0">
+      <w:start w:val="2"/>
+      <w:numFmt w:val="decimal"/>
+      <w:lvlText w:val="%1."/>
+      <w:lvlJc w:val="left"/>
+      <w:pPr>
+        <w:ind w:left="450" w:hanging="450"/>
+      </w:pPr>
+      <w:rPr>
+        <w:rFonts w:hint="default"/>
+      </w:rPr>
+    </w:lvl>
+    <w:lvl w:ilvl="1">
+      <w:start w:val="1"/>
+      <w:numFmt w:val="decimal"/>
+      <w:lvlText w:val="%1.%2."/>
+      <w:lvlJc w:val="left"/>
+      <w:pPr>
+        <w:ind w:left="1080" w:hanging="720"/>
+      </w:pPr>
+      <w:rPr>
+        <w:rFonts w:hint="default"/>
+      </w:rPr>
+    </w:lvl>
+    <w:lvl w:ilvl="2">
+      <w:start w:val="1"/>
+      <w:numFmt w:val="decimal"/>
+      <w:lvlText w:val="%1.%2.%3."/>
+      <w:lvlJc w:val="left"/>
+      <w:pPr>
+        <w:ind w:left="1440" w:hanging="720"/>
+      </w:pPr>
+      <w:rPr>
+        <w:rFonts w:hint="default"/>
+      </w:rPr>
+    </w:lvl>
+    <w:lvl w:ilvl="3">
+      <w:start w:val="1"/>
+      <w:numFmt w:val="decimal"/>
+      <w:lvlText w:val="%1.%2.%3.%4."/>
+      <w:lvlJc w:val="left"/>
+      <w:pPr>
+        <w:ind w:left="2160" w:hanging="1080"/>
+      </w:pPr>
+      <w:rPr>
+        <w:rFonts w:hint="default"/>
+      </w:rPr>
+    </w:lvl>
+    <w:lvl w:ilvl="4">
+      <w:start w:val="1"/>
+      <w:numFmt w:val="decimal"/>
+      <w:lvlText w:val="%1.%2.%3.%4.%5."/>
+      <w:lvlJc w:val="left"/>
+      <w:pPr>
+        <w:ind w:left="2880" w:hanging="1440"/>
+      </w:pPr>
+      <w:rPr>
+        <w:rFonts w:hint="default"/>
+      </w:rPr>
+    </w:lvl>
+    <w:lvl w:ilvl="5">
+      <w:start w:val="1"/>
+      <w:numFmt w:val="decimal"/>
+      <w:lvlText w:val="%1.%2.%3.%4.%5.%6."/>
+      <w:lvlJc w:val="left"/>
+      <w:pPr>
+        <w:ind w:left="3240" w:hanging="1440"/>
+      </w:pPr>
+      <w:rPr>
+        <w:rFonts w:hint="default"/>
+      </w:rPr>
+    </w:lvl>
+    <w:lvl w:ilvl="6">
+      <w:start w:val="1"/>
+      <w:numFmt w:val="decimal"/>
+      <w:lvlText w:val="%1.%2.%3.%4.%5.%6.%7."/>
+      <w:lvlJc w:val="left"/>
+      <w:pPr>
+        <w:ind w:left="3960" w:hanging="1800"/>
+      </w:pPr>
+      <w:rPr>
+        <w:rFonts w:hint="default"/>
+      </w:rPr>
+    </w:lvl>
+    <w:lvl w:ilvl="7">
+      <w:start w:val="1"/>
+      <w:numFmt w:val="decimal"/>
+      <w:lvlText w:val="%1.%2.%3.%4.%5.%6.%7.%8."/>
+      <w:lvlJc w:val="left"/>
+      <w:pPr>
+        <w:ind w:left="4680" w:hanging="2160"/>
+      </w:pPr>
+      <w:rPr>
+        <w:rFonts w:hint="default"/>
+      </w:rPr>
+    </w:lvl>
+    <w:lvl w:ilvl="8">
+      <w:start w:val="1"/>
+      <w:numFmt w:val="decimal"/>
+      <w:lvlText w:val="%1.%2.%3.%4.%5.%6.%7.%8.%9."/>
+      <w:lvlJc w:val="left"/>
+      <w:pPr>
+        <w:ind w:left="5040" w:hanging="2160"/>
+      </w:pPr>
+      <w:rPr>
+        <w:rFonts w:hint="default"/>
+      </w:rPr>
+    </w:lvl>
+  </w:abstractNum>
+  <w:abstractNum w:abstractNumId="1" w15:restartNumberingAfterBreak="0">
     <w:nsid w:val="0FDF0CFB"/>
     <w:multiLevelType w:val="hybridMultilevel"/>
     <w:tmpl w:val="53369C44"/>
@@ -18058,7 +20304,7 @@
       </w:pPr>
     </w:lvl>
   </w:abstractNum>
-  <w:abstractNum w:abstractNumId="1" w15:restartNumberingAfterBreak="0">
+  <w:abstractNum w:abstractNumId="2" w15:restartNumberingAfterBreak="0">
     <w:nsid w:val="27A50CB7"/>
     <w:multiLevelType w:val="hybridMultilevel"/>
     <w:tmpl w:val="09CE8980"/>
@@ -18147,7 +20393,7 @@
       </w:pPr>
     </w:lvl>
   </w:abstractNum>
-  <w:abstractNum w:abstractNumId="2" w15:restartNumberingAfterBreak="0">
+  <w:abstractNum w:abstractNumId="3" w15:restartNumberingAfterBreak="0">
     <w:nsid w:val="2BCC6FB0"/>
     <w:multiLevelType w:val="hybridMultilevel"/>
     <w:tmpl w:val="F9062700"/>
@@ -18236,7 +20482,7 @@
       </w:pPr>
     </w:lvl>
   </w:abstractNum>
-  <w:abstractNum w:abstractNumId="3" w15:restartNumberingAfterBreak="0">
+  <w:abstractNum w:abstractNumId="4" w15:restartNumberingAfterBreak="0">
     <w:nsid w:val="2EC62C77"/>
     <w:multiLevelType w:val="multilevel"/>
     <w:tmpl w:val="1FFEA0EA"/>
@@ -18349,7 +20595,7 @@
       </w:rPr>
     </w:lvl>
   </w:abstractNum>
-  <w:abstractNum w:abstractNumId="4" w15:restartNumberingAfterBreak="0">
+  <w:abstractNum w:abstractNumId="5" w15:restartNumberingAfterBreak="0">
     <w:nsid w:val="33980F5B"/>
     <w:multiLevelType w:val="hybridMultilevel"/>
     <w:tmpl w:val="441677BE"/>
@@ -18438,7 +20684,7 @@
       </w:pPr>
     </w:lvl>
   </w:abstractNum>
-  <w:abstractNum w:abstractNumId="5" w15:restartNumberingAfterBreak="0">
+  <w:abstractNum w:abstractNumId="6" w15:restartNumberingAfterBreak="0">
     <w:nsid w:val="35B634CF"/>
     <w:multiLevelType w:val="hybridMultilevel"/>
     <w:tmpl w:val="AF9EB5E4"/>
@@ -18527,7 +20773,120 @@
       </w:pPr>
     </w:lvl>
   </w:abstractNum>
-  <w:abstractNum w:abstractNumId="6" w15:restartNumberingAfterBreak="0">
+  <w:abstractNum w:abstractNumId="7" w15:restartNumberingAfterBreak="0">
+    <w:nsid w:val="3C6652AF"/>
+    <w:multiLevelType w:val="multilevel"/>
+    <w:tmpl w:val="1FFEA0EA"/>
+    <w:lvl w:ilvl="0">
+      <w:start w:val="2"/>
+      <w:numFmt w:val="decimal"/>
+      <w:lvlText w:val="%1."/>
+      <w:lvlJc w:val="left"/>
+      <w:pPr>
+        <w:ind w:left="450" w:hanging="450"/>
+      </w:pPr>
+      <w:rPr>
+        <w:rFonts w:hint="default"/>
+      </w:rPr>
+    </w:lvl>
+    <w:lvl w:ilvl="1">
+      <w:start w:val="1"/>
+      <w:numFmt w:val="decimal"/>
+      <w:lvlText w:val="%1.%2."/>
+      <w:lvlJc w:val="left"/>
+      <w:pPr>
+        <w:ind w:left="1080" w:hanging="720"/>
+      </w:pPr>
+      <w:rPr>
+        <w:rFonts w:hint="default"/>
+      </w:rPr>
+    </w:lvl>
+    <w:lvl w:ilvl="2">
+      <w:start w:val="1"/>
+      <w:numFmt w:val="decimal"/>
+      <w:lvlText w:val="%1.%2.%3."/>
+      <w:lvlJc w:val="left"/>
+      <w:pPr>
+        <w:ind w:left="1440" w:hanging="720"/>
+      </w:pPr>
+      <w:rPr>
+        <w:rFonts w:hint="default"/>
+      </w:rPr>
+    </w:lvl>
+    <w:lvl w:ilvl="3">
+      <w:start w:val="1"/>
+      <w:numFmt w:val="decimal"/>
+      <w:lvlText w:val="%1.%2.%3.%4."/>
+      <w:lvlJc w:val="left"/>
+      <w:pPr>
+        <w:ind w:left="2160" w:hanging="1080"/>
+      </w:pPr>
+      <w:rPr>
+        <w:rFonts w:hint="default"/>
+      </w:rPr>
+    </w:lvl>
+    <w:lvl w:ilvl="4">
+      <w:start w:val="1"/>
+      <w:numFmt w:val="decimal"/>
+      <w:lvlText w:val="%1.%2.%3.%4.%5."/>
+      <w:lvlJc w:val="left"/>
+      <w:pPr>
+        <w:ind w:left="2880" w:hanging="1440"/>
+      </w:pPr>
+      <w:rPr>
+        <w:rFonts w:hint="default"/>
+      </w:rPr>
+    </w:lvl>
+    <w:lvl w:ilvl="5">
+      <w:start w:val="1"/>
+      <w:numFmt w:val="decimal"/>
+      <w:lvlText w:val="%1.%2.%3.%4.%5.%6."/>
+      <w:lvlJc w:val="left"/>
+      <w:pPr>
+        <w:ind w:left="3240" w:hanging="1440"/>
+      </w:pPr>
+      <w:rPr>
+        <w:rFonts w:hint="default"/>
+      </w:rPr>
+    </w:lvl>
+    <w:lvl w:ilvl="6">
+      <w:start w:val="1"/>
+      <w:numFmt w:val="decimal"/>
+      <w:lvlText w:val="%1.%2.%3.%4.%5.%6.%7."/>
+      <w:lvlJc w:val="left"/>
+      <w:pPr>
+        <w:ind w:left="3960" w:hanging="1800"/>
+      </w:pPr>
+      <w:rPr>
+        <w:rFonts w:hint="default"/>
+      </w:rPr>
+    </w:lvl>
+    <w:lvl w:ilvl="7">
+      <w:start w:val="1"/>
+      <w:numFmt w:val="decimal"/>
+      <w:lvlText w:val="%1.%2.%3.%4.%5.%6.%7.%8."/>
+      <w:lvlJc w:val="left"/>
+      <w:pPr>
+        <w:ind w:left="4680" w:hanging="2160"/>
+      </w:pPr>
+      <w:rPr>
+        <w:rFonts w:hint="default"/>
+      </w:rPr>
+    </w:lvl>
+    <w:lvl w:ilvl="8">
+      <w:start w:val="1"/>
+      <w:numFmt w:val="decimal"/>
+      <w:lvlText w:val="%1.%2.%3.%4.%5.%6.%7.%8.%9."/>
+      <w:lvlJc w:val="left"/>
+      <w:pPr>
+        <w:ind w:left="5040" w:hanging="2160"/>
+      </w:pPr>
+      <w:rPr>
+        <w:rFonts w:hint="default"/>
+      </w:rPr>
+    </w:lvl>
+  </w:abstractNum>
+  <w:abstractNum w:abstractNumId="8" w15:restartNumberingAfterBreak="0">
     <w:nsid w:val="46706A4B"/>
     <w:multiLevelType w:val="hybridMultilevel"/>
     <w:tmpl w:val="79508E22"/>
@@ -18639,8 +20998,8 @@
       </w:rPr>
     </w:lvl>
   </w:abstractNum>
-  <w:abstractNum w:abstractNumId="7" w15:restartNumberingAfterBreak="0">
-    <w:nsid w:val="5B274340"/>
+  <w:abstractNum w:abstractNumId="9" w15:restartNumberingAfterBreak="0">
+    <w:nsid w:val="547849A6"/>
     <w:multiLevelType w:val="multilevel"/>
     <w:tmpl w:val="54EE85D0"/>
     <w:lvl w:ilvl="0">
@@ -18760,7 +21119,128 @@
       </w:rPr>
     </w:lvl>
   </w:abstractNum>
-  <w:abstractNum w:abstractNumId="8" w15:restartNumberingAfterBreak="0">
+  <w:abstractNum w:abstractNumId="10" w15:restartNumberingAfterBreak="0">
+    <w:nsid w:val="5B274340"/>
+    <w:multiLevelType w:val="multilevel"/>
+    <w:tmpl w:val="54EE85D0"/>
+    <w:lvl w:ilvl="0">
+      <w:start w:val="1"/>
+      <w:numFmt w:val="decimal"/>
+      <w:lvlText w:val="%1."/>
+      <w:lvlJc w:val="left"/>
+      <w:pPr>
+        <w:ind w:left="1080" w:hanging="720"/>
+      </w:pPr>
+      <w:rPr>
+        <w:rFonts w:hint="default"/>
+      </w:rPr>
+    </w:lvl>
+    <w:lvl w:ilvl="1">
+      <w:start w:val="1"/>
+      <w:numFmt w:val="decimal"/>
+      <w:isLgl/>
+      <w:lvlText w:val="%1.%2"/>
+      <w:lvlJc w:val="left"/>
+      <w:pPr>
+        <w:ind w:left="1080" w:hanging="720"/>
+      </w:pPr>
+      <w:rPr>
+        <w:rFonts w:hint="default"/>
+      </w:rPr>
+    </w:lvl>
+    <w:lvl w:ilvl="2">
+      <w:start w:val="1"/>
+      <w:numFmt w:val="decimal"/>
+      <w:isLgl/>
+      <w:lvlText w:val="%1.%2.%3"/>
+      <w:lvlJc w:val="left"/>
+      <w:pPr>
+        <w:ind w:left="1080" w:hanging="720"/>
+      </w:pPr>
+      <w:rPr>
+        <w:rFonts w:hint="default"/>
+      </w:rPr>
+    </w:lvl>
+    <w:lvl w:ilvl="3">
+      <w:start w:val="1"/>
+      <w:numFmt w:val="decimal"/>
+      <w:isLgl/>
+      <w:lvlText w:val="%1.%2.%3.%4"/>
+      <w:lvlJc w:val="left"/>
+      <w:pPr>
+        <w:ind w:left="1440" w:hanging="1080"/>
+      </w:pPr>
+      <w:rPr>
+        <w:rFonts w:hint="default"/>
+      </w:rPr>
+    </w:lvl>
+    <w:lvl w:ilvl="4">
+      <w:start w:val="1"/>
+      <w:numFmt w:val="decimal"/>
+      <w:isLgl/>
+      <w:lvlText w:val="%1.%2.%3.%4.%5"/>
+      <w:lvlJc w:val="left"/>
+      <w:pPr>
+        <w:ind w:left="1800" w:hanging="1440"/>
+      </w:pPr>
+      <w:rPr>
+        <w:rFonts w:hint="default"/>
+      </w:rPr>
+    </w:lvl>
+    <w:lvl w:ilvl="5">
+      <w:start w:val="1"/>
+      <w:numFmt w:val="decimal"/>
+      <w:isLgl/>
+      <w:lvlText w:val="%1.%2.%3.%4.%5.%6"/>
+      <w:lvlJc w:val="left"/>
+      <w:pPr>
+        <w:ind w:left="1800" w:hanging="1440"/>
+      </w:pPr>
+      <w:rPr>
+        <w:rFonts w:hint="default"/>
+      </w:rPr>
+    </w:lvl>
+    <w:lvl w:ilvl="6">
+      <w:start w:val="1"/>
+      <w:numFmt w:val="decimal"/>
+      <w:isLgl/>
+      <w:lvlText w:val="%1.%2.%3.%4.%5.%6.%7"/>
+      <w:lvlJc w:val="left"/>
+      <w:pPr>
+        <w:ind w:left="2160" w:hanging="1800"/>
+      </w:pPr>
+      <w:rPr>
+        <w:rFonts w:hint="default"/>
+      </w:rPr>
+    </w:lvl>
+    <w:lvl w:ilvl="7">
+      <w:start w:val="1"/>
+      <w:numFmt w:val="decimal"/>
+      <w:isLgl/>
+      <w:lvlText w:val="%1.%2.%3.%4.%5.%6.%7.%8"/>
+      <w:lvlJc w:val="left"/>
+      <w:pPr>
+        <w:ind w:left="2520" w:hanging="2160"/>
+      </w:pPr>
+      <w:rPr>
+        <w:rFonts w:hint="default"/>
+      </w:rPr>
+    </w:lvl>
+    <w:lvl w:ilvl="8">
+      <w:start w:val="1"/>
+      <w:numFmt w:val="decimal"/>
+      <w:isLgl/>
+      <w:lvlText w:val="%1.%2.%3.%4.%5.%6.%7.%8.%9"/>
+      <w:lvlJc w:val="left"/>
+      <w:pPr>
+        <w:ind w:left="2520" w:hanging="2160"/>
+      </w:pPr>
+      <w:rPr>
+        <w:rFonts w:hint="default"/>
+      </w:rPr>
+    </w:lvl>
+  </w:abstractNum>
+  <w:abstractNum w:abstractNumId="11" w15:restartNumberingAfterBreak="0">
     <w:nsid w:val="6C776628"/>
     <w:multiLevelType w:val="multilevel"/>
     <w:tmpl w:val="C14E42AA"/>
@@ -18873,7 +21353,7 @@
       </w:rPr>
     </w:lvl>
   </w:abstractNum>
-  <w:abstractNum w:abstractNumId="9" w15:restartNumberingAfterBreak="0">
+  <w:abstractNum w:abstractNumId="12" w15:restartNumberingAfterBreak="0">
     <w:nsid w:val="75F46ECE"/>
     <w:multiLevelType w:val="hybridMultilevel"/>
     <w:tmpl w:val="D4D6A764"/>
@@ -18986,7 +21466,7 @@
       </w:rPr>
     </w:lvl>
   </w:abstractNum>
-  <w:abstractNum w:abstractNumId="10" w15:restartNumberingAfterBreak="0">
+  <w:abstractNum w:abstractNumId="13" w15:restartNumberingAfterBreak="0">
     <w:nsid w:val="7F3E3A5E"/>
     <w:multiLevelType w:val="hybridMultilevel"/>
     <w:tmpl w:val="4668532E"/>
@@ -19099,37 +21579,46 @@
     </w:lvl>
   </w:abstractNum>
   <w:num w:numId="1">
+    <w:abstractNumId w:val="8"/>
+  </w:num>
+  <w:num w:numId="2">
+    <w:abstractNumId w:val="12"/>
+  </w:num>
+  <w:num w:numId="3">
     <w:abstractNumId w:val="6"/>
   </w:num>
-  <w:num w:numId="2">
-    <w:abstractNumId w:val="9"/>
+  <w:num w:numId="4">
+    <w:abstractNumId w:val="2"/>
   </w:num>
-  <w:num w:numId="3">
+  <w:num w:numId="5">
     <w:abstractNumId w:val="5"/>
   </w:num>
-  <w:num w:numId="4">
+  <w:num w:numId="6">
     <w:abstractNumId w:val="1"/>
   </w:num>
-  <w:num w:numId="5">
+  <w:num w:numId="7">
+    <w:abstractNumId w:val="13"/>
+  </w:num>
+  <w:num w:numId="8">
+    <w:abstractNumId w:val="3"/>
+  </w:num>
+  <w:num w:numId="9">
+    <w:abstractNumId w:val="10"/>
+  </w:num>
+  <w:num w:numId="10">
     <w:abstractNumId w:val="4"/>
   </w:num>
-  <w:num w:numId="6">
+  <w:num w:numId="11">
+    <w:abstractNumId w:val="11"/>
+  </w:num>
+  <w:num w:numId="12">
     <w:abstractNumId w:val="0"/>
   </w:num>
-  <w:num w:numId="7">
-    <w:abstractNumId w:val="10"/>
-  </w:num>
-  <w:num w:numId="8">
-    <w:abstractNumId w:val="2"/>
-  </w:num>
-  <w:num w:numId="9">
+  <w:num w:numId="13">
     <w:abstractNumId w:val="7"/>
   </w:num>
-  <w:num w:numId="10">
-    <w:abstractNumId w:val="3"/>
-  </w:num>
-  <w:num w:numId="11">
-    <w:abstractNumId w:val="8"/>
+  <w:num w:numId="14">
+    <w:abstractNumId w:val="9"/>
   </w:num>
 </w:numbering>
 </file>
@@ -20213,7 +22702,7 @@
 </file>
 
 <file path=customXml/itemProps1.xml><?xml version="1.0" encoding="utf-8"?>
-<ds:datastoreItem xmlns:ds="http://schemas.openxmlformats.org/officeDocument/2006/customXml" ds:itemID="{FB301EFA-50FC-4F09-9585-F7B717985A27}">
+<ds:datastoreItem xmlns:ds="http://schemas.openxmlformats.org/officeDocument/2006/customXml" ds:itemID="{0713A35B-05A5-4ECC-B217-4033908D72C5}">
   <ds:schemaRefs>
     <ds:schemaRef ds:uri="http://schemas.openxmlformats.org/officeDocument/2006/bibliography"/>
   </ds:schemaRefs>

</xml_diff>

<commit_message>
• Didn't manage to do shit!  => Bugged as hell, I seem to be regressing from one day to the next SHIT FUCK!
</commit_message>
<xml_diff>
--- a/Tests/TestHBIL/HBIL.docx
+++ b/Tests/TestHBIL/HBIL.docx
@@ -5521,7 +5521,13 @@
         </m:r>
       </m:oMath>
       <w:r>
-        <w:t xml:space="preserve"> is some azimuthal angle in the tangent plane of the new local camera</w:t>
+        <w:t xml:space="preserve"> is some azimuthal angle in the tangent plane of the </w:t>
+      </w:r>
+      <w:r>
+        <w:t>l</w:t>
+      </w:r>
+      <w:r>
+        <w:t>ocal camera</w:t>
       </w:r>
       <w:r>
         <w:t>-</w:t>
@@ -13818,7 +13824,12 @@
         <w:ind w:left="-540" w:right="-540"/>
       </w:pPr>
       <w:r>
-        <w:t xml:space="preserve">Identically, equation </w:t>
+        <w:t>Similarly</w:t>
+      </w:r>
+      <w:bookmarkStart w:id="5" w:name="_GoBack"/>
+      <w:bookmarkEnd w:id="5"/>
+      <w:r>
+        <w:t xml:space="preserve">, equation </w:t>
       </w:r>
       <w:r>
         <w:t>6</w:t>
@@ -15062,8 +15073,6 @@
       <w:pPr>
         <w:ind w:left="-540" w:right="-540"/>
       </w:pPr>
-      <w:bookmarkStart w:id="5" w:name="_GoBack"/>
-      <w:bookmarkEnd w:id="5"/>
       <w:r>
         <w:lastRenderedPageBreak/>
         <w:t>Where:</w:t>
@@ -22702,7 +22711,7 @@
 </file>
 
 <file path=customXml/itemProps1.xml><?xml version="1.0" encoding="utf-8"?>
-<ds:datastoreItem xmlns:ds="http://schemas.openxmlformats.org/officeDocument/2006/customXml" ds:itemID="{0713A35B-05A5-4ECC-B217-4033908D72C5}">
+<ds:datastoreItem xmlns:ds="http://schemas.openxmlformats.org/officeDocument/2006/customXml" ds:itemID="{2B397B64-2D22-4A5D-B769-A4AECFB74174}">
   <ds:schemaRefs>
     <ds:schemaRef ds:uri="http://schemas.openxmlformats.org/officeDocument/2006/bibliography"/>
   </ds:schemaRefs>

</xml_diff>

<commit_message>
• World-space bent normals are finally working!!!  => Bilateral is broken, need to rebuild!
</commit_message>
<xml_diff>
--- a/Tests/TestHBIL/HBIL.docx
+++ b/Tests/TestHBIL/HBIL.docx
@@ -3659,13 +3659,7 @@
         <w:rPr>
           <w:rStyle w:val="SubtleReference"/>
         </w:rPr>
-        <w:t xml:space="preserve"> implies some reprojection steps to obtain </w:t>
-      </w:r>
-      <w:r>
-        <w:rPr>
-          <w:rStyle w:val="SubtleReference"/>
-        </w:rPr>
-        <w:t xml:space="preserve"> </w:t>
+        <w:t xml:space="preserve"> implies some reprojection steps to obtain  </w:t>
       </w:r>
       <m:oMath>
         <m:sSub>
@@ -3689,18 +3683,7 @@
                 <w:smallCaps/>
                 <w:color w:val="5A5A5A" w:themeColor="text1" w:themeTint="A5"/>
               </w:rPr>
-              <m:t>x</m:t>
-            </m:r>
-            <m:r>
-              <m:rPr>
-                <m:sty m:val="bi"/>
-              </m:rPr>
-              <w:rPr>
-                <w:rFonts w:ascii="Cambria Math" w:hAnsi="Cambria Math"/>
-                <w:smallCaps/>
-                <w:color w:val="5A5A5A" w:themeColor="text1" w:themeTint="A5"/>
-              </w:rPr>
-              <m:t>'</m:t>
+              <m:t>x'</m:t>
             </m:r>
           </m:e>
           <m:sub>
@@ -4756,16 +4739,7 @@
                 <w:rPr>
                   <w:rFonts w:ascii="Cambria Math" w:hAnsi="Cambria Math"/>
                 </w:rPr>
-                <m:t>D</m:t>
-              </m:r>
-              <m:r>
-                <m:rPr>
-                  <m:sty m:val="bi"/>
-                </m:rPr>
-                <w:rPr>
-                  <w:rFonts w:ascii="Cambria Math" w:hAnsi="Cambria Math"/>
-                </w:rPr>
-                <m:t>'</m:t>
+                <m:t>D'</m:t>
               </m:r>
               <m:r>
                 <w:rPr>
@@ -4939,16 +4913,7 @@
                 <w:rPr>
                   <w:rFonts w:ascii="Cambria Math" w:hAnsi="Cambria Math"/>
                 </w:rPr>
-                <m:t>ω</m:t>
-              </m:r>
-              <m:r>
-                <m:rPr>
-                  <m:sty m:val="bi"/>
-                </m:rPr>
-                <w:rPr>
-                  <w:rFonts w:ascii="Cambria Math" w:hAnsi="Cambria Math"/>
-                </w:rPr>
-                <m:t>'</m:t>
+                <m:t>ω'</m:t>
               </m:r>
             </m:e>
             <m:sub>
@@ -5069,16 +5034,7 @@
                 <w:rPr>
                   <w:rFonts w:ascii="Cambria Math" w:hAnsi="Cambria Math"/>
                 </w:rPr>
-                <m:t>'</m:t>
-              </m:r>
-              <m:r>
-                <m:rPr>
-                  <m:sty m:val="bi"/>
-                </m:rPr>
-                <w:rPr>
-                  <w:rFonts w:ascii="Cambria Math" w:hAnsi="Cambria Math"/>
-                </w:rPr>
-                <m:t>∙n</m:t>
+                <m:t>'∙n</m:t>
               </m:r>
             </m:num>
             <m:den>
@@ -5446,16 +5402,7 @@
           <w:rPr>
             <w:rFonts w:ascii="Cambria Math" w:hAnsi="Cambria Math"/>
           </w:rPr>
-          <m:t>D</m:t>
-        </m:r>
-        <m:r>
-          <m:rPr>
-            <m:sty m:val="bi"/>
-          </m:rPr>
-          <w:rPr>
-            <w:rFonts w:ascii="Cambria Math" w:hAnsi="Cambria Math"/>
-          </w:rPr>
-          <m:t>'</m:t>
+          <m:t>D'</m:t>
         </m:r>
       </m:oMath>
       <w:r>
@@ -5527,10 +5474,7 @@
         <w:t>l</w:t>
       </w:r>
       <w:r>
-        <w:t>ocal camera</w:t>
-      </w:r>
-      <w:r>
-        <w:t>-</w:t>
+        <w:t>ocal camera-</w:t>
       </w:r>
       <w:proofErr w:type="gramStart"/>
       <w:r>
@@ -5633,13 +5577,7 @@
         <w:rPr>
           <w:rFonts w:eastAsiaTheme="minorEastAsia"/>
         </w:rPr>
-        <w:t xml:space="preserve"> expressed in </w:t>
-      </w:r>
-      <w:r>
-        <w:rPr>
-          <w:rFonts w:eastAsiaTheme="minorEastAsia"/>
-        </w:rPr>
-        <w:t>camera-</w:t>
+        <w:t xml:space="preserve"> expressed in camera-</w:t>
       </w:r>
       <w:proofErr w:type="gramStart"/>
       <w:r>
@@ -6108,10 +6046,7 @@
         </w:numPr>
       </w:pPr>
       <w:r>
-        <w:t>Updating the</w:t>
-      </w:r>
-      <w:r>
-        <w:t xml:space="preserve"> Horizon Angles</w:t>
+        <w:t>Updating the Horizon Angles</w:t>
       </w:r>
     </w:p>
     <w:p>
@@ -6124,10 +6059,7 @@
         <w:ind w:left="-540" w:right="-540"/>
       </w:pPr>
       <w:r>
-        <w:t xml:space="preserve">In figure 5 </w:t>
-      </w:r>
-      <w:r>
-        <w:t>we s</w:t>
+        <w:t>In figure 5 we s</w:t>
       </w:r>
       <w:r>
         <w:t>aw</w:t>
@@ -6139,13 +6071,7 @@
         <w:t>when</w:t>
       </w:r>
       <w:r>
-        <w:t xml:space="preserve"> we move from</w:t>
-      </w:r>
-      <w:r>
-        <w:t xml:space="preserve"> our</w:t>
-      </w:r>
-      <w:r>
-        <w:t xml:space="preserve"> central location </w:t>
+        <w:t xml:space="preserve"> we move from our central location </w:t>
       </w:r>
       <m:oMath>
         <m:sSub>
@@ -6410,16 +6336,7 @@
                 <w:rPr>
                   <w:rFonts w:ascii="Cambria Math" w:hAnsi="Cambria Math"/>
                 </w:rPr>
-                <m:t>Y</m:t>
-              </m:r>
-              <m:r>
-                <m:rPr>
-                  <m:sty m:val="bi"/>
-                </m:rPr>
-                <w:rPr>
-                  <w:rFonts w:ascii="Cambria Math" w:hAnsi="Cambria Math"/>
-                </w:rPr>
-                <m:t xml:space="preserve"> #</m:t>
+                <m:t>Y #</m:t>
               </m:r>
               <m:d>
                 <m:dPr>
@@ -6543,19 +6460,7 @@
             <w:rPr>
               <w:rFonts w:ascii="Cambria Math" w:hAnsi="Cambria Math"/>
             </w:rPr>
-            <m:t>+</m:t>
-          </m:r>
-          <m:r>
-            <w:rPr>
-              <w:rFonts w:ascii="Cambria Math" w:hAnsi="Cambria Math"/>
-            </w:rPr>
-            <m:t>a</m:t>
-          </m:r>
-          <m:r>
-            <w:rPr>
-              <w:rFonts w:ascii="Cambria Math" w:hAnsi="Cambria Math"/>
-            </w:rPr>
-            <m:t>.</m:t>
+            <m:t>+a.</m:t>
           </m:r>
           <m:r>
             <m:rPr>
@@ -7266,6 +7171,9 @@
             </m:den>
           </m:f>
           <m:r>
+            <m:rPr>
+              <m:sty m:val="p"/>
+            </m:rPr>
             <w:br/>
           </m:r>
         </m:oMath>
@@ -7358,13 +7266,7 @@
             <w:rPr>
               <w:rFonts w:ascii="Cambria Math" w:eastAsiaTheme="minorEastAsia" w:hAnsi="Cambria Math"/>
             </w:rPr>
-            <m:t>(</m:t>
-          </m:r>
-          <m:r>
-            <w:rPr>
-              <w:rFonts w:ascii="Cambria Math" w:eastAsiaTheme="minorEastAsia" w:hAnsi="Cambria Math"/>
-            </w:rPr>
-            <m:t xml:space="preserve"> </m:t>
+            <m:t xml:space="preserve">( </m:t>
           </m:r>
           <m:func>
             <m:funcPr>
@@ -7501,13 +7403,7 @@
             <w:rPr>
               <w:rFonts w:ascii="Cambria Math" w:eastAsiaTheme="minorEastAsia" w:hAnsi="Cambria Math"/>
             </w:rPr>
-            <m:t xml:space="preserve"> </m:t>
-          </m:r>
-          <m:r>
-            <w:rPr>
-              <w:rFonts w:ascii="Cambria Math" w:eastAsiaTheme="minorEastAsia" w:hAnsi="Cambria Math"/>
-            </w:rPr>
-            <m:t>)</m:t>
+            <m:t xml:space="preserve"> )</m:t>
           </m:r>
         </m:oMath>
       </m:oMathPara>
@@ -8750,16 +8646,7 @@
                 <w:rPr>
                   <w:rFonts w:ascii="Cambria Math" w:eastAsiaTheme="minorEastAsia" w:hAnsi="Cambria Math"/>
                 </w:rPr>
-                <m:t>ω</m:t>
-              </m:r>
-              <m:r>
-                <m:rPr>
-                  <m:sty m:val="bi"/>
-                </m:rPr>
-                <w:rPr>
-                  <w:rFonts w:ascii="Cambria Math" w:eastAsiaTheme="minorEastAsia" w:hAnsi="Cambria Math"/>
-                </w:rPr>
-                <m:t>'</m:t>
+                <m:t>ω'</m:t>
               </m:r>
             </m:e>
             <m:sub>
@@ -9082,19 +8969,7 @@
             <w:rPr>
               <w:rFonts w:ascii="Cambria Math" w:hAnsi="Cambria Math"/>
             </w:rPr>
-            <m:t>=</m:t>
-          </m:r>
-          <m:r>
-            <w:rPr>
-              <w:rFonts w:ascii="Cambria Math" w:hAnsi="Cambria Math"/>
-            </w:rPr>
-            <m:t>back horizon angle</m:t>
-          </m:r>
-          <m:r>
-            <w:rPr>
-              <w:rFonts w:ascii="Cambria Math" w:hAnsi="Cambria Math"/>
-            </w:rPr>
-            <m:t xml:space="preserve"> , </m:t>
+            <m:t xml:space="preserve">=back horizon angle , </m:t>
           </m:r>
           <m:sSub>
             <m:sSubPr>
@@ -9177,25 +9052,7 @@
             <w:rPr>
               <w:rFonts w:ascii="Cambria Math" w:hAnsi="Cambria Math"/>
             </w:rPr>
-            <m:t>front</m:t>
-          </m:r>
-          <m:r>
-            <w:rPr>
-              <w:rFonts w:ascii="Cambria Math" w:hAnsi="Cambria Math"/>
-            </w:rPr>
-            <m:t xml:space="preserve"> </m:t>
-          </m:r>
-          <m:r>
-            <w:rPr>
-              <w:rFonts w:ascii="Cambria Math" w:hAnsi="Cambria Math"/>
-            </w:rPr>
-            <m:t>horizon angle</m:t>
-          </m:r>
-          <m:r>
-            <w:rPr>
-              <w:rFonts w:ascii="Cambria Math" w:hAnsi="Cambria Math"/>
-            </w:rPr>
-            <m:t xml:space="preserve"> , </m:t>
+            <m:t xml:space="preserve">front horizon angle , </m:t>
           </m:r>
           <m:sSub>
             <m:sSubPr>
@@ -9227,19 +9084,7 @@
             <w:rPr>
               <w:rFonts w:ascii="Cambria Math" w:hAnsi="Cambria Math"/>
             </w:rPr>
-            <m:t>∈[</m:t>
-          </m:r>
-          <m:r>
-            <w:rPr>
-              <w:rFonts w:ascii="Cambria Math" w:hAnsi="Cambria Math"/>
-            </w:rPr>
-            <m:t>0,</m:t>
-          </m:r>
-          <m:r>
-            <w:rPr>
-              <w:rFonts w:ascii="Cambria Math" w:hAnsi="Cambria Math"/>
-            </w:rPr>
-            <m:t>π]</m:t>
+            <m:t>∈[0,π]</m:t>
           </m:r>
         </m:oMath>
       </m:oMathPara>
@@ -9448,16 +9293,7 @@
                             <w:rPr>
                               <w:rFonts w:ascii="Cambria Math" w:hAnsi="Cambria Math"/>
                             </w:rPr>
-                            <m:t>ω</m:t>
-                          </m:r>
-                          <m:r>
-                            <m:rPr>
-                              <m:sty m:val="bi"/>
-                            </m:rPr>
-                            <w:rPr>
-                              <w:rFonts w:ascii="Cambria Math" w:hAnsi="Cambria Math"/>
-                            </w:rPr>
-                            <m:t>'</m:t>
+                            <m:t>ω'</m:t>
                           </m:r>
                         </m:e>
                         <m:sub>
@@ -9485,16 +9321,7 @@
                         <w:rPr>
                           <w:rFonts w:ascii="Cambria Math" w:hAnsi="Cambria Math"/>
                         </w:rPr>
-                        <m:t>n</m:t>
-                      </m:r>
-                      <m:r>
-                        <m:rPr>
-                          <m:sty m:val="bi"/>
-                        </m:rPr>
-                        <w:rPr>
-                          <w:rFonts w:ascii="Cambria Math" w:hAnsi="Cambria Math"/>
-                        </w:rPr>
-                        <m:t>'</m:t>
+                        <m:t>n'</m:t>
                       </m:r>
                     </m:e>
                   </m:d>
@@ -9812,16 +9639,7 @@
                             <w:rPr>
                               <w:rFonts w:ascii="Cambria Math" w:hAnsi="Cambria Math"/>
                             </w:rPr>
-                            <m:t>ω</m:t>
-                          </m:r>
-                          <m:r>
-                            <m:rPr>
-                              <m:sty m:val="bi"/>
-                            </m:rPr>
-                            <w:rPr>
-                              <w:rFonts w:ascii="Cambria Math" w:hAnsi="Cambria Math"/>
-                            </w:rPr>
-                            <m:t>'</m:t>
+                            <m:t>ω'</m:t>
                           </m:r>
                         </m:e>
                         <m:sub>
@@ -9849,16 +9667,7 @@
                         <w:rPr>
                           <w:rFonts w:ascii="Cambria Math" w:hAnsi="Cambria Math"/>
                         </w:rPr>
-                        <m:t>n</m:t>
-                      </m:r>
-                      <m:r>
-                        <m:rPr>
-                          <m:sty m:val="bi"/>
-                        </m:rPr>
-                        <w:rPr>
-                          <w:rFonts w:ascii="Cambria Math" w:hAnsi="Cambria Math"/>
-                        </w:rPr>
-                        <m:t>'</m:t>
+                        <m:t>n'</m:t>
                       </m:r>
                     </m:e>
                   </m:d>
@@ -10370,6 +10179,9 @@
             </m:e>
           </m:nary>
           <m:r>
+            <m:rPr>
+              <m:sty m:val="p"/>
+            </m:rPr>
             <w:rPr>
               <w:rFonts w:ascii="Cambria Math" w:hAnsi="Cambria Math"/>
             </w:rPr>
@@ -10988,683 +10800,6 @@
                   </m:func>
                 </m:e>
               </m:d>
-              <m:func>
-                <m:funcPr>
-                  <m:ctrlPr>
-                    <w:rPr>
-                      <w:rFonts w:ascii="Cambria Math" w:hAnsi="Cambria Math"/>
-                      <w:i/>
-                    </w:rPr>
-                  </m:ctrlPr>
-                </m:funcPr>
-                <m:fName>
-                  <m:r>
-                    <m:rPr>
-                      <m:sty m:val="p"/>
-                    </m:rPr>
-                    <w:rPr>
-                      <w:rFonts w:ascii="Cambria Math" w:hAnsi="Cambria Math"/>
-                    </w:rPr>
-                    <m:t>sin</m:t>
-                  </m:r>
-                </m:fName>
-                <m:e>
-                  <m:d>
-                    <m:dPr>
-                      <m:ctrlPr>
-                        <w:rPr>
-                          <w:rFonts w:ascii="Cambria Math" w:hAnsi="Cambria Math"/>
-                          <w:i/>
-                        </w:rPr>
-                      </m:ctrlPr>
-                    </m:dPr>
-                    <m:e>
-                      <m:r>
-                        <w:rPr>
-                          <w:rFonts w:ascii="Cambria Math" w:hAnsi="Cambria Math"/>
-                        </w:rPr>
-                        <m:t>θ</m:t>
-                      </m:r>
-                    </m:e>
-                  </m:d>
-                </m:e>
-              </m:func>
-              <m:r>
-                <w:rPr>
-                  <w:rFonts w:ascii="Cambria Math" w:hAnsi="Cambria Math"/>
-                </w:rPr>
-                <m:t xml:space="preserve"> dθ</m:t>
-              </m:r>
-            </m:e>
-          </m:nary>
-          <m:r>
-            <m:rPr>
-              <m:sty m:val="p"/>
-            </m:rPr>
-            <w:rPr>
-              <w:rFonts w:eastAsiaTheme="minorEastAsia"/>
-            </w:rPr>
-            <w:br/>
-          </m:r>
-        </m:oMath>
-        <m:oMath>
-          <m:sSub>
-            <m:sSubPr>
-              <m:ctrlPr>
-                <w:rPr>
-                  <w:rFonts w:ascii="Cambria Math" w:hAnsi="Cambria Math"/>
-                  <w:i/>
-                </w:rPr>
-              </m:ctrlPr>
-            </m:sSubPr>
-            <m:e>
-              <m:acc>
-                <m:accPr>
-                  <m:chr m:val="̃"/>
-                  <m:ctrlPr>
-                    <w:rPr>
-                      <w:rFonts w:ascii="Cambria Math" w:hAnsi="Cambria Math"/>
-                      <w:i/>
-                    </w:rPr>
-                  </m:ctrlPr>
-                </m:accPr>
-                <m:e>
-                  <m:r>
-                    <w:rPr>
-                      <w:rFonts w:ascii="Cambria Math" w:hAnsi="Cambria Math"/>
-                    </w:rPr>
-                    <m:t>n</m:t>
-                  </m:r>
-                </m:e>
-              </m:acc>
-            </m:e>
-            <m:sub>
-              <m:r>
-                <w:rPr>
-                  <w:rFonts w:ascii="Cambria Math" w:hAnsi="Cambria Math"/>
-                </w:rPr>
-                <m:t>x</m:t>
-              </m:r>
-            </m:sub>
-          </m:sSub>
-          <m:r>
-            <m:rPr>
-              <m:aln/>
-            </m:rPr>
-            <w:rPr>
-              <w:rFonts w:ascii="Cambria Math" w:hAnsi="Cambria Math"/>
-            </w:rPr>
-            <m:t>=</m:t>
-          </m:r>
-          <m:nary>
-            <m:naryPr>
-              <m:limLoc m:val="undOvr"/>
-              <m:ctrlPr>
-                <w:rPr>
-                  <w:rFonts w:ascii="Cambria Math" w:hAnsi="Cambria Math"/>
-                  <w:i/>
-                </w:rPr>
-              </m:ctrlPr>
-            </m:naryPr>
-            <m:sub>
-              <m:r>
-                <w:rPr>
-                  <w:rFonts w:ascii="Cambria Math" w:hAnsi="Cambria Math"/>
-                </w:rPr>
-                <m:t>0</m:t>
-              </m:r>
-            </m:sub>
-            <m:sup>
-              <m:sSub>
-                <m:sSubPr>
-                  <m:ctrlPr>
-                    <w:rPr>
-                      <w:rFonts w:ascii="Cambria Math" w:hAnsi="Cambria Math"/>
-                      <w:i/>
-                    </w:rPr>
-                  </m:ctrlPr>
-                </m:sSubPr>
-                <m:e>
-                  <m:r>
-                    <w:rPr>
-                      <w:rFonts w:ascii="Cambria Math" w:hAnsi="Cambria Math"/>
-                    </w:rPr>
-                    <m:t>θ</m:t>
-                  </m:r>
-                </m:e>
-                <m:sub>
-                  <m:r>
-                    <w:rPr>
-                      <w:rFonts w:ascii="Cambria Math" w:hAnsi="Cambria Math"/>
-                    </w:rPr>
-                    <m:t>1</m:t>
-                  </m:r>
-                </m:sub>
-              </m:sSub>
-            </m:sup>
-            <m:e>
-              <m:func>
-                <m:funcPr>
-                  <m:ctrlPr>
-                    <w:rPr>
-                      <w:rFonts w:ascii="Cambria Math" w:hAnsi="Cambria Math"/>
-                      <w:i/>
-                    </w:rPr>
-                  </m:ctrlPr>
-                </m:funcPr>
-                <m:fName>
-                  <m:r>
-                    <m:rPr>
-                      <m:sty m:val="p"/>
-                    </m:rPr>
-                    <w:rPr>
-                      <w:rFonts w:ascii="Cambria Math" w:hAnsi="Cambria Math"/>
-                    </w:rPr>
-                    <m:t>sin</m:t>
-                  </m:r>
-                </m:fName>
-                <m:e>
-                  <m:d>
-                    <m:dPr>
-                      <m:ctrlPr>
-                        <w:rPr>
-                          <w:rFonts w:ascii="Cambria Math" w:hAnsi="Cambria Math"/>
-                          <w:i/>
-                        </w:rPr>
-                      </m:ctrlPr>
-                    </m:dPr>
-                    <m:e>
-                      <m:r>
-                        <w:rPr>
-                          <w:rFonts w:ascii="Cambria Math" w:hAnsi="Cambria Math"/>
-                        </w:rPr>
-                        <m:t>θ</m:t>
-                      </m:r>
-                    </m:e>
-                  </m:d>
-                </m:e>
-              </m:func>
-              <m:d>
-                <m:dPr>
-                  <m:ctrlPr>
-                    <w:rPr>
-                      <w:rFonts w:ascii="Cambria Math" w:hAnsi="Cambria Math"/>
-                      <w:i/>
-                    </w:rPr>
-                  </m:ctrlPr>
-                </m:dPr>
-                <m:e>
-                  <m:func>
-                    <m:funcPr>
-                      <m:ctrlPr>
-                        <w:rPr>
-                          <w:rFonts w:ascii="Cambria Math" w:eastAsiaTheme="minorEastAsia" w:hAnsi="Cambria Math"/>
-                        </w:rPr>
-                      </m:ctrlPr>
-                    </m:funcPr>
-                    <m:fName>
-                      <m:r>
-                        <m:rPr>
-                          <m:sty m:val="p"/>
-                        </m:rPr>
-                        <w:rPr>
-                          <w:rFonts w:ascii="Cambria Math" w:eastAsiaTheme="minorEastAsia" w:hAnsi="Cambria Math"/>
-                        </w:rPr>
-                        <m:t>sin</m:t>
-                      </m:r>
-                    </m:fName>
-                    <m:e>
-                      <m:d>
-                        <m:dPr>
-                          <m:ctrlPr>
-                            <w:rPr>
-                              <w:rFonts w:ascii="Cambria Math" w:eastAsiaTheme="minorEastAsia" w:hAnsi="Cambria Math"/>
-                              <w:i/>
-                            </w:rPr>
-                          </m:ctrlPr>
-                        </m:dPr>
-                        <m:e>
-                          <m:r>
-                            <w:rPr>
-                              <w:rFonts w:ascii="Cambria Math" w:eastAsiaTheme="minorEastAsia" w:hAnsi="Cambria Math"/>
-                            </w:rPr>
-                            <m:t>θ</m:t>
-                          </m:r>
-                        </m:e>
-                      </m:d>
-                    </m:e>
-                  </m:func>
-                  <m:r>
-                    <w:rPr>
-                      <w:rFonts w:ascii="Cambria Math" w:eastAsiaTheme="minorEastAsia" w:hAnsi="Cambria Math"/>
-                    </w:rPr>
-                    <m:t>.</m:t>
-                  </m:r>
-                  <m:sSub>
-                    <m:sSubPr>
-                      <m:ctrlPr>
-                        <w:rPr>
-                          <w:rFonts w:ascii="Cambria Math" w:eastAsiaTheme="minorEastAsia" w:hAnsi="Cambria Math"/>
-                        </w:rPr>
-                      </m:ctrlPr>
-                    </m:sSubPr>
-                    <m:e>
-                      <m:r>
-                        <w:rPr>
-                          <w:rFonts w:ascii="Cambria Math" w:eastAsiaTheme="minorEastAsia" w:hAnsi="Cambria Math"/>
-                        </w:rPr>
-                        <m:t>n</m:t>
-                      </m:r>
-                    </m:e>
-                    <m:sub>
-                      <m:r>
-                        <w:rPr>
-                          <w:rFonts w:ascii="Cambria Math" w:eastAsiaTheme="minorEastAsia" w:hAnsi="Cambria Math"/>
-                        </w:rPr>
-                        <m:t>x</m:t>
-                      </m:r>
-                    </m:sub>
-                  </m:sSub>
-                  <m:r>
-                    <w:rPr>
-                      <w:rFonts w:ascii="Cambria Math" w:eastAsiaTheme="minorEastAsia" w:hAnsi="Cambria Math"/>
-                    </w:rPr>
-                    <m:t>+</m:t>
-                  </m:r>
-                  <m:func>
-                    <m:funcPr>
-                      <m:ctrlPr>
-                        <w:rPr>
-                          <w:rFonts w:ascii="Cambria Math" w:eastAsiaTheme="minorEastAsia" w:hAnsi="Cambria Math"/>
-                        </w:rPr>
-                      </m:ctrlPr>
-                    </m:funcPr>
-                    <m:fName>
-                      <m:r>
-                        <m:rPr>
-                          <m:sty m:val="p"/>
-                        </m:rPr>
-                        <w:rPr>
-                          <w:rFonts w:ascii="Cambria Math" w:eastAsiaTheme="minorEastAsia" w:hAnsi="Cambria Math"/>
-                        </w:rPr>
-                        <m:t>cos</m:t>
-                      </m:r>
-                    </m:fName>
-                    <m:e>
-                      <m:d>
-                        <m:dPr>
-                          <m:ctrlPr>
-                            <w:rPr>
-                              <w:rFonts w:ascii="Cambria Math" w:eastAsiaTheme="minorEastAsia" w:hAnsi="Cambria Math"/>
-                              <w:i/>
-                            </w:rPr>
-                          </m:ctrlPr>
-                        </m:dPr>
-                        <m:e>
-                          <m:r>
-                            <w:rPr>
-                              <w:rFonts w:ascii="Cambria Math" w:eastAsiaTheme="minorEastAsia" w:hAnsi="Cambria Math"/>
-                            </w:rPr>
-                            <m:t>θ</m:t>
-                          </m:r>
-                        </m:e>
-                      </m:d>
-                      <m:r>
-                        <w:rPr>
-                          <w:rFonts w:ascii="Cambria Math" w:eastAsiaTheme="minorEastAsia" w:hAnsi="Cambria Math"/>
-                        </w:rPr>
-                        <m:t>.</m:t>
-                      </m:r>
-                      <m:sSub>
-                        <m:sSubPr>
-                          <m:ctrlPr>
-                            <w:rPr>
-                              <w:rFonts w:ascii="Cambria Math" w:eastAsiaTheme="minorEastAsia" w:hAnsi="Cambria Math"/>
-                            </w:rPr>
-                          </m:ctrlPr>
-                        </m:sSubPr>
-                        <m:e>
-                          <m:r>
-                            <w:rPr>
-                              <w:rFonts w:ascii="Cambria Math" w:eastAsiaTheme="minorEastAsia" w:hAnsi="Cambria Math"/>
-                            </w:rPr>
-                            <m:t>n</m:t>
-                          </m:r>
-                        </m:e>
-                        <m:sub>
-                          <m:r>
-                            <w:rPr>
-                              <w:rFonts w:ascii="Cambria Math" w:eastAsiaTheme="minorEastAsia" w:hAnsi="Cambria Math"/>
-                            </w:rPr>
-                            <m:t>y</m:t>
-                          </m:r>
-                        </m:sub>
-                      </m:sSub>
-                    </m:e>
-                  </m:func>
-                </m:e>
-              </m:d>
-              <m:r>
-                <w:rPr>
-                  <w:rFonts w:ascii="Cambria Math" w:hAnsi="Cambria Math"/>
-                </w:rPr>
-                <m:t xml:space="preserve"> </m:t>
-              </m:r>
-              <m:func>
-                <m:funcPr>
-                  <m:ctrlPr>
-                    <w:rPr>
-                      <w:rFonts w:ascii="Cambria Math" w:hAnsi="Cambria Math"/>
-                      <w:i/>
-                    </w:rPr>
-                  </m:ctrlPr>
-                </m:funcPr>
-                <m:fName>
-                  <m:r>
-                    <m:rPr>
-                      <m:sty m:val="p"/>
-                    </m:rPr>
-                    <w:rPr>
-                      <w:rFonts w:ascii="Cambria Math" w:hAnsi="Cambria Math"/>
-                    </w:rPr>
-                    <m:t>sin</m:t>
-                  </m:r>
-                </m:fName>
-                <m:e>
-                  <m:d>
-                    <m:dPr>
-                      <m:ctrlPr>
-                        <w:rPr>
-                          <w:rFonts w:ascii="Cambria Math" w:hAnsi="Cambria Math"/>
-                          <w:i/>
-                        </w:rPr>
-                      </m:ctrlPr>
-                    </m:dPr>
-                    <m:e>
-                      <m:r>
-                        <w:rPr>
-                          <w:rFonts w:ascii="Cambria Math" w:hAnsi="Cambria Math"/>
-                        </w:rPr>
-                        <m:t>θ</m:t>
-                      </m:r>
-                    </m:e>
-                  </m:d>
-                </m:e>
-              </m:func>
-              <m:r>
-                <w:rPr>
-                  <w:rFonts w:ascii="Cambria Math" w:hAnsi="Cambria Math"/>
-                </w:rPr>
-                <m:t xml:space="preserve"> dθ</m:t>
-              </m:r>
-            </m:e>
-          </m:nary>
-          <m:r>
-            <w:rPr>
-              <w:rFonts w:ascii="Cambria Math" w:hAnsi="Cambria Math"/>
-            </w:rPr>
-            <m:t xml:space="preserve">- </m:t>
-          </m:r>
-          <m:nary>
-            <m:naryPr>
-              <m:limLoc m:val="undOvr"/>
-              <m:ctrlPr>
-                <w:rPr>
-                  <w:rFonts w:ascii="Cambria Math" w:hAnsi="Cambria Math"/>
-                  <w:i/>
-                </w:rPr>
-              </m:ctrlPr>
-            </m:naryPr>
-            <m:sub>
-              <m:r>
-                <w:rPr>
-                  <w:rFonts w:ascii="Cambria Math" w:hAnsi="Cambria Math"/>
-                </w:rPr>
-                <m:t>0</m:t>
-              </m:r>
-            </m:sub>
-            <m:sup>
-              <m:sSub>
-                <m:sSubPr>
-                  <m:ctrlPr>
-                    <w:rPr>
-                      <w:rFonts w:ascii="Cambria Math" w:hAnsi="Cambria Math"/>
-                      <w:i/>
-                    </w:rPr>
-                  </m:ctrlPr>
-                </m:sSubPr>
-                <m:e>
-                  <m:r>
-                    <w:rPr>
-                      <w:rFonts w:ascii="Cambria Math" w:hAnsi="Cambria Math"/>
-                    </w:rPr>
-                    <m:t>-</m:t>
-                  </m:r>
-                  <m:r>
-                    <w:rPr>
-                      <w:rFonts w:ascii="Cambria Math" w:hAnsi="Cambria Math"/>
-                    </w:rPr>
-                    <m:t>θ</m:t>
-                  </m:r>
-                </m:e>
-                <m:sub>
-                  <m:r>
-                    <w:rPr>
-                      <w:rFonts w:ascii="Cambria Math" w:hAnsi="Cambria Math"/>
-                    </w:rPr>
-                    <m:t>0</m:t>
-                  </m:r>
-                </m:sub>
-              </m:sSub>
-            </m:sup>
-            <m:e>
-              <m:func>
-                <m:funcPr>
-                  <m:ctrlPr>
-                    <w:rPr>
-                      <w:rFonts w:ascii="Cambria Math" w:hAnsi="Cambria Math"/>
-                      <w:i/>
-                    </w:rPr>
-                  </m:ctrlPr>
-                </m:funcPr>
-                <m:fName>
-                  <m:r>
-                    <m:rPr>
-                      <m:sty m:val="p"/>
-                    </m:rPr>
-                    <w:rPr>
-                      <w:rFonts w:ascii="Cambria Math" w:hAnsi="Cambria Math"/>
-                    </w:rPr>
-                    <m:t>sin</m:t>
-                  </m:r>
-                </m:fName>
-                <m:e>
-                  <m:d>
-                    <m:dPr>
-                      <m:ctrlPr>
-                        <w:rPr>
-                          <w:rFonts w:ascii="Cambria Math" w:hAnsi="Cambria Math"/>
-                          <w:i/>
-                        </w:rPr>
-                      </m:ctrlPr>
-                    </m:dPr>
-                    <m:e>
-                      <m:r>
-                        <w:rPr>
-                          <w:rFonts w:ascii="Cambria Math" w:hAnsi="Cambria Math"/>
-                        </w:rPr>
-                        <m:t>θ</m:t>
-                      </m:r>
-                    </m:e>
-                  </m:d>
-                </m:e>
-              </m:func>
-              <m:d>
-                <m:dPr>
-                  <m:ctrlPr>
-                    <w:rPr>
-                      <w:rFonts w:ascii="Cambria Math" w:hAnsi="Cambria Math"/>
-                      <w:i/>
-                    </w:rPr>
-                  </m:ctrlPr>
-                </m:dPr>
-                <m:e>
-                  <m:func>
-                    <m:funcPr>
-                      <m:ctrlPr>
-                        <w:rPr>
-                          <w:rFonts w:ascii="Cambria Math" w:eastAsiaTheme="minorEastAsia" w:hAnsi="Cambria Math"/>
-                        </w:rPr>
-                      </m:ctrlPr>
-                    </m:funcPr>
-                    <m:fName>
-                      <m:r>
-                        <m:rPr>
-                          <m:sty m:val="p"/>
-                        </m:rPr>
-                        <w:rPr>
-                          <w:rFonts w:ascii="Cambria Math" w:eastAsiaTheme="minorEastAsia" w:hAnsi="Cambria Math"/>
-                        </w:rPr>
-                        <m:t>sin</m:t>
-                      </m:r>
-                    </m:fName>
-                    <m:e>
-                      <m:d>
-                        <m:dPr>
-                          <m:ctrlPr>
-                            <w:rPr>
-                              <w:rFonts w:ascii="Cambria Math" w:eastAsiaTheme="minorEastAsia" w:hAnsi="Cambria Math"/>
-                              <w:i/>
-                            </w:rPr>
-                          </m:ctrlPr>
-                        </m:dPr>
-                        <m:e>
-                          <m:r>
-                            <w:rPr>
-                              <w:rFonts w:ascii="Cambria Math" w:eastAsiaTheme="minorEastAsia" w:hAnsi="Cambria Math"/>
-                            </w:rPr>
-                            <m:t>θ</m:t>
-                          </m:r>
-                        </m:e>
-                      </m:d>
-                    </m:e>
-                  </m:func>
-                  <m:r>
-                    <w:rPr>
-                      <w:rFonts w:ascii="Cambria Math" w:eastAsiaTheme="minorEastAsia" w:hAnsi="Cambria Math"/>
-                    </w:rPr>
-                    <m:t>.</m:t>
-                  </m:r>
-                  <m:sSub>
-                    <m:sSubPr>
-                      <m:ctrlPr>
-                        <w:rPr>
-                          <w:rFonts w:ascii="Cambria Math" w:eastAsiaTheme="minorEastAsia" w:hAnsi="Cambria Math"/>
-                        </w:rPr>
-                      </m:ctrlPr>
-                    </m:sSubPr>
-                    <m:e>
-                      <m:r>
-                        <w:rPr>
-                          <w:rFonts w:ascii="Cambria Math" w:eastAsiaTheme="minorEastAsia" w:hAnsi="Cambria Math"/>
-                        </w:rPr>
-                        <m:t>n</m:t>
-                      </m:r>
-                    </m:e>
-                    <m:sub>
-                      <m:r>
-                        <w:rPr>
-                          <w:rFonts w:ascii="Cambria Math" w:eastAsiaTheme="minorEastAsia" w:hAnsi="Cambria Math"/>
-                        </w:rPr>
-                        <m:t>x</m:t>
-                      </m:r>
-                    </m:sub>
-                  </m:sSub>
-                  <m:r>
-                    <w:rPr>
-                      <w:rFonts w:ascii="Cambria Math" w:eastAsiaTheme="minorEastAsia" w:hAnsi="Cambria Math"/>
-                    </w:rPr>
-                    <m:t>+</m:t>
-                  </m:r>
-                  <m:func>
-                    <m:funcPr>
-                      <m:ctrlPr>
-                        <w:rPr>
-                          <w:rFonts w:ascii="Cambria Math" w:eastAsiaTheme="minorEastAsia" w:hAnsi="Cambria Math"/>
-                        </w:rPr>
-                      </m:ctrlPr>
-                    </m:funcPr>
-                    <m:fName>
-                      <m:r>
-                        <m:rPr>
-                          <m:sty m:val="p"/>
-                        </m:rPr>
-                        <w:rPr>
-                          <w:rFonts w:ascii="Cambria Math" w:eastAsiaTheme="minorEastAsia" w:hAnsi="Cambria Math"/>
-                        </w:rPr>
-                        <m:t>cos</m:t>
-                      </m:r>
-                    </m:fName>
-                    <m:e>
-                      <m:d>
-                        <m:dPr>
-                          <m:ctrlPr>
-                            <w:rPr>
-                              <w:rFonts w:ascii="Cambria Math" w:eastAsiaTheme="minorEastAsia" w:hAnsi="Cambria Math"/>
-                              <w:i/>
-                            </w:rPr>
-                          </m:ctrlPr>
-                        </m:dPr>
-                        <m:e>
-                          <m:r>
-                            <w:rPr>
-                              <w:rFonts w:ascii="Cambria Math" w:eastAsiaTheme="minorEastAsia" w:hAnsi="Cambria Math"/>
-                            </w:rPr>
-                            <m:t>θ</m:t>
-                          </m:r>
-                        </m:e>
-                      </m:d>
-                      <m:r>
-                        <w:rPr>
-                          <w:rFonts w:ascii="Cambria Math" w:eastAsiaTheme="minorEastAsia" w:hAnsi="Cambria Math"/>
-                        </w:rPr>
-                        <m:t>.</m:t>
-                      </m:r>
-                      <m:sSub>
-                        <m:sSubPr>
-                          <m:ctrlPr>
-                            <w:rPr>
-                              <w:rFonts w:ascii="Cambria Math" w:eastAsiaTheme="minorEastAsia" w:hAnsi="Cambria Math"/>
-                            </w:rPr>
-                          </m:ctrlPr>
-                        </m:sSubPr>
-                        <m:e>
-                          <m:r>
-                            <w:rPr>
-                              <w:rFonts w:ascii="Cambria Math" w:eastAsiaTheme="minorEastAsia" w:hAnsi="Cambria Math"/>
-                            </w:rPr>
-                            <m:t>n</m:t>
-                          </m:r>
-                        </m:e>
-                        <m:sub>
-                          <m:r>
-                            <w:rPr>
-                              <w:rFonts w:ascii="Cambria Math" w:eastAsiaTheme="minorEastAsia" w:hAnsi="Cambria Math"/>
-                            </w:rPr>
-                            <m:t>y</m:t>
-                          </m:r>
-                        </m:sub>
-                      </m:sSub>
-                    </m:e>
-                  </m:func>
-                </m:e>
-              </m:d>
-              <m:r>
-                <w:rPr>
-                  <w:rFonts w:ascii="Cambria Math" w:hAnsi="Cambria Math"/>
-                </w:rPr>
-                <m:t xml:space="preserve"> </m:t>
-              </m:r>
               <m:func>
                 <m:funcPr>
                   <m:ctrlPr>
@@ -11964,13 +11099,7 @@
                         <w:rPr>
                           <w:rFonts w:ascii="Cambria Math" w:hAnsi="Cambria Math"/>
                         </w:rPr>
-                        <m:t>-</m:t>
-                      </m:r>
-                      <m:r>
-                        <w:rPr>
-                          <w:rFonts w:ascii="Cambria Math" w:hAnsi="Cambria Math"/>
-                        </w:rPr>
-                        <m:t>θ</m:t>
+                        <m:t>-θ</m:t>
                       </m:r>
                     </m:e>
                     <m:sub>
@@ -12298,13 +11427,7 @@
                         <w:rPr>
                           <w:rFonts w:ascii="Cambria Math" w:hAnsi="Cambria Math"/>
                         </w:rPr>
-                        <m:t>-</m:t>
-                      </m:r>
-                      <m:r>
-                        <w:rPr>
-                          <w:rFonts w:ascii="Cambria Math" w:hAnsi="Cambria Math"/>
-                        </w:rPr>
-                        <m:t>θ</m:t>
+                        <m:t>-θ</m:t>
                       </m:r>
                     </m:e>
                     <m:sub>
@@ -13826,8 +12949,6 @@
       <w:r>
         <w:t>Similarly</w:t>
       </w:r>
-      <w:bookmarkStart w:id="5" w:name="_GoBack"/>
-      <w:bookmarkEnd w:id="5"/>
       <w:r>
         <w:t xml:space="preserve">, equation </w:t>
       </w:r>
@@ -14826,7 +13947,7 @@
                 <w:rPr>
                   <w:rFonts w:ascii="Cambria Math" w:hAnsi="Cambria Math"/>
                 </w:rPr>
-                <m:t>1</m:t>
+                <m:t>π</m:t>
               </m:r>
             </m:num>
             <m:den>
@@ -15074,7 +14195,6 @@
         <w:ind w:left="-540" w:right="-540"/>
       </w:pPr>
       <w:r>
-        <w:lastRenderedPageBreak/>
         <w:t>Where:</w:t>
       </w:r>
     </w:p>
@@ -15337,14 +14457,14 @@
         </w:rPr>
         <w:t xml:space="preserve"> values for the slice </w:t>
       </w:r>
-      <w:proofErr w:type="spellStart"/>
-      <w:r>
-        <w:rPr>
-          <w:rFonts w:eastAsiaTheme="minorEastAsia"/>
-        </w:rPr>
-        <w:t>i</w:t>
-      </w:r>
-      <w:proofErr w:type="spellEnd"/>
+      <m:oMath>
+        <m:r>
+          <w:rPr>
+            <w:rFonts w:ascii="Cambria Math" w:hAnsi="Cambria Math"/>
+          </w:rPr>
+          <m:t>i</m:t>
+        </m:r>
+      </m:oMath>
     </w:p>
     <w:p>
       <w:pPr>
@@ -15435,8 +14555,46 @@
         <w:rPr>
           <w:rFonts w:eastAsiaTheme="minorEastAsia"/>
         </w:rPr>
-        <w:t xml:space="preserve"> are the camera-space slice vectors described by equation 1</w:t>
-      </w:r>
+        <w:t xml:space="preserve"> are the camera-space slice vectors described by equation</w:t>
+      </w:r>
+      <w:r>
+        <w:rPr>
+          <w:rFonts w:eastAsiaTheme="minorEastAsia"/>
+        </w:rPr>
+        <w:t>s</w:t>
+      </w:r>
+      <w:r>
+        <w:rPr>
+          <w:rFonts w:eastAsiaTheme="minorEastAsia"/>
+        </w:rPr>
+        <w:t xml:space="preserve"> group</w:t>
+      </w:r>
+      <w:r>
+        <w:rPr>
+          <w:rFonts w:eastAsiaTheme="minorEastAsia"/>
+        </w:rPr>
+        <w:t xml:space="preserve"> </w:t>
+      </w:r>
+      <w:r>
+        <w:rPr>
+          <w:rFonts w:eastAsiaTheme="minorEastAsia"/>
+        </w:rPr>
+        <w:t>(</w:t>
+      </w:r>
+      <w:r>
+        <w:rPr>
+          <w:rFonts w:eastAsiaTheme="minorEastAsia"/>
+        </w:rPr>
+        <w:t>1</w:t>
+      </w:r>
+      <w:r>
+        <w:rPr>
+          <w:rFonts w:eastAsiaTheme="minorEastAsia"/>
+        </w:rPr>
+        <w:t>)</w:t>
+      </w:r>
+      <w:bookmarkStart w:id="5" w:name="_GoBack"/>
+      <w:bookmarkEnd w:id="5"/>
     </w:p>
     <w:p>
       <w:pPr>
@@ -15700,6 +14858,7 @@
         </w:numPr>
       </w:pPr>
       <w:r>
+        <w:lastRenderedPageBreak/>
         <w:t>Indirect Lighting</w:t>
       </w:r>
     </w:p>
@@ -18147,11 +17306,6 @@
           <w:rFonts w:eastAsiaTheme="minorEastAsia"/>
         </w:rPr>
         <w:br/>
-      </w:r>
-      <w:r>
-        <w:rPr>
-          <w:rFonts w:eastAsiaTheme="minorEastAsia"/>
-        </w:rPr>
         <w:t xml:space="preserve">Focusing only on diffuse Lambertian reflection, we can rewrite eq. </w:t>
       </w:r>
       <w:r>
@@ -19348,15 +18502,7 @@
               <w:sz w:val="144"/>
               <w:szCs w:val="144"/>
             </w:rPr>
-            <m:t xml:space="preserve"> φ</m:t>
-          </m:r>
-          <m:r>
-            <w:rPr>
-              <w:rFonts w:ascii="Cambria Math" w:hAnsi="Cambria Math"/>
-              <w:sz w:val="144"/>
-              <w:szCs w:val="144"/>
-            </w:rPr>
-            <m:t xml:space="preserve"> </m:t>
+            <m:t xml:space="preserve"> φ </m:t>
           </m:r>
           <m:r>
             <w:rPr>
@@ -22081,6 +21227,7 @@
   <w:style w:type="character" w:default="1" w:styleId="DefaultParagraphFont">
     <w:name w:val="Default Paragraph Font"/>
     <w:uiPriority w:val="1"/>
+    <w:semiHidden/>
     <w:unhideWhenUsed/>
   </w:style>
   <w:style w:type="table" w:default="1" w:styleId="TableNormal">
@@ -22711,7 +21858,7 @@
 </file>
 
 <file path=customXml/itemProps1.xml><?xml version="1.0" encoding="utf-8"?>
-<ds:datastoreItem xmlns:ds="http://schemas.openxmlformats.org/officeDocument/2006/customXml" ds:itemID="{2B397B64-2D22-4A5D-B769-A4AECFB74174}">
+<ds:datastoreItem xmlns:ds="http://schemas.openxmlformats.org/officeDocument/2006/customXml" ds:itemID="{FD6CA3F1-766B-4970-A37D-167F580E673C}">
   <ds:schemaRefs>
     <ds:schemaRef ds:uri="http://schemas.openxmlformats.org/officeDocument/2006/bibliography"/>
   </ds:schemaRefs>

</xml_diff>

<commit_message>
• Modified the bent-cone generator and the ground-truth fitter to stop accounting for the dot product with the normal  => The resulting bent-normals are much smoother but in the demo, I think we're getting further away from the ground truth...  => Maybe that will be fixed when cone aperture angles are better computed?  => We should keep in mind the fact we may eventually need the dot computation in the integral! • Bugs are decreasing anyway! Good!
</commit_message>
<xml_diff>
--- a/Tests/TestHBIL/HBIL.docx
+++ b/Tests/TestHBIL/HBIL.docx
@@ -14593,80 +14593,3053 @@
         </w:rPr>
         <w:t>)</w:t>
       </w:r>
+    </w:p>
+    <w:p>
+      <w:pPr>
+        <w:ind w:left="-540" w:right="-540"/>
+      </w:pPr>
+    </w:p>
+    <w:p>
+      <w:pPr>
+        <w:ind w:left="-540" w:right="-540"/>
+        <w:rPr>
+          <w:b/>
+          <w:color w:val="FF0000"/>
+          <w:sz w:val="48"/>
+          <w:szCs w:val="48"/>
+        </w:rPr>
+      </w:pPr>
+      <w:r>
+        <w:rPr>
+          <w:b/>
+          <w:color w:val="FF0000"/>
+          <w:sz w:val="48"/>
+          <w:szCs w:val="48"/>
+        </w:rPr>
+        <w:t xml:space="preserve">TODO: Show </w:t>
+      </w:r>
+      <w:r>
+        <w:rPr>
+          <w:b/>
+          <w:color w:val="FF0000"/>
+          <w:sz w:val="48"/>
+          <w:szCs w:val="48"/>
+        </w:rPr>
+        <w:t>world space result bent-normal</w:t>
+      </w:r>
+    </w:p>
+    <w:p>
+      <w:pPr>
+        <w:ind w:left="-540" w:right="-540"/>
+        <w:rPr>
+          <w:b/>
+          <w:color w:val="FF0000"/>
+          <w:sz w:val="48"/>
+          <w:szCs w:val="48"/>
+        </w:rPr>
+      </w:pPr>
+      <w:r>
+        <w:rPr>
+          <w:b/>
+          <w:color w:val="FF0000"/>
+          <w:sz w:val="48"/>
+          <w:szCs w:val="48"/>
+        </w:rPr>
+        <w:t xml:space="preserve">TODO: Show </w:t>
+      </w:r>
+      <w:r>
+        <w:rPr>
+          <w:b/>
+          <w:color w:val="FF0000"/>
+          <w:sz w:val="48"/>
+          <w:szCs w:val="48"/>
+        </w:rPr>
+        <w:t>ON/OFF image</w:t>
+      </w:r>
+    </w:p>
+    <w:p>
+      <w:pPr>
+        <w:ind w:left="-540" w:right="-540"/>
+      </w:pPr>
+    </w:p>
+    <w:p>
+      <w:pPr>
+        <w:ind w:left="-540" w:right="-540"/>
+      </w:pPr>
+    </w:p>
+    <w:p>
+      <w:pPr>
+        <w:ind w:left="-540" w:right="-540"/>
+        <w:rPr>
+          <w:sz w:val="52"/>
+          <w:szCs w:val="52"/>
+          <w:lang w:val="fr-FR"/>
+        </w:rPr>
+      </w:pPr>
+      <w:r>
+        <w:rPr>
+          <w:sz w:val="52"/>
+          <w:szCs w:val="52"/>
+          <w:lang w:val="fr-FR"/>
+        </w:rPr>
+        <w:t xml:space="preserve">Nouvelle formulation de la </w:t>
+      </w:r>
+      <w:proofErr w:type="spellStart"/>
+      <w:r>
+        <w:rPr>
+          <w:sz w:val="52"/>
+          <w:szCs w:val="52"/>
+          <w:lang w:val="fr-FR"/>
+        </w:rPr>
+        <w:t>bent</w:t>
+      </w:r>
+      <w:proofErr w:type="spellEnd"/>
+      <w:r>
+        <w:rPr>
+          <w:sz w:val="52"/>
+          <w:szCs w:val="52"/>
+          <w:lang w:val="fr-FR"/>
+        </w:rPr>
+        <w:t xml:space="preserve"> normal où on vire l’influence du dot </w:t>
+      </w:r>
+      <w:proofErr w:type="spellStart"/>
+      <w:r>
+        <w:rPr>
+          <w:sz w:val="52"/>
+          <w:szCs w:val="52"/>
+          <w:lang w:val="fr-FR"/>
+        </w:rPr>
+        <w:t>product</w:t>
+      </w:r>
+      <w:proofErr w:type="spellEnd"/>
+      <w:r>
+        <w:rPr>
+          <w:sz w:val="52"/>
+          <w:szCs w:val="52"/>
+          <w:lang w:val="fr-FR"/>
+        </w:rPr>
+        <w:t xml:space="preserve"> avec la normale :</w:t>
+      </w:r>
+    </w:p>
+    <w:p>
+      <w:pPr>
+        <w:ind w:left="-540" w:right="-540"/>
+        <w:rPr>
+          <w:lang w:val="fr-FR"/>
+        </w:rPr>
+      </w:pPr>
+      <m:oMathPara>
+        <m:oMath>
+          <m:acc>
+            <m:accPr>
+              <m:chr m:val="̃"/>
+              <m:ctrlPr>
+                <w:rPr>
+                  <w:rFonts w:ascii="Cambria Math" w:hAnsi="Cambria Math"/>
+                  <w:b/>
+                  <w:i/>
+                </w:rPr>
+              </m:ctrlPr>
+            </m:accPr>
+            <m:e>
+              <m:r>
+                <m:rPr>
+                  <m:sty m:val="bi"/>
+                </m:rPr>
+                <w:rPr>
+                  <w:rFonts w:ascii="Cambria Math" w:hAnsi="Cambria Math"/>
+                </w:rPr>
+                <m:t>n</m:t>
+              </m:r>
+            </m:e>
+          </m:acc>
+          <m:r>
+            <w:rPr>
+              <w:rFonts w:ascii="Cambria Math" w:hAnsi="Cambria Math"/>
+            </w:rPr>
+            <m:t>=</m:t>
+          </m:r>
+          <m:f>
+            <m:fPr>
+              <m:ctrlPr>
+                <w:rPr>
+                  <w:rFonts w:ascii="Cambria Math" w:hAnsi="Cambria Math"/>
+                  <w:i/>
+                </w:rPr>
+              </m:ctrlPr>
+            </m:fPr>
+            <m:num>
+              <m:r>
+                <w:rPr>
+                  <w:rFonts w:ascii="Cambria Math" w:hAnsi="Cambria Math"/>
+                </w:rPr>
+                <m:t>1</m:t>
+              </m:r>
+            </m:num>
+            <m:den>
+              <m:r>
+                <w:rPr>
+                  <w:rFonts w:ascii="Cambria Math" w:hAnsi="Cambria Math"/>
+                </w:rPr>
+                <m:t>N</m:t>
+              </m:r>
+            </m:den>
+          </m:f>
+          <m:nary>
+            <m:naryPr>
+              <m:chr m:val="∑"/>
+              <m:limLoc m:val="undOvr"/>
+              <m:ctrlPr>
+                <w:rPr>
+                  <w:rFonts w:ascii="Cambria Math" w:hAnsi="Cambria Math"/>
+                  <w:i/>
+                </w:rPr>
+              </m:ctrlPr>
+            </m:naryPr>
+            <m:sub>
+              <m:r>
+                <w:rPr>
+                  <w:rFonts w:ascii="Cambria Math" w:hAnsi="Cambria Math"/>
+                </w:rPr>
+                <m:t>i</m:t>
+              </m:r>
+            </m:sub>
+            <m:sup>
+              <m:r>
+                <w:rPr>
+                  <w:rFonts w:ascii="Cambria Math" w:hAnsi="Cambria Math"/>
+                </w:rPr>
+                <m:t>N</m:t>
+              </m:r>
+            </m:sup>
+            <m:e>
+              <m:r>
+                <w:rPr>
+                  <w:rFonts w:ascii="Cambria Math" w:hAnsi="Cambria Math"/>
+                </w:rPr>
+                <m:t>V</m:t>
+              </m:r>
+              <m:d>
+                <m:dPr>
+                  <m:ctrlPr>
+                    <w:rPr>
+                      <w:rFonts w:ascii="Cambria Math" w:hAnsi="Cambria Math"/>
+                      <w:i/>
+                    </w:rPr>
+                  </m:ctrlPr>
+                </m:dPr>
+                <m:e>
+                  <m:sSub>
+                    <m:sSubPr>
+                      <m:ctrlPr>
+                        <w:rPr>
+                          <w:rFonts w:ascii="Cambria Math" w:hAnsi="Cambria Math"/>
+                          <w:b/>
+                          <w:i/>
+                        </w:rPr>
+                      </m:ctrlPr>
+                    </m:sSubPr>
+                    <m:e>
+                      <m:r>
+                        <m:rPr>
+                          <m:sty m:val="bi"/>
+                        </m:rPr>
+                        <w:rPr>
+                          <w:rFonts w:ascii="Cambria Math" w:hAnsi="Cambria Math"/>
+                        </w:rPr>
+                        <m:t>ω</m:t>
+                      </m:r>
+                    </m:e>
+                    <m:sub>
+                      <m:r>
+                        <m:rPr>
+                          <m:sty m:val="bi"/>
+                        </m:rPr>
+                        <w:rPr>
+                          <w:rFonts w:ascii="Cambria Math" w:hAnsi="Cambria Math"/>
+                        </w:rPr>
+                        <m:t>i</m:t>
+                      </m:r>
+                    </m:sub>
+                  </m:sSub>
+                </m:e>
+              </m:d>
+            </m:e>
+          </m:nary>
+          <m:sSub>
+            <m:sSubPr>
+              <m:ctrlPr>
+                <w:rPr>
+                  <w:rFonts w:ascii="Cambria Math" w:hAnsi="Cambria Math"/>
+                  <w:b/>
+                  <w:i/>
+                </w:rPr>
+              </m:ctrlPr>
+            </m:sSubPr>
+            <m:e>
+              <m:r>
+                <m:rPr>
+                  <m:sty m:val="bi"/>
+                </m:rPr>
+                <w:rPr>
+                  <w:rFonts w:ascii="Cambria Math" w:hAnsi="Cambria Math"/>
+                </w:rPr>
+                <m:t>ω</m:t>
+              </m:r>
+            </m:e>
+            <m:sub>
+              <m:r>
+                <m:rPr>
+                  <m:sty m:val="bi"/>
+                </m:rPr>
+                <w:rPr>
+                  <w:rFonts w:ascii="Cambria Math" w:hAnsi="Cambria Math"/>
+                </w:rPr>
+                <m:t>i</m:t>
+              </m:r>
+            </m:sub>
+          </m:sSub>
+        </m:oMath>
+      </m:oMathPara>
+    </w:p>
+    <w:p>
+      <w:pPr>
+        <w:tabs>
+          <w:tab w:val="left" w:pos="2160"/>
+        </w:tabs>
+        <w:ind w:right="-540"/>
+        <w:rPr>
+          <w:rFonts w:eastAsiaTheme="minorEastAsia"/>
+        </w:rPr>
+      </w:pPr>
+      <m:oMathPara>
+        <m:oMath>
+          <m:eqArr>
+            <m:eqArrPr>
+              <m:maxDist m:val="1"/>
+              <m:ctrlPr>
+                <w:rPr>
+                  <w:rFonts w:ascii="Cambria Math" w:eastAsiaTheme="minorEastAsia" w:hAnsi="Cambria Math"/>
+                  <w:i/>
+                </w:rPr>
+              </m:ctrlPr>
+            </m:eqArrPr>
+            <m:e>
+              <m:sSub>
+                <m:sSubPr>
+                  <m:ctrlPr>
+                    <w:rPr>
+                      <w:rFonts w:ascii="Cambria Math" w:hAnsi="Cambria Math"/>
+                      <w:i/>
+                    </w:rPr>
+                  </m:ctrlPr>
+                </m:sSubPr>
+                <m:e>
+                  <m:acc>
+                    <m:accPr>
+                      <m:chr m:val="̃"/>
+                      <m:ctrlPr>
+                        <w:rPr>
+                          <w:rFonts w:ascii="Cambria Math" w:hAnsi="Cambria Math"/>
+                          <w:i/>
+                        </w:rPr>
+                      </m:ctrlPr>
+                    </m:accPr>
+                    <m:e>
+                      <m:r>
+                        <w:rPr>
+                          <w:rFonts w:ascii="Cambria Math" w:hAnsi="Cambria Math"/>
+                        </w:rPr>
+                        <m:t>n</m:t>
+                      </m:r>
+                    </m:e>
+                  </m:acc>
+                </m:e>
+                <m:sub>
+                  <m:r>
+                    <w:rPr>
+                      <w:rFonts w:ascii="Cambria Math" w:hAnsi="Cambria Math"/>
+                    </w:rPr>
+                    <m:t>x</m:t>
+                  </m:r>
+                </m:sub>
+              </m:sSub>
+              <m:r>
+                <w:rPr>
+                  <w:rFonts w:ascii="Cambria Math" w:hAnsi="Cambria Math"/>
+                </w:rPr>
+                <m:t>=</m:t>
+              </m:r>
+              <m:nary>
+                <m:naryPr>
+                  <m:limLoc m:val="undOvr"/>
+                  <m:ctrlPr>
+                    <w:rPr>
+                      <w:rFonts w:ascii="Cambria Math" w:hAnsi="Cambria Math"/>
+                      <w:i/>
+                    </w:rPr>
+                  </m:ctrlPr>
+                </m:naryPr>
+                <m:sub>
+                  <m:sSub>
+                    <m:sSubPr>
+                      <m:ctrlPr>
+                        <w:rPr>
+                          <w:rFonts w:ascii="Cambria Math" w:hAnsi="Cambria Math"/>
+                          <w:i/>
+                        </w:rPr>
+                      </m:ctrlPr>
+                    </m:sSubPr>
+                    <m:e>
+                      <m:r>
+                        <w:rPr>
+                          <w:rFonts w:ascii="Cambria Math" w:hAnsi="Cambria Math"/>
+                        </w:rPr>
+                        <m:t>θ</m:t>
+                      </m:r>
+                    </m:e>
+                    <m:sub>
+                      <m:r>
+                        <w:rPr>
+                          <w:rFonts w:ascii="Cambria Math" w:hAnsi="Cambria Math"/>
+                        </w:rPr>
+                        <m:t>0</m:t>
+                      </m:r>
+                    </m:sub>
+                  </m:sSub>
+                </m:sub>
+                <m:sup>
+                  <m:sSub>
+                    <m:sSubPr>
+                      <m:ctrlPr>
+                        <w:rPr>
+                          <w:rFonts w:ascii="Cambria Math" w:hAnsi="Cambria Math"/>
+                          <w:i/>
+                        </w:rPr>
+                      </m:ctrlPr>
+                    </m:sSubPr>
+                    <m:e>
+                      <m:r>
+                        <w:rPr>
+                          <w:rFonts w:ascii="Cambria Math" w:hAnsi="Cambria Math"/>
+                        </w:rPr>
+                        <m:t>θ</m:t>
+                      </m:r>
+                    </m:e>
+                    <m:sub>
+                      <m:r>
+                        <w:rPr>
+                          <w:rFonts w:ascii="Cambria Math" w:hAnsi="Cambria Math"/>
+                        </w:rPr>
+                        <m:t>1</m:t>
+                      </m:r>
+                    </m:sub>
+                  </m:sSub>
+                </m:sup>
+                <m:e>
+                  <m:func>
+                    <m:funcPr>
+                      <m:ctrlPr>
+                        <w:rPr>
+                          <w:rFonts w:ascii="Cambria Math" w:hAnsi="Cambria Math"/>
+                          <w:i/>
+                        </w:rPr>
+                      </m:ctrlPr>
+                    </m:funcPr>
+                    <m:fName>
+                      <m:r>
+                        <m:rPr>
+                          <m:sty m:val="p"/>
+                        </m:rPr>
+                        <w:rPr>
+                          <w:rFonts w:ascii="Cambria Math" w:hAnsi="Cambria Math"/>
+                        </w:rPr>
+                        <m:t>sin</m:t>
+                      </m:r>
+                    </m:fName>
+                    <m:e>
+                      <m:d>
+                        <m:dPr>
+                          <m:ctrlPr>
+                            <w:rPr>
+                              <w:rFonts w:ascii="Cambria Math" w:hAnsi="Cambria Math"/>
+                              <w:i/>
+                            </w:rPr>
+                          </m:ctrlPr>
+                        </m:dPr>
+                        <m:e>
+                          <m:r>
+                            <w:rPr>
+                              <w:rFonts w:ascii="Cambria Math" w:hAnsi="Cambria Math"/>
+                            </w:rPr>
+                            <m:t>θ</m:t>
+                          </m:r>
+                        </m:e>
+                      </m:d>
+                    </m:e>
+                  </m:func>
+                  <m:d>
+                    <m:dPr>
+                      <m:begChr m:val="|"/>
+                      <m:endChr m:val="|"/>
+                      <m:ctrlPr>
+                        <w:rPr>
+                          <w:rFonts w:ascii="Cambria Math" w:hAnsi="Cambria Math"/>
+                          <w:i/>
+                        </w:rPr>
+                      </m:ctrlPr>
+                    </m:dPr>
+                    <m:e>
+                      <m:func>
+                        <m:funcPr>
+                          <m:ctrlPr>
+                            <w:rPr>
+                              <w:rFonts w:ascii="Cambria Math" w:hAnsi="Cambria Math"/>
+                              <w:i/>
+                            </w:rPr>
+                          </m:ctrlPr>
+                        </m:funcPr>
+                        <m:fName>
+                          <m:r>
+                            <m:rPr>
+                              <m:sty m:val="p"/>
+                            </m:rPr>
+                            <w:rPr>
+                              <w:rFonts w:ascii="Cambria Math" w:hAnsi="Cambria Math"/>
+                            </w:rPr>
+                            <m:t>sin</m:t>
+                          </m:r>
+                        </m:fName>
+                        <m:e>
+                          <m:d>
+                            <m:dPr>
+                              <m:ctrlPr>
+                                <w:rPr>
+                                  <w:rFonts w:ascii="Cambria Math" w:hAnsi="Cambria Math"/>
+                                  <w:i/>
+                                </w:rPr>
+                              </m:ctrlPr>
+                            </m:dPr>
+                            <m:e>
+                              <m:r>
+                                <w:rPr>
+                                  <w:rFonts w:ascii="Cambria Math" w:hAnsi="Cambria Math"/>
+                                </w:rPr>
+                                <m:t>θ</m:t>
+                              </m:r>
+                            </m:e>
+                          </m:d>
+                        </m:e>
+                      </m:func>
+                    </m:e>
+                  </m:d>
+                  <m:r>
+                    <w:rPr>
+                      <w:rFonts w:ascii="Cambria Math" w:hAnsi="Cambria Math"/>
+                    </w:rPr>
+                    <m:t xml:space="preserve"> dθ</m:t>
+                  </m:r>
+                </m:e>
+              </m:nary>
+              <m:r>
+                <w:rPr>
+                  <w:rFonts w:ascii="Cambria Math" w:eastAsiaTheme="minorEastAsia" w:hAnsi="Cambria Math"/>
+                </w:rPr>
+                <m:t xml:space="preserve"> </m:t>
+              </m:r>
+              <m:r>
+                <w:rPr>
+                  <w:rFonts w:ascii="Cambria Math" w:hAnsi="Cambria Math"/>
+                </w:rPr>
+                <m:t>#</m:t>
+              </m:r>
+              <m:d>
+                <m:dPr>
+                  <m:ctrlPr>
+                    <w:rPr>
+                      <w:rFonts w:ascii="Cambria Math" w:eastAsiaTheme="minorEastAsia" w:hAnsi="Cambria Math"/>
+                      <w:b/>
+                      <w:i/>
+                    </w:rPr>
+                  </m:ctrlPr>
+                </m:dPr>
+                <m:e>
+                  <m:r>
+                    <m:rPr>
+                      <m:sty m:val="bi"/>
+                    </m:rPr>
+                    <w:rPr>
+                      <w:rFonts w:ascii="Cambria Math" w:eastAsiaTheme="minorEastAsia" w:hAnsi="Cambria Math"/>
+                    </w:rPr>
+                    <m:t>5</m:t>
+                  </m:r>
+                </m:e>
+              </m:d>
+              <m:ctrlPr>
+                <w:rPr>
+                  <w:rFonts w:ascii="Cambria Math" w:hAnsi="Cambria Math"/>
+                  <w:i/>
+                </w:rPr>
+              </m:ctrlPr>
+            </m:e>
+          </m:eqArr>
+          <m:r>
+            <m:rPr>
+              <m:sty m:val="p"/>
+            </m:rPr>
+            <w:rPr>
+              <w:rFonts w:eastAsiaTheme="minorEastAsia"/>
+            </w:rPr>
+            <w:br/>
+          </m:r>
+        </m:oMath>
+        <m:oMath>
+          <m:eqArr>
+            <m:eqArrPr>
+              <m:maxDist m:val="1"/>
+              <m:ctrlPr>
+                <w:rPr>
+                  <w:rFonts w:ascii="Cambria Math" w:hAnsi="Cambria Math"/>
+                  <w:i/>
+                </w:rPr>
+              </m:ctrlPr>
+            </m:eqArrPr>
+            <m:e>
+              <m:sSub>
+                <m:sSubPr>
+                  <m:ctrlPr>
+                    <w:rPr>
+                      <w:rFonts w:ascii="Cambria Math" w:hAnsi="Cambria Math"/>
+                      <w:i/>
+                    </w:rPr>
+                  </m:ctrlPr>
+                </m:sSubPr>
+                <m:e>
+                  <m:acc>
+                    <m:accPr>
+                      <m:chr m:val="̃"/>
+                      <m:ctrlPr>
+                        <w:rPr>
+                          <w:rFonts w:ascii="Cambria Math" w:hAnsi="Cambria Math"/>
+                          <w:i/>
+                        </w:rPr>
+                      </m:ctrlPr>
+                    </m:accPr>
+                    <m:e>
+                      <m:r>
+                        <w:rPr>
+                          <w:rFonts w:ascii="Cambria Math" w:hAnsi="Cambria Math"/>
+                        </w:rPr>
+                        <m:t>n</m:t>
+                      </m:r>
+                    </m:e>
+                  </m:acc>
+                </m:e>
+                <m:sub>
+                  <m:r>
+                    <w:rPr>
+                      <w:rFonts w:ascii="Cambria Math" w:hAnsi="Cambria Math"/>
+                    </w:rPr>
+                    <m:t>y</m:t>
+                  </m:r>
+                </m:sub>
+              </m:sSub>
+              <m:r>
+                <w:rPr>
+                  <w:rFonts w:ascii="Cambria Math" w:hAnsi="Cambria Math"/>
+                </w:rPr>
+                <m:t>=</m:t>
+              </m:r>
+              <m:nary>
+                <m:naryPr>
+                  <m:limLoc m:val="undOvr"/>
+                  <m:ctrlPr>
+                    <w:rPr>
+                      <w:rFonts w:ascii="Cambria Math" w:hAnsi="Cambria Math"/>
+                      <w:i/>
+                    </w:rPr>
+                  </m:ctrlPr>
+                </m:naryPr>
+                <m:sub>
+                  <m:sSub>
+                    <m:sSubPr>
+                      <m:ctrlPr>
+                        <w:rPr>
+                          <w:rFonts w:ascii="Cambria Math" w:hAnsi="Cambria Math"/>
+                          <w:i/>
+                        </w:rPr>
+                      </m:ctrlPr>
+                    </m:sSubPr>
+                    <m:e>
+                      <m:r>
+                        <w:rPr>
+                          <w:rFonts w:ascii="Cambria Math" w:hAnsi="Cambria Math"/>
+                        </w:rPr>
+                        <m:t>θ</m:t>
+                      </m:r>
+                    </m:e>
+                    <m:sub>
+                      <m:r>
+                        <w:rPr>
+                          <w:rFonts w:ascii="Cambria Math" w:hAnsi="Cambria Math"/>
+                        </w:rPr>
+                        <m:t>0</m:t>
+                      </m:r>
+                    </m:sub>
+                  </m:sSub>
+                </m:sub>
+                <m:sup>
+                  <m:sSub>
+                    <m:sSubPr>
+                      <m:ctrlPr>
+                        <w:rPr>
+                          <w:rFonts w:ascii="Cambria Math" w:hAnsi="Cambria Math"/>
+                          <w:i/>
+                        </w:rPr>
+                      </m:ctrlPr>
+                    </m:sSubPr>
+                    <m:e>
+                      <m:r>
+                        <w:rPr>
+                          <w:rFonts w:ascii="Cambria Math" w:hAnsi="Cambria Math"/>
+                        </w:rPr>
+                        <m:t>θ</m:t>
+                      </m:r>
+                    </m:e>
+                    <m:sub>
+                      <m:r>
+                        <w:rPr>
+                          <w:rFonts w:ascii="Cambria Math" w:hAnsi="Cambria Math"/>
+                        </w:rPr>
+                        <m:t>1</m:t>
+                      </m:r>
+                    </m:sub>
+                  </m:sSub>
+                </m:sup>
+                <m:e>
+                  <m:func>
+                    <m:funcPr>
+                      <m:ctrlPr>
+                        <w:rPr>
+                          <w:rFonts w:ascii="Cambria Math" w:hAnsi="Cambria Math"/>
+                          <w:i/>
+                        </w:rPr>
+                      </m:ctrlPr>
+                    </m:funcPr>
+                    <m:fName>
+                      <m:r>
+                        <m:rPr>
+                          <m:sty m:val="p"/>
+                        </m:rPr>
+                        <w:rPr>
+                          <w:rFonts w:ascii="Cambria Math" w:hAnsi="Cambria Math"/>
+                        </w:rPr>
+                        <m:t>cos</m:t>
+                      </m:r>
+                    </m:fName>
+                    <m:e>
+                      <m:d>
+                        <m:dPr>
+                          <m:ctrlPr>
+                            <w:rPr>
+                              <w:rFonts w:ascii="Cambria Math" w:hAnsi="Cambria Math"/>
+                              <w:i/>
+                            </w:rPr>
+                          </m:ctrlPr>
+                        </m:dPr>
+                        <m:e>
+                          <m:r>
+                            <w:rPr>
+                              <w:rFonts w:ascii="Cambria Math" w:hAnsi="Cambria Math"/>
+                            </w:rPr>
+                            <m:t>θ</m:t>
+                          </m:r>
+                        </m:e>
+                      </m:d>
+                    </m:e>
+                  </m:func>
+                  <m:d>
+                    <m:dPr>
+                      <m:begChr m:val="|"/>
+                      <m:endChr m:val="|"/>
+                      <m:ctrlPr>
+                        <w:rPr>
+                          <w:rFonts w:ascii="Cambria Math" w:hAnsi="Cambria Math"/>
+                          <w:i/>
+                        </w:rPr>
+                      </m:ctrlPr>
+                    </m:dPr>
+                    <m:e>
+                      <m:func>
+                        <m:funcPr>
+                          <m:ctrlPr>
+                            <w:rPr>
+                              <w:rFonts w:ascii="Cambria Math" w:hAnsi="Cambria Math"/>
+                              <w:i/>
+                            </w:rPr>
+                          </m:ctrlPr>
+                        </m:funcPr>
+                        <m:fName>
+                          <m:r>
+                            <m:rPr>
+                              <m:sty m:val="p"/>
+                            </m:rPr>
+                            <w:rPr>
+                              <w:rFonts w:ascii="Cambria Math" w:hAnsi="Cambria Math"/>
+                            </w:rPr>
+                            <m:t>sin</m:t>
+                          </m:r>
+                        </m:fName>
+                        <m:e>
+                          <m:d>
+                            <m:dPr>
+                              <m:ctrlPr>
+                                <w:rPr>
+                                  <w:rFonts w:ascii="Cambria Math" w:hAnsi="Cambria Math"/>
+                                  <w:i/>
+                                </w:rPr>
+                              </m:ctrlPr>
+                            </m:dPr>
+                            <m:e>
+                              <m:r>
+                                <w:rPr>
+                                  <w:rFonts w:ascii="Cambria Math" w:hAnsi="Cambria Math"/>
+                                </w:rPr>
+                                <m:t>θ</m:t>
+                              </m:r>
+                            </m:e>
+                          </m:d>
+                        </m:e>
+                      </m:func>
+                    </m:e>
+                  </m:d>
+                  <m:r>
+                    <w:rPr>
+                      <w:rFonts w:ascii="Cambria Math" w:hAnsi="Cambria Math"/>
+                    </w:rPr>
+                    <m:t xml:space="preserve"> dθ</m:t>
+                  </m:r>
+                </m:e>
+              </m:nary>
+              <m:r>
+                <w:rPr>
+                  <w:rFonts w:ascii="Cambria Math" w:hAnsi="Cambria Math"/>
+                </w:rPr>
+                <m:t xml:space="preserve"> #</m:t>
+              </m:r>
+              <m:d>
+                <m:dPr>
+                  <m:ctrlPr>
+                    <w:rPr>
+                      <w:rFonts w:ascii="Cambria Math" w:hAnsi="Cambria Math"/>
+                      <w:b/>
+                      <w:i/>
+                    </w:rPr>
+                  </m:ctrlPr>
+                </m:dPr>
+                <m:e>
+                  <m:r>
+                    <m:rPr>
+                      <m:sty m:val="bi"/>
+                    </m:rPr>
+                    <w:rPr>
+                      <w:rFonts w:ascii="Cambria Math" w:hAnsi="Cambria Math"/>
+                    </w:rPr>
+                    <m:t>6</m:t>
+                  </m:r>
+                </m:e>
+              </m:d>
+            </m:e>
+          </m:eqArr>
+        </m:oMath>
+      </m:oMathPara>
+    </w:p>
+    <w:p>
+      <w:pPr>
+        <w:ind w:left="-540" w:right="-540"/>
+      </w:pPr>
+      <w:r>
+        <w:t>5 becomes</w:t>
+      </w:r>
+      <w:r>
+        <w:t>:</w:t>
+      </w:r>
+    </w:p>
+    <w:p>
+      <w:pPr>
+        <w:ind w:left="-540" w:right="-540"/>
+      </w:pPr>
+      <m:oMathPara>
+        <m:oMath>
+          <m:sSub>
+            <m:sSubPr>
+              <m:ctrlPr>
+                <w:rPr>
+                  <w:rFonts w:ascii="Cambria Math" w:hAnsi="Cambria Math"/>
+                  <w:i/>
+                </w:rPr>
+              </m:ctrlPr>
+            </m:sSubPr>
+            <m:e>
+              <m:acc>
+                <m:accPr>
+                  <m:chr m:val="̃"/>
+                  <m:ctrlPr>
+                    <w:rPr>
+                      <w:rFonts w:ascii="Cambria Math" w:hAnsi="Cambria Math"/>
+                      <w:i/>
+                    </w:rPr>
+                  </m:ctrlPr>
+                </m:accPr>
+                <m:e>
+                  <m:r>
+                    <w:rPr>
+                      <w:rFonts w:ascii="Cambria Math" w:hAnsi="Cambria Math"/>
+                    </w:rPr>
+                    <m:t>n</m:t>
+                  </m:r>
+                </m:e>
+              </m:acc>
+            </m:e>
+            <m:sub>
+              <m:r>
+                <w:rPr>
+                  <w:rFonts w:ascii="Cambria Math" w:hAnsi="Cambria Math"/>
+                </w:rPr>
+                <m:t>x</m:t>
+              </m:r>
+            </m:sub>
+          </m:sSub>
+          <m:r>
+            <w:rPr>
+              <w:rFonts w:ascii="Cambria Math" w:hAnsi="Cambria Math"/>
+            </w:rPr>
+            <m:t>=</m:t>
+          </m:r>
+          <m:nary>
+            <m:naryPr>
+              <m:limLoc m:val="undOvr"/>
+              <m:ctrlPr>
+                <w:rPr>
+                  <w:rFonts w:ascii="Cambria Math" w:hAnsi="Cambria Math"/>
+                  <w:i/>
+                </w:rPr>
+              </m:ctrlPr>
+            </m:naryPr>
+            <m:sub>
+              <m:r>
+                <w:rPr>
+                  <w:rFonts w:ascii="Cambria Math" w:hAnsi="Cambria Math"/>
+                </w:rPr>
+                <m:t>0</m:t>
+              </m:r>
+            </m:sub>
+            <m:sup>
+              <m:sSub>
+                <m:sSubPr>
+                  <m:ctrlPr>
+                    <w:rPr>
+                      <w:rFonts w:ascii="Cambria Math" w:hAnsi="Cambria Math"/>
+                      <w:i/>
+                    </w:rPr>
+                  </m:ctrlPr>
+                </m:sSubPr>
+                <m:e>
+                  <m:r>
+                    <w:rPr>
+                      <w:rFonts w:ascii="Cambria Math" w:hAnsi="Cambria Math"/>
+                    </w:rPr>
+                    <m:t>θ</m:t>
+                  </m:r>
+                </m:e>
+                <m:sub>
+                  <m:r>
+                    <w:rPr>
+                      <w:rFonts w:ascii="Cambria Math" w:hAnsi="Cambria Math"/>
+                    </w:rPr>
+                    <m:t>1</m:t>
+                  </m:r>
+                </m:sub>
+              </m:sSub>
+            </m:sup>
+            <m:e>
+              <m:func>
+                <m:funcPr>
+                  <m:ctrlPr>
+                    <w:rPr>
+                      <w:rFonts w:ascii="Cambria Math" w:hAnsi="Cambria Math"/>
+                      <w:i/>
+                    </w:rPr>
+                  </m:ctrlPr>
+                </m:funcPr>
+                <m:fName>
+                  <m:sSup>
+                    <m:sSupPr>
+                      <m:ctrlPr>
+                        <w:rPr>
+                          <w:rFonts w:ascii="Cambria Math" w:hAnsi="Cambria Math"/>
+                        </w:rPr>
+                      </m:ctrlPr>
+                    </m:sSupPr>
+                    <m:e>
+                      <m:r>
+                        <m:rPr>
+                          <m:sty m:val="p"/>
+                        </m:rPr>
+                        <w:rPr>
+                          <w:rFonts w:ascii="Cambria Math" w:hAnsi="Cambria Math"/>
+                        </w:rPr>
+                        <m:t>sin</m:t>
+                      </m:r>
+                    </m:e>
+                    <m:sup>
+                      <m:r>
+                        <w:rPr>
+                          <w:rFonts w:ascii="Cambria Math" w:hAnsi="Cambria Math"/>
+                        </w:rPr>
+                        <m:t>2</m:t>
+                      </m:r>
+                    </m:sup>
+                  </m:sSup>
+                </m:fName>
+                <m:e>
+                  <m:d>
+                    <m:dPr>
+                      <m:ctrlPr>
+                        <w:rPr>
+                          <w:rFonts w:ascii="Cambria Math" w:hAnsi="Cambria Math"/>
+                          <w:i/>
+                        </w:rPr>
+                      </m:ctrlPr>
+                    </m:dPr>
+                    <m:e>
+                      <m:r>
+                        <w:rPr>
+                          <w:rFonts w:ascii="Cambria Math" w:hAnsi="Cambria Math"/>
+                        </w:rPr>
+                        <m:t>θ</m:t>
+                      </m:r>
+                    </m:e>
+                  </m:d>
+                </m:e>
+              </m:func>
+              <m:r>
+                <w:rPr>
+                  <w:rFonts w:ascii="Cambria Math" w:hAnsi="Cambria Math"/>
+                </w:rPr>
+                <m:t>dθ</m:t>
+              </m:r>
+            </m:e>
+          </m:nary>
+          <m:r>
+            <w:rPr>
+              <w:rFonts w:ascii="Cambria Math" w:hAnsi="Cambria Math"/>
+            </w:rPr>
+            <m:t>-</m:t>
+          </m:r>
+          <m:nary>
+            <m:naryPr>
+              <m:limLoc m:val="undOvr"/>
+              <m:ctrlPr>
+                <w:rPr>
+                  <w:rFonts w:ascii="Cambria Math" w:hAnsi="Cambria Math"/>
+                  <w:i/>
+                </w:rPr>
+              </m:ctrlPr>
+            </m:naryPr>
+            <m:sub>
+              <m:r>
+                <w:rPr>
+                  <w:rFonts w:ascii="Cambria Math" w:hAnsi="Cambria Math"/>
+                </w:rPr>
+                <m:t>0</m:t>
+              </m:r>
+            </m:sub>
+            <m:sup>
+              <m:r>
+                <w:rPr>
+                  <w:rFonts w:ascii="Cambria Math" w:hAnsi="Cambria Math"/>
+                </w:rPr>
+                <m:t>-</m:t>
+              </m:r>
+              <m:sSub>
+                <m:sSubPr>
+                  <m:ctrlPr>
+                    <w:rPr>
+                      <w:rFonts w:ascii="Cambria Math" w:hAnsi="Cambria Math"/>
+                      <w:i/>
+                    </w:rPr>
+                  </m:ctrlPr>
+                </m:sSubPr>
+                <m:e>
+                  <m:r>
+                    <w:rPr>
+                      <w:rFonts w:ascii="Cambria Math" w:hAnsi="Cambria Math"/>
+                    </w:rPr>
+                    <m:t>θ</m:t>
+                  </m:r>
+                </m:e>
+                <m:sub>
+                  <m:r>
+                    <w:rPr>
+                      <w:rFonts w:ascii="Cambria Math" w:hAnsi="Cambria Math"/>
+                    </w:rPr>
+                    <m:t>0</m:t>
+                  </m:r>
+                </m:sub>
+              </m:sSub>
+            </m:sup>
+            <m:e>
+              <m:func>
+                <m:funcPr>
+                  <m:ctrlPr>
+                    <w:rPr>
+                      <w:rFonts w:ascii="Cambria Math" w:hAnsi="Cambria Math"/>
+                      <w:i/>
+                    </w:rPr>
+                  </m:ctrlPr>
+                </m:funcPr>
+                <m:fName>
+                  <m:sSup>
+                    <m:sSupPr>
+                      <m:ctrlPr>
+                        <w:rPr>
+                          <w:rFonts w:ascii="Cambria Math" w:hAnsi="Cambria Math"/>
+                        </w:rPr>
+                      </m:ctrlPr>
+                    </m:sSupPr>
+                    <m:e>
+                      <m:r>
+                        <m:rPr>
+                          <m:sty m:val="p"/>
+                        </m:rPr>
+                        <w:rPr>
+                          <w:rFonts w:ascii="Cambria Math" w:hAnsi="Cambria Math"/>
+                        </w:rPr>
+                        <m:t>sin</m:t>
+                      </m:r>
+                    </m:e>
+                    <m:sup>
+                      <m:r>
+                        <w:rPr>
+                          <w:rFonts w:ascii="Cambria Math" w:hAnsi="Cambria Math"/>
+                        </w:rPr>
+                        <m:t>2</m:t>
+                      </m:r>
+                    </m:sup>
+                  </m:sSup>
+                </m:fName>
+                <m:e>
+                  <m:d>
+                    <m:dPr>
+                      <m:ctrlPr>
+                        <w:rPr>
+                          <w:rFonts w:ascii="Cambria Math" w:hAnsi="Cambria Math"/>
+                          <w:i/>
+                        </w:rPr>
+                      </m:ctrlPr>
+                    </m:dPr>
+                    <m:e>
+                      <m:r>
+                        <w:rPr>
+                          <w:rFonts w:ascii="Cambria Math" w:hAnsi="Cambria Math"/>
+                        </w:rPr>
+                        <m:t>θ</m:t>
+                      </m:r>
+                    </m:e>
+                  </m:d>
+                </m:e>
+              </m:func>
+              <m:r>
+                <w:rPr>
+                  <w:rFonts w:ascii="Cambria Math" w:hAnsi="Cambria Math"/>
+                </w:rPr>
+                <m:t>dθ</m:t>
+              </m:r>
+            </m:e>
+          </m:nary>
+        </m:oMath>
+      </m:oMathPara>
+    </w:p>
+    <w:p>
+      <w:pPr>
+        <w:ind w:left="-540" w:right="-540"/>
+        <w:rPr>
+          <w:rFonts w:eastAsiaTheme="minorEastAsia"/>
+        </w:rPr>
+      </w:pPr>
+      <m:oMathPara>
+        <m:oMath>
+          <m:sSub>
+            <m:sSubPr>
+              <m:ctrlPr>
+                <w:rPr>
+                  <w:rFonts w:ascii="Cambria Math" w:hAnsi="Cambria Math"/>
+                  <w:i/>
+                </w:rPr>
+              </m:ctrlPr>
+            </m:sSubPr>
+            <m:e>
+              <m:acc>
+                <m:accPr>
+                  <m:chr m:val="̃"/>
+                  <m:ctrlPr>
+                    <w:rPr>
+                      <w:rFonts w:ascii="Cambria Math" w:hAnsi="Cambria Math"/>
+                      <w:i/>
+                    </w:rPr>
+                  </m:ctrlPr>
+                </m:accPr>
+                <m:e>
+                  <m:r>
+                    <w:rPr>
+                      <w:rFonts w:ascii="Cambria Math" w:hAnsi="Cambria Math"/>
+                    </w:rPr>
+                    <m:t>n</m:t>
+                  </m:r>
+                </m:e>
+              </m:acc>
+            </m:e>
+            <m:sub>
+              <m:r>
+                <w:rPr>
+                  <w:rFonts w:ascii="Cambria Math" w:hAnsi="Cambria Math"/>
+                </w:rPr>
+                <m:t>x</m:t>
+              </m:r>
+            </m:sub>
+          </m:sSub>
+          <m:r>
+            <w:rPr>
+              <w:rFonts w:ascii="Cambria Math" w:hAnsi="Cambria Math"/>
+            </w:rPr>
+            <m:t>=</m:t>
+          </m:r>
+          <m:f>
+            <m:fPr>
+              <m:ctrlPr>
+                <w:rPr>
+                  <w:rFonts w:ascii="Cambria Math" w:hAnsi="Cambria Math"/>
+                  <w:i/>
+                </w:rPr>
+              </m:ctrlPr>
+            </m:fPr>
+            <m:num>
+              <m:r>
+                <w:rPr>
+                  <w:rFonts w:ascii="Cambria Math" w:hAnsi="Cambria Math"/>
+                </w:rPr>
+                <m:t>1</m:t>
+              </m:r>
+            </m:num>
+            <m:den>
+              <m:r>
+                <w:rPr>
+                  <w:rFonts w:ascii="Cambria Math" w:hAnsi="Cambria Math"/>
+                </w:rPr>
+                <m:t>2</m:t>
+              </m:r>
+            </m:den>
+          </m:f>
+          <m:r>
+            <w:rPr>
+              <w:rFonts w:ascii="Cambria Math" w:hAnsi="Cambria Math"/>
+            </w:rPr>
+            <m:t>(</m:t>
+          </m:r>
+          <m:r>
+            <w:rPr>
+              <w:rFonts w:ascii="Cambria Math" w:hAnsi="Cambria Math"/>
+            </w:rPr>
+            <m:t>θ</m:t>
+          </m:r>
+          <m:r>
+            <w:rPr>
+              <w:rFonts w:ascii="Cambria Math" w:hAnsi="Cambria Math"/>
+            </w:rPr>
+            <m:t>-</m:t>
+          </m:r>
+          <m:func>
+            <m:funcPr>
+              <m:ctrlPr>
+                <w:rPr>
+                  <w:rFonts w:ascii="Cambria Math" w:hAnsi="Cambria Math"/>
+                  <w:i/>
+                </w:rPr>
+              </m:ctrlPr>
+            </m:funcPr>
+            <m:fName>
+              <m:r>
+                <m:rPr>
+                  <m:sty m:val="p"/>
+                </m:rPr>
+                <w:rPr>
+                  <w:rFonts w:ascii="Cambria Math" w:hAnsi="Cambria Math"/>
+                </w:rPr>
+                <m:t>sin</m:t>
+              </m:r>
+            </m:fName>
+            <m:e>
+              <m:d>
+                <m:dPr>
+                  <m:ctrlPr>
+                    <w:rPr>
+                      <w:rFonts w:ascii="Cambria Math" w:hAnsi="Cambria Math"/>
+                      <w:i/>
+                    </w:rPr>
+                  </m:ctrlPr>
+                </m:dPr>
+                <m:e>
+                  <m:r>
+                    <w:rPr>
+                      <w:rFonts w:ascii="Cambria Math" w:hAnsi="Cambria Math"/>
+                    </w:rPr>
+                    <m:t>θ</m:t>
+                  </m:r>
+                </m:e>
+              </m:d>
+              <m:func>
+                <m:funcPr>
+                  <m:ctrlPr>
+                    <w:rPr>
+                      <w:rFonts w:ascii="Cambria Math" w:hAnsi="Cambria Math"/>
+                      <w:i/>
+                    </w:rPr>
+                  </m:ctrlPr>
+                </m:funcPr>
+                <m:fName>
+                  <m:r>
+                    <m:rPr>
+                      <m:sty m:val="p"/>
+                    </m:rPr>
+                    <w:rPr>
+                      <w:rFonts w:ascii="Cambria Math" w:hAnsi="Cambria Math"/>
+                    </w:rPr>
+                    <m:t>cos</m:t>
+                  </m:r>
+                </m:fName>
+                <m:e>
+                  <m:d>
+                    <m:dPr>
+                      <m:ctrlPr>
+                        <w:rPr>
+                          <w:rFonts w:ascii="Cambria Math" w:hAnsi="Cambria Math"/>
+                          <w:i/>
+                        </w:rPr>
+                      </m:ctrlPr>
+                    </m:dPr>
+                    <m:e>
+                      <m:r>
+                        <w:rPr>
+                          <w:rFonts w:ascii="Cambria Math" w:hAnsi="Cambria Math"/>
+                        </w:rPr>
+                        <m:t>θ</m:t>
+                      </m:r>
+                    </m:e>
+                  </m:d>
+                </m:e>
+              </m:func>
+            </m:e>
+          </m:func>
+          <m:r>
+            <w:rPr>
+              <w:rFonts w:ascii="Cambria Math" w:hAnsi="Cambria Math"/>
+            </w:rPr>
+            <m:t>)</m:t>
+          </m:r>
+          <m:d>
+            <m:dPr>
+              <m:begChr m:val="|"/>
+              <m:endChr m:val=""/>
+              <m:ctrlPr>
+                <w:rPr>
+                  <w:rFonts w:ascii="Cambria Math" w:hAnsi="Cambria Math"/>
+                  <w:i/>
+                </w:rPr>
+              </m:ctrlPr>
+            </m:dPr>
+            <m:e>
+              <m:m>
+                <m:mPr>
+                  <m:mcs>
+                    <m:mc>
+                      <m:mcPr>
+                        <m:count m:val="1"/>
+                        <m:mcJc m:val="center"/>
+                      </m:mcPr>
+                    </m:mc>
+                  </m:mcs>
+                  <m:ctrlPr>
+                    <w:rPr>
+                      <w:rFonts w:ascii="Cambria Math" w:hAnsi="Cambria Math"/>
+                      <w:i/>
+                    </w:rPr>
+                  </m:ctrlPr>
+                </m:mPr>
+                <m:mr>
+                  <m:e>
+                    <m:sSub>
+                      <m:sSubPr>
+                        <m:ctrlPr>
+                          <w:rPr>
+                            <w:rFonts w:ascii="Cambria Math" w:hAnsi="Cambria Math"/>
+                            <w:i/>
+                          </w:rPr>
+                        </m:ctrlPr>
+                      </m:sSubPr>
+                      <m:e>
+                        <m:r>
+                          <w:rPr>
+                            <w:rFonts w:ascii="Cambria Math" w:hAnsi="Cambria Math"/>
+                          </w:rPr>
+                          <m:t>θ</m:t>
+                        </m:r>
+                      </m:e>
+                      <m:sub>
+                        <m:r>
+                          <w:rPr>
+                            <w:rFonts w:ascii="Cambria Math" w:hAnsi="Cambria Math"/>
+                          </w:rPr>
+                          <m:t>1</m:t>
+                        </m:r>
+                      </m:sub>
+                    </m:sSub>
+                  </m:e>
+                </m:mr>
+                <m:mr>
+                  <m:e>
+                    <m:r>
+                      <w:rPr>
+                        <w:rFonts w:ascii="Cambria Math" w:hAnsi="Cambria Math"/>
+                      </w:rPr>
+                      <m:t>-</m:t>
+                    </m:r>
+                    <m:sSub>
+                      <m:sSubPr>
+                        <m:ctrlPr>
+                          <w:rPr>
+                            <w:rFonts w:ascii="Cambria Math" w:hAnsi="Cambria Math"/>
+                            <w:i/>
+                          </w:rPr>
+                        </m:ctrlPr>
+                      </m:sSubPr>
+                      <m:e>
+                        <m:r>
+                          <w:rPr>
+                            <w:rFonts w:ascii="Cambria Math" w:hAnsi="Cambria Math"/>
+                          </w:rPr>
+                          <m:t>θ</m:t>
+                        </m:r>
+                      </m:e>
+                      <m:sub>
+                        <m:r>
+                          <w:rPr>
+                            <w:rFonts w:ascii="Cambria Math" w:hAnsi="Cambria Math"/>
+                          </w:rPr>
+                          <m:t>0</m:t>
+                        </m:r>
+                      </m:sub>
+                    </m:sSub>
+                  </m:e>
+                </m:mr>
+              </m:m>
+            </m:e>
+          </m:d>
+        </m:oMath>
+      </m:oMathPara>
+    </w:p>
+    <w:p>
+      <w:pPr>
+        <w:ind w:left="-540" w:right="-540"/>
+      </w:pPr>
+      <m:oMathPara>
+        <m:oMath>
+          <m:sSub>
+            <m:sSubPr>
+              <m:ctrlPr>
+                <w:rPr>
+                  <w:rFonts w:ascii="Cambria Math" w:hAnsi="Cambria Math"/>
+                  <w:i/>
+                </w:rPr>
+              </m:ctrlPr>
+            </m:sSubPr>
+            <m:e>
+              <m:acc>
+                <m:accPr>
+                  <m:chr m:val="̃"/>
+                  <m:ctrlPr>
+                    <w:rPr>
+                      <w:rFonts w:ascii="Cambria Math" w:hAnsi="Cambria Math"/>
+                      <w:i/>
+                    </w:rPr>
+                  </m:ctrlPr>
+                </m:accPr>
+                <m:e>
+                  <m:r>
+                    <w:rPr>
+                      <w:rFonts w:ascii="Cambria Math" w:hAnsi="Cambria Math"/>
+                    </w:rPr>
+                    <m:t>n</m:t>
+                  </m:r>
+                </m:e>
+              </m:acc>
+            </m:e>
+            <m:sub>
+              <m:r>
+                <w:rPr>
+                  <w:rFonts w:ascii="Cambria Math" w:hAnsi="Cambria Math"/>
+                </w:rPr>
+                <m:t>x</m:t>
+              </m:r>
+            </m:sub>
+          </m:sSub>
+          <m:r>
+            <w:rPr>
+              <w:rFonts w:ascii="Cambria Math" w:hAnsi="Cambria Math"/>
+            </w:rPr>
+            <m:t>=</m:t>
+          </m:r>
+          <m:f>
+            <m:fPr>
+              <m:ctrlPr>
+                <w:rPr>
+                  <w:rFonts w:ascii="Cambria Math" w:hAnsi="Cambria Math"/>
+                  <w:i/>
+                </w:rPr>
+              </m:ctrlPr>
+            </m:fPr>
+            <m:num>
+              <m:r>
+                <w:rPr>
+                  <w:rFonts w:ascii="Cambria Math" w:hAnsi="Cambria Math"/>
+                </w:rPr>
+                <m:t>1</m:t>
+              </m:r>
+            </m:num>
+            <m:den>
+              <m:r>
+                <w:rPr>
+                  <w:rFonts w:ascii="Cambria Math" w:hAnsi="Cambria Math"/>
+                </w:rPr>
+                <m:t>2</m:t>
+              </m:r>
+            </m:den>
+          </m:f>
+          <m:r>
+            <w:rPr>
+              <w:rFonts w:ascii="Cambria Math" w:hAnsi="Cambria Math"/>
+            </w:rPr>
+            <m:t>(</m:t>
+          </m:r>
+          <m:sSub>
+            <m:sSubPr>
+              <m:ctrlPr>
+                <w:rPr>
+                  <w:rFonts w:ascii="Cambria Math" w:hAnsi="Cambria Math"/>
+                  <w:i/>
+                </w:rPr>
+              </m:ctrlPr>
+            </m:sSubPr>
+            <m:e>
+              <m:r>
+                <w:rPr>
+                  <w:rFonts w:ascii="Cambria Math" w:hAnsi="Cambria Math"/>
+                </w:rPr>
+                <m:t>θ</m:t>
+              </m:r>
+            </m:e>
+            <m:sub>
+              <m:r>
+                <w:rPr>
+                  <w:rFonts w:ascii="Cambria Math" w:hAnsi="Cambria Math"/>
+                </w:rPr>
+                <m:t>1</m:t>
+              </m:r>
+            </m:sub>
+          </m:sSub>
+          <m:r>
+            <w:rPr>
+              <w:rFonts w:ascii="Cambria Math" w:hAnsi="Cambria Math"/>
+            </w:rPr>
+            <m:t>-</m:t>
+          </m:r>
+          <m:sSub>
+            <m:sSubPr>
+              <m:ctrlPr>
+                <w:rPr>
+                  <w:rFonts w:ascii="Cambria Math" w:hAnsi="Cambria Math"/>
+                  <w:i/>
+                </w:rPr>
+              </m:ctrlPr>
+            </m:sSubPr>
+            <m:e>
+              <m:r>
+                <w:rPr>
+                  <w:rFonts w:ascii="Cambria Math" w:hAnsi="Cambria Math"/>
+                </w:rPr>
+                <m:t>θ</m:t>
+              </m:r>
+            </m:e>
+            <m:sub>
+              <m:r>
+                <w:rPr>
+                  <w:rFonts w:ascii="Cambria Math" w:hAnsi="Cambria Math"/>
+                </w:rPr>
+                <m:t>0</m:t>
+              </m:r>
+            </m:sub>
+          </m:sSub>
+          <m:r>
+            <w:rPr>
+              <w:rFonts w:ascii="Cambria Math" w:hAnsi="Cambria Math"/>
+            </w:rPr>
+            <m:t>+</m:t>
+          </m:r>
+          <m:func>
+            <m:funcPr>
+              <m:ctrlPr>
+                <w:rPr>
+                  <w:rFonts w:ascii="Cambria Math" w:hAnsi="Cambria Math"/>
+                  <w:i/>
+                </w:rPr>
+              </m:ctrlPr>
+            </m:funcPr>
+            <m:fName>
+              <m:r>
+                <m:rPr>
+                  <m:sty m:val="p"/>
+                </m:rPr>
+                <w:rPr>
+                  <w:rFonts w:ascii="Cambria Math" w:hAnsi="Cambria Math"/>
+                </w:rPr>
+                <m:t>sin</m:t>
+              </m:r>
+            </m:fName>
+            <m:e>
+              <m:d>
+                <m:dPr>
+                  <m:ctrlPr>
+                    <w:rPr>
+                      <w:rFonts w:ascii="Cambria Math" w:hAnsi="Cambria Math"/>
+                      <w:i/>
+                    </w:rPr>
+                  </m:ctrlPr>
+                </m:dPr>
+                <m:e>
+                  <m:sSub>
+                    <m:sSubPr>
+                      <m:ctrlPr>
+                        <w:rPr>
+                          <w:rFonts w:ascii="Cambria Math" w:hAnsi="Cambria Math"/>
+                          <w:i/>
+                        </w:rPr>
+                      </m:ctrlPr>
+                    </m:sSubPr>
+                    <m:e>
+                      <m:r>
+                        <w:rPr>
+                          <w:rFonts w:ascii="Cambria Math" w:hAnsi="Cambria Math"/>
+                        </w:rPr>
+                        <m:t>θ</m:t>
+                      </m:r>
+                    </m:e>
+                    <m:sub>
+                      <m:r>
+                        <w:rPr>
+                          <w:rFonts w:ascii="Cambria Math" w:hAnsi="Cambria Math"/>
+                        </w:rPr>
+                        <m:t>0</m:t>
+                      </m:r>
+                    </m:sub>
+                  </m:sSub>
+                </m:e>
+              </m:d>
+            </m:e>
+          </m:func>
+          <m:func>
+            <m:funcPr>
+              <m:ctrlPr>
+                <w:rPr>
+                  <w:rFonts w:ascii="Cambria Math" w:hAnsi="Cambria Math"/>
+                  <w:i/>
+                </w:rPr>
+              </m:ctrlPr>
+            </m:funcPr>
+            <m:fName>
+              <m:r>
+                <m:rPr>
+                  <m:sty m:val="p"/>
+                </m:rPr>
+                <w:rPr>
+                  <w:rFonts w:ascii="Cambria Math" w:hAnsi="Cambria Math"/>
+                </w:rPr>
+                <m:t>cos</m:t>
+              </m:r>
+            </m:fName>
+            <m:e>
+              <m:d>
+                <m:dPr>
+                  <m:ctrlPr>
+                    <w:rPr>
+                      <w:rFonts w:ascii="Cambria Math" w:hAnsi="Cambria Math"/>
+                      <w:i/>
+                    </w:rPr>
+                  </m:ctrlPr>
+                </m:dPr>
+                <m:e>
+                  <m:sSub>
+                    <m:sSubPr>
+                      <m:ctrlPr>
+                        <w:rPr>
+                          <w:rFonts w:ascii="Cambria Math" w:hAnsi="Cambria Math"/>
+                          <w:i/>
+                        </w:rPr>
+                      </m:ctrlPr>
+                    </m:sSubPr>
+                    <m:e>
+                      <m:r>
+                        <w:rPr>
+                          <w:rFonts w:ascii="Cambria Math" w:hAnsi="Cambria Math"/>
+                        </w:rPr>
+                        <m:t>θ</m:t>
+                      </m:r>
+                    </m:e>
+                    <m:sub>
+                      <m:r>
+                        <w:rPr>
+                          <w:rFonts w:ascii="Cambria Math" w:hAnsi="Cambria Math"/>
+                        </w:rPr>
+                        <m:t>0</m:t>
+                      </m:r>
+                    </m:sub>
+                  </m:sSub>
+                </m:e>
+              </m:d>
+            </m:e>
+          </m:func>
+          <m:r>
+            <w:rPr>
+              <w:rFonts w:ascii="Cambria Math" w:hAnsi="Cambria Math"/>
+            </w:rPr>
+            <m:t>-</m:t>
+          </m:r>
+          <m:func>
+            <m:funcPr>
+              <m:ctrlPr>
+                <w:rPr>
+                  <w:rFonts w:ascii="Cambria Math" w:hAnsi="Cambria Math"/>
+                  <w:i/>
+                </w:rPr>
+              </m:ctrlPr>
+            </m:funcPr>
+            <m:fName>
+              <m:r>
+                <m:rPr>
+                  <m:sty m:val="p"/>
+                </m:rPr>
+                <w:rPr>
+                  <w:rFonts w:ascii="Cambria Math" w:hAnsi="Cambria Math"/>
+                </w:rPr>
+                <m:t>sin</m:t>
+              </m:r>
+            </m:fName>
+            <m:e>
+              <m:d>
+                <m:dPr>
+                  <m:ctrlPr>
+                    <w:rPr>
+                      <w:rFonts w:ascii="Cambria Math" w:hAnsi="Cambria Math"/>
+                      <w:i/>
+                    </w:rPr>
+                  </m:ctrlPr>
+                </m:dPr>
+                <m:e>
+                  <m:sSub>
+                    <m:sSubPr>
+                      <m:ctrlPr>
+                        <w:rPr>
+                          <w:rFonts w:ascii="Cambria Math" w:hAnsi="Cambria Math"/>
+                          <w:i/>
+                        </w:rPr>
+                      </m:ctrlPr>
+                    </m:sSubPr>
+                    <m:e>
+                      <m:r>
+                        <w:rPr>
+                          <w:rFonts w:ascii="Cambria Math" w:hAnsi="Cambria Math"/>
+                        </w:rPr>
+                        <m:t>θ</m:t>
+                      </m:r>
+                    </m:e>
+                    <m:sub>
+                      <m:r>
+                        <w:rPr>
+                          <w:rFonts w:ascii="Cambria Math" w:hAnsi="Cambria Math"/>
+                        </w:rPr>
+                        <m:t>1</m:t>
+                      </m:r>
+                    </m:sub>
+                  </m:sSub>
+                </m:e>
+              </m:d>
+            </m:e>
+          </m:func>
+          <m:func>
+            <m:funcPr>
+              <m:ctrlPr>
+                <w:rPr>
+                  <w:rFonts w:ascii="Cambria Math" w:hAnsi="Cambria Math"/>
+                  <w:i/>
+                </w:rPr>
+              </m:ctrlPr>
+            </m:funcPr>
+            <m:fName>
+              <m:r>
+                <m:rPr>
+                  <m:sty m:val="p"/>
+                </m:rPr>
+                <w:rPr>
+                  <w:rFonts w:ascii="Cambria Math" w:hAnsi="Cambria Math"/>
+                </w:rPr>
+                <m:t>cos</m:t>
+              </m:r>
+            </m:fName>
+            <m:e>
+              <m:d>
+                <m:dPr>
+                  <m:ctrlPr>
+                    <w:rPr>
+                      <w:rFonts w:ascii="Cambria Math" w:hAnsi="Cambria Math"/>
+                      <w:i/>
+                    </w:rPr>
+                  </m:ctrlPr>
+                </m:dPr>
+                <m:e>
+                  <m:sSub>
+                    <m:sSubPr>
+                      <m:ctrlPr>
+                        <w:rPr>
+                          <w:rFonts w:ascii="Cambria Math" w:hAnsi="Cambria Math"/>
+                          <w:i/>
+                        </w:rPr>
+                      </m:ctrlPr>
+                    </m:sSubPr>
+                    <m:e>
+                      <m:r>
+                        <w:rPr>
+                          <w:rFonts w:ascii="Cambria Math" w:hAnsi="Cambria Math"/>
+                        </w:rPr>
+                        <m:t>θ</m:t>
+                      </m:r>
+                    </m:e>
+                    <m:sub>
+                      <m:r>
+                        <w:rPr>
+                          <w:rFonts w:ascii="Cambria Math" w:hAnsi="Cambria Math"/>
+                        </w:rPr>
+                        <m:t>1</m:t>
+                      </m:r>
+                    </m:sub>
+                  </m:sSub>
+                </m:e>
+              </m:d>
+            </m:e>
+          </m:func>
+          <m:r>
+            <w:rPr>
+              <w:rFonts w:ascii="Cambria Math" w:hAnsi="Cambria Math"/>
+            </w:rPr>
+            <m:t>)</m:t>
+          </m:r>
+        </m:oMath>
+      </m:oMathPara>
+    </w:p>
+    <w:p>
+      <w:pPr>
+        <w:ind w:left="-540" w:right="-540"/>
+      </w:pPr>
+      <w:r>
+        <w:t>6</w:t>
+      </w:r>
+      <w:r>
+        <w:t xml:space="preserve"> becomes:</w:t>
+      </w:r>
+    </w:p>
+    <w:p>
+      <w:pPr>
+        <w:ind w:left="-540" w:right="-540"/>
+      </w:pPr>
+      <m:oMathPara>
+        <m:oMath>
+          <m:sSub>
+            <m:sSubPr>
+              <m:ctrlPr>
+                <w:rPr>
+                  <w:rFonts w:ascii="Cambria Math" w:hAnsi="Cambria Math"/>
+                  <w:i/>
+                </w:rPr>
+              </m:ctrlPr>
+            </m:sSubPr>
+            <m:e>
+              <m:acc>
+                <m:accPr>
+                  <m:chr m:val="̃"/>
+                  <m:ctrlPr>
+                    <w:rPr>
+                      <w:rFonts w:ascii="Cambria Math" w:hAnsi="Cambria Math"/>
+                      <w:i/>
+                    </w:rPr>
+                  </m:ctrlPr>
+                </m:accPr>
+                <m:e>
+                  <m:r>
+                    <w:rPr>
+                      <w:rFonts w:ascii="Cambria Math" w:hAnsi="Cambria Math"/>
+                    </w:rPr>
+                    <m:t>n</m:t>
+                  </m:r>
+                </m:e>
+              </m:acc>
+            </m:e>
+            <m:sub>
+              <m:r>
+                <w:rPr>
+                  <w:rFonts w:ascii="Cambria Math" w:hAnsi="Cambria Math"/>
+                </w:rPr>
+                <m:t>y</m:t>
+              </m:r>
+            </m:sub>
+          </m:sSub>
+          <m:r>
+            <w:rPr>
+              <w:rFonts w:ascii="Cambria Math" w:hAnsi="Cambria Math"/>
+            </w:rPr>
+            <m:t>=</m:t>
+          </m:r>
+          <m:nary>
+            <m:naryPr>
+              <m:limLoc m:val="undOvr"/>
+              <m:ctrlPr>
+                <w:rPr>
+                  <w:rFonts w:ascii="Cambria Math" w:hAnsi="Cambria Math"/>
+                  <w:i/>
+                </w:rPr>
+              </m:ctrlPr>
+            </m:naryPr>
+            <m:sub>
+              <m:r>
+                <w:rPr>
+                  <w:rFonts w:ascii="Cambria Math" w:hAnsi="Cambria Math"/>
+                </w:rPr>
+                <m:t>0</m:t>
+              </m:r>
+            </m:sub>
+            <m:sup>
+              <m:sSub>
+                <m:sSubPr>
+                  <m:ctrlPr>
+                    <w:rPr>
+                      <w:rFonts w:ascii="Cambria Math" w:hAnsi="Cambria Math"/>
+                      <w:i/>
+                    </w:rPr>
+                  </m:ctrlPr>
+                </m:sSubPr>
+                <m:e>
+                  <m:r>
+                    <w:rPr>
+                      <w:rFonts w:ascii="Cambria Math" w:hAnsi="Cambria Math"/>
+                    </w:rPr>
+                    <m:t>θ</m:t>
+                  </m:r>
+                </m:e>
+                <m:sub>
+                  <m:r>
+                    <w:rPr>
+                      <w:rFonts w:ascii="Cambria Math" w:hAnsi="Cambria Math"/>
+                    </w:rPr>
+                    <m:t>1</m:t>
+                  </m:r>
+                </m:sub>
+              </m:sSub>
+            </m:sup>
+            <m:e>
+              <m:func>
+                <m:funcPr>
+                  <m:ctrlPr>
+                    <w:rPr>
+                      <w:rFonts w:ascii="Cambria Math" w:hAnsi="Cambria Math"/>
+                      <w:i/>
+                    </w:rPr>
+                  </m:ctrlPr>
+                </m:funcPr>
+                <m:fName>
+                  <m:r>
+                    <m:rPr>
+                      <m:sty m:val="p"/>
+                    </m:rPr>
+                    <w:rPr>
+                      <w:rFonts w:ascii="Cambria Math" w:hAnsi="Cambria Math"/>
+                    </w:rPr>
+                    <m:t>cos</m:t>
+                  </m:r>
+                </m:fName>
+                <m:e>
+                  <m:d>
+                    <m:dPr>
+                      <m:ctrlPr>
+                        <w:rPr>
+                          <w:rFonts w:ascii="Cambria Math" w:hAnsi="Cambria Math"/>
+                          <w:i/>
+                        </w:rPr>
+                      </m:ctrlPr>
+                    </m:dPr>
+                    <m:e>
+                      <m:r>
+                        <w:rPr>
+                          <w:rFonts w:ascii="Cambria Math" w:hAnsi="Cambria Math"/>
+                        </w:rPr>
+                        <m:t>θ</m:t>
+                      </m:r>
+                    </m:e>
+                  </m:d>
+                </m:e>
+              </m:func>
+              <m:func>
+                <m:funcPr>
+                  <m:ctrlPr>
+                    <w:rPr>
+                      <w:rFonts w:ascii="Cambria Math" w:hAnsi="Cambria Math"/>
+                      <w:i/>
+                    </w:rPr>
+                  </m:ctrlPr>
+                </m:funcPr>
+                <m:fName>
+                  <m:r>
+                    <m:rPr>
+                      <m:sty m:val="p"/>
+                    </m:rPr>
+                    <w:rPr>
+                      <w:rFonts w:ascii="Cambria Math" w:hAnsi="Cambria Math"/>
+                    </w:rPr>
+                    <m:t>sin</m:t>
+                  </m:r>
+                </m:fName>
+                <m:e>
+                  <m:d>
+                    <m:dPr>
+                      <m:ctrlPr>
+                        <w:rPr>
+                          <w:rFonts w:ascii="Cambria Math" w:hAnsi="Cambria Math"/>
+                          <w:i/>
+                        </w:rPr>
+                      </m:ctrlPr>
+                    </m:dPr>
+                    <m:e>
+                      <m:r>
+                        <w:rPr>
+                          <w:rFonts w:ascii="Cambria Math" w:hAnsi="Cambria Math"/>
+                        </w:rPr>
+                        <m:t>θ</m:t>
+                      </m:r>
+                    </m:e>
+                  </m:d>
+                </m:e>
+              </m:func>
+              <m:r>
+                <w:rPr>
+                  <w:rFonts w:ascii="Cambria Math" w:hAnsi="Cambria Math"/>
+                </w:rPr>
+                <m:t xml:space="preserve"> dθ</m:t>
+              </m:r>
+            </m:e>
+          </m:nary>
+          <m:r>
+            <w:rPr>
+              <w:rFonts w:ascii="Cambria Math" w:hAnsi="Cambria Math"/>
+            </w:rPr>
+            <m:t>+</m:t>
+          </m:r>
+          <m:nary>
+            <m:naryPr>
+              <m:limLoc m:val="undOvr"/>
+              <m:ctrlPr>
+                <w:rPr>
+                  <w:rFonts w:ascii="Cambria Math" w:hAnsi="Cambria Math"/>
+                  <w:i/>
+                </w:rPr>
+              </m:ctrlPr>
+            </m:naryPr>
+            <m:sub>
+              <m:r>
+                <w:rPr>
+                  <w:rFonts w:ascii="Cambria Math" w:hAnsi="Cambria Math"/>
+                </w:rPr>
+                <m:t>0</m:t>
+              </m:r>
+            </m:sub>
+            <m:sup>
+              <m:sSub>
+                <m:sSubPr>
+                  <m:ctrlPr>
+                    <w:rPr>
+                      <w:rFonts w:ascii="Cambria Math" w:hAnsi="Cambria Math"/>
+                      <w:i/>
+                    </w:rPr>
+                  </m:ctrlPr>
+                </m:sSubPr>
+                <m:e>
+                  <m:r>
+                    <w:rPr>
+                      <w:rFonts w:ascii="Cambria Math" w:hAnsi="Cambria Math"/>
+                    </w:rPr>
+                    <m:t>θ</m:t>
+                  </m:r>
+                </m:e>
+                <m:sub>
+                  <m:r>
+                    <w:rPr>
+                      <w:rFonts w:ascii="Cambria Math" w:hAnsi="Cambria Math"/>
+                    </w:rPr>
+                    <m:t>0</m:t>
+                  </m:r>
+                </m:sub>
+              </m:sSub>
+            </m:sup>
+            <m:e>
+              <m:func>
+                <m:funcPr>
+                  <m:ctrlPr>
+                    <w:rPr>
+                      <w:rFonts w:ascii="Cambria Math" w:hAnsi="Cambria Math"/>
+                      <w:i/>
+                    </w:rPr>
+                  </m:ctrlPr>
+                </m:funcPr>
+                <m:fName>
+                  <m:r>
+                    <m:rPr>
+                      <m:sty m:val="p"/>
+                    </m:rPr>
+                    <w:rPr>
+                      <w:rFonts w:ascii="Cambria Math" w:hAnsi="Cambria Math"/>
+                    </w:rPr>
+                    <m:t>cos</m:t>
+                  </m:r>
+                </m:fName>
+                <m:e>
+                  <m:d>
+                    <m:dPr>
+                      <m:ctrlPr>
+                        <w:rPr>
+                          <w:rFonts w:ascii="Cambria Math" w:hAnsi="Cambria Math"/>
+                          <w:i/>
+                        </w:rPr>
+                      </m:ctrlPr>
+                    </m:dPr>
+                    <m:e>
+                      <m:r>
+                        <w:rPr>
+                          <w:rFonts w:ascii="Cambria Math" w:hAnsi="Cambria Math"/>
+                        </w:rPr>
+                        <m:t>θ</m:t>
+                      </m:r>
+                    </m:e>
+                  </m:d>
+                </m:e>
+              </m:func>
+              <m:func>
+                <m:funcPr>
+                  <m:ctrlPr>
+                    <w:rPr>
+                      <w:rFonts w:ascii="Cambria Math" w:hAnsi="Cambria Math"/>
+                      <w:i/>
+                    </w:rPr>
+                  </m:ctrlPr>
+                </m:funcPr>
+                <m:fName>
+                  <m:r>
+                    <m:rPr>
+                      <m:sty m:val="p"/>
+                    </m:rPr>
+                    <w:rPr>
+                      <w:rFonts w:ascii="Cambria Math" w:hAnsi="Cambria Math"/>
+                    </w:rPr>
+                    <m:t>sin</m:t>
+                  </m:r>
+                </m:fName>
+                <m:e>
+                  <m:d>
+                    <m:dPr>
+                      <m:ctrlPr>
+                        <w:rPr>
+                          <w:rFonts w:ascii="Cambria Math" w:hAnsi="Cambria Math"/>
+                          <w:i/>
+                        </w:rPr>
+                      </m:ctrlPr>
+                    </m:dPr>
+                    <m:e>
+                      <m:r>
+                        <w:rPr>
+                          <w:rFonts w:ascii="Cambria Math" w:hAnsi="Cambria Math"/>
+                        </w:rPr>
+                        <m:t>θ</m:t>
+                      </m:r>
+                    </m:e>
+                  </m:d>
+                </m:e>
+              </m:func>
+              <m:r>
+                <w:rPr>
+                  <w:rFonts w:ascii="Cambria Math" w:hAnsi="Cambria Math"/>
+                </w:rPr>
+                <m:t xml:space="preserve"> dθ</m:t>
+              </m:r>
+            </m:e>
+          </m:nary>
+        </m:oMath>
+      </m:oMathPara>
+    </w:p>
+    <w:p>
+      <w:pPr>
+        <w:ind w:left="-540" w:right="-540"/>
+      </w:pPr>
+      <m:oMathPara>
+        <m:oMath>
+          <m:sSub>
+            <m:sSubPr>
+              <m:ctrlPr>
+                <w:rPr>
+                  <w:rFonts w:ascii="Cambria Math" w:hAnsi="Cambria Math"/>
+                  <w:i/>
+                </w:rPr>
+              </m:ctrlPr>
+            </m:sSubPr>
+            <m:e>
+              <m:acc>
+                <m:accPr>
+                  <m:chr m:val="̃"/>
+                  <m:ctrlPr>
+                    <w:rPr>
+                      <w:rFonts w:ascii="Cambria Math" w:hAnsi="Cambria Math"/>
+                      <w:i/>
+                    </w:rPr>
+                  </m:ctrlPr>
+                </m:accPr>
+                <m:e>
+                  <m:r>
+                    <w:rPr>
+                      <w:rFonts w:ascii="Cambria Math" w:hAnsi="Cambria Math"/>
+                    </w:rPr>
+                    <m:t>n</m:t>
+                  </m:r>
+                </m:e>
+              </m:acc>
+            </m:e>
+            <m:sub>
+              <m:r>
+                <w:rPr>
+                  <w:rFonts w:ascii="Cambria Math" w:hAnsi="Cambria Math"/>
+                </w:rPr>
+                <m:t>y</m:t>
+              </m:r>
+            </m:sub>
+          </m:sSub>
+          <m:r>
+            <w:rPr>
+              <w:rFonts w:ascii="Cambria Math" w:hAnsi="Cambria Math"/>
+            </w:rPr>
+            <m:t>=</m:t>
+          </m:r>
+          <m:f>
+            <m:fPr>
+              <m:ctrlPr>
+                <w:rPr>
+                  <w:rFonts w:ascii="Cambria Math" w:hAnsi="Cambria Math"/>
+                  <w:i/>
+                </w:rPr>
+              </m:ctrlPr>
+            </m:fPr>
+            <m:num>
+              <m:r>
+                <w:rPr>
+                  <w:rFonts w:ascii="Cambria Math" w:hAnsi="Cambria Math"/>
+                </w:rPr>
+                <m:t>1</m:t>
+              </m:r>
+            </m:num>
+            <m:den>
+              <m:r>
+                <w:rPr>
+                  <w:rFonts w:ascii="Cambria Math" w:hAnsi="Cambria Math"/>
+                </w:rPr>
+                <m:t>2</m:t>
+              </m:r>
+            </m:den>
+          </m:f>
+          <m:d>
+            <m:dPr>
+              <m:ctrlPr>
+                <w:rPr>
+                  <w:rFonts w:ascii="Cambria Math" w:eastAsiaTheme="minorEastAsia" w:hAnsi="Cambria Math"/>
+                  <w:i/>
+                </w:rPr>
+              </m:ctrlPr>
+            </m:dPr>
+            <m:e>
+              <m:r>
+                <w:rPr>
+                  <w:rFonts w:ascii="Cambria Math" w:eastAsiaTheme="minorEastAsia" w:hAnsi="Cambria Math"/>
+                </w:rPr>
+                <m:t>-</m:t>
+              </m:r>
+              <m:func>
+                <m:funcPr>
+                  <m:ctrlPr>
+                    <w:rPr>
+                      <w:rFonts w:ascii="Cambria Math" w:hAnsi="Cambria Math"/>
+                      <w:i/>
+                    </w:rPr>
+                  </m:ctrlPr>
+                </m:funcPr>
+                <m:fName>
+                  <m:sSup>
+                    <m:sSupPr>
+                      <m:ctrlPr>
+                        <w:rPr>
+                          <w:rFonts w:ascii="Cambria Math" w:hAnsi="Cambria Math"/>
+                        </w:rPr>
+                      </m:ctrlPr>
+                    </m:sSupPr>
+                    <m:e>
+                      <m:r>
+                        <m:rPr>
+                          <m:sty m:val="p"/>
+                        </m:rPr>
+                        <w:rPr>
+                          <w:rFonts w:ascii="Cambria Math" w:hAnsi="Cambria Math"/>
+                        </w:rPr>
+                        <m:t>cos</m:t>
+                      </m:r>
+                    </m:e>
+                    <m:sup>
+                      <m:r>
+                        <w:rPr>
+                          <w:rFonts w:ascii="Cambria Math" w:hAnsi="Cambria Math"/>
+                        </w:rPr>
+                        <m:t>2</m:t>
+                      </m:r>
+                    </m:sup>
+                  </m:sSup>
+                </m:fName>
+                <m:e>
+                  <m:d>
+                    <m:dPr>
+                      <m:ctrlPr>
+                        <w:rPr>
+                          <w:rFonts w:ascii="Cambria Math" w:hAnsi="Cambria Math"/>
+                          <w:i/>
+                        </w:rPr>
+                      </m:ctrlPr>
+                    </m:dPr>
+                    <m:e>
+                      <m:r>
+                        <w:rPr>
+                          <w:rFonts w:ascii="Cambria Math" w:hAnsi="Cambria Math"/>
+                        </w:rPr>
+                        <m:t>θ</m:t>
+                      </m:r>
+                    </m:e>
+                  </m:d>
+                </m:e>
+              </m:func>
+            </m:e>
+          </m:d>
+          <m:d>
+            <m:dPr>
+              <m:begChr m:val="|"/>
+              <m:endChr m:val=""/>
+              <m:ctrlPr>
+                <w:rPr>
+                  <w:rFonts w:ascii="Cambria Math" w:hAnsi="Cambria Math"/>
+                  <w:i/>
+                </w:rPr>
+              </m:ctrlPr>
+            </m:dPr>
+            <m:e>
+              <m:m>
+                <m:mPr>
+                  <m:mcs>
+                    <m:mc>
+                      <m:mcPr>
+                        <m:count m:val="1"/>
+                        <m:mcJc m:val="center"/>
+                      </m:mcPr>
+                    </m:mc>
+                  </m:mcs>
+                  <m:ctrlPr>
+                    <w:rPr>
+                      <w:rFonts w:ascii="Cambria Math" w:hAnsi="Cambria Math"/>
+                      <w:i/>
+                    </w:rPr>
+                  </m:ctrlPr>
+                </m:mPr>
+                <m:mr>
+                  <m:e>
+                    <m:sSub>
+                      <m:sSubPr>
+                        <m:ctrlPr>
+                          <w:rPr>
+                            <w:rFonts w:ascii="Cambria Math" w:hAnsi="Cambria Math"/>
+                            <w:i/>
+                          </w:rPr>
+                        </m:ctrlPr>
+                      </m:sSubPr>
+                      <m:e>
+                        <m:r>
+                          <w:rPr>
+                            <w:rFonts w:ascii="Cambria Math" w:hAnsi="Cambria Math"/>
+                          </w:rPr>
+                          <m:t>θ</m:t>
+                        </m:r>
+                      </m:e>
+                      <m:sub>
+                        <m:r>
+                          <w:rPr>
+                            <w:rFonts w:ascii="Cambria Math" w:hAnsi="Cambria Math"/>
+                          </w:rPr>
+                          <m:t>1</m:t>
+                        </m:r>
+                      </m:sub>
+                    </m:sSub>
+                  </m:e>
+                </m:mr>
+                <m:mr>
+                  <m:e>
+                    <m:r>
+                      <w:rPr>
+                        <w:rFonts w:ascii="Cambria Math" w:hAnsi="Cambria Math"/>
+                      </w:rPr>
+                      <m:t>0</m:t>
+                    </m:r>
+                  </m:e>
+                </m:mr>
+              </m:m>
+            </m:e>
+          </m:d>
+          <m:r>
+            <w:rPr>
+              <w:rFonts w:ascii="Cambria Math" w:hAnsi="Cambria Math"/>
+            </w:rPr>
+            <m:t>+</m:t>
+          </m:r>
+          <m:f>
+            <m:fPr>
+              <m:ctrlPr>
+                <w:rPr>
+                  <w:rFonts w:ascii="Cambria Math" w:hAnsi="Cambria Math"/>
+                  <w:i/>
+                </w:rPr>
+              </m:ctrlPr>
+            </m:fPr>
+            <m:num>
+              <m:r>
+                <w:rPr>
+                  <w:rFonts w:ascii="Cambria Math" w:hAnsi="Cambria Math"/>
+                </w:rPr>
+                <m:t>1</m:t>
+              </m:r>
+            </m:num>
+            <m:den>
+              <m:r>
+                <w:rPr>
+                  <w:rFonts w:ascii="Cambria Math" w:hAnsi="Cambria Math"/>
+                </w:rPr>
+                <m:t>2</m:t>
+              </m:r>
+            </m:den>
+          </m:f>
+          <m:r>
+            <w:rPr>
+              <w:rFonts w:ascii="Cambria Math" w:eastAsiaTheme="minorEastAsia" w:hAnsi="Cambria Math"/>
+            </w:rPr>
+            <m:t>(-</m:t>
+          </m:r>
+          <m:func>
+            <m:funcPr>
+              <m:ctrlPr>
+                <w:rPr>
+                  <w:rFonts w:ascii="Cambria Math" w:hAnsi="Cambria Math"/>
+                  <w:i/>
+                </w:rPr>
+              </m:ctrlPr>
+            </m:funcPr>
+            <m:fName>
+              <m:sSup>
+                <m:sSupPr>
+                  <m:ctrlPr>
+                    <w:rPr>
+                      <w:rFonts w:ascii="Cambria Math" w:hAnsi="Cambria Math"/>
+                    </w:rPr>
+                  </m:ctrlPr>
+                </m:sSupPr>
+                <m:e>
+                  <m:r>
+                    <m:rPr>
+                      <m:sty m:val="p"/>
+                    </m:rPr>
+                    <w:rPr>
+                      <w:rFonts w:ascii="Cambria Math" w:hAnsi="Cambria Math"/>
+                    </w:rPr>
+                    <m:t>cos</m:t>
+                  </m:r>
+                </m:e>
+                <m:sup>
+                  <m:r>
+                    <w:rPr>
+                      <w:rFonts w:ascii="Cambria Math" w:hAnsi="Cambria Math"/>
+                    </w:rPr>
+                    <m:t>2</m:t>
+                  </m:r>
+                </m:sup>
+              </m:sSup>
+            </m:fName>
+            <m:e>
+              <m:d>
+                <m:dPr>
+                  <m:ctrlPr>
+                    <w:rPr>
+                      <w:rFonts w:ascii="Cambria Math" w:hAnsi="Cambria Math"/>
+                      <w:i/>
+                    </w:rPr>
+                  </m:ctrlPr>
+                </m:dPr>
+                <m:e>
+                  <m:r>
+                    <w:rPr>
+                      <w:rFonts w:ascii="Cambria Math" w:hAnsi="Cambria Math"/>
+                    </w:rPr>
+                    <m:t>θ</m:t>
+                  </m:r>
+                </m:e>
+              </m:d>
+            </m:e>
+          </m:func>
+          <m:r>
+            <w:rPr>
+              <w:rFonts w:ascii="Cambria Math" w:eastAsiaTheme="minorEastAsia" w:hAnsi="Cambria Math"/>
+            </w:rPr>
+            <m:t>)</m:t>
+          </m:r>
+          <m:d>
+            <m:dPr>
+              <m:begChr m:val="|"/>
+              <m:endChr m:val=""/>
+              <m:ctrlPr>
+                <w:rPr>
+                  <w:rFonts w:ascii="Cambria Math" w:hAnsi="Cambria Math"/>
+                  <w:i/>
+                </w:rPr>
+              </m:ctrlPr>
+            </m:dPr>
+            <m:e>
+              <m:m>
+                <m:mPr>
+                  <m:mcs>
+                    <m:mc>
+                      <m:mcPr>
+                        <m:count m:val="1"/>
+                        <m:mcJc m:val="center"/>
+                      </m:mcPr>
+                    </m:mc>
+                  </m:mcs>
+                  <m:ctrlPr>
+                    <w:rPr>
+                      <w:rFonts w:ascii="Cambria Math" w:hAnsi="Cambria Math"/>
+                      <w:i/>
+                    </w:rPr>
+                  </m:ctrlPr>
+                </m:mPr>
+                <m:mr>
+                  <m:e>
+                    <m:sSub>
+                      <m:sSubPr>
+                        <m:ctrlPr>
+                          <w:rPr>
+                            <w:rFonts w:ascii="Cambria Math" w:hAnsi="Cambria Math"/>
+                            <w:i/>
+                          </w:rPr>
+                        </m:ctrlPr>
+                      </m:sSubPr>
+                      <m:e>
+                        <m:r>
+                          <w:rPr>
+                            <w:rFonts w:ascii="Cambria Math" w:hAnsi="Cambria Math"/>
+                          </w:rPr>
+                          <m:t>θ</m:t>
+                        </m:r>
+                      </m:e>
+                      <m:sub>
+                        <m:r>
+                          <w:rPr>
+                            <w:rFonts w:ascii="Cambria Math" w:hAnsi="Cambria Math"/>
+                          </w:rPr>
+                          <m:t>0</m:t>
+                        </m:r>
+                      </m:sub>
+                    </m:sSub>
+                  </m:e>
+                </m:mr>
+                <m:mr>
+                  <m:e>
+                    <m:r>
+                      <w:rPr>
+                        <w:rFonts w:ascii="Cambria Math" w:hAnsi="Cambria Math"/>
+                      </w:rPr>
+                      <m:t>0</m:t>
+                    </m:r>
+                  </m:e>
+                </m:mr>
+              </m:m>
+            </m:e>
+          </m:d>
+        </m:oMath>
+      </m:oMathPara>
+    </w:p>
+    <w:p>
+      <w:pPr>
+        <w:ind w:left="-540" w:right="-540"/>
+      </w:pPr>
+      <m:oMathPara>
+        <m:oMath>
+          <m:sSub>
+            <m:sSubPr>
+              <m:ctrlPr>
+                <w:rPr>
+                  <w:rFonts w:ascii="Cambria Math" w:hAnsi="Cambria Math"/>
+                  <w:i/>
+                </w:rPr>
+              </m:ctrlPr>
+            </m:sSubPr>
+            <m:e>
+              <m:acc>
+                <m:accPr>
+                  <m:chr m:val="̃"/>
+                  <m:ctrlPr>
+                    <w:rPr>
+                      <w:rFonts w:ascii="Cambria Math" w:hAnsi="Cambria Math"/>
+                      <w:i/>
+                    </w:rPr>
+                  </m:ctrlPr>
+                </m:accPr>
+                <m:e>
+                  <m:r>
+                    <w:rPr>
+                      <w:rFonts w:ascii="Cambria Math" w:hAnsi="Cambria Math"/>
+                    </w:rPr>
+                    <m:t>n</m:t>
+                  </m:r>
+                </m:e>
+              </m:acc>
+            </m:e>
+            <m:sub>
+              <m:r>
+                <w:rPr>
+                  <w:rFonts w:ascii="Cambria Math" w:hAnsi="Cambria Math"/>
+                </w:rPr>
+                <m:t>y</m:t>
+              </m:r>
+            </m:sub>
+          </m:sSub>
+          <m:r>
+            <w:rPr>
+              <w:rFonts w:ascii="Cambria Math" w:hAnsi="Cambria Math"/>
+            </w:rPr>
+            <m:t>=</m:t>
+          </m:r>
+          <m:f>
+            <m:fPr>
+              <m:ctrlPr>
+                <w:rPr>
+                  <w:rFonts w:ascii="Cambria Math" w:hAnsi="Cambria Math"/>
+                  <w:i/>
+                </w:rPr>
+              </m:ctrlPr>
+            </m:fPr>
+            <m:num>
+              <m:r>
+                <w:rPr>
+                  <w:rFonts w:ascii="Cambria Math" w:hAnsi="Cambria Math"/>
+                </w:rPr>
+                <m:t>1</m:t>
+              </m:r>
+            </m:num>
+            <m:den>
+              <m:r>
+                <w:rPr>
+                  <w:rFonts w:ascii="Cambria Math" w:hAnsi="Cambria Math"/>
+                </w:rPr>
+                <m:t>2</m:t>
+              </m:r>
+            </m:den>
+          </m:f>
+          <m:r>
+            <w:rPr>
+              <w:rFonts w:ascii="Cambria Math" w:eastAsiaTheme="minorEastAsia" w:hAnsi="Cambria Math"/>
+            </w:rPr>
+            <m:t>(</m:t>
+          </m:r>
+          <m:r>
+            <w:rPr>
+              <w:rFonts w:ascii="Cambria Math" w:eastAsiaTheme="minorEastAsia" w:hAnsi="Cambria Math"/>
+            </w:rPr>
+            <m:t>2-</m:t>
+          </m:r>
+          <m:func>
+            <m:funcPr>
+              <m:ctrlPr>
+                <w:rPr>
+                  <w:rFonts w:ascii="Cambria Math" w:hAnsi="Cambria Math"/>
+                  <w:i/>
+                </w:rPr>
+              </m:ctrlPr>
+            </m:funcPr>
+            <m:fName>
+              <m:sSup>
+                <m:sSupPr>
+                  <m:ctrlPr>
+                    <w:rPr>
+                      <w:rFonts w:ascii="Cambria Math" w:hAnsi="Cambria Math"/>
+                    </w:rPr>
+                  </m:ctrlPr>
+                </m:sSupPr>
+                <m:e>
+                  <m:r>
+                    <m:rPr>
+                      <m:sty m:val="p"/>
+                    </m:rPr>
+                    <w:rPr>
+                      <w:rFonts w:ascii="Cambria Math" w:hAnsi="Cambria Math"/>
+                    </w:rPr>
+                    <m:t>cos</m:t>
+                  </m:r>
+                </m:e>
+                <m:sup>
+                  <m:r>
+                    <w:rPr>
+                      <w:rFonts w:ascii="Cambria Math" w:hAnsi="Cambria Math"/>
+                    </w:rPr>
+                    <m:t>2</m:t>
+                  </m:r>
+                </m:sup>
+              </m:sSup>
+            </m:fName>
+            <m:e>
+              <m:d>
+                <m:dPr>
+                  <m:ctrlPr>
+                    <w:rPr>
+                      <w:rFonts w:ascii="Cambria Math" w:hAnsi="Cambria Math"/>
+                      <w:i/>
+                    </w:rPr>
+                  </m:ctrlPr>
+                </m:dPr>
+                <m:e>
+                  <m:sSub>
+                    <m:sSubPr>
+                      <m:ctrlPr>
+                        <w:rPr>
+                          <w:rFonts w:ascii="Cambria Math" w:hAnsi="Cambria Math"/>
+                          <w:i/>
+                        </w:rPr>
+                      </m:ctrlPr>
+                    </m:sSubPr>
+                    <m:e>
+                      <m:r>
+                        <w:rPr>
+                          <w:rFonts w:ascii="Cambria Math" w:hAnsi="Cambria Math"/>
+                        </w:rPr>
+                        <m:t>θ</m:t>
+                      </m:r>
+                    </m:e>
+                    <m:sub>
+                      <m:r>
+                        <w:rPr>
+                          <w:rFonts w:ascii="Cambria Math" w:hAnsi="Cambria Math"/>
+                        </w:rPr>
+                        <m:t>0</m:t>
+                      </m:r>
+                    </m:sub>
+                  </m:sSub>
+                </m:e>
+              </m:d>
+            </m:e>
+          </m:func>
+          <m:r>
+            <w:rPr>
+              <w:rFonts w:ascii="Cambria Math" w:eastAsiaTheme="minorEastAsia" w:hAnsi="Cambria Math"/>
+            </w:rPr>
+            <m:t>-</m:t>
+          </m:r>
+          <m:func>
+            <m:funcPr>
+              <m:ctrlPr>
+                <w:rPr>
+                  <w:rFonts w:ascii="Cambria Math" w:hAnsi="Cambria Math"/>
+                  <w:i/>
+                </w:rPr>
+              </m:ctrlPr>
+            </m:funcPr>
+            <m:fName>
+              <m:sSup>
+                <m:sSupPr>
+                  <m:ctrlPr>
+                    <w:rPr>
+                      <w:rFonts w:ascii="Cambria Math" w:hAnsi="Cambria Math"/>
+                    </w:rPr>
+                  </m:ctrlPr>
+                </m:sSupPr>
+                <m:e>
+                  <m:r>
+                    <m:rPr>
+                      <m:sty m:val="p"/>
+                    </m:rPr>
+                    <w:rPr>
+                      <w:rFonts w:ascii="Cambria Math" w:hAnsi="Cambria Math"/>
+                    </w:rPr>
+                    <m:t>cos</m:t>
+                  </m:r>
+                </m:e>
+                <m:sup>
+                  <m:r>
+                    <w:rPr>
+                      <w:rFonts w:ascii="Cambria Math" w:hAnsi="Cambria Math"/>
+                    </w:rPr>
+                    <m:t>2</m:t>
+                  </m:r>
+                </m:sup>
+              </m:sSup>
+            </m:fName>
+            <m:e>
+              <m:d>
+                <m:dPr>
+                  <m:ctrlPr>
+                    <w:rPr>
+                      <w:rFonts w:ascii="Cambria Math" w:hAnsi="Cambria Math"/>
+                      <w:i/>
+                    </w:rPr>
+                  </m:ctrlPr>
+                </m:dPr>
+                <m:e>
+                  <m:sSub>
+                    <m:sSubPr>
+                      <m:ctrlPr>
+                        <w:rPr>
+                          <w:rFonts w:ascii="Cambria Math" w:hAnsi="Cambria Math"/>
+                          <w:i/>
+                        </w:rPr>
+                      </m:ctrlPr>
+                    </m:sSubPr>
+                    <m:e>
+                      <m:r>
+                        <w:rPr>
+                          <w:rFonts w:ascii="Cambria Math" w:hAnsi="Cambria Math"/>
+                        </w:rPr>
+                        <m:t>θ</m:t>
+                      </m:r>
+                    </m:e>
+                    <m:sub>
+                      <m:r>
+                        <w:rPr>
+                          <w:rFonts w:ascii="Cambria Math" w:hAnsi="Cambria Math"/>
+                        </w:rPr>
+                        <m:t>1</m:t>
+                      </m:r>
+                    </m:sub>
+                  </m:sSub>
+                </m:e>
+              </m:d>
+            </m:e>
+          </m:func>
+          <m:r>
+            <w:rPr>
+              <w:rFonts w:ascii="Cambria Math" w:eastAsiaTheme="minorEastAsia" w:hAnsi="Cambria Math"/>
+            </w:rPr>
+            <m:t>)</m:t>
+          </m:r>
+        </m:oMath>
+      </m:oMathPara>
+    </w:p>
+    <w:p>
+      <w:pPr>
+        <w:ind w:left="-540" w:right="-540"/>
+      </w:pPr>
+    </w:p>
+    <w:p>
+      <w:pPr>
+        <w:ind w:left="-540" w:right="-540"/>
+        <w:rPr>
+          <w:lang w:val="fr-FR"/>
+        </w:rPr>
+      </w:pPr>
+      <w:r>
+        <w:rPr>
+          <w:lang w:val="fr-FR"/>
+        </w:rPr>
+        <w:t xml:space="preserve">Le rendu de la </w:t>
+      </w:r>
+      <w:proofErr w:type="spellStart"/>
+      <w:r>
+        <w:rPr>
+          <w:lang w:val="fr-FR"/>
+        </w:rPr>
+        <w:t>b</w:t>
+      </w:r>
+      <w:r>
+        <w:rPr>
+          <w:lang w:val="fr-FR"/>
+        </w:rPr>
+        <w:t>ent</w:t>
+      </w:r>
+      <w:proofErr w:type="spellEnd"/>
+      <w:r>
+        <w:rPr>
+          <w:lang w:val="fr-FR"/>
+        </w:rPr>
+        <w:t xml:space="preserve"> normal est évidemment plus </w:t>
+      </w:r>
+      <w:proofErr w:type="spellStart"/>
+      <w:r>
+        <w:rPr>
+          <w:lang w:val="fr-FR"/>
+        </w:rPr>
+        <w:t>smooth</w:t>
+      </w:r>
+      <w:proofErr w:type="spellEnd"/>
+      <w:r>
+        <w:rPr>
+          <w:lang w:val="fr-FR"/>
+        </w:rPr>
+        <w:t xml:space="preserve"> mais </w:t>
+      </w:r>
+      <w:r>
+        <w:rPr>
+          <w:lang w:val="fr-FR"/>
+        </w:rPr>
+        <w:t xml:space="preserve">dans le </w:t>
+      </w:r>
+      <w:proofErr w:type="spellStart"/>
+      <w:r>
+        <w:rPr>
+          <w:lang w:val="fr-FR"/>
+        </w:rPr>
+        <w:t>ground</w:t>
+      </w:r>
+      <w:proofErr w:type="spellEnd"/>
+      <w:r>
+        <w:rPr>
+          <w:lang w:val="fr-FR"/>
+        </w:rPr>
+        <w:t xml:space="preserve"> </w:t>
+      </w:r>
+      <w:proofErr w:type="spellStart"/>
+      <w:r>
+        <w:rPr>
+          <w:lang w:val="fr-FR"/>
+        </w:rPr>
+        <w:t>truth</w:t>
+      </w:r>
+      <w:proofErr w:type="spellEnd"/>
+      <w:r>
+        <w:rPr>
+          <w:lang w:val="fr-FR"/>
+        </w:rPr>
+        <w:t xml:space="preserve"> </w:t>
+      </w:r>
+      <w:proofErr w:type="spellStart"/>
+      <w:r>
+        <w:rPr>
+          <w:lang w:val="fr-FR"/>
+        </w:rPr>
+        <w:t>fitting</w:t>
+      </w:r>
+      <w:proofErr w:type="spellEnd"/>
+      <w:r>
+        <w:rPr>
+          <w:lang w:val="fr-FR"/>
+        </w:rPr>
+        <w:t xml:space="preserve">, je trouve qu’on s’éloigne de la </w:t>
+      </w:r>
+      <w:proofErr w:type="spellStart"/>
+      <w:r>
+        <w:rPr>
+          <w:lang w:val="fr-FR"/>
+        </w:rPr>
+        <w:t>ground</w:t>
+      </w:r>
+      <w:proofErr w:type="spellEnd"/>
+      <w:r>
+        <w:rPr>
+          <w:lang w:val="fr-FR"/>
+        </w:rPr>
+        <w:t xml:space="preserve"> </w:t>
+      </w:r>
+      <w:proofErr w:type="spellStart"/>
+      <w:r>
+        <w:rPr>
+          <w:lang w:val="fr-FR"/>
+        </w:rPr>
+        <w:t>truth</w:t>
+      </w:r>
+      <w:proofErr w:type="spellEnd"/>
+      <w:r>
+        <w:rPr>
+          <w:lang w:val="fr-FR"/>
+        </w:rPr>
+        <w:t xml:space="preserve">, ça </w:t>
+      </w:r>
+      <w:proofErr w:type="spellStart"/>
+      <w:r>
+        <w:rPr>
+          <w:lang w:val="fr-FR"/>
+        </w:rPr>
+        <w:t>smooth</w:t>
+      </w:r>
+      <w:proofErr w:type="spellEnd"/>
+      <w:r>
+        <w:rPr>
+          <w:lang w:val="fr-FR"/>
+        </w:rPr>
+        <w:t xml:space="preserve"> trop les contours…</w:t>
+      </w:r>
+      <w:r>
+        <w:rPr>
+          <w:lang w:val="fr-FR"/>
+        </w:rPr>
+        <w:t xml:space="preserve"> A voir si c’est fixé avec </w:t>
+      </w:r>
+      <w:r>
+        <w:rPr>
+          <w:lang w:val="fr-FR"/>
+        </w:rPr>
+        <w:t>un meilleur calcul de l’ouverture ???</w:t>
+      </w:r>
       <w:bookmarkStart w:id="5" w:name="_GoBack"/>
       <w:bookmarkEnd w:id="5"/>
     </w:p>
     <w:p>
       <w:pPr>
         <w:ind w:left="-540" w:right="-540"/>
+        <w:rPr>
+          <w:lang w:val="fr-FR"/>
+        </w:rPr>
       </w:pPr>
     </w:p>
     <w:p>
       <w:pPr>
         <w:ind w:left="-540" w:right="-540"/>
         <w:rPr>
-          <w:b/>
-          <w:color w:val="FF0000"/>
-          <w:sz w:val="48"/>
-          <w:szCs w:val="48"/>
-        </w:rPr>
-      </w:pPr>
-      <w:r>
-        <w:rPr>
-          <w:b/>
-          <w:color w:val="FF0000"/>
-          <w:sz w:val="48"/>
-          <w:szCs w:val="48"/>
-        </w:rPr>
-        <w:t xml:space="preserve">TODO: Show </w:t>
-      </w:r>
-      <w:r>
-        <w:rPr>
-          <w:b/>
-          <w:color w:val="FF0000"/>
-          <w:sz w:val="48"/>
-          <w:szCs w:val="48"/>
-        </w:rPr>
-        <w:t>world space result bent-normal</w:t>
-      </w:r>
-    </w:p>
-    <w:p>
-      <w:pPr>
-        <w:ind w:left="-540" w:right="-540"/>
-        <w:rPr>
-          <w:b/>
-          <w:color w:val="FF0000"/>
-          <w:sz w:val="48"/>
-          <w:szCs w:val="48"/>
-        </w:rPr>
-      </w:pPr>
-      <w:r>
-        <w:rPr>
-          <w:b/>
-          <w:color w:val="FF0000"/>
-          <w:sz w:val="48"/>
-          <w:szCs w:val="48"/>
-        </w:rPr>
-        <w:t xml:space="preserve">TODO: Show </w:t>
-      </w:r>
-      <w:r>
-        <w:rPr>
-          <w:b/>
-          <w:color w:val="FF0000"/>
-          <w:sz w:val="48"/>
-          <w:szCs w:val="48"/>
-        </w:rPr>
-        <w:t>ON/OFF image</w:t>
-      </w:r>
-    </w:p>
-    <w:p>
-      <w:pPr>
-        <w:ind w:left="-540" w:right="-540"/>
-      </w:pPr>
-    </w:p>
-    <w:p>
-      <w:pPr>
-        <w:ind w:left="-540" w:right="-540"/>
+          <w:lang w:val="fr-FR"/>
+        </w:rPr>
       </w:pPr>
     </w:p>
     <w:p>
@@ -14766,11 +17739,6 @@
     </w:p>
     <w:p>
       <w:pPr>
-        <w:ind w:left="-540" w:right="-540"/>
-      </w:pPr>
-    </w:p>
-    <w:p>
-      <w:pPr>
         <w:pStyle w:val="Heading2"/>
         <w:numPr>
           <w:ilvl w:val="2"/>
@@ -14778,6 +17746,106 @@
         </w:numPr>
       </w:pPr>
       <w:r>
+        <w:t>Depth Filtering</w:t>
+      </w:r>
+    </w:p>
+    <w:p>
+      <w:pPr>
+        <w:ind w:left="-540" w:right="-540"/>
+      </w:pPr>
+    </w:p>
+    <w:p>
+      <w:pPr>
+        <w:ind w:left="-540" w:right="-540"/>
+      </w:pPr>
+      <w:proofErr w:type="spellStart"/>
+      <w:r>
+        <w:t>Sqdqd</w:t>
+      </w:r>
+      <w:proofErr w:type="spellEnd"/>
+    </w:p>
+    <w:p>
+      <w:pPr>
+        <w:ind w:left="-540" w:right="-540"/>
+      </w:pPr>
+    </w:p>
+    <w:p>
+      <w:pPr>
+        <w:ind w:left="-540" w:right="-540"/>
+        <w:rPr>
+          <w:b/>
+          <w:color w:val="FF0000"/>
+          <w:sz w:val="48"/>
+          <w:szCs w:val="48"/>
+        </w:rPr>
+      </w:pPr>
+      <w:r>
+        <w:rPr>
+          <w:b/>
+          <w:color w:val="FF0000"/>
+          <w:sz w:val="48"/>
+          <w:szCs w:val="48"/>
+        </w:rPr>
+        <w:t xml:space="preserve">TODO: Show </w:t>
+      </w:r>
+      <w:r>
+        <w:rPr>
+          <w:b/>
+          <w:color w:val="FF0000"/>
+          <w:sz w:val="48"/>
+          <w:szCs w:val="48"/>
+        </w:rPr>
+        <w:t>filtering result</w:t>
+      </w:r>
+    </w:p>
+    <w:p>
+      <w:pPr>
+        <w:ind w:left="-540" w:right="-540"/>
+        <w:rPr>
+          <w:b/>
+          <w:color w:val="FF0000"/>
+          <w:sz w:val="48"/>
+          <w:szCs w:val="48"/>
+        </w:rPr>
+      </w:pPr>
+      <w:r>
+        <w:rPr>
+          <w:b/>
+          <w:color w:val="FF0000"/>
+          <w:sz w:val="48"/>
+          <w:szCs w:val="48"/>
+        </w:rPr>
+        <w:t xml:space="preserve">TODO: Show </w:t>
+      </w:r>
+      <w:r>
+        <w:rPr>
+          <w:b/>
+          <w:color w:val="FF0000"/>
+          <w:sz w:val="48"/>
+          <w:szCs w:val="48"/>
+        </w:rPr>
+        <w:t>ON/OFF image</w:t>
+      </w:r>
+    </w:p>
+    <w:p>
+      <w:pPr>
+        <w:ind w:left="-540" w:right="-540"/>
+      </w:pPr>
+    </w:p>
+    <w:p>
+      <w:pPr>
+        <w:ind w:left="-540" w:right="-540"/>
+      </w:pPr>
+    </w:p>
+    <w:p>
+      <w:pPr>
+        <w:pStyle w:val="Heading2"/>
+        <w:numPr>
+          <w:ilvl w:val="2"/>
+          <w:numId w:val="10"/>
+        </w:numPr>
+      </w:pPr>
+      <w:r>
         <w:t>What about the Ambient Occlusion?</w:t>
       </w:r>
     </w:p>
@@ -14858,7 +17926,6 @@
         </w:numPr>
       </w:pPr>
       <w:r>
-        <w:lastRenderedPageBreak/>
         <w:t>Indirect Lighting</w:t>
       </w:r>
     </w:p>
@@ -16685,6 +19752,7 @@
           <w:rPr>
             <w:rFonts w:ascii="Cambria Math" w:hAnsi="Cambria Math"/>
           </w:rPr>
+          <w:lastRenderedPageBreak/>
           <m:t>E(</m:t>
         </m:r>
         <m:r>
@@ -17349,7 +20417,6 @@
         <w:rPr>
           <w:rFonts w:eastAsiaTheme="minorEastAsia"/>
         </w:rPr>
-        <w:lastRenderedPageBreak/>
         <w:t>Reprojecting</w:t>
       </w:r>
       <w:proofErr w:type="spellEnd"/>
@@ -17809,7 +20876,6 @@
         <w:rPr>
           <w:i/>
         </w:rPr>
-        <w:lastRenderedPageBreak/>
         <w:t>[1]</w:t>
       </w:r>
       <w:r>
@@ -19460,6 +22526,119 @@
     </w:lvl>
   </w:abstractNum>
   <w:abstractNum w:abstractNumId="2" w15:restartNumberingAfterBreak="0">
+    <w:nsid w:val="17C467A4"/>
+    <w:multiLevelType w:val="multilevel"/>
+    <w:tmpl w:val="B858B980"/>
+    <w:lvl w:ilvl="0">
+      <w:start w:val="2"/>
+      <w:numFmt w:val="decimal"/>
+      <w:lvlText w:val="%1"/>
+      <w:lvlJc w:val="left"/>
+      <w:pPr>
+        <w:ind w:left="570" w:hanging="570"/>
+      </w:pPr>
+      <w:rPr>
+        <w:rFonts w:hint="default"/>
+      </w:rPr>
+    </w:lvl>
+    <w:lvl w:ilvl="1">
+      <w:start w:val="2"/>
+      <w:numFmt w:val="decimal"/>
+      <w:lvlText w:val="%1.%2"/>
+      <w:lvlJc w:val="left"/>
+      <w:pPr>
+        <w:ind w:left="1080" w:hanging="720"/>
+      </w:pPr>
+      <w:rPr>
+        <w:rFonts w:hint="default"/>
+      </w:rPr>
+    </w:lvl>
+    <w:lvl w:ilvl="2">
+      <w:start w:val="3"/>
+      <w:numFmt w:val="decimal"/>
+      <w:lvlText w:val="%1.%2.%3"/>
+      <w:lvlJc w:val="left"/>
+      <w:pPr>
+        <w:ind w:left="1440" w:hanging="720"/>
+      </w:pPr>
+      <w:rPr>
+        <w:rFonts w:hint="default"/>
+      </w:rPr>
+    </w:lvl>
+    <w:lvl w:ilvl="3">
+      <w:start w:val="1"/>
+      <w:numFmt w:val="decimal"/>
+      <w:lvlText w:val="%1.%2.%3.%4"/>
+      <w:lvlJc w:val="left"/>
+      <w:pPr>
+        <w:ind w:left="2160" w:hanging="1080"/>
+      </w:pPr>
+      <w:rPr>
+        <w:rFonts w:hint="default"/>
+      </w:rPr>
+    </w:lvl>
+    <w:lvl w:ilvl="4">
+      <w:start w:val="1"/>
+      <w:numFmt w:val="decimal"/>
+      <w:lvlText w:val="%1.%2.%3.%4.%5"/>
+      <w:lvlJc w:val="left"/>
+      <w:pPr>
+        <w:ind w:left="2520" w:hanging="1080"/>
+      </w:pPr>
+      <w:rPr>
+        <w:rFonts w:hint="default"/>
+      </w:rPr>
+    </w:lvl>
+    <w:lvl w:ilvl="5">
+      <w:start w:val="1"/>
+      <w:numFmt w:val="decimal"/>
+      <w:lvlText w:val="%1.%2.%3.%4.%5.%6"/>
+      <w:lvlJc w:val="left"/>
+      <w:pPr>
+        <w:ind w:left="3240" w:hanging="1440"/>
+      </w:pPr>
+      <w:rPr>
+        <w:rFonts w:hint="default"/>
+      </w:rPr>
+    </w:lvl>
+    <w:lvl w:ilvl="6">
+      <w:start w:val="1"/>
+      <w:numFmt w:val="decimal"/>
+      <w:lvlText w:val="%1.%2.%3.%4.%5.%6.%7"/>
+      <w:lvlJc w:val="left"/>
+      <w:pPr>
+        <w:ind w:left="3960" w:hanging="1800"/>
+      </w:pPr>
+      <w:rPr>
+        <w:rFonts w:hint="default"/>
+      </w:rPr>
+    </w:lvl>
+    <w:lvl w:ilvl="7">
+      <w:start w:val="1"/>
+      <w:numFmt w:val="decimal"/>
+      <w:lvlText w:val="%1.%2.%3.%4.%5.%6.%7.%8"/>
+      <w:lvlJc w:val="left"/>
+      <w:pPr>
+        <w:ind w:left="4320" w:hanging="1800"/>
+      </w:pPr>
+      <w:rPr>
+        <w:rFonts w:hint="default"/>
+      </w:rPr>
+    </w:lvl>
+    <w:lvl w:ilvl="8">
+      <w:start w:val="1"/>
+      <w:numFmt w:val="decimal"/>
+      <w:lvlText w:val="%1.%2.%3.%4.%5.%6.%7.%8.%9"/>
+      <w:lvlJc w:val="left"/>
+      <w:pPr>
+        <w:ind w:left="5040" w:hanging="2160"/>
+      </w:pPr>
+      <w:rPr>
+        <w:rFonts w:hint="default"/>
+      </w:rPr>
+    </w:lvl>
+  </w:abstractNum>
+  <w:abstractNum w:abstractNumId="3" w15:restartNumberingAfterBreak="0">
     <w:nsid w:val="27A50CB7"/>
     <w:multiLevelType w:val="hybridMultilevel"/>
     <w:tmpl w:val="09CE8980"/>
@@ -19548,7 +22727,7 @@
       </w:pPr>
     </w:lvl>
   </w:abstractNum>
-  <w:abstractNum w:abstractNumId="3" w15:restartNumberingAfterBreak="0">
+  <w:abstractNum w:abstractNumId="4" w15:restartNumberingAfterBreak="0">
     <w:nsid w:val="2BCC6FB0"/>
     <w:multiLevelType w:val="hybridMultilevel"/>
     <w:tmpl w:val="F9062700"/>
@@ -19637,7 +22816,7 @@
       </w:pPr>
     </w:lvl>
   </w:abstractNum>
-  <w:abstractNum w:abstractNumId="4" w15:restartNumberingAfterBreak="0">
+  <w:abstractNum w:abstractNumId="5" w15:restartNumberingAfterBreak="0">
     <w:nsid w:val="2EC62C77"/>
     <w:multiLevelType w:val="multilevel"/>
     <w:tmpl w:val="1FFEA0EA"/>
@@ -19750,7 +22929,7 @@
       </w:rPr>
     </w:lvl>
   </w:abstractNum>
-  <w:abstractNum w:abstractNumId="5" w15:restartNumberingAfterBreak="0">
+  <w:abstractNum w:abstractNumId="6" w15:restartNumberingAfterBreak="0">
     <w:nsid w:val="33980F5B"/>
     <w:multiLevelType w:val="hybridMultilevel"/>
     <w:tmpl w:val="441677BE"/>
@@ -19839,7 +23018,7 @@
       </w:pPr>
     </w:lvl>
   </w:abstractNum>
-  <w:abstractNum w:abstractNumId="6" w15:restartNumberingAfterBreak="0">
+  <w:abstractNum w:abstractNumId="7" w15:restartNumberingAfterBreak="0">
     <w:nsid w:val="35B634CF"/>
     <w:multiLevelType w:val="hybridMultilevel"/>
     <w:tmpl w:val="AF9EB5E4"/>
@@ -19928,8 +23107,8 @@
       </w:pPr>
     </w:lvl>
   </w:abstractNum>
-  <w:abstractNum w:abstractNumId="7" w15:restartNumberingAfterBreak="0">
-    <w:nsid w:val="3C6652AF"/>
+  <w:abstractNum w:abstractNumId="8" w15:restartNumberingAfterBreak="0">
+    <w:nsid w:val="36A21D68"/>
     <w:multiLevelType w:val="multilevel"/>
     <w:tmpl w:val="1FFEA0EA"/>
     <w:lvl w:ilvl="0">
@@ -20041,7 +23220,120 @@
       </w:rPr>
     </w:lvl>
   </w:abstractNum>
-  <w:abstractNum w:abstractNumId="8" w15:restartNumberingAfterBreak="0">
+  <w:abstractNum w:abstractNumId="9" w15:restartNumberingAfterBreak="0">
+    <w:nsid w:val="3C6652AF"/>
+    <w:multiLevelType w:val="multilevel"/>
+    <w:tmpl w:val="1FFEA0EA"/>
+    <w:lvl w:ilvl="0">
+      <w:start w:val="2"/>
+      <w:numFmt w:val="decimal"/>
+      <w:lvlText w:val="%1."/>
+      <w:lvlJc w:val="left"/>
+      <w:pPr>
+        <w:ind w:left="450" w:hanging="450"/>
+      </w:pPr>
+      <w:rPr>
+        <w:rFonts w:hint="default"/>
+      </w:rPr>
+    </w:lvl>
+    <w:lvl w:ilvl="1">
+      <w:start w:val="1"/>
+      <w:numFmt w:val="decimal"/>
+      <w:lvlText w:val="%1.%2."/>
+      <w:lvlJc w:val="left"/>
+      <w:pPr>
+        <w:ind w:left="1080" w:hanging="720"/>
+      </w:pPr>
+      <w:rPr>
+        <w:rFonts w:hint="default"/>
+      </w:rPr>
+    </w:lvl>
+    <w:lvl w:ilvl="2">
+      <w:start w:val="1"/>
+      <w:numFmt w:val="decimal"/>
+      <w:lvlText w:val="%1.%2.%3."/>
+      <w:lvlJc w:val="left"/>
+      <w:pPr>
+        <w:ind w:left="1440" w:hanging="720"/>
+      </w:pPr>
+      <w:rPr>
+        <w:rFonts w:hint="default"/>
+      </w:rPr>
+    </w:lvl>
+    <w:lvl w:ilvl="3">
+      <w:start w:val="1"/>
+      <w:numFmt w:val="decimal"/>
+      <w:lvlText w:val="%1.%2.%3.%4."/>
+      <w:lvlJc w:val="left"/>
+      <w:pPr>
+        <w:ind w:left="2160" w:hanging="1080"/>
+      </w:pPr>
+      <w:rPr>
+        <w:rFonts w:hint="default"/>
+      </w:rPr>
+    </w:lvl>
+    <w:lvl w:ilvl="4">
+      <w:start w:val="1"/>
+      <w:numFmt w:val="decimal"/>
+      <w:lvlText w:val="%1.%2.%3.%4.%5."/>
+      <w:lvlJc w:val="left"/>
+      <w:pPr>
+        <w:ind w:left="2880" w:hanging="1440"/>
+      </w:pPr>
+      <w:rPr>
+        <w:rFonts w:hint="default"/>
+      </w:rPr>
+    </w:lvl>
+    <w:lvl w:ilvl="5">
+      <w:start w:val="1"/>
+      <w:numFmt w:val="decimal"/>
+      <w:lvlText w:val="%1.%2.%3.%4.%5.%6."/>
+      <w:lvlJc w:val="left"/>
+      <w:pPr>
+        <w:ind w:left="3240" w:hanging="1440"/>
+      </w:pPr>
+      <w:rPr>
+        <w:rFonts w:hint="default"/>
+      </w:rPr>
+    </w:lvl>
+    <w:lvl w:ilvl="6">
+      <w:start w:val="1"/>
+      <w:numFmt w:val="decimal"/>
+      <w:lvlText w:val="%1.%2.%3.%4.%5.%6.%7."/>
+      <w:lvlJc w:val="left"/>
+      <w:pPr>
+        <w:ind w:left="3960" w:hanging="1800"/>
+      </w:pPr>
+      <w:rPr>
+        <w:rFonts w:hint="default"/>
+      </w:rPr>
+    </w:lvl>
+    <w:lvl w:ilvl="7">
+      <w:start w:val="1"/>
+      <w:numFmt w:val="decimal"/>
+      <w:lvlText w:val="%1.%2.%3.%4.%5.%6.%7.%8."/>
+      <w:lvlJc w:val="left"/>
+      <w:pPr>
+        <w:ind w:left="4680" w:hanging="2160"/>
+      </w:pPr>
+      <w:rPr>
+        <w:rFonts w:hint="default"/>
+      </w:rPr>
+    </w:lvl>
+    <w:lvl w:ilvl="8">
+      <w:start w:val="1"/>
+      <w:numFmt w:val="decimal"/>
+      <w:lvlText w:val="%1.%2.%3.%4.%5.%6.%7.%8.%9."/>
+      <w:lvlJc w:val="left"/>
+      <w:pPr>
+        <w:ind w:left="5040" w:hanging="2160"/>
+      </w:pPr>
+      <w:rPr>
+        <w:rFonts w:hint="default"/>
+      </w:rPr>
+    </w:lvl>
+  </w:abstractNum>
+  <w:abstractNum w:abstractNumId="10" w15:restartNumberingAfterBreak="0">
     <w:nsid w:val="46706A4B"/>
     <w:multiLevelType w:val="hybridMultilevel"/>
     <w:tmpl w:val="79508E22"/>
@@ -20153,7 +23445,7 @@
       </w:rPr>
     </w:lvl>
   </w:abstractNum>
-  <w:abstractNum w:abstractNumId="9" w15:restartNumberingAfterBreak="0">
+  <w:abstractNum w:abstractNumId="11" w15:restartNumberingAfterBreak="0">
     <w:nsid w:val="547849A6"/>
     <w:multiLevelType w:val="multilevel"/>
     <w:tmpl w:val="54EE85D0"/>
@@ -20274,7 +23566,7 @@
       </w:rPr>
     </w:lvl>
   </w:abstractNum>
-  <w:abstractNum w:abstractNumId="10" w15:restartNumberingAfterBreak="0">
+  <w:abstractNum w:abstractNumId="12" w15:restartNumberingAfterBreak="0">
     <w:nsid w:val="5B274340"/>
     <w:multiLevelType w:val="multilevel"/>
     <w:tmpl w:val="54EE85D0"/>
@@ -20395,7 +23687,7 @@
       </w:rPr>
     </w:lvl>
   </w:abstractNum>
-  <w:abstractNum w:abstractNumId="11" w15:restartNumberingAfterBreak="0">
+  <w:abstractNum w:abstractNumId="13" w15:restartNumberingAfterBreak="0">
     <w:nsid w:val="6C776628"/>
     <w:multiLevelType w:val="multilevel"/>
     <w:tmpl w:val="C14E42AA"/>
@@ -20508,7 +23800,7 @@
       </w:rPr>
     </w:lvl>
   </w:abstractNum>
-  <w:abstractNum w:abstractNumId="12" w15:restartNumberingAfterBreak="0">
+  <w:abstractNum w:abstractNumId="14" w15:restartNumberingAfterBreak="0">
     <w:nsid w:val="75F46ECE"/>
     <w:multiLevelType w:val="hybridMultilevel"/>
     <w:tmpl w:val="D4D6A764"/>
@@ -20621,7 +23913,7 @@
       </w:rPr>
     </w:lvl>
   </w:abstractNum>
-  <w:abstractNum w:abstractNumId="13" w15:restartNumberingAfterBreak="0">
+  <w:abstractNum w:abstractNumId="15" w15:restartNumberingAfterBreak="0">
     <w:nsid w:val="7F3E3A5E"/>
     <w:multiLevelType w:val="hybridMultilevel"/>
     <w:tmpl w:val="4668532E"/>
@@ -20734,46 +24026,52 @@
     </w:lvl>
   </w:abstractNum>
   <w:num w:numId="1">
-    <w:abstractNumId w:val="8"/>
+    <w:abstractNumId w:val="10"/>
   </w:num>
   <w:num w:numId="2">
-    <w:abstractNumId w:val="12"/>
+    <w:abstractNumId w:val="14"/>
   </w:num>
   <w:num w:numId="3">
-    <w:abstractNumId w:val="6"/>
+    <w:abstractNumId w:val="7"/>
   </w:num>
   <w:num w:numId="4">
-    <w:abstractNumId w:val="2"/>
+    <w:abstractNumId w:val="3"/>
   </w:num>
   <w:num w:numId="5">
-    <w:abstractNumId w:val="5"/>
+    <w:abstractNumId w:val="6"/>
   </w:num>
   <w:num w:numId="6">
     <w:abstractNumId w:val="1"/>
   </w:num>
   <w:num w:numId="7">
-    <w:abstractNumId w:val="13"/>
+    <w:abstractNumId w:val="15"/>
   </w:num>
   <w:num w:numId="8">
-    <w:abstractNumId w:val="3"/>
+    <w:abstractNumId w:val="4"/>
   </w:num>
   <w:num w:numId="9">
-    <w:abstractNumId w:val="10"/>
+    <w:abstractNumId w:val="12"/>
   </w:num>
   <w:num w:numId="10">
-    <w:abstractNumId w:val="4"/>
+    <w:abstractNumId w:val="5"/>
   </w:num>
   <w:num w:numId="11">
-    <w:abstractNumId w:val="11"/>
+    <w:abstractNumId w:val="13"/>
   </w:num>
   <w:num w:numId="12">
     <w:abstractNumId w:val="0"/>
   </w:num>
   <w:num w:numId="13">
-    <w:abstractNumId w:val="7"/>
+    <w:abstractNumId w:val="9"/>
   </w:num>
   <w:num w:numId="14">
-    <w:abstractNumId w:val="9"/>
+    <w:abstractNumId w:val="11"/>
+  </w:num>
+  <w:num w:numId="15">
+    <w:abstractNumId w:val="8"/>
+  </w:num>
+  <w:num w:numId="16">
+    <w:abstractNumId w:val="2"/>
   </w:num>
 </w:numbering>
 </file>
@@ -21858,7 +25156,7 @@
 </file>
 
 <file path=customXml/itemProps1.xml><?xml version="1.0" encoding="utf-8"?>
-<ds:datastoreItem xmlns:ds="http://schemas.openxmlformats.org/officeDocument/2006/customXml" ds:itemID="{FD6CA3F1-766B-4970-A37D-167F580E673C}">
+<ds:datastoreItem xmlns:ds="http://schemas.openxmlformats.org/officeDocument/2006/customXml" ds:itemID="{DB9863B4-6FDF-4BF2-B8E9-4AB092A40703}">
   <ds:schemaRefs>
     <ds:schemaRef ds:uri="http://schemas.openxmlformats.org/officeDocument/2006/bibliography"/>
   </ds:schemaRefs>

</xml_diff>

<commit_message>
• Restored cone test for direct lighting  => Now working • Increased maximum pixel size on screen from 100 to 200 • Struggled with bilateral filtering  => Can't find a good heuristic, so many choices, so many I coded wrong and I HATE finding some ad-hoc values by fidgeting sliders!! *puke* • Still need to fix the cone aperture issue before fixing filtering I suppose...
</commit_message>
<xml_diff>
--- a/Tests/TestHBIL/HBIL.docx
+++ b/Tests/TestHBIL/HBIL.docx
@@ -17623,8 +17623,6 @@
         </w:rPr>
         <w:t>un meilleur calcul de l’ouverture ???</w:t>
       </w:r>
-      <w:bookmarkStart w:id="5" w:name="_GoBack"/>
-      <w:bookmarkEnd w:id="5"/>
     </w:p>
     <w:p>
       <w:pPr>
@@ -18470,7 +18468,7 @@
                 </w:rPr>
                 <m:t>#</m:t>
               </m:r>
-              <w:bookmarkStart w:id="6" w:name="_Hlk502581333"/>
+              <w:bookmarkStart w:id="5" w:name="_Hlk502581333"/>
               <m:d>
                 <m:dPr>
                   <m:ctrlPr>
@@ -18528,7 +18526,7 @@
                   </m:r>
                 </m:e>
               </m:d>
-              <w:bookmarkEnd w:id="6"/>
+              <w:bookmarkEnd w:id="5"/>
               <m:ctrlPr>
                 <w:rPr>
                   <w:rFonts w:ascii="Cambria Math" w:hAnsi="Cambria Math"/>
@@ -20677,6 +20675,74 @@
     <w:p>
       <w:pPr>
         <w:ind w:left="-540" w:right="-540"/>
+        <w:rPr>
+          <w:b/>
+          <w:color w:val="FF0000"/>
+          <w:sz w:val="48"/>
+          <w:szCs w:val="48"/>
+        </w:rPr>
+      </w:pPr>
+      <w:r>
+        <w:rPr>
+          <w:b/>
+          <w:color w:val="FF0000"/>
+          <w:sz w:val="48"/>
+          <w:szCs w:val="48"/>
+        </w:rPr>
+        <w:t xml:space="preserve">TODO: </w:t>
+      </w:r>
+      <w:r>
+        <w:rPr>
+          <w:b/>
+          <w:color w:val="FF0000"/>
+          <w:sz w:val="48"/>
+          <w:szCs w:val="48"/>
+        </w:rPr>
+        <w:t>Integrate F0!!!!</w:t>
+      </w:r>
+      <w:bookmarkStart w:id="6" w:name="_GoBack"/>
+      <w:bookmarkEnd w:id="6"/>
+    </w:p>
+    <w:p>
+      <w:pPr>
+        <w:ind w:left="-540" w:right="-540"/>
+        <w:rPr>
+          <w:b/>
+          <w:color w:val="FF0000"/>
+          <w:sz w:val="48"/>
+          <w:szCs w:val="48"/>
+        </w:rPr>
+      </w:pPr>
+      <w:r>
+        <w:rPr>
+          <w:b/>
+          <w:color w:val="FF0000"/>
+          <w:sz w:val="48"/>
+          <w:szCs w:val="48"/>
+        </w:rPr>
+        <w:t xml:space="preserve">TODO: Show </w:t>
+      </w:r>
+      <w:r>
+        <w:rPr>
+          <w:b/>
+          <w:color w:val="FF0000"/>
+          <w:sz w:val="48"/>
+          <w:szCs w:val="48"/>
+        </w:rPr>
+        <w:t>ON/OFF image</w:t>
+      </w:r>
+    </w:p>
+    <w:p>
+      <w:pPr>
+        <w:ind w:left="-540" w:right="-540"/>
+        <w:rPr>
+          <w:rFonts w:eastAsiaTheme="minorEastAsia"/>
+        </w:rPr>
+      </w:pPr>
+    </w:p>
+    <w:p>
+      <w:pPr>
+        <w:ind w:left="-540" w:right="-540"/>
       </w:pPr>
     </w:p>
     <w:p>
@@ -20691,6 +20757,7 @@
         <w:rPr>
           <w:rFonts w:eastAsiaTheme="minorEastAsia"/>
         </w:rPr>
+        <w:lastRenderedPageBreak/>
         <w:t xml:space="preserve"> </w:t>
       </w:r>
       <w:r>
@@ -25156,7 +25223,7 @@
 </file>
 
 <file path=customXml/itemProps1.xml><?xml version="1.0" encoding="utf-8"?>
-<ds:datastoreItem xmlns:ds="http://schemas.openxmlformats.org/officeDocument/2006/customXml" ds:itemID="{DB9863B4-6FDF-4BF2-B8E9-4AB092A40703}">
+<ds:datastoreItem xmlns:ds="http://schemas.openxmlformats.org/officeDocument/2006/customXml" ds:itemID="{EB5B3E52-F6DC-46EA-90B0-605851045D96}">
   <ds:schemaRefs>
     <ds:schemaRef ds:uri="http://schemas.openxmlformats.org/officeDocument/2006/bibliography"/>
   </ds:schemaRefs>

</xml_diff>

<commit_message>
• Added AO computation  => Need to account for F0 in lighting  => Need to get rid of cone angles and compute std deviation for AO slices instead • Updated the doc
</commit_message>
<xml_diff>
--- a/Tests/TestHBIL/HBIL.docx
+++ b/Tests/TestHBIL/HBIL.docx
@@ -19994,16 +19994,16 @@
         <w:t xml:space="preserve"> </w:t>
       </w:r>
       <w:r>
+        <w:t xml:space="preserve">indirect lighting compensation </w:t>
+      </w:r>
+      <w:r>
         <w:t>heuristic</w:t>
       </w:r>
       <w:r>
-        <w:t>,</w:t>
-      </w:r>
-      <w:r>
         <w:t xml:space="preserve"> </w:t>
       </w:r>
       <w:r>
-        <w:t>indirect lighting compensation terms are also given, here the indirect lighting is properly computed as will be seen in section 2.3.</w:t>
+        <w:t>are also given, here the indirect lighting is properly computed as will be seen in section 2.3.</w:t>
       </w:r>
     </w:p>
     <w:p>
@@ -20278,7 +20278,13 @@
         </m:sSub>
       </m:oMath>
       <w:r>
-        <w:t xml:space="preserve"> by integrating:</w:t>
+        <w:t xml:space="preserve"> </w:t>
+      </w:r>
+      <w:r>
+        <w:t xml:space="preserve">using our 2 horizon angles </w:t>
+      </w:r>
+      <w:r>
+        <w:t>by integrating:</w:t>
       </w:r>
     </w:p>
     <w:p>
@@ -20558,7 +20564,7 @@
             <w:rPr>
               <w:rFonts w:ascii="Cambria Math" w:hAnsi="Cambria Math"/>
             </w:rPr>
-            <m:t>-</m:t>
+            <m:t>+</m:t>
           </m:r>
           <m:nary>
             <m:naryPr>
@@ -20668,166 +20674,225 @@
       </w:pPr>
       <m:oMathPara>
         <m:oMath>
-          <m:sSub>
-            <m:sSubPr>
+          <m:eqArr>
+            <m:eqArrPr>
+              <m:maxDist m:val="1"/>
               <m:ctrlPr>
                 <w:rPr>
+                  <w:rFonts w:ascii="Cambria Math" w:eastAsiaTheme="minorEastAsia" w:hAnsi="Cambria Math"/>
+                  <w:i/>
+                </w:rPr>
+              </m:ctrlPr>
+            </m:eqArrPr>
+            <m:e>
+              <m:sSub>
+                <m:sSubPr>
+                  <m:ctrlPr>
+                    <w:rPr>
+                      <w:rFonts w:ascii="Cambria Math" w:hAnsi="Cambria Math"/>
+                      <w:i/>
+                    </w:rPr>
+                  </m:ctrlPr>
+                </m:sSubPr>
+                <m:e>
+                  <m:r>
+                    <w:rPr>
+                      <w:rFonts w:ascii="Cambria Math" w:hAnsi="Cambria Math"/>
+                    </w:rPr>
+                    <m:t>V</m:t>
+                  </m:r>
+                </m:e>
+                <m:sub>
+                  <m:r>
+                    <w:rPr>
+                      <w:rFonts w:ascii="Cambria Math" w:hAnsi="Cambria Math"/>
+                    </w:rPr>
+                    <m:t>i</m:t>
+                  </m:r>
+                </m:sub>
+              </m:sSub>
+              <m:r>
+                <w:rPr>
                   <w:rFonts w:ascii="Cambria Math" w:hAnsi="Cambria Math"/>
-                  <w:i/>
-                </w:rPr>
-              </m:ctrlPr>
-            </m:sSubPr>
-            <m:e>
+                </w:rPr>
+                <m:t>=</m:t>
+              </m:r>
               <m:r>
                 <w:rPr>
                   <w:rFonts w:ascii="Cambria Math" w:hAnsi="Cambria Math"/>
                 </w:rPr>
-                <m:t>V</m:t>
+                <m:t>2-</m:t>
               </m:r>
-            </m:e>
-            <m:sub>
+              <m:func>
+                <m:funcPr>
+                  <m:ctrlPr>
+                    <w:rPr>
+                      <w:rFonts w:ascii="Cambria Math" w:hAnsi="Cambria Math"/>
+                      <w:i/>
+                    </w:rPr>
+                  </m:ctrlPr>
+                </m:funcPr>
+                <m:fName>
+                  <m:r>
+                    <m:rPr>
+                      <m:sty m:val="p"/>
+                    </m:rPr>
+                    <w:rPr>
+                      <w:rFonts w:ascii="Cambria Math" w:hAnsi="Cambria Math"/>
+                    </w:rPr>
+                    <m:t>cos</m:t>
+                  </m:r>
+                </m:fName>
+                <m:e>
+                  <m:d>
+                    <m:dPr>
+                      <m:ctrlPr>
+                        <w:rPr>
+                          <w:rFonts w:ascii="Cambria Math" w:hAnsi="Cambria Math"/>
+                          <w:i/>
+                        </w:rPr>
+                      </m:ctrlPr>
+                    </m:dPr>
+                    <m:e>
+                      <m:sSub>
+                        <m:sSubPr>
+                          <m:ctrlPr>
+                            <w:rPr>
+                              <w:rFonts w:ascii="Cambria Math" w:hAnsi="Cambria Math"/>
+                              <w:i/>
+                            </w:rPr>
+                          </m:ctrlPr>
+                        </m:sSubPr>
+                        <m:e>
+                          <m:r>
+                            <w:rPr>
+                              <w:rFonts w:ascii="Cambria Math" w:hAnsi="Cambria Math"/>
+                            </w:rPr>
+                            <m:t>θ</m:t>
+                          </m:r>
+                        </m:e>
+                        <m:sub>
+                          <m:r>
+                            <w:rPr>
+                              <w:rFonts w:ascii="Cambria Math" w:hAnsi="Cambria Math"/>
+                            </w:rPr>
+                            <m:t>0</m:t>
+                          </m:r>
+                        </m:sub>
+                      </m:sSub>
+                    </m:e>
+                  </m:d>
+                </m:e>
+              </m:func>
               <m:r>
                 <w:rPr>
                   <w:rFonts w:ascii="Cambria Math" w:hAnsi="Cambria Math"/>
                 </w:rPr>
-                <m:t>i</m:t>
+                <m:t>-</m:t>
               </m:r>
-            </m:sub>
-          </m:sSub>
-          <m:r>
-            <w:rPr>
-              <w:rFonts w:ascii="Cambria Math" w:hAnsi="Cambria Math"/>
-            </w:rPr>
-            <m:t>=</m:t>
-          </m:r>
-          <m:func>
-            <m:funcPr>
-              <m:ctrlPr>
+              <m:func>
+                <m:funcPr>
+                  <m:ctrlPr>
+                    <w:rPr>
+                      <w:rFonts w:ascii="Cambria Math" w:hAnsi="Cambria Math"/>
+                      <w:i/>
+                    </w:rPr>
+                  </m:ctrlPr>
+                </m:funcPr>
+                <m:fName>
+                  <m:r>
+                    <m:rPr>
+                      <m:sty m:val="p"/>
+                    </m:rPr>
+                    <w:rPr>
+                      <w:rFonts w:ascii="Cambria Math" w:hAnsi="Cambria Math"/>
+                    </w:rPr>
+                    <m:t>cos</m:t>
+                  </m:r>
+                </m:fName>
+                <m:e>
+                  <m:d>
+                    <m:dPr>
+                      <m:ctrlPr>
+                        <w:rPr>
+                          <w:rFonts w:ascii="Cambria Math" w:hAnsi="Cambria Math"/>
+                          <w:i/>
+                        </w:rPr>
+                      </m:ctrlPr>
+                    </m:dPr>
+                    <m:e>
+                      <m:sSub>
+                        <m:sSubPr>
+                          <m:ctrlPr>
+                            <w:rPr>
+                              <w:rFonts w:ascii="Cambria Math" w:hAnsi="Cambria Math"/>
+                              <w:i/>
+                            </w:rPr>
+                          </m:ctrlPr>
+                        </m:sSubPr>
+                        <m:e>
+                          <m:r>
+                            <w:rPr>
+                              <w:rFonts w:ascii="Cambria Math" w:hAnsi="Cambria Math"/>
+                            </w:rPr>
+                            <m:t>θ</m:t>
+                          </m:r>
+                        </m:e>
+                        <m:sub>
+                          <m:r>
+                            <w:rPr>
+                              <w:rFonts w:ascii="Cambria Math" w:hAnsi="Cambria Math"/>
+                            </w:rPr>
+                            <m:t>1</m:t>
+                          </m:r>
+                        </m:sub>
+                      </m:sSub>
+                    </m:e>
+                  </m:d>
+                </m:e>
+              </m:func>
+              <m:r>
+                <w:rPr>
+                  <w:rFonts w:ascii="Cambria Math" w:eastAsiaTheme="minorEastAsia" w:hAnsi="Cambria Math"/>
+                </w:rPr>
+                <m:t xml:space="preserve"> </m:t>
+              </m:r>
+              <m:r>
                 <w:rPr>
                   <w:rFonts w:ascii="Cambria Math" w:hAnsi="Cambria Math"/>
-                  <w:i/>
-                </w:rPr>
-              </m:ctrlPr>
-            </m:funcPr>
-            <m:fName>
-              <m:r>
-                <m:rPr>
-                  <m:sty m:val="p"/>
-                </m:rPr>
-                <w:rPr>
-                  <w:rFonts w:ascii="Cambria Math" w:hAnsi="Cambria Math"/>
-                </w:rPr>
-                <m:t>cos</m:t>
+                </w:rPr>
+                <m:t>#</m:t>
               </m:r>
-            </m:fName>
-            <m:e>
               <m:d>
                 <m:dPr>
                   <m:ctrlPr>
                     <w:rPr>
-                      <w:rFonts w:ascii="Cambria Math" w:hAnsi="Cambria Math"/>
+                      <w:rFonts w:ascii="Cambria Math" w:eastAsiaTheme="minorEastAsia" w:hAnsi="Cambria Math"/>
+                      <w:b/>
                       <w:i/>
                     </w:rPr>
                   </m:ctrlPr>
                 </m:dPr>
                 <m:e>
-                  <m:sSub>
-                    <m:sSubPr>
-                      <m:ctrlPr>
-                        <w:rPr>
-                          <w:rFonts w:ascii="Cambria Math" w:hAnsi="Cambria Math"/>
-                          <w:i/>
-                        </w:rPr>
-                      </m:ctrlPr>
-                    </m:sSubPr>
-                    <m:e>
-                      <m:r>
-                        <w:rPr>
-                          <w:rFonts w:ascii="Cambria Math" w:hAnsi="Cambria Math"/>
-                        </w:rPr>
-                        <m:t>θ</m:t>
-                      </m:r>
-                    </m:e>
-                    <m:sub>
-                      <m:r>
-                        <w:rPr>
-                          <w:rFonts w:ascii="Cambria Math" w:hAnsi="Cambria Math"/>
-                        </w:rPr>
-                        <m:t>0</m:t>
-                      </m:r>
-                    </m:sub>
-                  </m:sSub>
+                  <m:r>
+                    <m:rPr>
+                      <m:sty m:val="bi"/>
+                    </m:rPr>
+                    <w:rPr>
+                      <w:rFonts w:ascii="Cambria Math" w:eastAsiaTheme="minorEastAsia" w:hAnsi="Cambria Math"/>
+                    </w:rPr>
+                    <m:t>11</m:t>
+                  </m:r>
                 </m:e>
               </m:d>
-            </m:e>
-          </m:func>
-          <m:r>
-            <w:rPr>
-              <w:rFonts w:ascii="Cambria Math" w:hAnsi="Cambria Math"/>
-            </w:rPr>
-            <m:t>-</m:t>
-          </m:r>
-          <m:func>
-            <m:funcPr>
               <m:ctrlPr>
                 <w:rPr>
                   <w:rFonts w:ascii="Cambria Math" w:hAnsi="Cambria Math"/>
                   <w:i/>
                 </w:rPr>
               </m:ctrlPr>
-            </m:funcPr>
-            <m:fName>
-              <m:r>
-                <m:rPr>
-                  <m:sty m:val="p"/>
-                </m:rPr>
-                <w:rPr>
-                  <w:rFonts w:ascii="Cambria Math" w:hAnsi="Cambria Math"/>
-                </w:rPr>
-                <m:t>cos</m:t>
-              </m:r>
-            </m:fName>
-            <m:e>
-              <m:d>
-                <m:dPr>
-                  <m:ctrlPr>
-                    <w:rPr>
-                      <w:rFonts w:ascii="Cambria Math" w:hAnsi="Cambria Math"/>
-                      <w:i/>
-                    </w:rPr>
-                  </m:ctrlPr>
-                </m:dPr>
-                <m:e>
-                  <m:sSub>
-                    <m:sSubPr>
-                      <m:ctrlPr>
-                        <w:rPr>
-                          <w:rFonts w:ascii="Cambria Math" w:hAnsi="Cambria Math"/>
-                          <w:i/>
-                        </w:rPr>
-                      </m:ctrlPr>
-                    </m:sSubPr>
-                    <m:e>
-                      <m:r>
-                        <w:rPr>
-                          <w:rFonts w:ascii="Cambria Math" w:hAnsi="Cambria Math"/>
-                        </w:rPr>
-                        <m:t>θ</m:t>
-                      </m:r>
-                    </m:e>
-                    <m:sub>
-                      <m:r>
-                        <w:rPr>
-                          <w:rFonts w:ascii="Cambria Math" w:hAnsi="Cambria Math"/>
-                        </w:rPr>
-                        <m:t>1</m:t>
-                      </m:r>
-                    </m:sub>
-                  </m:sSub>
-                </m:e>
-              </m:d>
             </m:e>
-          </m:func>
+          </m:eqArr>
         </m:oMath>
       </m:oMathPara>
     </w:p>
@@ -20900,7 +20965,19 @@
                 <w:rPr>
                   <w:rFonts w:ascii="Cambria Math" w:hAnsi="Cambria Math"/>
                 </w:rPr>
+                <m:t>2</m:t>
+              </m:r>
+              <m:r>
+                <w:rPr>
+                  <w:rFonts w:ascii="Cambria Math" w:hAnsi="Cambria Math"/>
+                </w:rPr>
                 <m:t>S</m:t>
+              </m:r>
+              <m:r>
+                <w:rPr>
+                  <w:rFonts w:ascii="Cambria Math" w:hAnsi="Cambria Math"/>
+                </w:rPr>
+                <m:t xml:space="preserve"> </m:t>
               </m:r>
             </m:den>
           </m:f>
@@ -20979,7 +21056,12 @@
         </m:r>
       </m:oMath>
       <w:r>
-        <w:t xml:space="preserve"> is the amount of computed </w:t>
+        <w:t xml:space="preserve"> is the amount o</w:t>
+      </w:r>
+      <w:bookmarkStart w:id="12" w:name="_GoBack"/>
+      <w:bookmarkEnd w:id="12"/>
+      <w:r>
+        <w:t xml:space="preserve">f computed </w:t>
       </w:r>
       <w:proofErr w:type="gramStart"/>
       <w:r>
@@ -20995,7 +21077,22 @@
         <w:ind w:left="-540" w:right="-540"/>
       </w:pPr>
       <w:r>
-        <w:t>Another formulation for the AO can also be the solid angle covered by a cone:</w:t>
+        <w:t>To finalize our bent</w:t>
+      </w:r>
+      <w:r>
+        <w:t>-</w:t>
+      </w:r>
+      <w:r>
+        <w:t>cone, we are interested in a</w:t>
+      </w:r>
+      <w:r>
+        <w:t xml:space="preserve">nother formulation for the AO </w:t>
+      </w:r>
+      <w:r>
+        <w:t xml:space="preserve">that is </w:t>
+      </w:r>
+      <w:r>
+        <w:t>the solid angle covered by a cone:</w:t>
       </w:r>
     </w:p>
     <w:p>
@@ -21428,12 +21525,13 @@
         <w:t>And</w:t>
       </w:r>
       <w:r>
-        <w:t xml:space="preserve"> </w:t>
-      </w:r>
-      <w:bookmarkStart w:id="12" w:name="_GoBack"/>
-      <w:bookmarkEnd w:id="12"/>
-      <w:r>
-        <w:t>finally, the aperture angle is given by</w:t>
+        <w:t xml:space="preserve"> finally, the aperture angle </w:t>
+      </w:r>
+      <w:r>
+        <w:t xml:space="preserve">of our bent-cone </w:t>
+      </w:r>
+      <w:r>
+        <w:t>is given by</w:t>
       </w:r>
       <w:r>
         <w:t>:</w:t>
@@ -21588,7 +21686,16 @@
                     <w:rPr>
                       <w:rFonts w:ascii="Cambria Math" w:hAnsi="Cambria Math"/>
                     </w:rPr>
-                    <m:t>11</m:t>
+                    <m:t>1</m:t>
+                  </m:r>
+                  <m:r>
+                    <m:rPr>
+                      <m:sty m:val="bi"/>
+                    </m:rPr>
+                    <w:rPr>
+                      <w:rFonts w:ascii="Cambria Math" w:hAnsi="Cambria Math"/>
+                    </w:rPr>
+                    <m:t>2</m:t>
                   </m:r>
                 </m:e>
               </m:d>
@@ -29034,7 +29141,7 @@
 </file>
 
 <file path=customXml/itemProps1.xml><?xml version="1.0" encoding="utf-8"?>
-<ds:datastoreItem xmlns:ds="http://schemas.openxmlformats.org/officeDocument/2006/customXml" ds:itemID="{8BEDFE38-745E-4383-A442-43115868284F}">
+<ds:datastoreItem xmlns:ds="http://schemas.openxmlformats.org/officeDocument/2006/customXml" ds:itemID="{E5357269-A596-4756-BCB9-A506910F0E5E}">
   <ds:schemaRefs>
     <ds:schemaRef ds:uri="http://schemas.openxmlformats.org/officeDocument/2006/bibliography"/>
   </ds:schemaRefs>

</xml_diff>

<commit_message>
• Removed cone angles computation  => Replaced by AO and AO standard deviation • Tested E0(cos(theta)) vs. E0(cos(PI/2)) * F0(AO)  => I prefer my clamped SH version
</commit_message>
<xml_diff>
--- a/Tests/TestHBIL/HBIL.docx
+++ b/Tests/TestHBIL/HBIL.docx
@@ -21056,12 +21056,7 @@
         </m:r>
       </m:oMath>
       <w:r>
-        <w:t xml:space="preserve"> is the amount o</w:t>
-      </w:r>
-      <w:bookmarkStart w:id="12" w:name="_GoBack"/>
-      <w:bookmarkEnd w:id="12"/>
-      <w:r>
-        <w:t xml:space="preserve">f computed </w:t>
+        <w:t xml:space="preserve"> is the amount of computed </w:t>
       </w:r>
       <w:proofErr w:type="gramStart"/>
       <w:r>
@@ -21086,11 +21081,19 @@
         <w:t>cone, we are interested in a</w:t>
       </w:r>
       <w:r>
-        <w:t xml:space="preserve">nother formulation for the AO </w:t>
-      </w:r>
-      <w:r>
-        <w:t xml:space="preserve">that is </w:t>
-      </w:r>
+        <w:t>nother formulation for the AO</w:t>
+      </w:r>
+      <w:r>
+        <w:t>,</w:t>
+      </w:r>
+      <w:r>
+        <w:t xml:space="preserve"> </w:t>
+      </w:r>
+      <w:r>
+        <w:t xml:space="preserve">which would be </w:t>
+      </w:r>
+      <w:bookmarkStart w:id="12" w:name="_GoBack"/>
+      <w:bookmarkEnd w:id="12"/>
       <w:r>
         <w:t>the solid angle covered by a cone:</w:t>
       </w:r>
@@ -29141,7 +29144,7 @@
 </file>
 
 <file path=customXml/itemProps1.xml><?xml version="1.0" encoding="utf-8"?>
-<ds:datastoreItem xmlns:ds="http://schemas.openxmlformats.org/officeDocument/2006/customXml" ds:itemID="{E5357269-A596-4756-BCB9-A506910F0E5E}">
+<ds:datastoreItem xmlns:ds="http://schemas.openxmlformats.org/officeDocument/2006/customXml" ds:itemID="{15D180EF-2E70-42E1-968E-DC9E36E7ED67}">
   <ds:schemaRefs>
     <ds:schemaRef ds:uri="http://schemas.openxmlformats.org/officeDocument/2006/bibliography"/>
   </ds:schemaRefs>

</xml_diff>

<commit_message>
• Finished super first draft of the documentation
</commit_message>
<xml_diff>
--- a/Tests/TestHBIL/HBIL.docx
+++ b/Tests/TestHBIL/HBIL.docx
@@ -7904,7 +7904,7 @@
         <w:t>vector</w:t>
       </w:r>
       <w:r>
-        <w:t xml:space="preserve"> and </w:t>
+        <w:t xml:space="preserve"> </w:t>
       </w:r>
       <w:proofErr w:type="spellStart"/>
       <w:r>
@@ -15479,6 +15479,1036 @@
                     <w:rPr>
                       <w:rFonts w:ascii="Cambria Math" w:hAnsi="Cambria Math"/>
                     </w:rPr>
+                    <m:t>1</m:t>
+                  </m:r>
+                  <m:r>
+                    <m:rPr>
+                      <m:sty m:val="bi"/>
+                    </m:rPr>
+                    <w:rPr>
+                      <w:rFonts w:ascii="Cambria Math" w:hAnsi="Cambria Math"/>
+                    </w:rPr>
+                    <m:t>3</m:t>
+                  </m:r>
+                </m:e>
+              </m:d>
+            </m:e>
+          </m:eqArr>
+        </m:oMath>
+      </m:oMathPara>
+    </w:p>
+    <w:p>
+      <w:pPr>
+        <w:ind w:left="-540" w:right="-540"/>
+        <w:rPr>
+          <w:rFonts w:eastAsiaTheme="minorEastAsia"/>
+        </w:rPr>
+      </w:pPr>
+      <w:r>
+        <w:rPr>
+          <w:rFonts w:eastAsiaTheme="minorEastAsia"/>
+        </w:rPr>
+        <w:t>We</w:t>
+      </w:r>
+      <w:r>
+        <w:rPr>
+          <w:rFonts w:eastAsiaTheme="minorEastAsia"/>
+        </w:rPr>
+        <w:t xml:space="preserve"> can </w:t>
+      </w:r>
+      <w:r>
+        <w:rPr>
+          <w:rFonts w:eastAsiaTheme="minorEastAsia"/>
+        </w:rPr>
+        <w:t>also</w:t>
+      </w:r>
+      <w:r>
+        <w:rPr>
+          <w:rFonts w:eastAsiaTheme="minorEastAsia"/>
+        </w:rPr>
+        <w:t xml:space="preserve"> conclude that the cosine of the aperture angle of our bent-cone is </w:t>
+      </w:r>
+      <w:r>
+        <w:rPr>
+          <w:rFonts w:eastAsiaTheme="minorEastAsia"/>
+        </w:rPr>
+        <w:t>the</w:t>
+      </w:r>
+      <w:r>
+        <w:rPr>
+          <w:rFonts w:eastAsiaTheme="minorEastAsia"/>
+        </w:rPr>
+        <w:t xml:space="preserve"> </w:t>
+      </w:r>
+      <w:r>
+        <w:rPr>
+          <w:rFonts w:eastAsiaTheme="minorEastAsia"/>
+          <w:i/>
+          <w:u w:val="single"/>
+        </w:rPr>
+        <w:t>geometric e</w:t>
+      </w:r>
+      <w:r>
+        <w:rPr>
+          <w:rFonts w:eastAsiaTheme="minorEastAsia"/>
+          <w:i/>
+          <w:u w:val="single"/>
+        </w:rPr>
+        <w:t>quivalent</w:t>
+      </w:r>
+      <w:r>
+        <w:rPr>
+          <w:rFonts w:eastAsiaTheme="minorEastAsia"/>
+        </w:rPr>
+        <w:t xml:space="preserve"> of the classical AO formulation</w:t>
+      </w:r>
+      <w:r>
+        <w:rPr>
+          <w:rFonts w:eastAsiaTheme="minorEastAsia"/>
+        </w:rPr>
+        <w:t>,</w:t>
+      </w:r>
+      <w:r>
+        <w:rPr>
+          <w:rFonts w:eastAsiaTheme="minorEastAsia"/>
+        </w:rPr>
+        <w:t xml:space="preserve"> but we will prefer it to the AO term since it lends itself very well to a comparison to the </w:t>
+      </w:r>
+      <m:oMath>
+        <m:r>
+          <w:rPr>
+            <w:rFonts w:ascii="Cambria Math" w:eastAsiaTheme="minorEastAsia" w:hAnsi="Cambria Math"/>
+          </w:rPr>
+          <m:t>N∙L</m:t>
+        </m:r>
+      </m:oMath>
+      <w:r>
+        <w:rPr>
+          <w:rFonts w:eastAsiaTheme="minorEastAsia"/>
+        </w:rPr>
+        <w:t xml:space="preserve"> dot product generally found in lighting equations.</w:t>
+      </w:r>
+    </w:p>
+    <w:p>
+      <w:pPr>
+        <w:ind w:left="-540" w:right="-540"/>
+        <w:rPr>
+          <w:rFonts w:eastAsiaTheme="minorEastAsia"/>
+        </w:rPr>
+      </w:pPr>
+      <w:r>
+        <w:rPr>
+          <w:rFonts w:eastAsiaTheme="minorEastAsia"/>
+        </w:rPr>
+        <w:t>The effect of accounting for the cone aperture angle is most important, as can be seen in the image below:</w:t>
+      </w:r>
+    </w:p>
+    <w:p>
+      <w:pPr>
+        <w:ind w:left="-540" w:right="-540"/>
+      </w:pPr>
+    </w:p>
+    <w:p>
+      <w:pPr>
+        <w:ind w:left="-540" w:right="-540"/>
+        <w:rPr>
+          <w:b/>
+          <w:color w:val="FF0000"/>
+          <w:sz w:val="48"/>
+          <w:szCs w:val="48"/>
+        </w:rPr>
+      </w:pPr>
+      <w:r>
+        <w:rPr>
+          <w:b/>
+          <w:color w:val="FF0000"/>
+          <w:sz w:val="48"/>
+          <w:szCs w:val="48"/>
+        </w:rPr>
+        <w:t xml:space="preserve">TODO: Show </w:t>
+      </w:r>
+      <w:r>
+        <w:rPr>
+          <w:b/>
+          <w:color w:val="FF0000"/>
+          <w:sz w:val="48"/>
+          <w:szCs w:val="48"/>
+        </w:rPr>
+        <w:t>cone aperture result</w:t>
+      </w:r>
+    </w:p>
+    <w:p>
+      <w:pPr>
+        <w:ind w:left="-540" w:right="-540"/>
+        <w:rPr>
+          <w:b/>
+          <w:color w:val="FF0000"/>
+          <w:sz w:val="48"/>
+          <w:szCs w:val="48"/>
+        </w:rPr>
+      </w:pPr>
+      <w:r>
+        <w:rPr>
+          <w:b/>
+          <w:color w:val="FF0000"/>
+          <w:sz w:val="48"/>
+          <w:szCs w:val="48"/>
+        </w:rPr>
+        <w:t xml:space="preserve">TODO: Show </w:t>
+      </w:r>
+      <w:r>
+        <w:rPr>
+          <w:b/>
+          <w:color w:val="FF0000"/>
+          <w:sz w:val="48"/>
+          <w:szCs w:val="48"/>
+        </w:rPr>
+        <w:t>ON/OFF image</w:t>
+      </w:r>
+    </w:p>
+    <w:p>
+      <w:pPr>
+        <w:ind w:left="-540" w:right="-540"/>
+      </w:pPr>
+    </w:p>
+    <w:p>
+      <w:pPr>
+        <w:pStyle w:val="Heading2"/>
+        <w:numPr>
+          <w:ilvl w:val="2"/>
+          <w:numId w:val="10"/>
+        </w:numPr>
+      </w:pPr>
+      <w:r>
+        <w:t>AO Variance</w:t>
+      </w:r>
+    </w:p>
+    <w:p/>
+    <w:p>
+      <w:pPr>
+        <w:ind w:left="-540" w:right="-540"/>
+        <w:rPr>
+          <w:rFonts w:eastAsiaTheme="minorEastAsia"/>
+        </w:rPr>
+      </w:pPr>
+      <w:r>
+        <w:rPr>
+          <w:rFonts w:eastAsiaTheme="minorEastAsia"/>
+        </w:rPr>
+        <w:t xml:space="preserve">In order to have a little more variation </w:t>
+      </w:r>
+      <w:r>
+        <w:rPr>
+          <w:rFonts w:eastAsiaTheme="minorEastAsia"/>
+        </w:rPr>
+        <w:t>in our AO values, we also compute the variance for its value for each slice.</w:t>
+      </w:r>
+      <w:r>
+        <w:rPr>
+          <w:rFonts w:eastAsiaTheme="minorEastAsia"/>
+        </w:rPr>
+        <w:br/>
+        <w:t>We assume that each slice</w:t>
+      </w:r>
+      <w:r>
+        <w:rPr>
+          <w:rFonts w:eastAsiaTheme="minorEastAsia"/>
+        </w:rPr>
+        <w:t xml:space="preserve"> </w:t>
+      </w:r>
+      <m:oMath>
+        <m:r>
+          <w:rPr>
+            <w:rFonts w:ascii="Cambria Math" w:hAnsi="Cambria Math"/>
+          </w:rPr>
+          <m:t>i</m:t>
+        </m:r>
+      </m:oMath>
+      <w:r>
+        <w:rPr>
+          <w:rFonts w:eastAsiaTheme="minorEastAsia"/>
+        </w:rPr>
+        <w:t xml:space="preserve"> provides its own little AO value:</w:t>
+      </w:r>
+    </w:p>
+    <w:p>
+      <w:pPr>
+        <w:ind w:left="-540" w:right="-540"/>
+        <w:rPr>
+          <w:rFonts w:eastAsiaTheme="minorEastAsia"/>
+        </w:rPr>
+      </w:pPr>
+      <m:oMathPara>
+        <m:oMath>
+          <m:sSub>
+            <m:sSubPr>
+              <m:ctrlPr>
+                <w:rPr>
+                  <w:rFonts w:ascii="Cambria Math" w:hAnsi="Cambria Math"/>
+                  <w:i/>
+                </w:rPr>
+              </m:ctrlPr>
+            </m:sSubPr>
+            <m:e>
+              <m:r>
+                <w:rPr>
+                  <w:rFonts w:ascii="Cambria Math" w:hAnsi="Cambria Math"/>
+                </w:rPr>
+                <m:t>AO</m:t>
+              </m:r>
+            </m:e>
+            <m:sub>
+              <m:r>
+                <w:rPr>
+                  <w:rFonts w:ascii="Cambria Math" w:hAnsi="Cambria Math"/>
+                </w:rPr>
+                <m:t>i</m:t>
+              </m:r>
+            </m:sub>
+          </m:sSub>
+          <m:r>
+            <w:rPr>
+              <w:rFonts w:ascii="Cambria Math" w:hAnsi="Cambria Math"/>
+            </w:rPr>
+            <m:t>=</m:t>
+          </m:r>
+          <m:f>
+            <m:fPr>
+              <m:ctrlPr>
+                <w:rPr>
+                  <w:rFonts w:ascii="Cambria Math" w:hAnsi="Cambria Math"/>
+                  <w:i/>
+                </w:rPr>
+              </m:ctrlPr>
+            </m:fPr>
+            <m:num>
+              <m:sSub>
+                <m:sSubPr>
+                  <m:ctrlPr>
+                    <w:rPr>
+                      <w:rFonts w:ascii="Cambria Math" w:hAnsi="Cambria Math"/>
+                      <w:i/>
+                    </w:rPr>
+                  </m:ctrlPr>
+                </m:sSubPr>
+                <m:e>
+                  <m:r>
+                    <w:rPr>
+                      <w:rFonts w:ascii="Cambria Math" w:hAnsi="Cambria Math"/>
+                    </w:rPr>
+                    <m:t>V</m:t>
+                  </m:r>
+                </m:e>
+                <m:sub>
+                  <m:r>
+                    <w:rPr>
+                      <w:rFonts w:ascii="Cambria Math" w:hAnsi="Cambria Math"/>
+                    </w:rPr>
+                    <m:t>i</m:t>
+                  </m:r>
+                </m:sub>
+              </m:sSub>
+            </m:num>
+            <m:den>
+              <m:r>
+                <w:rPr>
+                  <w:rFonts w:ascii="Cambria Math" w:hAnsi="Cambria Math"/>
+                </w:rPr>
+                <m:t>2</m:t>
+              </m:r>
+            </m:den>
+          </m:f>
+        </m:oMath>
+      </m:oMathPara>
+    </w:p>
+    <w:p>
+      <w:pPr>
+        <w:ind w:left="-540" w:right="-540"/>
+        <w:rPr>
+          <w:rFonts w:eastAsiaTheme="minorEastAsia"/>
+        </w:rPr>
+      </w:pPr>
+      <w:r>
+        <w:rPr>
+          <w:rFonts w:eastAsiaTheme="minorEastAsia"/>
+        </w:rPr>
+        <w:t>We use the running variance algorithm described in [</w:t>
+      </w:r>
+      <w:hyperlink w:anchor="REF_6" w:history="1">
+        <w:r>
+          <w:rPr>
+            <w:rStyle w:val="Hyperlink"/>
+            <w:rFonts w:eastAsiaTheme="minorEastAsia"/>
+          </w:rPr>
+          <w:t>6</w:t>
+        </w:r>
+      </w:hyperlink>
+      <w:r>
+        <w:rPr>
+          <w:rFonts w:eastAsiaTheme="minorEastAsia"/>
+        </w:rPr>
+        <w:t>] to accumulate variance as we go along with each new slice:</w:t>
+      </w:r>
+    </w:p>
+    <w:p>
+      <w:pPr>
+        <w:ind w:left="-540" w:right="-540"/>
+        <w:rPr>
+          <w:rFonts w:eastAsiaTheme="minorEastAsia"/>
+        </w:rPr>
+      </w:pPr>
+      <m:oMathPara>
+        <m:oMath>
+          <m:sSub>
+            <m:sSubPr>
+              <m:ctrlPr>
+                <w:rPr>
+                  <w:rFonts w:ascii="Cambria Math" w:eastAsiaTheme="minorEastAsia" w:hAnsi="Cambria Math"/>
+                  <w:i/>
+                </w:rPr>
+              </m:ctrlPr>
+            </m:sSubPr>
+            <m:e>
+              <m:acc>
+                <m:accPr>
+                  <m:chr m:val="̃"/>
+                  <m:ctrlPr>
+                    <w:rPr>
+                      <w:rFonts w:ascii="Cambria Math" w:hAnsi="Cambria Math"/>
+                      <w:i/>
+                    </w:rPr>
+                  </m:ctrlPr>
+                </m:accPr>
+                <m:e>
+                  <m:r>
+                    <w:rPr>
+                      <w:rFonts w:ascii="Cambria Math" w:hAnsi="Cambria Math"/>
+                    </w:rPr>
+                    <m:t>AO</m:t>
+                  </m:r>
+                </m:e>
+              </m:acc>
+            </m:e>
+            <m:sub>
+              <m:r>
+                <w:rPr>
+                  <w:rFonts w:ascii="Cambria Math" w:eastAsiaTheme="minorEastAsia" w:hAnsi="Cambria Math"/>
+                </w:rPr>
+                <m:t>i</m:t>
+              </m:r>
+            </m:sub>
+          </m:sSub>
+          <m:r>
+            <w:rPr>
+              <w:rFonts w:ascii="Cambria Math" w:eastAsiaTheme="minorEastAsia" w:hAnsi="Cambria Math"/>
+            </w:rPr>
+            <m:t>=</m:t>
+          </m:r>
+          <m:sSub>
+            <m:sSubPr>
+              <m:ctrlPr>
+                <w:rPr>
+                  <w:rFonts w:ascii="Cambria Math" w:eastAsiaTheme="minorEastAsia" w:hAnsi="Cambria Math"/>
+                  <w:i/>
+                </w:rPr>
+              </m:ctrlPr>
+            </m:sSubPr>
+            <m:e>
+              <m:acc>
+                <m:accPr>
+                  <m:chr m:val="̃"/>
+                  <m:ctrlPr>
+                    <w:rPr>
+                      <w:rFonts w:ascii="Cambria Math" w:hAnsi="Cambria Math"/>
+                      <w:i/>
+                    </w:rPr>
+                  </m:ctrlPr>
+                </m:accPr>
+                <m:e>
+                  <m:r>
+                    <w:rPr>
+                      <w:rFonts w:ascii="Cambria Math" w:hAnsi="Cambria Math"/>
+                    </w:rPr>
+                    <m:t>AO</m:t>
+                  </m:r>
+                </m:e>
+              </m:acc>
+            </m:e>
+            <m:sub>
+              <m:r>
+                <w:rPr>
+                  <w:rFonts w:ascii="Cambria Math" w:eastAsiaTheme="minorEastAsia" w:hAnsi="Cambria Math"/>
+                </w:rPr>
+                <m:t>i</m:t>
+              </m:r>
+              <m:r>
+                <w:rPr>
+                  <w:rFonts w:ascii="Cambria Math" w:eastAsiaTheme="minorEastAsia" w:hAnsi="Cambria Math"/>
+                </w:rPr>
+                <m:t>-1</m:t>
+              </m:r>
+            </m:sub>
+          </m:sSub>
+          <m:r>
+            <w:rPr>
+              <w:rFonts w:ascii="Cambria Math" w:eastAsiaTheme="minorEastAsia" w:hAnsi="Cambria Math"/>
+            </w:rPr>
+            <m:t>+</m:t>
+          </m:r>
+          <m:f>
+            <m:fPr>
+              <m:ctrlPr>
+                <w:rPr>
+                  <w:rFonts w:ascii="Cambria Math" w:eastAsiaTheme="minorEastAsia" w:hAnsi="Cambria Math"/>
+                  <w:i/>
+                </w:rPr>
+              </m:ctrlPr>
+            </m:fPr>
+            <m:num>
+              <m:r>
+                <w:rPr>
+                  <w:rFonts w:ascii="Cambria Math" w:eastAsiaTheme="minorEastAsia" w:hAnsi="Cambria Math"/>
+                </w:rPr>
+                <m:t>1</m:t>
+              </m:r>
+            </m:num>
+            <m:den>
+              <m:r>
+                <w:rPr>
+                  <w:rFonts w:ascii="Cambria Math" w:eastAsiaTheme="minorEastAsia" w:hAnsi="Cambria Math"/>
+                </w:rPr>
+                <m:t>i</m:t>
+              </m:r>
+            </m:den>
+          </m:f>
+          <m:r>
+            <w:rPr>
+              <w:rFonts w:ascii="Cambria Math" w:eastAsiaTheme="minorEastAsia" w:hAnsi="Cambria Math"/>
+            </w:rPr>
+            <m:t xml:space="preserve"> </m:t>
+          </m:r>
+          <m:d>
+            <m:dPr>
+              <m:begChr m:val="["/>
+              <m:endChr m:val="]"/>
+              <m:ctrlPr>
+                <w:rPr>
+                  <w:rFonts w:ascii="Cambria Math" w:eastAsiaTheme="minorEastAsia" w:hAnsi="Cambria Math"/>
+                  <w:i/>
+                </w:rPr>
+              </m:ctrlPr>
+            </m:dPr>
+            <m:e>
+              <m:sSub>
+                <m:sSubPr>
+                  <m:ctrlPr>
+                    <w:rPr>
+                      <w:rFonts w:ascii="Cambria Math" w:hAnsi="Cambria Math"/>
+                      <w:i/>
+                    </w:rPr>
+                  </m:ctrlPr>
+                </m:sSubPr>
+                <m:e>
+                  <m:r>
+                    <w:rPr>
+                      <w:rFonts w:ascii="Cambria Math" w:hAnsi="Cambria Math"/>
+                    </w:rPr>
+                    <m:t>AO</m:t>
+                  </m:r>
+                </m:e>
+                <m:sub>
+                  <m:r>
+                    <w:rPr>
+                      <w:rFonts w:ascii="Cambria Math" w:hAnsi="Cambria Math"/>
+                    </w:rPr>
+                    <m:t>i</m:t>
+                  </m:r>
+                </m:sub>
+              </m:sSub>
+              <m:r>
+                <w:rPr>
+                  <w:rFonts w:ascii="Cambria Math" w:hAnsi="Cambria Math"/>
+                </w:rPr>
+                <m:t>-</m:t>
+              </m:r>
+              <m:sSub>
+                <m:sSubPr>
+                  <m:ctrlPr>
+                    <w:rPr>
+                      <w:rFonts w:ascii="Cambria Math" w:eastAsiaTheme="minorEastAsia" w:hAnsi="Cambria Math"/>
+                      <w:i/>
+                    </w:rPr>
+                  </m:ctrlPr>
+                </m:sSubPr>
+                <m:e>
+                  <m:acc>
+                    <m:accPr>
+                      <m:chr m:val="̃"/>
+                      <m:ctrlPr>
+                        <w:rPr>
+                          <w:rFonts w:ascii="Cambria Math" w:hAnsi="Cambria Math"/>
+                          <w:i/>
+                        </w:rPr>
+                      </m:ctrlPr>
+                    </m:accPr>
+                    <m:e>
+                      <m:r>
+                        <w:rPr>
+                          <w:rFonts w:ascii="Cambria Math" w:hAnsi="Cambria Math"/>
+                        </w:rPr>
+                        <m:t>AO</m:t>
+                      </m:r>
+                    </m:e>
+                  </m:acc>
+                </m:e>
+                <m:sub>
+                  <m:r>
+                    <w:rPr>
+                      <w:rFonts w:ascii="Cambria Math" w:eastAsiaTheme="minorEastAsia" w:hAnsi="Cambria Math"/>
+                    </w:rPr>
+                    <m:t>i-1</m:t>
+                  </m:r>
+                </m:sub>
+              </m:sSub>
+            </m:e>
+          </m:d>
+        </m:oMath>
+      </m:oMathPara>
+    </w:p>
+    <w:p>
+      <w:pPr>
+        <w:ind w:left="-540" w:right="-540"/>
+        <w:rPr>
+          <w:rFonts w:eastAsiaTheme="minorEastAsia"/>
+        </w:rPr>
+      </w:pPr>
+      <m:oMathPara>
+        <m:oMath>
+          <m:sSup>
+            <m:sSupPr>
+              <m:ctrlPr>
+                <w:rPr>
+                  <w:rFonts w:ascii="Cambria Math" w:eastAsiaTheme="minorEastAsia" w:hAnsi="Cambria Math"/>
+                  <w:i/>
+                </w:rPr>
+              </m:ctrlPr>
+            </m:sSupPr>
+            <m:e>
+              <m:sSub>
+                <m:sSubPr>
+                  <m:ctrlPr>
+                    <w:rPr>
+                      <w:rFonts w:ascii="Cambria Math" w:eastAsiaTheme="minorEastAsia" w:hAnsi="Cambria Math"/>
+                      <w:i/>
+                    </w:rPr>
+                  </m:ctrlPr>
+                </m:sSubPr>
+                <m:e>
+                  <m:r>
+                    <w:rPr>
+                      <w:rFonts w:ascii="Cambria Math" w:eastAsiaTheme="minorEastAsia" w:hAnsi="Cambria Math"/>
+                    </w:rPr>
+                    <m:t>σ</m:t>
+                  </m:r>
+                </m:e>
+                <m:sub>
+                  <m:r>
+                    <w:rPr>
+                      <w:rFonts w:ascii="Cambria Math" w:eastAsiaTheme="minorEastAsia" w:hAnsi="Cambria Math"/>
+                    </w:rPr>
+                    <m:t>i</m:t>
+                  </m:r>
+                </m:sub>
+              </m:sSub>
+            </m:e>
+            <m:sup>
+              <m:r>
+                <w:rPr>
+                  <w:rFonts w:ascii="Cambria Math" w:eastAsiaTheme="minorEastAsia" w:hAnsi="Cambria Math"/>
+                </w:rPr>
+                <m:t>2</m:t>
+              </m:r>
+            </m:sup>
+          </m:sSup>
+          <m:r>
+            <w:rPr>
+              <w:rFonts w:ascii="Cambria Math" w:eastAsiaTheme="minorEastAsia" w:hAnsi="Cambria Math"/>
+            </w:rPr>
+            <m:t>=</m:t>
+          </m:r>
+          <m:sSup>
+            <m:sSupPr>
+              <m:ctrlPr>
+                <w:rPr>
+                  <w:rFonts w:ascii="Cambria Math" w:eastAsiaTheme="minorEastAsia" w:hAnsi="Cambria Math"/>
+                  <w:i/>
+                </w:rPr>
+              </m:ctrlPr>
+            </m:sSupPr>
+            <m:e>
+              <m:sSub>
+                <m:sSubPr>
+                  <m:ctrlPr>
+                    <w:rPr>
+                      <w:rFonts w:ascii="Cambria Math" w:eastAsiaTheme="minorEastAsia" w:hAnsi="Cambria Math"/>
+                      <w:i/>
+                    </w:rPr>
+                  </m:ctrlPr>
+                </m:sSubPr>
+                <m:e>
+                  <m:r>
+                    <w:rPr>
+                      <w:rFonts w:ascii="Cambria Math" w:eastAsiaTheme="minorEastAsia" w:hAnsi="Cambria Math"/>
+                    </w:rPr>
+                    <m:t>σ</m:t>
+                  </m:r>
+                </m:e>
+                <m:sub>
+                  <m:r>
+                    <w:rPr>
+                      <w:rFonts w:ascii="Cambria Math" w:eastAsiaTheme="minorEastAsia" w:hAnsi="Cambria Math"/>
+                    </w:rPr>
+                    <m:t>i</m:t>
+                  </m:r>
+                  <m:r>
+                    <w:rPr>
+                      <w:rFonts w:ascii="Cambria Math" w:eastAsiaTheme="minorEastAsia" w:hAnsi="Cambria Math"/>
+                    </w:rPr>
+                    <m:t>-1</m:t>
+                  </m:r>
+                </m:sub>
+              </m:sSub>
+            </m:e>
+            <m:sup>
+              <m:r>
+                <w:rPr>
+                  <w:rFonts w:ascii="Cambria Math" w:eastAsiaTheme="minorEastAsia" w:hAnsi="Cambria Math"/>
+                </w:rPr>
+                <m:t>2</m:t>
+              </m:r>
+            </m:sup>
+          </m:sSup>
+          <m:r>
+            <w:rPr>
+              <w:rFonts w:ascii="Cambria Math" w:eastAsiaTheme="minorEastAsia" w:hAnsi="Cambria Math"/>
+            </w:rPr>
+            <m:t>+</m:t>
+          </m:r>
+          <m:d>
+            <m:dPr>
+              <m:ctrlPr>
+                <w:rPr>
+                  <w:rFonts w:ascii="Cambria Math" w:eastAsiaTheme="minorEastAsia" w:hAnsi="Cambria Math"/>
+                  <w:i/>
+                </w:rPr>
+              </m:ctrlPr>
+            </m:dPr>
+            <m:e>
+              <m:sSub>
+                <m:sSubPr>
+                  <m:ctrlPr>
+                    <w:rPr>
+                      <w:rFonts w:ascii="Cambria Math" w:hAnsi="Cambria Math"/>
+                      <w:i/>
+                    </w:rPr>
+                  </m:ctrlPr>
+                </m:sSubPr>
+                <m:e>
+                  <m:r>
+                    <w:rPr>
+                      <w:rFonts w:ascii="Cambria Math" w:hAnsi="Cambria Math"/>
+                    </w:rPr>
+                    <m:t>AO</m:t>
+                  </m:r>
+                </m:e>
+                <m:sub>
+                  <m:r>
+                    <w:rPr>
+                      <w:rFonts w:ascii="Cambria Math" w:hAnsi="Cambria Math"/>
+                    </w:rPr>
+                    <m:t>i</m:t>
+                  </m:r>
+                </m:sub>
+              </m:sSub>
+              <m:r>
+                <w:rPr>
+                  <w:rFonts w:ascii="Cambria Math" w:hAnsi="Cambria Math"/>
+                </w:rPr>
+                <m:t>-</m:t>
+              </m:r>
+              <m:sSub>
+                <m:sSubPr>
+                  <m:ctrlPr>
+                    <w:rPr>
+                      <w:rFonts w:ascii="Cambria Math" w:eastAsiaTheme="minorEastAsia" w:hAnsi="Cambria Math"/>
+                      <w:i/>
+                    </w:rPr>
+                  </m:ctrlPr>
+                </m:sSubPr>
+                <m:e>
+                  <m:acc>
+                    <m:accPr>
+                      <m:chr m:val="̃"/>
+                      <m:ctrlPr>
+                        <w:rPr>
+                          <w:rFonts w:ascii="Cambria Math" w:hAnsi="Cambria Math"/>
+                          <w:i/>
+                        </w:rPr>
+                      </m:ctrlPr>
+                    </m:accPr>
+                    <m:e>
+                      <m:r>
+                        <w:rPr>
+                          <w:rFonts w:ascii="Cambria Math" w:hAnsi="Cambria Math"/>
+                        </w:rPr>
+                        <m:t>AO</m:t>
+                      </m:r>
+                    </m:e>
+                  </m:acc>
+                </m:e>
+                <m:sub>
+                  <m:r>
+                    <w:rPr>
+                      <w:rFonts w:ascii="Cambria Math" w:eastAsiaTheme="minorEastAsia" w:hAnsi="Cambria Math"/>
+                    </w:rPr>
+                    <m:t>i</m:t>
+                  </m:r>
+                </m:sub>
+              </m:sSub>
+            </m:e>
+          </m:d>
+          <m:d>
+            <m:dPr>
+              <m:ctrlPr>
+                <w:rPr>
+                  <w:rFonts w:ascii="Cambria Math" w:eastAsiaTheme="minorEastAsia" w:hAnsi="Cambria Math"/>
+                  <w:i/>
+                </w:rPr>
+              </m:ctrlPr>
+            </m:dPr>
+            <m:e>
+              <m:sSub>
+                <m:sSubPr>
+                  <m:ctrlPr>
+                    <w:rPr>
+                      <w:rFonts w:ascii="Cambria Math" w:hAnsi="Cambria Math"/>
+                      <w:i/>
+                    </w:rPr>
+                  </m:ctrlPr>
+                </m:sSubPr>
+                <m:e>
+                  <m:r>
+                    <w:rPr>
+                      <w:rFonts w:ascii="Cambria Math" w:hAnsi="Cambria Math"/>
+                    </w:rPr>
+                    <m:t>AO</m:t>
+                  </m:r>
+                </m:e>
+                <m:sub>
+                  <m:r>
+                    <w:rPr>
+                      <w:rFonts w:ascii="Cambria Math" w:hAnsi="Cambria Math"/>
+                    </w:rPr>
+                    <m:t>i</m:t>
+                  </m:r>
+                </m:sub>
+              </m:sSub>
+              <m:r>
+                <w:rPr>
+                  <w:rFonts w:ascii="Cambria Math" w:hAnsi="Cambria Math"/>
+                </w:rPr>
+                <m:t>-</m:t>
+              </m:r>
+              <m:sSub>
+                <m:sSubPr>
+                  <m:ctrlPr>
+                    <w:rPr>
+                      <w:rFonts w:ascii="Cambria Math" w:eastAsiaTheme="minorEastAsia" w:hAnsi="Cambria Math"/>
+                      <w:i/>
+                    </w:rPr>
+                  </m:ctrlPr>
+                </m:sSubPr>
+                <m:e>
+                  <m:acc>
+                    <m:accPr>
+                      <m:chr m:val="̃"/>
+                      <m:ctrlPr>
+                        <w:rPr>
+                          <w:rFonts w:ascii="Cambria Math" w:hAnsi="Cambria Math"/>
+                          <w:i/>
+                        </w:rPr>
+                      </m:ctrlPr>
+                    </m:accPr>
+                    <m:e>
+                      <m:r>
+                        <w:rPr>
+                          <w:rFonts w:ascii="Cambria Math" w:hAnsi="Cambria Math"/>
+                        </w:rPr>
+                        <m:t>AO</m:t>
+                      </m:r>
+                    </m:e>
+                  </m:acc>
+                </m:e>
+                <m:sub>
+                  <m:r>
+                    <w:rPr>
+                      <w:rFonts w:ascii="Cambria Math" w:eastAsiaTheme="minorEastAsia" w:hAnsi="Cambria Math"/>
+                    </w:rPr>
+                    <m:t>i</m:t>
+                  </m:r>
+                  <m:r>
+                    <w:rPr>
+                      <w:rFonts w:ascii="Cambria Math" w:eastAsiaTheme="minorEastAsia" w:hAnsi="Cambria Math"/>
+                    </w:rPr>
+                    <m:t>-1</m:t>
+                  </m:r>
+                </m:sub>
+              </m:sSub>
+            </m:e>
+          </m:d>
+        </m:oMath>
+      </m:oMathPara>
+    </w:p>
+    <w:p>
+      <w:pPr>
+        <w:ind w:left="-540" w:right="-540"/>
+        <w:rPr>
+          <w:rFonts w:eastAsiaTheme="minorEastAsia"/>
+        </w:rPr>
+      </w:pPr>
+      <m:oMathPara>
+        <m:oMath>
+          <m:eqArr>
+            <m:eqArrPr>
+              <m:maxDist m:val="1"/>
+              <m:ctrlPr>
+                <w:rPr>
+                  <w:rFonts w:ascii="Cambria Math" w:eastAsiaTheme="minorEastAsia" w:hAnsi="Cambria Math"/>
+                  <w:i/>
+                </w:rPr>
+              </m:ctrlPr>
+            </m:eqArrPr>
+            <m:e>
+              <m:sSup>
+                <m:sSupPr>
+                  <m:ctrlPr>
+                    <w:rPr>
+                      <w:rFonts w:ascii="Cambria Math" w:eastAsiaTheme="minorEastAsia" w:hAnsi="Cambria Math"/>
+                      <w:i/>
+                    </w:rPr>
+                  </m:ctrlPr>
+                </m:sSupPr>
+                <m:e>
+                  <m:r>
+                    <w:rPr>
+                      <w:rFonts w:ascii="Cambria Math" w:eastAsiaTheme="minorEastAsia" w:hAnsi="Cambria Math"/>
+                    </w:rPr>
+                    <m:t>σ</m:t>
+                  </m:r>
+                </m:e>
+                <m:sup>
+                  <m:r>
+                    <w:rPr>
+                      <w:rFonts w:ascii="Cambria Math" w:eastAsiaTheme="minorEastAsia" w:hAnsi="Cambria Math"/>
+                    </w:rPr>
+                    <m:t>2</m:t>
+                  </m:r>
+                </m:sup>
+              </m:sSup>
+              <m:r>
+                <w:rPr>
+                  <w:rFonts w:ascii="Cambria Math" w:eastAsiaTheme="minorEastAsia" w:hAnsi="Cambria Math"/>
+                </w:rPr>
+                <m:t>=</m:t>
+              </m:r>
+              <m:f>
+                <m:fPr>
+                  <m:ctrlPr>
+                    <w:rPr>
+                      <w:rFonts w:ascii="Cambria Math" w:eastAsiaTheme="minorEastAsia" w:hAnsi="Cambria Math"/>
+                      <w:i/>
+                    </w:rPr>
+                  </m:ctrlPr>
+                </m:fPr>
+                <m:num>
+                  <m:sSub>
+                    <m:sSubPr>
+                      <m:ctrlPr>
+                        <w:rPr>
+                          <w:rFonts w:ascii="Cambria Math" w:eastAsiaTheme="minorEastAsia" w:hAnsi="Cambria Math"/>
+                          <w:i/>
+                        </w:rPr>
+                      </m:ctrlPr>
+                    </m:sSubPr>
+                    <m:e>
+                      <m:r>
+                        <w:rPr>
+                          <w:rFonts w:ascii="Cambria Math" w:eastAsiaTheme="minorEastAsia" w:hAnsi="Cambria Math"/>
+                        </w:rPr>
+                        <m:t>var</m:t>
+                      </m:r>
+                    </m:e>
+                    <m:sub>
+                      <m:r>
+                        <w:rPr>
+                          <w:rFonts w:ascii="Cambria Math" w:eastAsiaTheme="minorEastAsia" w:hAnsi="Cambria Math"/>
+                        </w:rPr>
+                        <m:t>S</m:t>
+                      </m:r>
+                    </m:sub>
+                  </m:sSub>
+                  <m:d>
+                    <m:dPr>
+                      <m:ctrlPr>
+                        <w:rPr>
+                          <w:rFonts w:ascii="Cambria Math" w:eastAsiaTheme="minorEastAsia" w:hAnsi="Cambria Math"/>
+                          <w:i/>
+                        </w:rPr>
+                      </m:ctrlPr>
+                    </m:dPr>
+                    <m:e>
+                      <m:r>
+                        <w:rPr>
+                          <w:rFonts w:ascii="Cambria Math" w:hAnsi="Cambria Math"/>
+                        </w:rPr>
+                        <m:t>AO</m:t>
+                      </m:r>
+                    </m:e>
+                  </m:d>
+                </m:num>
+                <m:den>
+                  <m:r>
+                    <w:rPr>
+                      <w:rFonts w:ascii="Cambria Math" w:eastAsiaTheme="minorEastAsia" w:hAnsi="Cambria Math"/>
+                    </w:rPr>
+                    <m:t>S-1</m:t>
+                  </m:r>
+                </m:den>
+              </m:f>
+              <m:r>
+                <w:rPr>
+                  <w:rFonts w:ascii="Cambria Math" w:eastAsiaTheme="minorEastAsia" w:hAnsi="Cambria Math"/>
+                </w:rPr>
+                <m:t xml:space="preserve"> #</m:t>
+              </m:r>
+              <m:d>
+                <m:dPr>
+                  <m:ctrlPr>
+                    <w:rPr>
+                      <w:rFonts w:ascii="Cambria Math" w:eastAsiaTheme="minorEastAsia" w:hAnsi="Cambria Math"/>
+                      <w:b/>
+                      <w:i/>
+                    </w:rPr>
+                  </m:ctrlPr>
+                </m:dPr>
+                <m:e>
+                  <m:r>
+                    <m:rPr>
+                      <m:sty m:val="bi"/>
+                    </m:rPr>
+                    <w:rPr>
+                      <w:rFonts w:ascii="Cambria Math" w:eastAsiaTheme="minorEastAsia" w:hAnsi="Cambria Math"/>
+                    </w:rPr>
                     <m:t>12</m:t>
                   </m:r>
                 </m:e>
@@ -15499,86 +16529,261 @@
         <w:rPr>
           <w:rFonts w:eastAsiaTheme="minorEastAsia"/>
         </w:rPr>
-        <w:t>We</w:t>
-      </w:r>
-      <w:r>
-        <w:rPr>
-          <w:rFonts w:eastAsiaTheme="minorEastAsia"/>
-        </w:rPr>
-        <w:t xml:space="preserve"> can </w:t>
-      </w:r>
-      <w:r>
-        <w:rPr>
-          <w:rFonts w:eastAsiaTheme="minorEastAsia"/>
-        </w:rPr>
-        <w:t>also</w:t>
-      </w:r>
-      <w:r>
-        <w:rPr>
-          <w:rFonts w:eastAsiaTheme="minorEastAsia"/>
-        </w:rPr>
-        <w:t xml:space="preserve"> conclude that the cosine of the aperture angle of our bent-cone is </w:t>
-      </w:r>
-      <w:r>
-        <w:rPr>
-          <w:rFonts w:eastAsiaTheme="minorEastAsia"/>
-        </w:rPr>
-        <w:t>the</w:t>
-      </w:r>
-      <w:r>
-        <w:rPr>
-          <w:rFonts w:eastAsiaTheme="minorEastAsia"/>
-        </w:rPr>
-        <w:t xml:space="preserve"> </w:t>
-      </w:r>
-      <w:r>
-        <w:rPr>
-          <w:rFonts w:eastAsiaTheme="minorEastAsia"/>
-          <w:i/>
-          <w:u w:val="single"/>
-        </w:rPr>
-        <w:t>geometric e</w:t>
-      </w:r>
-      <w:r>
-        <w:rPr>
-          <w:rFonts w:eastAsiaTheme="minorEastAsia"/>
-          <w:i/>
-          <w:u w:val="single"/>
-        </w:rPr>
-        <w:t>quivalent</w:t>
-      </w:r>
-      <w:r>
-        <w:rPr>
-          <w:rFonts w:eastAsiaTheme="minorEastAsia"/>
-        </w:rPr>
-        <w:t xml:space="preserve"> of the classical AO formulation</w:t>
-      </w:r>
-      <w:r>
-        <w:rPr>
-          <w:rFonts w:eastAsiaTheme="minorEastAsia"/>
-        </w:rPr>
-        <w:t>,</w:t>
-      </w:r>
-      <w:r>
-        <w:rPr>
-          <w:rFonts w:eastAsiaTheme="minorEastAsia"/>
-        </w:rPr>
-        <w:t xml:space="preserve"> but we will prefer it to the AO term since it lends itself very well to a comparison to the </w:t>
+        <w:t>Where:</w:t>
+      </w:r>
+    </w:p>
+    <w:p>
+      <w:pPr>
+        <w:pStyle w:val="ListParagraph"/>
+        <w:numPr>
+          <w:ilvl w:val="0"/>
+          <w:numId w:val="7"/>
+        </w:numPr>
+        <w:ind w:right="-540"/>
+        <w:rPr>
+          <w:rFonts w:eastAsiaTheme="minorEastAsia"/>
+        </w:rPr>
+      </w:pPr>
+      <m:oMath>
+        <m:sSub>
+          <m:sSubPr>
+            <m:ctrlPr>
+              <w:rPr>
+                <w:rFonts w:ascii="Cambria Math" w:eastAsiaTheme="minorEastAsia" w:hAnsi="Cambria Math"/>
+                <w:i/>
+              </w:rPr>
+            </m:ctrlPr>
+          </m:sSubPr>
+          <m:e>
+            <m:acc>
+              <m:accPr>
+                <m:chr m:val="̃"/>
+                <m:ctrlPr>
+                  <w:rPr>
+                    <w:rFonts w:ascii="Cambria Math" w:hAnsi="Cambria Math"/>
+                    <w:i/>
+                  </w:rPr>
+                </m:ctrlPr>
+              </m:accPr>
+              <m:e>
+                <m:r>
+                  <w:rPr>
+                    <w:rFonts w:ascii="Cambria Math" w:hAnsi="Cambria Math"/>
+                  </w:rPr>
+                  <m:t>AO</m:t>
+                </m:r>
+              </m:e>
+            </m:acc>
+          </m:e>
+          <m:sub>
+            <m:r>
+              <w:rPr>
+                <w:rFonts w:ascii="Cambria Math" w:eastAsiaTheme="minorEastAsia" w:hAnsi="Cambria Math"/>
+              </w:rPr>
+              <m:t>i</m:t>
+            </m:r>
+          </m:sub>
+        </m:sSub>
+      </m:oMath>
+      <w:r>
+        <w:rPr>
+          <w:rFonts w:eastAsiaTheme="minorEastAsia"/>
+        </w:rPr>
+        <w:t xml:space="preserve"> is the average of the AO value for slice </w:t>
       </w:r>
       <m:oMath>
         <m:r>
           <w:rPr>
             <w:rFonts w:ascii="Cambria Math" w:eastAsiaTheme="minorEastAsia" w:hAnsi="Cambria Math"/>
           </w:rPr>
-          <m:t>N∙L</m:t>
+          <m:t>i</m:t>
         </m:r>
       </m:oMath>
-      <w:r>
-        <w:rPr>
-          <w:rFonts w:eastAsiaTheme="minorEastAsia"/>
-        </w:rPr>
-        <w:t xml:space="preserve"> dot product generally found in lighting equations.</w:t>
-      </w:r>
+    </w:p>
+    <w:p>
+      <w:pPr>
+        <w:pStyle w:val="ListParagraph"/>
+        <w:numPr>
+          <w:ilvl w:val="0"/>
+          <w:numId w:val="7"/>
+        </w:numPr>
+        <w:ind w:right="-540"/>
+        <w:rPr>
+          <w:rFonts w:eastAsiaTheme="minorEastAsia"/>
+        </w:rPr>
+      </w:pPr>
+      <m:oMath>
+        <m:sSup>
+          <m:sSupPr>
+            <m:ctrlPr>
+              <w:rPr>
+                <w:rFonts w:ascii="Cambria Math" w:eastAsiaTheme="minorEastAsia" w:hAnsi="Cambria Math"/>
+                <w:i/>
+              </w:rPr>
+            </m:ctrlPr>
+          </m:sSupPr>
+          <m:e>
+            <m:sSub>
+              <m:sSubPr>
+                <m:ctrlPr>
+                  <w:rPr>
+                    <w:rFonts w:ascii="Cambria Math" w:eastAsiaTheme="minorEastAsia" w:hAnsi="Cambria Math"/>
+                    <w:i/>
+                  </w:rPr>
+                </m:ctrlPr>
+              </m:sSubPr>
+              <m:e>
+                <m:r>
+                  <w:rPr>
+                    <w:rFonts w:ascii="Cambria Math" w:eastAsiaTheme="minorEastAsia" w:hAnsi="Cambria Math"/>
+                  </w:rPr>
+                  <m:t>σ</m:t>
+                </m:r>
+              </m:e>
+              <m:sub>
+                <m:r>
+                  <w:rPr>
+                    <w:rFonts w:ascii="Cambria Math" w:eastAsiaTheme="minorEastAsia" w:hAnsi="Cambria Math"/>
+                  </w:rPr>
+                  <m:t>i</m:t>
+                </m:r>
+              </m:sub>
+            </m:sSub>
+          </m:e>
+          <m:sup>
+            <m:r>
+              <w:rPr>
+                <w:rFonts w:ascii="Cambria Math" w:eastAsiaTheme="minorEastAsia" w:hAnsi="Cambria Math"/>
+              </w:rPr>
+              <m:t>2</m:t>
+            </m:r>
+          </m:sup>
+        </m:sSup>
+      </m:oMath>
+      <w:r>
+        <w:rPr>
+          <w:rFonts w:eastAsiaTheme="minorEastAsia"/>
+        </w:rPr>
+        <w:t xml:space="preserve"> is the variance of the AO value for slice </w:t>
+      </w:r>
+      <m:oMath>
+        <m:r>
+          <w:rPr>
+            <w:rFonts w:ascii="Cambria Math" w:eastAsiaTheme="minorEastAsia" w:hAnsi="Cambria Math"/>
+          </w:rPr>
+          <m:t>i</m:t>
+        </m:r>
+      </m:oMath>
+    </w:p>
+    <w:p>
+      <w:pPr>
+        <w:pStyle w:val="ListParagraph"/>
+        <w:numPr>
+          <w:ilvl w:val="0"/>
+          <w:numId w:val="7"/>
+        </w:numPr>
+        <w:ind w:right="-540"/>
+        <w:rPr>
+          <w:rFonts w:eastAsiaTheme="minorEastAsia"/>
+        </w:rPr>
+      </w:pPr>
+      <m:oMath>
+        <m:r>
+          <w:rPr>
+            <w:rFonts w:ascii="Cambria Math" w:eastAsiaTheme="minorEastAsia" w:hAnsi="Cambria Math"/>
+          </w:rPr>
+          <m:t>S</m:t>
+        </m:r>
+      </m:oMath>
+      <w:r>
+        <w:rPr>
+          <w:rFonts w:eastAsiaTheme="minorEastAsia"/>
+        </w:rPr>
+        <w:t xml:space="preserve"> is the total amount of computed </w:t>
+      </w:r>
+      <w:proofErr w:type="gramStart"/>
+      <w:r>
+        <w:rPr>
+          <w:rFonts w:eastAsiaTheme="minorEastAsia"/>
+        </w:rPr>
+        <w:t>slices</w:t>
+      </w:r>
+      <w:proofErr w:type="gramEnd"/>
+    </w:p>
+    <w:p>
+      <w:pPr>
+        <w:pStyle w:val="ListParagraph"/>
+        <w:numPr>
+          <w:ilvl w:val="0"/>
+          <w:numId w:val="7"/>
+        </w:numPr>
+        <w:ind w:right="-540"/>
+        <w:rPr>
+          <w:rFonts w:eastAsiaTheme="minorEastAsia"/>
+        </w:rPr>
+      </w:pPr>
+      <m:oMath>
+        <m:sSup>
+          <m:sSupPr>
+            <m:ctrlPr>
+              <w:rPr>
+                <w:rFonts w:ascii="Cambria Math" w:eastAsiaTheme="minorEastAsia" w:hAnsi="Cambria Math"/>
+                <w:i/>
+              </w:rPr>
+            </m:ctrlPr>
+          </m:sSupPr>
+          <m:e>
+            <m:r>
+              <w:rPr>
+                <w:rFonts w:ascii="Cambria Math" w:eastAsiaTheme="minorEastAsia" w:hAnsi="Cambria Math"/>
+              </w:rPr>
+              <m:t>σ</m:t>
+            </m:r>
+          </m:e>
+          <m:sup>
+            <m:r>
+              <w:rPr>
+                <w:rFonts w:ascii="Cambria Math" w:eastAsiaTheme="minorEastAsia" w:hAnsi="Cambria Math"/>
+              </w:rPr>
+              <m:t>2</m:t>
+            </m:r>
+          </m:sup>
+        </m:sSup>
+      </m:oMath>
+      <w:r>
+        <w:rPr>
+          <w:rFonts w:eastAsiaTheme="minorEastAsia"/>
+        </w:rPr>
+        <w:t xml:space="preserve"> is the </w:t>
+      </w:r>
+      <w:r>
+        <w:rPr>
+          <w:rFonts w:eastAsiaTheme="minorEastAsia"/>
+        </w:rPr>
+        <w:t xml:space="preserve">resulting variance and </w:t>
+      </w:r>
+      <m:oMath>
+        <m:r>
+          <w:rPr>
+            <w:rFonts w:ascii="Cambria Math" w:eastAsiaTheme="minorEastAsia" w:hAnsi="Cambria Math"/>
+          </w:rPr>
+          <m:t>σ</m:t>
+        </m:r>
+      </m:oMath>
+      <w:r>
+        <w:rPr>
+          <w:rFonts w:eastAsiaTheme="minorEastAsia"/>
+        </w:rPr>
+        <w:t xml:space="preserve"> the standard </w:t>
+      </w:r>
+      <w:proofErr w:type="gramStart"/>
+      <w:r>
+        <w:rPr>
+          <w:rFonts w:eastAsiaTheme="minorEastAsia"/>
+        </w:rPr>
+        <w:t>deviation</w:t>
+      </w:r>
+      <w:proofErr w:type="gramEnd"/>
     </w:p>
     <w:p>
       <w:pPr>
@@ -15591,12 +16796,678 @@
         <w:rPr>
           <w:rFonts w:eastAsiaTheme="minorEastAsia"/>
         </w:rPr>
-        <w:t>The effect of accounting for the cone aperture angle is most important, as can be seen in the image below:</w:t>
+        <w:t>We saw from equation 12 that AO and cone aperture were equivalent notations so we could also assume the standard deviation in AO is also giving use a standard deviation in cone angle:</w:t>
       </w:r>
     </w:p>
     <w:p>
       <w:pPr>
         <w:ind w:left="-540" w:right="-540"/>
+        <w:rPr>
+          <w:rFonts w:eastAsiaTheme="minorEastAsia"/>
+        </w:rPr>
+      </w:pPr>
+      <m:oMathPara>
+        <m:oMath>
+          <m:sSub>
+            <m:sSubPr>
+              <m:ctrlPr>
+                <w:rPr>
+                  <w:rFonts w:ascii="Cambria Math" w:eastAsiaTheme="minorEastAsia" w:hAnsi="Cambria Math"/>
+                  <w:i/>
+                </w:rPr>
+              </m:ctrlPr>
+            </m:sSubPr>
+            <m:e>
+              <m:r>
+                <w:rPr>
+                  <w:rFonts w:ascii="Cambria Math" w:eastAsiaTheme="minorEastAsia" w:hAnsi="Cambria Math"/>
+                </w:rPr>
+                <m:t>σ</m:t>
+              </m:r>
+            </m:e>
+            <m:sub>
+              <m:r>
+                <w:rPr>
+                  <w:rFonts w:ascii="Cambria Math" w:eastAsiaTheme="minorEastAsia" w:hAnsi="Cambria Math"/>
+                </w:rPr>
+                <m:t>θ</m:t>
+              </m:r>
+            </m:sub>
+          </m:sSub>
+          <m:r>
+            <w:rPr>
+              <w:rFonts w:ascii="Cambria Math" w:eastAsiaTheme="minorEastAsia" w:hAnsi="Cambria Math"/>
+            </w:rPr>
+            <m:t>=</m:t>
+          </m:r>
+          <m:sSup>
+            <m:sSupPr>
+              <m:ctrlPr>
+                <w:rPr>
+                  <w:rFonts w:ascii="Cambria Math" w:eastAsiaTheme="minorEastAsia" w:hAnsi="Cambria Math"/>
+                </w:rPr>
+              </m:ctrlPr>
+            </m:sSupPr>
+            <m:e>
+              <m:r>
+                <m:rPr>
+                  <m:sty m:val="p"/>
+                </m:rPr>
+                <w:rPr>
+                  <w:rFonts w:ascii="Cambria Math" w:eastAsiaTheme="minorEastAsia" w:hAnsi="Cambria Math"/>
+                </w:rPr>
+                <m:t>cos</m:t>
+              </m:r>
+            </m:e>
+            <m:sup>
+              <m:r>
+                <w:rPr>
+                  <w:rFonts w:ascii="Cambria Math" w:eastAsiaTheme="minorEastAsia" w:hAnsi="Cambria Math"/>
+                </w:rPr>
+                <m:t>-1</m:t>
+              </m:r>
+            </m:sup>
+          </m:sSup>
+          <m:r>
+            <m:rPr>
+              <m:sty m:val="p"/>
+            </m:rPr>
+            <w:rPr>
+              <w:rFonts w:ascii="Cambria Math" w:eastAsiaTheme="minorEastAsia" w:hAnsi="Cambria Math"/>
+            </w:rPr>
+            <m:t>⁡</m:t>
+          </m:r>
+          <m:r>
+            <w:rPr>
+              <w:rFonts w:ascii="Cambria Math" w:eastAsiaTheme="minorEastAsia" w:hAnsi="Cambria Math"/>
+            </w:rPr>
+            <m:t>(1-</m:t>
+          </m:r>
+          <m:r>
+            <w:rPr>
+              <w:rFonts w:ascii="Cambria Math" w:eastAsiaTheme="minorEastAsia" w:hAnsi="Cambria Math"/>
+            </w:rPr>
+            <m:t>σ</m:t>
+          </m:r>
+          <m:r>
+            <w:rPr>
+              <w:rFonts w:ascii="Cambria Math" w:eastAsiaTheme="minorEastAsia" w:hAnsi="Cambria Math"/>
+            </w:rPr>
+            <m:t>)</m:t>
+          </m:r>
+        </m:oMath>
+      </m:oMathPara>
+    </w:p>
+    <w:p>
+      <w:pPr>
+        <w:ind w:left="-540" w:right="-540"/>
+        <w:rPr>
+          <w:rFonts w:eastAsiaTheme="minorEastAsia"/>
+        </w:rPr>
+      </w:pPr>
+      <m:oMathPara>
+        <m:oMath>
+          <m:sSub>
+            <m:sSubPr>
+              <m:ctrlPr>
+                <w:rPr>
+                  <w:rFonts w:ascii="Cambria Math" w:eastAsiaTheme="minorEastAsia" w:hAnsi="Cambria Math"/>
+                  <w:i/>
+                </w:rPr>
+              </m:ctrlPr>
+            </m:sSubPr>
+            <m:e>
+              <m:r>
+                <w:rPr>
+                  <w:rFonts w:ascii="Cambria Math" w:eastAsiaTheme="minorEastAsia" w:hAnsi="Cambria Math"/>
+                </w:rPr>
+                <m:t>α</m:t>
+              </m:r>
+            </m:e>
+            <m:sub>
+              <m:r>
+                <w:rPr>
+                  <w:rFonts w:ascii="Cambria Math" w:eastAsiaTheme="minorEastAsia" w:hAnsi="Cambria Math"/>
+                </w:rPr>
+                <m:t>0</m:t>
+              </m:r>
+            </m:sub>
+          </m:sSub>
+          <m:r>
+            <w:rPr>
+              <w:rFonts w:ascii="Cambria Math" w:eastAsiaTheme="minorEastAsia" w:hAnsi="Cambria Math"/>
+            </w:rPr>
+            <m:t>=α-b.</m:t>
+          </m:r>
+          <m:sSub>
+            <m:sSubPr>
+              <m:ctrlPr>
+                <w:rPr>
+                  <w:rFonts w:ascii="Cambria Math" w:eastAsiaTheme="minorEastAsia" w:hAnsi="Cambria Math"/>
+                  <w:i/>
+                </w:rPr>
+              </m:ctrlPr>
+            </m:sSubPr>
+            <m:e>
+              <m:r>
+                <w:rPr>
+                  <w:rFonts w:ascii="Cambria Math" w:eastAsiaTheme="minorEastAsia" w:hAnsi="Cambria Math"/>
+                </w:rPr>
+                <m:t>σ</m:t>
+              </m:r>
+            </m:e>
+            <m:sub>
+              <m:r>
+                <w:rPr>
+                  <w:rFonts w:ascii="Cambria Math" w:eastAsiaTheme="minorEastAsia" w:hAnsi="Cambria Math"/>
+                </w:rPr>
+                <m:t>θ</m:t>
+              </m:r>
+            </m:sub>
+          </m:sSub>
+        </m:oMath>
+      </m:oMathPara>
+    </w:p>
+    <w:p>
+      <w:pPr>
+        <w:ind w:left="-540" w:right="-540"/>
+        <w:rPr>
+          <w:rFonts w:eastAsiaTheme="minorEastAsia"/>
+        </w:rPr>
+      </w:pPr>
+      <m:oMathPara>
+        <m:oMath>
+          <m:sSub>
+            <m:sSubPr>
+              <m:ctrlPr>
+                <w:rPr>
+                  <w:rFonts w:ascii="Cambria Math" w:eastAsiaTheme="minorEastAsia" w:hAnsi="Cambria Math"/>
+                  <w:i/>
+                </w:rPr>
+              </m:ctrlPr>
+            </m:sSubPr>
+            <m:e>
+              <m:r>
+                <w:rPr>
+                  <w:rFonts w:ascii="Cambria Math" w:eastAsiaTheme="minorEastAsia" w:hAnsi="Cambria Math"/>
+                </w:rPr>
+                <m:t>α</m:t>
+              </m:r>
+            </m:e>
+            <m:sub>
+              <m:r>
+                <w:rPr>
+                  <w:rFonts w:ascii="Cambria Math" w:eastAsiaTheme="minorEastAsia" w:hAnsi="Cambria Math"/>
+                </w:rPr>
+                <m:t>1</m:t>
+              </m:r>
+            </m:sub>
+          </m:sSub>
+          <m:r>
+            <w:rPr>
+              <w:rFonts w:ascii="Cambria Math" w:eastAsiaTheme="minorEastAsia" w:hAnsi="Cambria Math"/>
+            </w:rPr>
+            <m:t>=α</m:t>
+          </m:r>
+          <m:r>
+            <w:rPr>
+              <w:rFonts w:ascii="Cambria Math" w:eastAsiaTheme="minorEastAsia" w:hAnsi="Cambria Math"/>
+            </w:rPr>
+            <m:t>+b</m:t>
+          </m:r>
+          <m:r>
+            <w:rPr>
+              <w:rFonts w:ascii="Cambria Math" w:eastAsiaTheme="minorEastAsia" w:hAnsi="Cambria Math"/>
+            </w:rPr>
+            <m:t>.</m:t>
+          </m:r>
+          <m:sSub>
+            <m:sSubPr>
+              <m:ctrlPr>
+                <w:rPr>
+                  <w:rFonts w:ascii="Cambria Math" w:eastAsiaTheme="minorEastAsia" w:hAnsi="Cambria Math"/>
+                  <w:i/>
+                </w:rPr>
+              </m:ctrlPr>
+            </m:sSubPr>
+            <m:e>
+              <m:r>
+                <w:rPr>
+                  <w:rFonts w:ascii="Cambria Math" w:eastAsiaTheme="minorEastAsia" w:hAnsi="Cambria Math"/>
+                </w:rPr>
+                <m:t>σ</m:t>
+              </m:r>
+            </m:e>
+            <m:sub>
+              <m:r>
+                <w:rPr>
+                  <w:rFonts w:ascii="Cambria Math" w:eastAsiaTheme="minorEastAsia" w:hAnsi="Cambria Math"/>
+                </w:rPr>
+                <m:t>θ</m:t>
+              </m:r>
+            </m:sub>
+          </m:sSub>
+        </m:oMath>
+      </m:oMathPara>
+    </w:p>
+    <w:p>
+      <w:pPr>
+        <w:ind w:left="-540" w:right="-540"/>
+        <w:rPr>
+          <w:rFonts w:eastAsiaTheme="minorEastAsia"/>
+        </w:rPr>
+      </w:pPr>
+      <w:r>
+        <w:rPr>
+          <w:rFonts w:eastAsiaTheme="minorEastAsia"/>
+        </w:rPr>
+        <w:t xml:space="preserve">Where </w:t>
+      </w:r>
+      <m:oMath>
+        <m:r>
+          <w:rPr>
+            <w:rFonts w:ascii="Cambria Math" w:eastAsiaTheme="minorEastAsia" w:hAnsi="Cambria Math"/>
+          </w:rPr>
+          <m:t>b</m:t>
+        </m:r>
+      </m:oMath>
+      <w:r>
+        <w:rPr>
+          <w:rFonts w:eastAsiaTheme="minorEastAsia"/>
+        </w:rPr>
+        <w:t xml:space="preserve"> is a custom bias that can be applied to increase or decrease the variation </w:t>
+      </w:r>
+      <w:r>
+        <w:rPr>
+          <w:rFonts w:eastAsiaTheme="minorEastAsia"/>
+        </w:rPr>
+        <w:t>of the</w:t>
+      </w:r>
+      <w:r>
+        <w:rPr>
+          <w:rFonts w:eastAsiaTheme="minorEastAsia"/>
+        </w:rPr>
+        <w:t xml:space="preserve"> cone </w:t>
+      </w:r>
+      <w:proofErr w:type="gramStart"/>
+      <w:r>
+        <w:rPr>
+          <w:rFonts w:eastAsiaTheme="minorEastAsia"/>
+        </w:rPr>
+        <w:t>angle.</w:t>
+      </w:r>
+      <w:proofErr w:type="gramEnd"/>
+    </w:p>
+    <w:p>
+      <w:pPr>
+        <w:ind w:left="-540" w:right="-540"/>
+        <w:rPr>
+          <w:rFonts w:eastAsiaTheme="minorEastAsia"/>
+        </w:rPr>
+      </w:pPr>
+      <w:r>
+        <w:rPr>
+          <w:rFonts w:eastAsiaTheme="minorEastAsia"/>
+        </w:rPr>
+        <w:t>The resulting angles could be used as a classical “hotspot” and “falloff” angle of regular spot lights</w:t>
+      </w:r>
+      <w:r>
+        <w:rPr>
+          <w:rFonts w:eastAsiaTheme="minorEastAsia"/>
+        </w:rPr>
+        <w:t xml:space="preserve"> at the cost of 1 more storage slot</w:t>
+      </w:r>
+      <w:r>
+        <w:rPr>
+          <w:rFonts w:eastAsiaTheme="minorEastAsia"/>
+        </w:rPr>
+        <w:t xml:space="preserve"> in the resulting bent-cone buffer</w:t>
+      </w:r>
+      <w:r>
+        <w:rPr>
+          <w:rFonts w:eastAsiaTheme="minorEastAsia"/>
+        </w:rPr>
+        <w:t>:</w:t>
+      </w:r>
+    </w:p>
+    <w:p>
+      <w:pPr>
+        <w:ind w:left="-540" w:right="-540"/>
+        <w:jc w:val="center"/>
+        <w:rPr>
+          <w:rFonts w:eastAsiaTheme="minorEastAsia"/>
+        </w:rPr>
+      </w:pPr>
+      <w:r>
+        <w:rPr>
+          <w:rFonts w:eastAsiaTheme="minorEastAsia"/>
+          <w:noProof/>
+        </w:rPr>
+        <w:lastRenderedPageBreak/>
+        <w:drawing>
+          <wp:inline distT="0" distB="0" distL="0" distR="0" wp14:anchorId="6580F0A6" wp14:editId="4107E4CB">
+            <wp:extent cx="6038850" cy="4733925"/>
+            <wp:effectExtent l="0" t="0" r="0" b="9525"/>
+            <wp:docPr id="2" name="Picture 2"/>
+            <wp:cNvGraphicFramePr>
+              <a:graphicFrameLocks xmlns:a="http://schemas.openxmlformats.org/drawingml/2006/main" noChangeAspect="1"/>
+            </wp:cNvGraphicFramePr>
+            <a:graphic xmlns:a="http://schemas.openxmlformats.org/drawingml/2006/main">
+              <a:graphicData uri="http://schemas.openxmlformats.org/drawingml/2006/picture">
+                <pic:pic xmlns:pic="http://schemas.openxmlformats.org/drawingml/2006/picture">
+                  <pic:nvPicPr>
+                    <pic:cNvPr id="0" name="Picture 1"/>
+                    <pic:cNvPicPr>
+                      <a:picLocks noChangeAspect="1" noChangeArrowheads="1"/>
+                    </pic:cNvPicPr>
+                  </pic:nvPicPr>
+                  <pic:blipFill>
+                    <a:blip r:embed="rId16" cstate="print">
+                      <a:extLst>
+                        <a:ext uri="{28A0092B-C50C-407E-A947-70E740481C1C}">
+                          <a14:useLocalDpi xmlns:a14="http://schemas.microsoft.com/office/drawing/2010/main" val="0"/>
+                        </a:ext>
+                      </a:extLst>
+                    </a:blip>
+                    <a:srcRect/>
+                    <a:stretch>
+                      <a:fillRect/>
+                    </a:stretch>
+                  </pic:blipFill>
+                  <pic:spPr bwMode="auto">
+                    <a:xfrm>
+                      <a:off x="0" y="0"/>
+                      <a:ext cx="6038850" cy="4733925"/>
+                    </a:xfrm>
+                    <a:prstGeom prst="rect">
+                      <a:avLst/>
+                    </a:prstGeom>
+                    <a:noFill/>
+                    <a:ln>
+                      <a:noFill/>
+                    </a:ln>
+                  </pic:spPr>
+                </pic:pic>
+              </a:graphicData>
+            </a:graphic>
+          </wp:inline>
+        </w:drawing>
+      </w:r>
+    </w:p>
+    <w:p>
+      <w:pPr>
+        <w:pStyle w:val="IntenseQuote"/>
+        <w:jc w:val="both"/>
+        <w:rPr>
+          <w:rStyle w:val="SubtleReference"/>
+        </w:rPr>
+      </w:pPr>
+      <w:r>
+        <w:rPr>
+          <w:rStyle w:val="SubtleReference"/>
+          <w:b/>
+        </w:rPr>
+        <w:t>Fig. 1</w:t>
+      </w:r>
+      <w:r>
+        <w:rPr>
+          <w:rStyle w:val="SubtleReference"/>
+          <w:b/>
+        </w:rPr>
+        <w:t>1</w:t>
+      </w:r>
+      <w:r>
+        <w:rPr>
+          <w:rStyle w:val="SubtleReference"/>
+          <w:b/>
+        </w:rPr>
+        <w:t>.</w:t>
+      </w:r>
+      <w:r>
+        <w:rPr>
+          <w:rStyle w:val="SubtleReference"/>
+        </w:rPr>
+        <w:t xml:space="preserve"> using the standard deviation of AO to compute “hotspot” and “falloff” angles.</w:t>
+      </w:r>
+    </w:p>
+    <w:p>
+      <w:pPr>
+        <w:ind w:left="-540" w:right="-540"/>
+        <w:rPr>
+          <w:rFonts w:eastAsiaTheme="minorEastAsia"/>
+        </w:rPr>
+      </w:pPr>
+      <w:r>
+        <w:rPr>
+          <w:rFonts w:eastAsiaTheme="minorEastAsia"/>
+        </w:rPr>
+        <w:t xml:space="preserve">The computation of the direct light attenuation could then be augmented with a new attenuation term depending </w:t>
+      </w:r>
+      <w:r>
+        <w:rPr>
+          <w:rFonts w:eastAsiaTheme="minorEastAsia"/>
+        </w:rPr>
+        <w:t xml:space="preserve">on </w:t>
+      </w:r>
+      <w:r>
+        <w:rPr>
+          <w:rFonts w:eastAsiaTheme="minorEastAsia"/>
+        </w:rPr>
+        <w:t>whether the light direction is perceived by the surface or not:</w:t>
+      </w:r>
+    </w:p>
+    <w:p>
+      <w:pPr>
+        <w:ind w:left="-540" w:right="-540"/>
+        <w:rPr>
+          <w:rFonts w:eastAsiaTheme="minorEastAsia"/>
+        </w:rPr>
+      </w:pPr>
+      <m:oMathPara>
+        <m:oMath>
+          <m:sSup>
+            <m:sSupPr>
+              <m:ctrlPr>
+                <w:rPr>
+                  <w:rFonts w:ascii="Cambria Math" w:eastAsiaTheme="minorEastAsia" w:hAnsi="Cambria Math"/>
+                  <w:i/>
+                </w:rPr>
+              </m:ctrlPr>
+            </m:sSupPr>
+            <m:e>
+              <m:r>
+                <w:rPr>
+                  <w:rFonts w:ascii="Cambria Math" w:eastAsiaTheme="minorEastAsia" w:hAnsi="Cambria Math"/>
+                </w:rPr>
+                <m:t>E</m:t>
+              </m:r>
+            </m:e>
+            <m:sup>
+              <m:r>
+                <w:rPr>
+                  <w:rFonts w:ascii="Cambria Math" w:eastAsiaTheme="minorEastAsia" w:hAnsi="Cambria Math"/>
+                </w:rPr>
+                <m:t>'</m:t>
+              </m:r>
+            </m:sup>
+          </m:sSup>
+          <m:r>
+            <w:rPr>
+              <w:rFonts w:ascii="Cambria Math" w:eastAsiaTheme="minorEastAsia" w:hAnsi="Cambria Math"/>
+            </w:rPr>
+            <m:t>=E*f(</m:t>
+          </m:r>
+          <m:r>
+            <m:rPr>
+              <m:sty m:val="bi"/>
+            </m:rPr>
+            <w:rPr>
+              <w:rFonts w:ascii="Cambria Math" w:eastAsiaTheme="minorEastAsia" w:hAnsi="Cambria Math"/>
+            </w:rPr>
+            <m:t>n</m:t>
+          </m:r>
+          <m:r>
+            <m:rPr>
+              <m:sty m:val="b"/>
+            </m:rPr>
+            <w:rPr>
+              <w:rFonts w:ascii="Cambria Math" w:eastAsiaTheme="minorEastAsia" w:hAnsi="Cambria Math"/>
+            </w:rPr>
+            <m:t>.</m:t>
+          </m:r>
+          <m:sSub>
+            <m:sSubPr>
+              <m:ctrlPr>
+                <w:rPr>
+                  <w:rFonts w:ascii="Cambria Math" w:eastAsiaTheme="minorEastAsia" w:hAnsi="Cambria Math"/>
+                  <w:b/>
+                </w:rPr>
+              </m:ctrlPr>
+            </m:sSubPr>
+            <m:e>
+              <m:r>
+                <m:rPr>
+                  <m:sty m:val="b"/>
+                </m:rPr>
+                <w:rPr>
+                  <w:rFonts w:ascii="Cambria Math" w:eastAsiaTheme="minorEastAsia" w:hAnsi="Cambria Math"/>
+                </w:rPr>
+                <m:t>ω</m:t>
+              </m:r>
+            </m:e>
+            <m:sub>
+              <m:r>
+                <m:rPr>
+                  <m:sty m:val="b"/>
+                </m:rPr>
+                <w:rPr>
+                  <w:rFonts w:ascii="Cambria Math" w:eastAsiaTheme="minorEastAsia" w:hAnsi="Cambria Math"/>
+                </w:rPr>
+                <m:t>i</m:t>
+              </m:r>
+            </m:sub>
+          </m:sSub>
+          <m:r>
+            <w:rPr>
+              <w:rFonts w:ascii="Cambria Math" w:eastAsiaTheme="minorEastAsia" w:hAnsi="Cambria Math"/>
+            </w:rPr>
+            <m:t xml:space="preserve">, </m:t>
+          </m:r>
+          <m:sSub>
+            <m:sSubPr>
+              <m:ctrlPr>
+                <w:rPr>
+                  <w:rFonts w:ascii="Cambria Math" w:eastAsiaTheme="minorEastAsia" w:hAnsi="Cambria Math"/>
+                  <w:i/>
+                </w:rPr>
+              </m:ctrlPr>
+            </m:sSubPr>
+            <m:e>
+              <m:r>
+                <w:rPr>
+                  <w:rFonts w:ascii="Cambria Math" w:eastAsiaTheme="minorEastAsia" w:hAnsi="Cambria Math"/>
+                </w:rPr>
+                <m:t>α</m:t>
+              </m:r>
+            </m:e>
+            <m:sub>
+              <m:r>
+                <w:rPr>
+                  <w:rFonts w:ascii="Cambria Math" w:eastAsiaTheme="minorEastAsia" w:hAnsi="Cambria Math"/>
+                </w:rPr>
+                <m:t>0</m:t>
+              </m:r>
+            </m:sub>
+          </m:sSub>
+          <m:r>
+            <w:rPr>
+              <w:rFonts w:ascii="Cambria Math" w:eastAsiaTheme="minorEastAsia" w:hAnsi="Cambria Math"/>
+            </w:rPr>
+            <m:t>,</m:t>
+          </m:r>
+          <m:sSub>
+            <m:sSubPr>
+              <m:ctrlPr>
+                <w:rPr>
+                  <w:rFonts w:ascii="Cambria Math" w:eastAsiaTheme="minorEastAsia" w:hAnsi="Cambria Math"/>
+                  <w:i/>
+                </w:rPr>
+              </m:ctrlPr>
+            </m:sSubPr>
+            <m:e>
+              <m:r>
+                <w:rPr>
+                  <w:rFonts w:ascii="Cambria Math" w:eastAsiaTheme="minorEastAsia" w:hAnsi="Cambria Math"/>
+                </w:rPr>
+                <m:t>α</m:t>
+              </m:r>
+            </m:e>
+            <m:sub>
+              <m:r>
+                <w:rPr>
+                  <w:rFonts w:ascii="Cambria Math" w:eastAsiaTheme="minorEastAsia" w:hAnsi="Cambria Math"/>
+                </w:rPr>
+                <m:t>1</m:t>
+              </m:r>
+            </m:sub>
+          </m:sSub>
+          <m:r>
+            <w:rPr>
+              <w:rFonts w:ascii="Cambria Math" w:eastAsiaTheme="minorEastAsia" w:hAnsi="Cambria Math"/>
+            </w:rPr>
+            <m:t>)</m:t>
+          </m:r>
+        </m:oMath>
+      </m:oMathPara>
+    </w:p>
+    <w:p>
+      <w:pPr>
+        <w:ind w:left="-540" w:right="-540"/>
+        <w:rPr>
+          <w:rFonts w:eastAsiaTheme="minorEastAsia"/>
+        </w:rPr>
+      </w:pPr>
+      <w:r>
+        <w:rPr>
+          <w:rFonts w:eastAsiaTheme="minorEastAsia"/>
+        </w:rPr>
+        <w:t xml:space="preserve">Where </w:t>
+      </w:r>
+      <m:oMath>
+        <m:r>
+          <w:rPr>
+            <w:rFonts w:ascii="Cambria Math" w:eastAsiaTheme="minorEastAsia" w:hAnsi="Cambria Math"/>
+          </w:rPr>
+          <m:t>f</m:t>
+        </m:r>
+      </m:oMath>
+      <w:r>
+        <w:rPr>
+          <w:rFonts w:eastAsiaTheme="minorEastAsia"/>
+        </w:rPr>
+        <w:t xml:space="preserve"> maybe a classical </w:t>
+      </w:r>
+      <w:proofErr w:type="spellStart"/>
+      <w:r>
+        <w:rPr>
+          <w:rFonts w:eastAsiaTheme="minorEastAsia"/>
+        </w:rPr>
+        <w:t>smoothstep</w:t>
+      </w:r>
+      <w:proofErr w:type="spellEnd"/>
+      <w:r>
+        <w:rPr>
+          <w:rFonts w:eastAsiaTheme="minorEastAsia"/>
+        </w:rPr>
+        <w:t xml:space="preserve"> function.</w:t>
+      </w:r>
+    </w:p>
+    <w:p>
+      <w:pPr>
+        <w:ind w:left="-540" w:right="-540"/>
+        <w:rPr>
+          <w:rFonts w:eastAsiaTheme="minorEastAsia"/>
+        </w:rPr>
       </w:pPr>
     </w:p>
     <w:p>
@@ -15625,43 +17496,18 @@
           <w:sz w:val="48"/>
           <w:szCs w:val="48"/>
         </w:rPr>
-        <w:t>cone aperture result</w:t>
+        <w:t>ON/OFF image</w:t>
       </w:r>
     </w:p>
     <w:p>
       <w:pPr>
         <w:ind w:left="-540" w:right="-540"/>
         <w:rPr>
-          <w:b/>
-          <w:color w:val="FF0000"/>
-          <w:sz w:val="48"/>
-          <w:szCs w:val="48"/>
-        </w:rPr>
-      </w:pPr>
-      <w:r>
-        <w:rPr>
-          <w:b/>
-          <w:color w:val="FF0000"/>
-          <w:sz w:val="48"/>
-          <w:szCs w:val="48"/>
-        </w:rPr>
-        <w:t xml:space="preserve">TODO: Show </w:t>
-      </w:r>
-      <w:r>
-        <w:rPr>
-          <w:b/>
-          <w:color w:val="FF0000"/>
-          <w:sz w:val="48"/>
-          <w:szCs w:val="48"/>
-        </w:rPr>
-        <w:t>ON/OFF image</w:t>
-      </w:r>
-    </w:p>
-    <w:p>
-      <w:pPr>
-        <w:ind w:left="-540" w:right="-540"/>
-      </w:pPr>
-    </w:p>
+          <w:rFonts w:eastAsiaTheme="minorEastAsia"/>
+        </w:rPr>
+      </w:pPr>
+    </w:p>
+    <w:p/>
     <w:p>
       <w:pPr>
         <w:pStyle w:val="Heading2"/>
@@ -15671,6 +17517,7 @@
         </w:numPr>
       </w:pPr>
       <w:r>
+        <w:lastRenderedPageBreak/>
         <w:t>Depth Filtering</w:t>
       </w:r>
     </w:p>
@@ -15715,7 +17562,6 @@
           <w:sz w:val="48"/>
           <w:szCs w:val="48"/>
         </w:rPr>
-        <w:lastRenderedPageBreak/>
         <w:t xml:space="preserve">TODO: Show </w:t>
       </w:r>
       <w:r>
@@ -16331,7 +18177,16 @@
                     <w:rPr>
                       <w:rFonts w:ascii="Cambria Math" w:hAnsi="Cambria Math"/>
                     </w:rPr>
-                    <m:t>12</m:t>
+                    <m:t>1</m:t>
+                  </m:r>
+                  <m:r>
+                    <m:rPr>
+                      <m:sty m:val="b"/>
+                    </m:rPr>
+                    <w:rPr>
+                      <w:rFonts w:ascii="Cambria Math" w:hAnsi="Cambria Math"/>
+                    </w:rPr>
+                    <m:t>4</m:t>
                   </m:r>
                 </m:e>
               </m:d>
@@ -17471,7 +19326,16 @@
                     <w:rPr>
                       <w:rFonts w:ascii="Cambria Math" w:hAnsi="Cambria Math"/>
                     </w:rPr>
-                    <m:t>13</m:t>
+                    <m:t>1</m:t>
+                  </m:r>
+                  <m:r>
+                    <m:rPr>
+                      <m:sty m:val="b"/>
+                    </m:rPr>
+                    <w:rPr>
+                      <w:rFonts w:ascii="Cambria Math" w:hAnsi="Cambria Math"/>
+                    </w:rPr>
+                    <m:t>5</m:t>
                   </m:r>
                 </m:e>
               </m:d>
@@ -18166,7 +20030,6 @@
         <w:rPr>
           <w:noProof/>
         </w:rPr>
-        <w:lastRenderedPageBreak/>
         <w:drawing>
           <wp:inline distT="0" distB="0" distL="0" distR="0" wp14:anchorId="7DBD79B4" wp14:editId="6396DA70">
             <wp:extent cx="6772275" cy="5405002"/>
@@ -18185,7 +20048,7 @@
                     </pic:cNvPicPr>
                   </pic:nvPicPr>
                   <pic:blipFill>
-                    <a:blip r:embed="rId16" cstate="print">
+                    <a:blip r:embed="rId17" cstate="print">
                       <a:extLst>
                         <a:ext uri="{28A0092B-C50C-407E-A947-70E740481C1C}">
                           <a14:useLocalDpi xmlns:a14="http://schemas.microsoft.com/office/drawing/2010/main" val="0"/>
@@ -18230,7 +20093,21 @@
           <w:rStyle w:val="SubtleReference"/>
           <w:b/>
         </w:rPr>
-        <w:t>Fig. 11.</w:t>
+        <w:t>Fig. 1</w:t>
+      </w:r>
+      <w:r>
+        <w:rPr>
+          <w:rStyle w:val="SubtleReference"/>
+          <w:b/>
+        </w:rPr>
+        <w:t>2</w:t>
+      </w:r>
+      <w:r>
+        <w:rPr>
+          <w:rStyle w:val="SubtleReference"/>
+          <w:b/>
+        </w:rPr>
+        <w:t>.</w:t>
       </w:r>
       <w:r>
         <w:rPr>
@@ -19005,7 +20882,16 @@
                 <w:rPr>
                   <w:rFonts w:ascii="Cambria Math" w:eastAsiaTheme="minorEastAsia" w:hAnsi="Cambria Math"/>
                 </w:rPr>
-                <m:t>14</m:t>
+                <m:t>1</m:t>
+              </m:r>
+              <m:r>
+                <m:rPr>
+                  <m:sty m:val="bi"/>
+                </m:rPr>
+                <w:rPr>
+                  <w:rFonts w:ascii="Cambria Math" w:eastAsiaTheme="minorEastAsia" w:hAnsi="Cambria Math"/>
+                </w:rPr>
+                <m:t>6</m:t>
               </m:r>
             </m:e>
           </m:d>
@@ -20637,6 +22523,12 @@
           <w:rFonts w:eastAsiaTheme="minorEastAsia"/>
         </w:rPr>
         <w:br/>
+      </w:r>
+      <w:r>
+        <w:rPr>
+          <w:rFonts w:eastAsiaTheme="minorEastAsia"/>
+        </w:rPr>
+        <w:lastRenderedPageBreak/>
         <w:t>The only possible optimization would be to avoid sampling the neighbor radiance and use our central radiance for all neighbor samples</w:t>
       </w:r>
       <w:r>
@@ -20721,7 +22613,6 @@
         <w:rPr>
           <w:rFonts w:eastAsiaTheme="minorEastAsia"/>
         </w:rPr>
-        <w:lastRenderedPageBreak/>
         <w:t xml:space="preserve">Assuming the diffuse radiance values computed during the </w:t>
       </w:r>
       <w:r>
@@ -20750,7 +22641,19 @@
         <w:rPr>
           <w:rFonts w:eastAsiaTheme="minorEastAsia"/>
         </w:rPr>
-        <w:t>are available then we could solve the lighting diffuse equation 13 by computing:</w:t>
+        <w:t>are available then we could solve the lighting diffuse equation 1</w:t>
+      </w:r>
+      <w:r>
+        <w:rPr>
+          <w:rFonts w:eastAsiaTheme="minorEastAsia"/>
+        </w:rPr>
+        <w:t>5</w:t>
+      </w:r>
+      <w:r>
+        <w:rPr>
+          <w:rFonts w:eastAsiaTheme="minorEastAsia"/>
+        </w:rPr>
+        <w:t xml:space="preserve"> by computing:</w:t>
       </w:r>
     </w:p>
     <w:p>
@@ -21404,7 +23307,16 @@
                     <w:rPr>
                       <w:rFonts w:ascii="Cambria Math" w:eastAsiaTheme="minorEastAsia" w:hAnsi="Cambria Math"/>
                     </w:rPr>
-                    <m:t>15</m:t>
+                    <m:t>1</m:t>
+                  </m:r>
+                  <m:r>
+                    <m:rPr>
+                      <m:sty m:val="bi"/>
+                    </m:rPr>
+                    <w:rPr>
+                      <w:rFonts w:ascii="Cambria Math" w:eastAsiaTheme="minorEastAsia" w:hAnsi="Cambria Math"/>
+                    </w:rPr>
+                    <m:t>7</m:t>
                   </m:r>
                 </m:e>
               </m:d>
@@ -22410,33 +24322,310 @@
     <w:p>
       <w:pPr>
         <w:ind w:left="-540" w:right="-540"/>
+        <w:jc w:val="center"/>
+        <w:rPr>
+          <w:rFonts w:eastAsiaTheme="minorEastAsia"/>
+        </w:rPr>
+      </w:pPr>
+      <w:r>
         <w:rPr>
           <w:b/>
+          <w:noProof/>
           <w:color w:val="FF0000"/>
           <w:sz w:val="48"/>
           <w:szCs w:val="48"/>
         </w:rPr>
-      </w:pPr>
-      <w:r>
-        <w:rPr>
+        <w:lastRenderedPageBreak/>
+        <w:drawing>
+          <wp:inline distT="0" distB="0" distL="0" distR="0" wp14:anchorId="57D79753" wp14:editId="2D7243F0">
+            <wp:extent cx="6838950" cy="4271647"/>
+            <wp:effectExtent l="0" t="0" r="0" b="0"/>
+            <wp:docPr id="9" name="Picture 9"/>
+            <wp:cNvGraphicFramePr>
+              <a:graphicFrameLocks xmlns:a="http://schemas.openxmlformats.org/drawingml/2006/main" noChangeAspect="1"/>
+            </wp:cNvGraphicFramePr>
+            <a:graphic xmlns:a="http://schemas.openxmlformats.org/drawingml/2006/main">
+              <a:graphicData uri="http://schemas.openxmlformats.org/drawingml/2006/picture">
+                <pic:pic xmlns:pic="http://schemas.openxmlformats.org/drawingml/2006/picture">
+                  <pic:nvPicPr>
+                    <pic:cNvPr id="0" name="Picture 10"/>
+                    <pic:cNvPicPr>
+                      <a:picLocks noChangeAspect="1" noChangeArrowheads="1"/>
+                    </pic:cNvPicPr>
+                  </pic:nvPicPr>
+                  <pic:blipFill>
+                    <a:blip r:embed="rId18" cstate="print">
+                      <a:extLst>
+                        <a:ext uri="{28A0092B-C50C-407E-A947-70E740481C1C}">
+                          <a14:useLocalDpi xmlns:a14="http://schemas.microsoft.com/office/drawing/2010/main" val="0"/>
+                        </a:ext>
+                      </a:extLst>
+                    </a:blip>
+                    <a:srcRect/>
+                    <a:stretch>
+                      <a:fillRect/>
+                    </a:stretch>
+                  </pic:blipFill>
+                  <pic:spPr bwMode="auto">
+                    <a:xfrm>
+                      <a:off x="0" y="0"/>
+                      <a:ext cx="6849201" cy="4278050"/>
+                    </a:xfrm>
+                    <a:prstGeom prst="rect">
+                      <a:avLst/>
+                    </a:prstGeom>
+                    <a:noFill/>
+                    <a:ln>
+                      <a:noFill/>
+                    </a:ln>
+                  </pic:spPr>
+                </pic:pic>
+              </a:graphicData>
+            </a:graphic>
+          </wp:inline>
+        </w:drawing>
+      </w:r>
+    </w:p>
+    <w:p>
+      <w:pPr>
+        <w:pStyle w:val="IntenseQuote"/>
+        <w:jc w:val="both"/>
+        <w:rPr>
+          <w:rStyle w:val="SubtleReference"/>
+        </w:rPr>
+      </w:pPr>
+      <w:r>
+        <w:rPr>
+          <w:rStyle w:val="SubtleReference"/>
           <w:b/>
-          <w:color w:val="FF0000"/>
-          <w:sz w:val="48"/>
-          <w:szCs w:val="48"/>
-        </w:rPr>
-        <w:t xml:space="preserve">TODO: </w:t>
-      </w:r>
-      <w:r>
-        <w:rPr>
-          <w:b/>
-          <w:color w:val="FF0000"/>
-          <w:sz w:val="48"/>
-          <w:szCs w:val="48"/>
-        </w:rPr>
-        <w:t>Figure with horizon rising, irradiance gathered</w:t>
-      </w:r>
-      <w:bookmarkStart w:id="12" w:name="_GoBack"/>
-      <w:bookmarkEnd w:id="12"/>
+        </w:rPr>
+        <w:t>Fig. 13.</w:t>
+      </w:r>
+      <w:r>
+        <w:rPr>
+          <w:rStyle w:val="SubtleReference"/>
+        </w:rPr>
+        <w:t xml:space="preserve"> </w:t>
+      </w:r>
+      <w:r>
+        <w:rPr>
+          <w:rStyle w:val="SubtleReference"/>
+        </w:rPr>
+        <w:t xml:space="preserve">Sampling the gathered irradiance when the horizon is rising from </w:t>
+      </w:r>
+      <m:oMath>
+        <m:sSub>
+          <m:sSubPr>
+            <m:ctrlPr>
+              <w:rPr>
+                <w:rFonts w:ascii="Cambria Math" w:hAnsi="Cambria Math"/>
+                <w:smallCaps/>
+                <w:color w:val="5A5A5A" w:themeColor="text1" w:themeTint="A5"/>
+              </w:rPr>
+            </m:ctrlPr>
+          </m:sSubPr>
+          <m:e>
+            <m:r>
+              <w:rPr>
+                <w:rFonts w:ascii="Cambria Math" w:hAnsi="Cambria Math"/>
+                <w:smallCaps/>
+                <w:color w:val="5A5A5A" w:themeColor="text1" w:themeTint="A5"/>
+              </w:rPr>
+              <m:t>θ</m:t>
+            </m:r>
+          </m:e>
+          <m:sub>
+            <m:r>
+              <w:rPr>
+                <w:rFonts w:ascii="Cambria Math" w:hAnsi="Cambria Math"/>
+                <w:smallCaps/>
+                <w:color w:val="5A5A5A" w:themeColor="text1" w:themeTint="A5"/>
+              </w:rPr>
+              <m:t>0</m:t>
+            </m:r>
+          </m:sub>
+        </m:sSub>
+      </m:oMath>
+      <w:r>
+        <w:rPr>
+          <w:rFonts w:eastAsiaTheme="minorEastAsia"/>
+          <w:smallCaps/>
+          <w:color w:val="5A5A5A" w:themeColor="text1" w:themeTint="A5"/>
+        </w:rPr>
+        <w:t>to</w:t>
+      </w:r>
+      <w:r>
+        <w:rPr>
+          <w:rStyle w:val="SubtleReference"/>
+        </w:rPr>
+        <w:t xml:space="preserve"> </w:t>
+      </w:r>
+      <m:oMath>
+        <m:sSub>
+          <m:sSubPr>
+            <m:ctrlPr>
+              <w:rPr>
+                <w:rFonts w:ascii="Cambria Math" w:hAnsi="Cambria Math"/>
+                <w:smallCaps/>
+                <w:color w:val="5A5A5A" w:themeColor="text1" w:themeTint="A5"/>
+              </w:rPr>
+            </m:ctrlPr>
+          </m:sSubPr>
+          <m:e>
+            <m:r>
+              <w:rPr>
+                <w:rFonts w:ascii="Cambria Math" w:hAnsi="Cambria Math"/>
+                <w:smallCaps/>
+                <w:color w:val="5A5A5A" w:themeColor="text1" w:themeTint="A5"/>
+              </w:rPr>
+              <m:t>θ</m:t>
+            </m:r>
+          </m:e>
+          <m:sub>
+            <m:r>
+              <w:rPr>
+                <w:rFonts w:ascii="Cambria Math" w:hAnsi="Cambria Math"/>
+                <w:smallCaps/>
+                <w:color w:val="5A5A5A" w:themeColor="text1" w:themeTint="A5"/>
+              </w:rPr>
+              <m:t>1</m:t>
+            </m:r>
+          </m:sub>
+        </m:sSub>
+      </m:oMath>
+      <w:r>
+        <w:rPr>
+          <w:rFonts w:eastAsiaTheme="minorEastAsia"/>
+          <w:smallCaps/>
+          <w:color w:val="5A5A5A" w:themeColor="text1" w:themeTint="A5"/>
+        </w:rPr>
+        <w:t xml:space="preserve">: we simply need to sample the neighbor radiance </w:t>
+      </w:r>
+      <m:oMath>
+        <m:sSub>
+          <m:sSubPr>
+            <m:ctrlPr>
+              <w:rPr>
+                <w:rFonts w:ascii="Cambria Math" w:eastAsiaTheme="minorEastAsia" w:hAnsi="Cambria Math"/>
+                <w:smallCaps/>
+                <w:color w:val="5A5A5A" w:themeColor="text1" w:themeTint="A5"/>
+              </w:rPr>
+            </m:ctrlPr>
+          </m:sSubPr>
+          <m:e>
+            <m:r>
+              <w:rPr>
+                <w:rFonts w:ascii="Cambria Math" w:eastAsiaTheme="minorEastAsia" w:hAnsi="Cambria Math"/>
+                <w:smallCaps/>
+                <w:color w:val="5A5A5A" w:themeColor="text1" w:themeTint="A5"/>
+              </w:rPr>
+              <m:t>L</m:t>
+            </m:r>
+          </m:e>
+          <m:sub>
+            <m:r>
+              <w:rPr>
+                <w:rFonts w:ascii="Cambria Math" w:eastAsiaTheme="minorEastAsia" w:hAnsi="Cambria Math"/>
+                <w:smallCaps/>
+                <w:color w:val="5A5A5A" w:themeColor="text1" w:themeTint="A5"/>
+              </w:rPr>
+              <m:t>i</m:t>
+            </m:r>
+          </m:sub>
+        </m:sSub>
+        <m:d>
+          <m:dPr>
+            <m:ctrlPr>
+              <w:rPr>
+                <w:rFonts w:ascii="Cambria Math" w:eastAsiaTheme="minorEastAsia" w:hAnsi="Cambria Math"/>
+                <w:smallCaps/>
+                <w:color w:val="5A5A5A" w:themeColor="text1" w:themeTint="A5"/>
+              </w:rPr>
+            </m:ctrlPr>
+          </m:dPr>
+          <m:e>
+            <m:sSup>
+              <m:sSupPr>
+                <m:ctrlPr>
+                  <w:rPr>
+                    <w:rFonts w:ascii="Cambria Math" w:eastAsiaTheme="minorEastAsia" w:hAnsi="Cambria Math"/>
+                    <w:smallCaps/>
+                    <w:color w:val="5A5A5A" w:themeColor="text1" w:themeTint="A5"/>
+                  </w:rPr>
+                </m:ctrlPr>
+              </m:sSupPr>
+              <m:e>
+                <m:r>
+                  <m:rPr>
+                    <m:sty m:val="bi"/>
+                  </m:rPr>
+                  <w:rPr>
+                    <w:rFonts w:ascii="Cambria Math" w:eastAsiaTheme="minorEastAsia" w:hAnsi="Cambria Math"/>
+                    <w:smallCaps/>
+                    <w:color w:val="5A5A5A" w:themeColor="text1" w:themeTint="A5"/>
+                  </w:rPr>
+                  <m:t>x</m:t>
+                </m:r>
+                <m:ctrlPr>
+                  <w:rPr>
+                    <w:rFonts w:ascii="Cambria Math" w:eastAsiaTheme="minorEastAsia" w:hAnsi="Cambria Math"/>
+                    <w:b/>
+                    <w:smallCaps/>
+                    <w:color w:val="5A5A5A" w:themeColor="text1" w:themeTint="A5"/>
+                  </w:rPr>
+                </m:ctrlPr>
+              </m:e>
+              <m:sup>
+                <m:r>
+                  <w:rPr>
+                    <w:rFonts w:ascii="Cambria Math" w:eastAsiaTheme="minorEastAsia" w:hAnsi="Cambria Math"/>
+                    <w:smallCaps/>
+                    <w:color w:val="5A5A5A" w:themeColor="text1" w:themeTint="A5"/>
+                  </w:rPr>
+                  <m:t>'</m:t>
+                </m:r>
+              </m:sup>
+            </m:sSup>
+          </m:e>
+        </m:d>
+      </m:oMath>
+      <w:r>
+        <w:rPr>
+          <w:rFonts w:eastAsiaTheme="minorEastAsia"/>
+          <w:smallCaps/>
+          <w:color w:val="5A5A5A" w:themeColor="text1" w:themeTint="A5"/>
+        </w:rPr>
+        <w:t xml:space="preserve"> (shown in green) and compute its </w:t>
+      </w:r>
+      <w:r>
+        <w:rPr>
+          <w:rFonts w:eastAsiaTheme="minorEastAsia"/>
+          <w:smallCaps/>
+          <w:color w:val="5A5A5A" w:themeColor="text1" w:themeTint="A5"/>
+        </w:rPr>
+        <w:t xml:space="preserve">perceived influence on our central location </w:t>
+      </w:r>
+      <m:oMath>
+        <m:r>
+          <m:rPr>
+            <m:sty m:val="bi"/>
+          </m:rPr>
+          <w:rPr>
+            <w:rFonts w:ascii="Cambria Math" w:eastAsiaTheme="minorEastAsia" w:hAnsi="Cambria Math"/>
+            <w:smallCaps/>
+            <w:color w:val="5A5A5A" w:themeColor="text1" w:themeTint="A5"/>
+          </w:rPr>
+          <m:t>x</m:t>
+        </m:r>
+      </m:oMath>
+      <w:r>
+        <w:rPr>
+          <w:rFonts w:eastAsiaTheme="minorEastAsia"/>
+          <w:smallCaps/>
+          <w:color w:val="5A5A5A" w:themeColor="text1" w:themeTint="A5"/>
+        </w:rPr>
+        <w:t>.</w:t>
+      </w:r>
     </w:p>
     <w:p>
       <w:pPr>
@@ -22445,14 +24634,6 @@
           <w:rFonts w:eastAsiaTheme="minorEastAsia"/>
         </w:rPr>
       </w:pPr>
-    </w:p>
-    <w:p>
-      <w:pPr>
-        <w:ind w:left="-540" w:right="-540"/>
-        <w:rPr>
-          <w:rFonts w:eastAsiaTheme="minorEastAsia"/>
-        </w:rPr>
-      </w:pPr>
       <w:r>
         <w:rPr>
           <w:rFonts w:eastAsiaTheme="minorEastAsia"/>
@@ -22481,7 +24662,132 @@
         <w:rPr>
           <w:rFonts w:eastAsiaTheme="minorEastAsia"/>
         </w:rPr>
-        <w:t xml:space="preserve"> we can easily see that the only irradiance we perceived is the one from when the horizon jumps up a little: only the areas represented in red contribute to our sampling of the radiance.</w:t>
+        <w:t xml:space="preserve"> we can easily see that the only irradiance we </w:t>
+      </w:r>
+      <w:r>
+        <w:rPr>
+          <w:rFonts w:eastAsiaTheme="minorEastAsia"/>
+        </w:rPr>
+        <w:t xml:space="preserve">perceive from </w:t>
+      </w:r>
+      <m:oMath>
+        <m:r>
+          <m:rPr>
+            <m:sty m:val="bi"/>
+          </m:rPr>
+          <w:rPr>
+            <w:rFonts w:ascii="Cambria Math" w:eastAsiaTheme="minorEastAsia" w:hAnsi="Cambria Math"/>
+          </w:rPr>
+          <m:t>x</m:t>
+        </m:r>
+      </m:oMath>
+      <w:r>
+        <w:rPr>
+          <w:rFonts w:eastAsiaTheme="minorEastAsia"/>
+        </w:rPr>
+        <w:t xml:space="preserve"> is the one from when the horizon jumps up a little: only the area represented in </w:t>
+      </w:r>
+      <w:r>
+        <w:rPr>
+          <w:rFonts w:eastAsiaTheme="minorEastAsia"/>
+        </w:rPr>
+        <w:t>green</w:t>
+      </w:r>
+      <w:r>
+        <w:rPr>
+          <w:rFonts w:eastAsiaTheme="minorEastAsia"/>
+        </w:rPr>
+        <w:t xml:space="preserve"> contribute</w:t>
+      </w:r>
+      <w:r>
+        <w:rPr>
+          <w:rFonts w:eastAsiaTheme="minorEastAsia"/>
+        </w:rPr>
+        <w:t>s</w:t>
+      </w:r>
+      <w:r>
+        <w:rPr>
+          <w:rFonts w:eastAsiaTheme="minorEastAsia"/>
+        </w:rPr>
+        <w:t xml:space="preserve"> to </w:t>
+      </w:r>
+      <w:r>
+        <w:rPr>
+          <w:rFonts w:eastAsiaTheme="minorEastAsia"/>
+        </w:rPr>
+        <w:t xml:space="preserve">the perceived irradiance when we rise from </w:t>
+      </w:r>
+      <m:oMath>
+        <m:sSub>
+          <m:sSubPr>
+            <m:ctrlPr>
+              <w:rPr>
+                <w:rFonts w:ascii="Cambria Math" w:hAnsi="Cambria Math"/>
+              </w:rPr>
+            </m:ctrlPr>
+          </m:sSubPr>
+          <m:e>
+            <m:r>
+              <m:rPr>
+                <m:sty m:val="p"/>
+              </m:rPr>
+              <w:rPr>
+                <w:rFonts w:ascii="Cambria Math" w:hAnsi="Cambria Math"/>
+              </w:rPr>
+              <m:t>θ</m:t>
+            </m:r>
+          </m:e>
+          <m:sub>
+            <m:r>
+              <w:rPr>
+                <w:rFonts w:ascii="Cambria Math" w:hAnsi="Cambria Math"/>
+              </w:rPr>
+              <m:t>0</m:t>
+            </m:r>
+          </m:sub>
+        </m:sSub>
+      </m:oMath>
+      <w:r>
+        <w:rPr>
+          <w:rFonts w:eastAsiaTheme="minorEastAsia"/>
+        </w:rPr>
+        <w:t xml:space="preserve"> to </w:t>
+      </w:r>
+      <m:oMath>
+        <m:sSub>
+          <m:sSubPr>
+            <m:ctrlPr>
+              <w:rPr>
+                <w:rFonts w:ascii="Cambria Math" w:hAnsi="Cambria Math"/>
+              </w:rPr>
+            </m:ctrlPr>
+          </m:sSubPr>
+          <m:e>
+            <m:r>
+              <m:rPr>
+                <m:sty m:val="p"/>
+              </m:rPr>
+              <w:rPr>
+                <w:rFonts w:ascii="Cambria Math" w:hAnsi="Cambria Math"/>
+              </w:rPr>
+              <m:t>θ</m:t>
+            </m:r>
+          </m:e>
+          <m:sub>
+            <m:r>
+              <w:rPr>
+                <w:rFonts w:ascii="Cambria Math" w:hAnsi="Cambria Math"/>
+              </w:rPr>
+              <m:t>1</m:t>
+            </m:r>
+          </m:sub>
+        </m:sSub>
+      </m:oMath>
+      <w:r>
+        <w:rPr>
+          <w:rFonts w:eastAsiaTheme="minorEastAsia"/>
+        </w:rPr>
+        <w:t>.</w:t>
       </w:r>
     </w:p>
     <w:p>
@@ -22748,7 +25054,7 @@
             <w:br/>
           </m:r>
         </m:oMath>
-        <w:bookmarkStart w:id="13" w:name="_Hlk505882898"/>
+        <w:bookmarkStart w:id="12" w:name="_Hlk505882898"/>
         <m:oMath>
           <m:sSup>
             <m:sSupPr>
@@ -22783,7 +25089,7 @@
               </m:r>
             </m:sup>
           </m:sSup>
-          <w:bookmarkEnd w:id="13"/>
+          <w:bookmarkEnd w:id="12"/>
           <m:r>
             <w:rPr>
               <w:rFonts w:ascii="Cambria Math" w:eastAsiaTheme="minorEastAsia" w:hAnsi="Cambria Math"/>
@@ -23418,7 +25724,89 @@
         <w:rPr>
           <w:rFonts w:eastAsiaTheme="minorEastAsia"/>
         </w:rPr>
-        <w:t xml:space="preserve"> is constant for the entire interval then </w:t>
+        <w:t xml:space="preserve"> is constant for the entire interval</w:t>
+      </w:r>
+      <w:r>
+        <w:rPr>
+          <w:rFonts w:eastAsiaTheme="minorEastAsia"/>
+        </w:rPr>
+        <w:t xml:space="preserve"> [</w:t>
+      </w:r>
+      <m:oMath>
+        <m:sSub>
+          <m:sSubPr>
+            <m:ctrlPr>
+              <w:rPr>
+                <w:rFonts w:ascii="Cambria Math" w:hAnsi="Cambria Math"/>
+              </w:rPr>
+            </m:ctrlPr>
+          </m:sSubPr>
+          <m:e>
+            <m:r>
+              <m:rPr>
+                <m:sty m:val="p"/>
+              </m:rPr>
+              <w:rPr>
+                <w:rFonts w:ascii="Cambria Math" w:hAnsi="Cambria Math"/>
+              </w:rPr>
+              <m:t>θ</m:t>
+            </m:r>
+          </m:e>
+          <m:sub>
+            <m:r>
+              <w:rPr>
+                <w:rFonts w:ascii="Cambria Math" w:hAnsi="Cambria Math"/>
+              </w:rPr>
+              <m:t>0</m:t>
+            </m:r>
+          </m:sub>
+        </m:sSub>
+        <m:r>
+          <w:rPr>
+            <w:rFonts w:ascii="Cambria Math" w:hAnsi="Cambria Math"/>
+          </w:rPr>
+          <m:t>,</m:t>
+        </m:r>
+        <m:sSub>
+          <m:sSubPr>
+            <m:ctrlPr>
+              <w:rPr>
+                <w:rFonts w:ascii="Cambria Math" w:hAnsi="Cambria Math"/>
+              </w:rPr>
+            </m:ctrlPr>
+          </m:sSubPr>
+          <m:e>
+            <m:r>
+              <m:rPr>
+                <m:sty m:val="p"/>
+              </m:rPr>
+              <w:rPr>
+                <w:rFonts w:ascii="Cambria Math" w:hAnsi="Cambria Math"/>
+              </w:rPr>
+              <m:t>θ</m:t>
+            </m:r>
+          </m:e>
+          <m:sub>
+            <m:r>
+              <w:rPr>
+                <w:rFonts w:ascii="Cambria Math" w:hAnsi="Cambria Math"/>
+              </w:rPr>
+              <m:t>1</m:t>
+            </m:r>
+          </m:sub>
+        </m:sSub>
+      </m:oMath>
+      <w:r>
+        <w:rPr>
+          <w:rFonts w:eastAsiaTheme="minorEastAsia"/>
+        </w:rPr>
+        <w:t>]</w:t>
+      </w:r>
+      <w:r>
+        <w:rPr>
+          <w:rFonts w:eastAsiaTheme="minorEastAsia"/>
+        </w:rPr>
+        <w:t xml:space="preserve"> then </w:t>
       </w:r>
       <m:oMath>
         <m:r>
@@ -23432,7 +25820,21 @@
         <w:rPr>
           <w:rFonts w:eastAsiaTheme="minorEastAsia"/>
         </w:rPr>
-        <w:t xml:space="preserve"> becomes:</w:t>
+        <w:t xml:space="preserve"> beco</w:t>
+      </w:r>
+      <w:proofErr w:type="spellStart"/>
+      <w:r>
+        <w:rPr>
+          <w:rFonts w:eastAsiaTheme="minorEastAsia"/>
+        </w:rPr>
+        <w:t>mes</w:t>
+      </w:r>
+      <w:proofErr w:type="spellEnd"/>
+      <w:r>
+        <w:rPr>
+          <w:rFonts w:eastAsiaTheme="minorEastAsia"/>
+        </w:rPr>
+        <w:t>:</w:t>
       </w:r>
     </w:p>
     <w:p>
@@ -23805,7 +26207,16 @@
                     <w:rPr>
                       <w:rFonts w:ascii="Cambria Math" w:hAnsi="Cambria Math"/>
                     </w:rPr>
-                    <m:t>16</m:t>
+                    <m:t>1</m:t>
+                  </m:r>
+                  <m:r>
+                    <m:rPr>
+                      <m:sty m:val="bi"/>
+                    </m:rPr>
+                    <w:rPr>
+                      <w:rFonts w:ascii="Cambria Math" w:hAnsi="Cambria Math"/>
+                    </w:rPr>
+                    <m:t>8</m:t>
                   </m:r>
                 </m:e>
               </m:d>
@@ -24319,13 +26730,31 @@
         <w:rPr>
           <w:rFonts w:eastAsiaTheme="minorEastAsia"/>
         </w:rPr>
-        <w:t xml:space="preserve">We </w:t>
-      </w:r>
-      <w:r>
-        <w:rPr>
-          <w:rFonts w:eastAsiaTheme="minorEastAsia"/>
-        </w:rPr>
-        <w:t>solve the integral</w:t>
+        <w:t>S</w:t>
+      </w:r>
+      <w:r>
+        <w:rPr>
+          <w:rFonts w:eastAsiaTheme="minorEastAsia"/>
+        </w:rPr>
+        <w:t>olv</w:t>
+      </w:r>
+      <w:r>
+        <w:rPr>
+          <w:rFonts w:eastAsiaTheme="minorEastAsia"/>
+        </w:rPr>
+        <w:t>ing</w:t>
+      </w:r>
+      <w:r>
+        <w:rPr>
+          <w:rFonts w:eastAsiaTheme="minorEastAsia"/>
+        </w:rPr>
+        <w:t xml:space="preserve"> the integral</w:t>
+      </w:r>
+      <w:r>
+        <w:rPr>
+          <w:rFonts w:eastAsiaTheme="minorEastAsia"/>
+        </w:rPr>
+        <w:t xml:space="preserve"> yields</w:t>
       </w:r>
       <w:r>
         <w:rPr>
@@ -24581,1190 +27010,6 @@
               </m:r>
             </m:e>
           </m:nary>
-          <m:r>
-            <m:rPr>
-              <m:aln/>
-            </m:rPr>
-            <w:rPr>
-              <w:rFonts w:ascii="Cambria Math" w:hAnsi="Cambria Math"/>
-            </w:rPr>
-            <m:t>=</m:t>
-          </m:r>
-          <m:nary>
-            <m:naryPr>
-              <m:limLoc m:val="subSup"/>
-              <m:grow m:val="1"/>
-              <m:ctrlPr>
-                <w:rPr>
-                  <w:rFonts w:ascii="Cambria Math" w:hAnsi="Cambria Math"/>
-                </w:rPr>
-              </m:ctrlPr>
-            </m:naryPr>
-            <m:sub>
-              <m:sSub>
-                <m:sSubPr>
-                  <m:ctrlPr>
-                    <w:rPr>
-                      <w:rFonts w:ascii="Cambria Math" w:hAnsi="Cambria Math"/>
-                    </w:rPr>
-                  </m:ctrlPr>
-                </m:sSubPr>
-                <m:e>
-                  <m:r>
-                    <m:rPr>
-                      <m:sty m:val="p"/>
-                    </m:rPr>
-                    <w:rPr>
-                      <w:rFonts w:ascii="Cambria Math" w:hAnsi="Cambria Math"/>
-                    </w:rPr>
-                    <m:t>θ</m:t>
-                  </m:r>
-                </m:e>
-                <m:sub>
-                  <m:r>
-                    <w:rPr>
-                      <w:rFonts w:ascii="Cambria Math" w:hAnsi="Cambria Math"/>
-                    </w:rPr>
-                    <m:t>0</m:t>
-                  </m:r>
-                </m:sub>
-              </m:sSub>
-            </m:sub>
-            <m:sup>
-              <m:sSub>
-                <m:sSubPr>
-                  <m:ctrlPr>
-                    <w:rPr>
-                      <w:rFonts w:ascii="Cambria Math" w:hAnsi="Cambria Math"/>
-                    </w:rPr>
-                  </m:ctrlPr>
-                </m:sSubPr>
-                <m:e>
-                  <m:r>
-                    <m:rPr>
-                      <m:sty m:val="p"/>
-                    </m:rPr>
-                    <w:rPr>
-                      <w:rFonts w:ascii="Cambria Math" w:hAnsi="Cambria Math"/>
-                    </w:rPr>
-                    <m:t>θ</m:t>
-                  </m:r>
-                </m:e>
-                <m:sub>
-                  <m:r>
-                    <w:rPr>
-                      <w:rFonts w:ascii="Cambria Math" w:hAnsi="Cambria Math"/>
-                    </w:rPr>
-                    <m:t>1</m:t>
-                  </m:r>
-                </m:sub>
-              </m:sSub>
-            </m:sup>
-            <m:e>
-              <m:d>
-                <m:dPr>
-                  <m:ctrlPr>
-                    <w:rPr>
-                      <w:rFonts w:ascii="Cambria Math" w:hAnsi="Cambria Math"/>
-                    </w:rPr>
-                  </m:ctrlPr>
-                </m:dPr>
-                <m:e>
-                  <m:sSub>
-                    <m:sSubPr>
-                      <m:ctrlPr>
-                        <w:rPr>
-                          <w:rFonts w:ascii="Cambria Math" w:eastAsiaTheme="minorEastAsia" w:hAnsi="Cambria Math"/>
-                          <w:i/>
-                        </w:rPr>
-                      </m:ctrlPr>
-                    </m:sSubPr>
-                    <m:e>
-                      <m:r>
-                        <w:rPr>
-                          <w:rFonts w:ascii="Cambria Math" w:eastAsiaTheme="minorEastAsia" w:hAnsi="Cambria Math"/>
-                        </w:rPr>
-                        <m:t>n</m:t>
-                      </m:r>
-                    </m:e>
-                    <m:sub>
-                      <m:r>
-                        <w:rPr>
-                          <w:rFonts w:ascii="Cambria Math" w:eastAsiaTheme="minorEastAsia" w:hAnsi="Cambria Math"/>
-                        </w:rPr>
-                        <m:t>x</m:t>
-                      </m:r>
-                    </m:sub>
-                  </m:sSub>
-                  <m:func>
-                    <m:funcPr>
-                      <m:ctrlPr>
-                        <w:rPr>
-                          <w:rFonts w:ascii="Cambria Math" w:eastAsiaTheme="minorEastAsia" w:hAnsi="Cambria Math"/>
-                        </w:rPr>
-                      </m:ctrlPr>
-                    </m:funcPr>
-                    <m:fName>
-                      <m:r>
-                        <m:rPr>
-                          <m:sty m:val="p"/>
-                        </m:rPr>
-                        <w:rPr>
-                          <w:rFonts w:ascii="Cambria Math" w:eastAsiaTheme="minorEastAsia" w:hAnsi="Cambria Math"/>
-                        </w:rPr>
-                        <m:t>sin</m:t>
-                      </m:r>
-                    </m:fName>
-                    <m:e>
-                      <m:d>
-                        <m:dPr>
-                          <m:ctrlPr>
-                            <w:rPr>
-                              <w:rFonts w:ascii="Cambria Math" w:eastAsiaTheme="minorEastAsia" w:hAnsi="Cambria Math"/>
-                              <w:i/>
-                            </w:rPr>
-                          </m:ctrlPr>
-                        </m:dPr>
-                        <m:e>
-                          <m:r>
-                            <w:rPr>
-                              <w:rFonts w:ascii="Cambria Math" w:eastAsiaTheme="minorEastAsia" w:hAnsi="Cambria Math"/>
-                            </w:rPr>
-                            <m:t>θ</m:t>
-                          </m:r>
-                        </m:e>
-                      </m:d>
-                    </m:e>
-                  </m:func>
-                  <m:r>
-                    <w:rPr>
-                      <w:rFonts w:ascii="Cambria Math" w:eastAsiaTheme="minorEastAsia" w:hAnsi="Cambria Math"/>
-                    </w:rPr>
-                    <m:t>+</m:t>
-                  </m:r>
-                  <m:sSub>
-                    <m:sSubPr>
-                      <m:ctrlPr>
-                        <w:rPr>
-                          <w:rFonts w:ascii="Cambria Math" w:eastAsiaTheme="minorEastAsia" w:hAnsi="Cambria Math"/>
-                          <w:i/>
-                        </w:rPr>
-                      </m:ctrlPr>
-                    </m:sSubPr>
-                    <m:e>
-                      <m:r>
-                        <w:rPr>
-                          <w:rFonts w:ascii="Cambria Math" w:eastAsiaTheme="minorEastAsia" w:hAnsi="Cambria Math"/>
-                        </w:rPr>
-                        <m:t>n</m:t>
-                      </m:r>
-                    </m:e>
-                    <m:sub>
-                      <m:r>
-                        <w:rPr>
-                          <w:rFonts w:ascii="Cambria Math" w:eastAsiaTheme="minorEastAsia" w:hAnsi="Cambria Math"/>
-                        </w:rPr>
-                        <m:t>y</m:t>
-                      </m:r>
-                    </m:sub>
-                  </m:sSub>
-                  <m:func>
-                    <m:funcPr>
-                      <m:ctrlPr>
-                        <w:rPr>
-                          <w:rFonts w:ascii="Cambria Math" w:eastAsiaTheme="minorEastAsia" w:hAnsi="Cambria Math"/>
-                        </w:rPr>
-                      </m:ctrlPr>
-                    </m:funcPr>
-                    <m:fName>
-                      <m:r>
-                        <m:rPr>
-                          <m:sty m:val="p"/>
-                        </m:rPr>
-                        <w:rPr>
-                          <w:rFonts w:ascii="Cambria Math" w:eastAsiaTheme="minorEastAsia" w:hAnsi="Cambria Math"/>
-                        </w:rPr>
-                        <m:t>cos</m:t>
-                      </m:r>
-                    </m:fName>
-                    <m:e>
-                      <m:d>
-                        <m:dPr>
-                          <m:ctrlPr>
-                            <w:rPr>
-                              <w:rFonts w:ascii="Cambria Math" w:eastAsiaTheme="minorEastAsia" w:hAnsi="Cambria Math"/>
-                              <w:i/>
-                            </w:rPr>
-                          </m:ctrlPr>
-                        </m:dPr>
-                        <m:e>
-                          <m:r>
-                            <w:rPr>
-                              <w:rFonts w:ascii="Cambria Math" w:eastAsiaTheme="minorEastAsia" w:hAnsi="Cambria Math"/>
-                            </w:rPr>
-                            <m:t>θ</m:t>
-                          </m:r>
-                        </m:e>
-                      </m:d>
-                    </m:e>
-                  </m:func>
-                </m:e>
-              </m:d>
-              <m:func>
-                <m:funcPr>
-                  <m:ctrlPr>
-                    <w:rPr>
-                      <w:rFonts w:ascii="Cambria Math" w:hAnsi="Cambria Math"/>
-                      <w:i/>
-                    </w:rPr>
-                  </m:ctrlPr>
-                </m:funcPr>
-                <m:fName>
-                  <m:r>
-                    <m:rPr>
-                      <m:sty m:val="p"/>
-                    </m:rPr>
-                    <w:rPr>
-                      <w:rFonts w:ascii="Cambria Math" w:hAnsi="Cambria Math"/>
-                    </w:rPr>
-                    <m:t>sin</m:t>
-                  </m:r>
-                </m:fName>
-                <m:e>
-                  <m:d>
-                    <m:dPr>
-                      <m:ctrlPr>
-                        <w:rPr>
-                          <w:rFonts w:ascii="Cambria Math" w:hAnsi="Cambria Math"/>
-                          <w:i/>
-                        </w:rPr>
-                      </m:ctrlPr>
-                    </m:dPr>
-                    <m:e>
-                      <m:r>
-                        <w:rPr>
-                          <w:rFonts w:ascii="Cambria Math" w:hAnsi="Cambria Math"/>
-                        </w:rPr>
-                        <m:t>θ</m:t>
-                      </m:r>
-                    </m:e>
-                  </m:d>
-                </m:e>
-              </m:func>
-              <m:r>
-                <w:rPr>
-                  <w:rFonts w:ascii="Cambria Math" w:hAnsi="Cambria Math"/>
-                </w:rPr>
-                <m:t>d</m:t>
-              </m:r>
-              <m:r>
-                <m:rPr>
-                  <m:sty m:val="p"/>
-                </m:rPr>
-                <w:rPr>
-                  <w:rFonts w:ascii="Cambria Math" w:hAnsi="Cambria Math"/>
-                </w:rPr>
-                <m:t>θ</m:t>
-              </m:r>
-            </m:e>
-          </m:nary>
-          <m:r>
-            <m:rPr>
-              <m:sty m:val="p"/>
-            </m:rPr>
-            <w:rPr>
-              <w:rFonts w:eastAsiaTheme="minorEastAsia"/>
-            </w:rPr>
-            <w:br/>
-          </m:r>
-        </m:oMath>
-        <m:oMath>
-          <m:r>
-            <m:rPr>
-              <m:aln/>
-            </m:rPr>
-            <w:rPr>
-              <w:rFonts w:ascii="Cambria Math" w:eastAsiaTheme="minorEastAsia" w:hAnsi="Cambria Math"/>
-            </w:rPr>
-            <m:t>=</m:t>
-          </m:r>
-          <m:sSub>
-            <m:sSubPr>
-              <m:ctrlPr>
-                <w:rPr>
-                  <w:rFonts w:ascii="Cambria Math" w:eastAsiaTheme="minorEastAsia" w:hAnsi="Cambria Math"/>
-                  <w:i/>
-                </w:rPr>
-              </m:ctrlPr>
-            </m:sSubPr>
-            <m:e>
-              <m:r>
-                <w:rPr>
-                  <w:rFonts w:ascii="Cambria Math" w:eastAsiaTheme="minorEastAsia" w:hAnsi="Cambria Math"/>
-                </w:rPr>
-                <m:t>n</m:t>
-              </m:r>
-            </m:e>
-            <m:sub>
-              <m:r>
-                <w:rPr>
-                  <w:rFonts w:ascii="Cambria Math" w:eastAsiaTheme="minorEastAsia" w:hAnsi="Cambria Math"/>
-                </w:rPr>
-                <m:t>x</m:t>
-              </m:r>
-            </m:sub>
-          </m:sSub>
-          <m:nary>
-            <m:naryPr>
-              <m:limLoc m:val="subSup"/>
-              <m:grow m:val="1"/>
-              <m:ctrlPr>
-                <w:rPr>
-                  <w:rFonts w:ascii="Cambria Math" w:hAnsi="Cambria Math"/>
-                </w:rPr>
-              </m:ctrlPr>
-            </m:naryPr>
-            <m:sub>
-              <m:sSub>
-                <m:sSubPr>
-                  <m:ctrlPr>
-                    <w:rPr>
-                      <w:rFonts w:ascii="Cambria Math" w:hAnsi="Cambria Math"/>
-                    </w:rPr>
-                  </m:ctrlPr>
-                </m:sSubPr>
-                <m:e>
-                  <m:r>
-                    <m:rPr>
-                      <m:sty m:val="p"/>
-                    </m:rPr>
-                    <w:rPr>
-                      <w:rFonts w:ascii="Cambria Math" w:hAnsi="Cambria Math"/>
-                    </w:rPr>
-                    <m:t>θ</m:t>
-                  </m:r>
-                </m:e>
-                <m:sub>
-                  <m:r>
-                    <w:rPr>
-                      <w:rFonts w:ascii="Cambria Math" w:hAnsi="Cambria Math"/>
-                    </w:rPr>
-                    <m:t>0</m:t>
-                  </m:r>
-                </m:sub>
-              </m:sSub>
-            </m:sub>
-            <m:sup>
-              <m:sSub>
-                <m:sSubPr>
-                  <m:ctrlPr>
-                    <w:rPr>
-                      <w:rFonts w:ascii="Cambria Math" w:hAnsi="Cambria Math"/>
-                    </w:rPr>
-                  </m:ctrlPr>
-                </m:sSubPr>
-                <m:e>
-                  <m:r>
-                    <m:rPr>
-                      <m:sty m:val="p"/>
-                    </m:rPr>
-                    <w:rPr>
-                      <w:rFonts w:ascii="Cambria Math" w:hAnsi="Cambria Math"/>
-                    </w:rPr>
-                    <m:t>θ</m:t>
-                  </m:r>
-                </m:e>
-                <m:sub>
-                  <m:r>
-                    <w:rPr>
-                      <w:rFonts w:ascii="Cambria Math" w:hAnsi="Cambria Math"/>
-                    </w:rPr>
-                    <m:t>1</m:t>
-                  </m:r>
-                </m:sub>
-              </m:sSub>
-            </m:sup>
-            <m:e>
-              <m:func>
-                <m:funcPr>
-                  <m:ctrlPr>
-                    <w:rPr>
-                      <w:rFonts w:ascii="Cambria Math" w:hAnsi="Cambria Math"/>
-                      <w:i/>
-                    </w:rPr>
-                  </m:ctrlPr>
-                </m:funcPr>
-                <m:fName>
-                  <m:sSup>
-                    <m:sSupPr>
-                      <m:ctrlPr>
-                        <w:rPr>
-                          <w:rFonts w:ascii="Cambria Math" w:hAnsi="Cambria Math"/>
-                        </w:rPr>
-                      </m:ctrlPr>
-                    </m:sSupPr>
-                    <m:e>
-                      <m:r>
-                        <m:rPr>
-                          <m:sty m:val="p"/>
-                        </m:rPr>
-                        <w:rPr>
-                          <w:rFonts w:ascii="Cambria Math" w:hAnsi="Cambria Math"/>
-                        </w:rPr>
-                        <m:t>sin</m:t>
-                      </m:r>
-                    </m:e>
-                    <m:sup>
-                      <m:r>
-                        <w:rPr>
-                          <w:rFonts w:ascii="Cambria Math" w:hAnsi="Cambria Math"/>
-                        </w:rPr>
-                        <m:t>2</m:t>
-                      </m:r>
-                    </m:sup>
-                  </m:sSup>
-                </m:fName>
-                <m:e>
-                  <m:d>
-                    <m:dPr>
-                      <m:ctrlPr>
-                        <w:rPr>
-                          <w:rFonts w:ascii="Cambria Math" w:hAnsi="Cambria Math"/>
-                          <w:i/>
-                        </w:rPr>
-                      </m:ctrlPr>
-                    </m:dPr>
-                    <m:e>
-                      <m:r>
-                        <w:rPr>
-                          <w:rFonts w:ascii="Cambria Math" w:hAnsi="Cambria Math"/>
-                        </w:rPr>
-                        <m:t>θ</m:t>
-                      </m:r>
-                    </m:e>
-                  </m:d>
-                </m:e>
-              </m:func>
-              <m:r>
-                <w:rPr>
-                  <w:rFonts w:ascii="Cambria Math" w:hAnsi="Cambria Math"/>
-                </w:rPr>
-                <m:t>d</m:t>
-              </m:r>
-              <m:r>
-                <m:rPr>
-                  <m:sty m:val="p"/>
-                </m:rPr>
-                <w:rPr>
-                  <w:rFonts w:ascii="Cambria Math" w:hAnsi="Cambria Math"/>
-                </w:rPr>
-                <m:t>θ</m:t>
-              </m:r>
-            </m:e>
-          </m:nary>
-          <m:r>
-            <w:rPr>
-              <w:rFonts w:ascii="Cambria Math" w:hAnsi="Cambria Math"/>
-            </w:rPr>
-            <m:t>+</m:t>
-          </m:r>
-          <m:sSub>
-            <m:sSubPr>
-              <m:ctrlPr>
-                <w:rPr>
-                  <w:rFonts w:ascii="Cambria Math" w:eastAsiaTheme="minorEastAsia" w:hAnsi="Cambria Math"/>
-                  <w:i/>
-                </w:rPr>
-              </m:ctrlPr>
-            </m:sSubPr>
-            <m:e>
-              <m:r>
-                <w:rPr>
-                  <w:rFonts w:ascii="Cambria Math" w:eastAsiaTheme="minorEastAsia" w:hAnsi="Cambria Math"/>
-                </w:rPr>
-                <m:t>n</m:t>
-              </m:r>
-            </m:e>
-            <m:sub>
-              <m:r>
-                <w:rPr>
-                  <w:rFonts w:ascii="Cambria Math" w:eastAsiaTheme="minorEastAsia" w:hAnsi="Cambria Math"/>
-                </w:rPr>
-                <m:t>y</m:t>
-              </m:r>
-            </m:sub>
-          </m:sSub>
-          <m:nary>
-            <m:naryPr>
-              <m:limLoc m:val="subSup"/>
-              <m:grow m:val="1"/>
-              <m:ctrlPr>
-                <w:rPr>
-                  <w:rFonts w:ascii="Cambria Math" w:hAnsi="Cambria Math"/>
-                </w:rPr>
-              </m:ctrlPr>
-            </m:naryPr>
-            <m:sub>
-              <m:sSub>
-                <m:sSubPr>
-                  <m:ctrlPr>
-                    <w:rPr>
-                      <w:rFonts w:ascii="Cambria Math" w:hAnsi="Cambria Math"/>
-                    </w:rPr>
-                  </m:ctrlPr>
-                </m:sSubPr>
-                <m:e>
-                  <m:r>
-                    <m:rPr>
-                      <m:sty m:val="p"/>
-                    </m:rPr>
-                    <w:rPr>
-                      <w:rFonts w:ascii="Cambria Math" w:hAnsi="Cambria Math"/>
-                    </w:rPr>
-                    <m:t>θ</m:t>
-                  </m:r>
-                </m:e>
-                <m:sub>
-                  <m:r>
-                    <w:rPr>
-                      <w:rFonts w:ascii="Cambria Math" w:hAnsi="Cambria Math"/>
-                    </w:rPr>
-                    <m:t>0</m:t>
-                  </m:r>
-                </m:sub>
-              </m:sSub>
-            </m:sub>
-            <m:sup>
-              <m:sSub>
-                <m:sSubPr>
-                  <m:ctrlPr>
-                    <w:rPr>
-                      <w:rFonts w:ascii="Cambria Math" w:hAnsi="Cambria Math"/>
-                    </w:rPr>
-                  </m:ctrlPr>
-                </m:sSubPr>
-                <m:e>
-                  <m:r>
-                    <m:rPr>
-                      <m:sty m:val="p"/>
-                    </m:rPr>
-                    <w:rPr>
-                      <w:rFonts w:ascii="Cambria Math" w:hAnsi="Cambria Math"/>
-                    </w:rPr>
-                    <m:t>θ</m:t>
-                  </m:r>
-                </m:e>
-                <m:sub>
-                  <m:r>
-                    <w:rPr>
-                      <w:rFonts w:ascii="Cambria Math" w:hAnsi="Cambria Math"/>
-                    </w:rPr>
-                    <m:t>1</m:t>
-                  </m:r>
-                </m:sub>
-              </m:sSub>
-            </m:sup>
-            <m:e>
-              <m:func>
-                <m:funcPr>
-                  <m:ctrlPr>
-                    <w:rPr>
-                      <w:rFonts w:ascii="Cambria Math" w:eastAsiaTheme="minorEastAsia" w:hAnsi="Cambria Math"/>
-                    </w:rPr>
-                  </m:ctrlPr>
-                </m:funcPr>
-                <m:fName>
-                  <m:r>
-                    <m:rPr>
-                      <m:sty m:val="p"/>
-                    </m:rPr>
-                    <w:rPr>
-                      <w:rFonts w:ascii="Cambria Math" w:eastAsiaTheme="minorEastAsia" w:hAnsi="Cambria Math"/>
-                    </w:rPr>
-                    <m:t>cos</m:t>
-                  </m:r>
-                </m:fName>
-                <m:e>
-                  <m:d>
-                    <m:dPr>
-                      <m:ctrlPr>
-                        <w:rPr>
-                          <w:rFonts w:ascii="Cambria Math" w:eastAsiaTheme="minorEastAsia" w:hAnsi="Cambria Math"/>
-                          <w:i/>
-                        </w:rPr>
-                      </m:ctrlPr>
-                    </m:dPr>
-                    <m:e>
-                      <m:r>
-                        <w:rPr>
-                          <w:rFonts w:ascii="Cambria Math" w:eastAsiaTheme="minorEastAsia" w:hAnsi="Cambria Math"/>
-                        </w:rPr>
-                        <m:t>θ</m:t>
-                      </m:r>
-                    </m:e>
-                  </m:d>
-                </m:e>
-              </m:func>
-              <m:func>
-                <m:funcPr>
-                  <m:ctrlPr>
-                    <w:rPr>
-                      <w:rFonts w:ascii="Cambria Math" w:hAnsi="Cambria Math"/>
-                      <w:i/>
-                    </w:rPr>
-                  </m:ctrlPr>
-                </m:funcPr>
-                <m:fName>
-                  <m:r>
-                    <m:rPr>
-                      <m:sty m:val="p"/>
-                    </m:rPr>
-                    <w:rPr>
-                      <w:rFonts w:ascii="Cambria Math" w:hAnsi="Cambria Math"/>
-                    </w:rPr>
-                    <m:t>sin</m:t>
-                  </m:r>
-                </m:fName>
-                <m:e>
-                  <m:d>
-                    <m:dPr>
-                      <m:ctrlPr>
-                        <w:rPr>
-                          <w:rFonts w:ascii="Cambria Math" w:hAnsi="Cambria Math"/>
-                          <w:i/>
-                        </w:rPr>
-                      </m:ctrlPr>
-                    </m:dPr>
-                    <m:e>
-                      <m:r>
-                        <w:rPr>
-                          <w:rFonts w:ascii="Cambria Math" w:hAnsi="Cambria Math"/>
-                        </w:rPr>
-                        <m:t>θ</m:t>
-                      </m:r>
-                    </m:e>
-                  </m:d>
-                </m:e>
-              </m:func>
-              <m:r>
-                <w:rPr>
-                  <w:rFonts w:ascii="Cambria Math" w:hAnsi="Cambria Math"/>
-                </w:rPr>
-                <m:t>d</m:t>
-              </m:r>
-              <m:r>
-                <m:rPr>
-                  <m:sty m:val="p"/>
-                </m:rPr>
-                <w:rPr>
-                  <w:rFonts w:ascii="Cambria Math" w:hAnsi="Cambria Math"/>
-                </w:rPr>
-                <m:t>θ</m:t>
-              </m:r>
-            </m:e>
-          </m:nary>
-          <m:r>
-            <m:rPr>
-              <m:sty m:val="p"/>
-            </m:rPr>
-            <w:rPr>
-              <w:rFonts w:eastAsiaTheme="minorEastAsia"/>
-            </w:rPr>
-            <w:br/>
-          </m:r>
-        </m:oMath>
-        <m:oMath>
-          <m:r>
-            <m:rPr>
-              <m:aln/>
-            </m:rPr>
-            <w:rPr>
-              <w:rFonts w:ascii="Cambria Math" w:eastAsiaTheme="minorEastAsia" w:hAnsi="Cambria Math"/>
-            </w:rPr>
-            <m:t>=</m:t>
-          </m:r>
-          <m:f>
-            <m:fPr>
-              <m:ctrlPr>
-                <w:rPr>
-                  <w:rFonts w:ascii="Cambria Math" w:eastAsiaTheme="minorEastAsia" w:hAnsi="Cambria Math"/>
-                  <w:i/>
-                </w:rPr>
-              </m:ctrlPr>
-            </m:fPr>
-            <m:num>
-              <m:sSub>
-                <m:sSubPr>
-                  <m:ctrlPr>
-                    <w:rPr>
-                      <w:rFonts w:ascii="Cambria Math" w:eastAsiaTheme="minorEastAsia" w:hAnsi="Cambria Math"/>
-                      <w:i/>
-                    </w:rPr>
-                  </m:ctrlPr>
-                </m:sSubPr>
-                <m:e>
-                  <m:r>
-                    <w:rPr>
-                      <w:rFonts w:ascii="Cambria Math" w:eastAsiaTheme="minorEastAsia" w:hAnsi="Cambria Math"/>
-                    </w:rPr>
-                    <m:t>n</m:t>
-                  </m:r>
-                </m:e>
-                <m:sub>
-                  <m:r>
-                    <w:rPr>
-                      <w:rFonts w:ascii="Cambria Math" w:eastAsiaTheme="minorEastAsia" w:hAnsi="Cambria Math"/>
-                    </w:rPr>
-                    <m:t>x</m:t>
-                  </m:r>
-                </m:sub>
-              </m:sSub>
-            </m:num>
-            <m:den>
-              <m:r>
-                <w:rPr>
-                  <w:rFonts w:ascii="Cambria Math" w:eastAsiaTheme="minorEastAsia" w:hAnsi="Cambria Math"/>
-                </w:rPr>
-                <m:t>2</m:t>
-              </m:r>
-            </m:den>
-          </m:f>
-          <m:r>
-            <w:rPr>
-              <w:rFonts w:ascii="Cambria Math" w:eastAsiaTheme="minorEastAsia" w:hAnsi="Cambria Math"/>
-            </w:rPr>
-            <m:t>(</m:t>
-          </m:r>
-          <m:r>
-            <w:rPr>
-              <w:rFonts w:ascii="Cambria Math" w:hAnsi="Cambria Math"/>
-            </w:rPr>
-            <m:t>θ</m:t>
-          </m:r>
-          <m:r>
-            <m:rPr>
-              <m:sty m:val="p"/>
-            </m:rPr>
-            <w:rPr>
-              <w:rFonts w:ascii="Cambria Math" w:eastAsiaTheme="minorEastAsia" w:hAnsi="Cambria Math"/>
-            </w:rPr>
-            <m:t>-</m:t>
-          </m:r>
-          <m:func>
-            <m:funcPr>
-              <m:ctrlPr>
-                <w:rPr>
-                  <w:rFonts w:ascii="Cambria Math" w:eastAsiaTheme="minorEastAsia" w:hAnsi="Cambria Math"/>
-                  <w:i/>
-                </w:rPr>
-              </m:ctrlPr>
-            </m:funcPr>
-            <m:fName>
-              <m:r>
-                <m:rPr>
-                  <m:sty m:val="p"/>
-                </m:rPr>
-                <w:rPr>
-                  <w:rFonts w:ascii="Cambria Math" w:eastAsiaTheme="minorEastAsia" w:hAnsi="Cambria Math"/>
-                </w:rPr>
-                <m:t>sin</m:t>
-              </m:r>
-            </m:fName>
-            <m:e>
-              <m:d>
-                <m:dPr>
-                  <m:ctrlPr>
-                    <w:rPr>
-                      <w:rFonts w:ascii="Cambria Math" w:eastAsiaTheme="minorEastAsia" w:hAnsi="Cambria Math"/>
-                      <w:i/>
-                    </w:rPr>
-                  </m:ctrlPr>
-                </m:dPr>
-                <m:e>
-                  <m:r>
-                    <w:rPr>
-                      <w:rFonts w:ascii="Cambria Math" w:hAnsi="Cambria Math"/>
-                    </w:rPr>
-                    <m:t>θ</m:t>
-                  </m:r>
-                </m:e>
-              </m:d>
-            </m:e>
-          </m:func>
-          <m:func>
-            <m:funcPr>
-              <m:ctrlPr>
-                <w:rPr>
-                  <w:rFonts w:ascii="Cambria Math" w:eastAsiaTheme="minorEastAsia" w:hAnsi="Cambria Math"/>
-                  <w:i/>
-                </w:rPr>
-              </m:ctrlPr>
-            </m:funcPr>
-            <m:fName>
-              <m:r>
-                <m:rPr>
-                  <m:sty m:val="p"/>
-                </m:rPr>
-                <w:rPr>
-                  <w:rFonts w:ascii="Cambria Math" w:eastAsiaTheme="minorEastAsia" w:hAnsi="Cambria Math"/>
-                </w:rPr>
-                <m:t>cos</m:t>
-              </m:r>
-            </m:fName>
-            <m:e>
-              <m:d>
-                <m:dPr>
-                  <m:ctrlPr>
-                    <w:rPr>
-                      <w:rFonts w:ascii="Cambria Math" w:eastAsiaTheme="minorEastAsia" w:hAnsi="Cambria Math"/>
-                      <w:i/>
-                    </w:rPr>
-                  </m:ctrlPr>
-                </m:dPr>
-                <m:e>
-                  <m:r>
-                    <w:rPr>
-                      <w:rFonts w:ascii="Cambria Math" w:hAnsi="Cambria Math"/>
-                    </w:rPr>
-                    <m:t>θ</m:t>
-                  </m:r>
-                </m:e>
-              </m:d>
-            </m:e>
-          </m:func>
-          <m:r>
-            <w:rPr>
-              <w:rFonts w:ascii="Cambria Math" w:eastAsiaTheme="minorEastAsia" w:hAnsi="Cambria Math"/>
-            </w:rPr>
-            <m:t>)</m:t>
-          </m:r>
-          <m:d>
-            <m:dPr>
-              <m:begChr m:val="|"/>
-              <m:endChr m:val=""/>
-              <m:ctrlPr>
-                <w:rPr>
-                  <w:rFonts w:ascii="Cambria Math" w:eastAsiaTheme="minorEastAsia" w:hAnsi="Cambria Math"/>
-                  <w:i/>
-                </w:rPr>
-              </m:ctrlPr>
-            </m:dPr>
-            <m:e>
-              <m:m>
-                <m:mPr>
-                  <m:mcs>
-                    <m:mc>
-                      <m:mcPr>
-                        <m:count m:val="1"/>
-                        <m:mcJc m:val="center"/>
-                      </m:mcPr>
-                    </m:mc>
-                  </m:mcs>
-                  <m:ctrlPr>
-                    <w:rPr>
-                      <w:rFonts w:ascii="Cambria Math" w:eastAsiaTheme="minorEastAsia" w:hAnsi="Cambria Math"/>
-                      <w:i/>
-                    </w:rPr>
-                  </m:ctrlPr>
-                </m:mPr>
-                <m:mr>
-                  <m:e>
-                    <m:sSub>
-                      <m:sSubPr>
-                        <m:ctrlPr>
-                          <w:rPr>
-                            <w:rFonts w:ascii="Cambria Math" w:hAnsi="Cambria Math"/>
-                          </w:rPr>
-                        </m:ctrlPr>
-                      </m:sSubPr>
-                      <m:e>
-                        <m:r>
-                          <m:rPr>
-                            <m:sty m:val="p"/>
-                          </m:rPr>
-                          <w:rPr>
-                            <w:rFonts w:ascii="Cambria Math" w:hAnsi="Cambria Math"/>
-                          </w:rPr>
-                          <m:t>θ</m:t>
-                        </m:r>
-                      </m:e>
-                      <m:sub>
-                        <m:r>
-                          <w:rPr>
-                            <w:rFonts w:ascii="Cambria Math" w:hAnsi="Cambria Math"/>
-                          </w:rPr>
-                          <m:t>1</m:t>
-                        </m:r>
-                      </m:sub>
-                    </m:sSub>
-                  </m:e>
-                </m:mr>
-                <m:mr>
-                  <m:e>
-                    <m:sSub>
-                      <m:sSubPr>
-                        <m:ctrlPr>
-                          <w:rPr>
-                            <w:rFonts w:ascii="Cambria Math" w:hAnsi="Cambria Math"/>
-                          </w:rPr>
-                        </m:ctrlPr>
-                      </m:sSubPr>
-                      <m:e>
-                        <m:r>
-                          <m:rPr>
-                            <m:sty m:val="p"/>
-                          </m:rPr>
-                          <w:rPr>
-                            <w:rFonts w:ascii="Cambria Math" w:hAnsi="Cambria Math"/>
-                          </w:rPr>
-                          <m:t>θ</m:t>
-                        </m:r>
-                      </m:e>
-                      <m:sub>
-                        <m:r>
-                          <w:rPr>
-                            <w:rFonts w:ascii="Cambria Math" w:hAnsi="Cambria Math"/>
-                          </w:rPr>
-                          <m:t>0</m:t>
-                        </m:r>
-                      </m:sub>
-                    </m:sSub>
-                  </m:e>
-                </m:mr>
-              </m:m>
-            </m:e>
-          </m:d>
-          <m:r>
-            <w:rPr>
-              <w:rFonts w:ascii="Cambria Math" w:hAnsi="Cambria Math"/>
-            </w:rPr>
-            <m:t>+</m:t>
-          </m:r>
-          <m:f>
-            <m:fPr>
-              <m:ctrlPr>
-                <w:rPr>
-                  <w:rFonts w:ascii="Cambria Math" w:eastAsiaTheme="minorEastAsia" w:hAnsi="Cambria Math"/>
-                  <w:i/>
-                </w:rPr>
-              </m:ctrlPr>
-            </m:fPr>
-            <m:num>
-              <m:sSub>
-                <m:sSubPr>
-                  <m:ctrlPr>
-                    <w:rPr>
-                      <w:rFonts w:ascii="Cambria Math" w:eastAsiaTheme="minorEastAsia" w:hAnsi="Cambria Math"/>
-                      <w:i/>
-                    </w:rPr>
-                  </m:ctrlPr>
-                </m:sSubPr>
-                <m:e>
-                  <m:r>
-                    <w:rPr>
-                      <w:rFonts w:ascii="Cambria Math" w:eastAsiaTheme="minorEastAsia" w:hAnsi="Cambria Math"/>
-                    </w:rPr>
-                    <m:t>n</m:t>
-                  </m:r>
-                </m:e>
-                <m:sub>
-                  <m:r>
-                    <w:rPr>
-                      <w:rFonts w:ascii="Cambria Math" w:eastAsiaTheme="minorEastAsia" w:hAnsi="Cambria Math"/>
-                    </w:rPr>
-                    <m:t>y</m:t>
-                  </m:r>
-                </m:sub>
-              </m:sSub>
-            </m:num>
-            <m:den>
-              <m:r>
-                <w:rPr>
-                  <w:rFonts w:ascii="Cambria Math" w:eastAsiaTheme="minorEastAsia" w:hAnsi="Cambria Math"/>
-                </w:rPr>
-                <m:t>2</m:t>
-              </m:r>
-            </m:den>
-          </m:f>
-          <m:r>
-            <w:rPr>
-              <w:rFonts w:ascii="Cambria Math" w:eastAsiaTheme="minorEastAsia" w:hAnsi="Cambria Math"/>
-            </w:rPr>
-            <m:t>(-</m:t>
-          </m:r>
-          <m:func>
-            <m:funcPr>
-              <m:ctrlPr>
-                <w:rPr>
-                  <w:rFonts w:ascii="Cambria Math" w:eastAsiaTheme="minorEastAsia" w:hAnsi="Cambria Math"/>
-                  <w:i/>
-                </w:rPr>
-              </m:ctrlPr>
-            </m:funcPr>
-            <m:fName>
-              <m:sSup>
-                <m:sSupPr>
-                  <m:ctrlPr>
-                    <w:rPr>
-                      <w:rFonts w:ascii="Cambria Math" w:eastAsiaTheme="minorEastAsia" w:hAnsi="Cambria Math"/>
-                    </w:rPr>
-                  </m:ctrlPr>
-                </m:sSupPr>
-                <m:e>
-                  <m:r>
-                    <m:rPr>
-                      <m:sty m:val="p"/>
-                    </m:rPr>
-                    <w:rPr>
-                      <w:rFonts w:ascii="Cambria Math" w:eastAsiaTheme="minorEastAsia" w:hAnsi="Cambria Math"/>
-                    </w:rPr>
-                    <m:t>cos</m:t>
-                  </m:r>
-                </m:e>
-                <m:sup>
-                  <m:r>
-                    <w:rPr>
-                      <w:rFonts w:ascii="Cambria Math" w:eastAsiaTheme="minorEastAsia" w:hAnsi="Cambria Math"/>
-                    </w:rPr>
-                    <m:t>2</m:t>
-                  </m:r>
-                </m:sup>
-              </m:sSup>
-            </m:fName>
-            <m:e>
-              <m:d>
-                <m:dPr>
-                  <m:ctrlPr>
-                    <w:rPr>
-                      <w:rFonts w:ascii="Cambria Math" w:eastAsiaTheme="minorEastAsia" w:hAnsi="Cambria Math"/>
-                      <w:i/>
-                    </w:rPr>
-                  </m:ctrlPr>
-                </m:dPr>
-                <m:e>
-                  <m:r>
-                    <w:rPr>
-                      <w:rFonts w:ascii="Cambria Math" w:hAnsi="Cambria Math"/>
-                    </w:rPr>
-                    <m:t>θ</m:t>
-                  </m:r>
-                </m:e>
-              </m:d>
-            </m:e>
-          </m:func>
-          <m:r>
-            <w:rPr>
-              <w:rFonts w:ascii="Cambria Math" w:eastAsiaTheme="minorEastAsia" w:hAnsi="Cambria Math"/>
-            </w:rPr>
-            <m:t>)</m:t>
-          </m:r>
-          <m:d>
-            <m:dPr>
-              <m:begChr m:val="|"/>
-              <m:endChr m:val=""/>
-              <m:ctrlPr>
-                <w:rPr>
-                  <w:rFonts w:ascii="Cambria Math" w:eastAsiaTheme="minorEastAsia" w:hAnsi="Cambria Math"/>
-                  <w:i/>
-                </w:rPr>
-              </m:ctrlPr>
-            </m:dPr>
-            <m:e>
-              <m:m>
-                <m:mPr>
-                  <m:mcs>
-                    <m:mc>
-                      <m:mcPr>
-                        <m:count m:val="1"/>
-                        <m:mcJc m:val="center"/>
-                      </m:mcPr>
-                    </m:mc>
-                  </m:mcs>
-                  <m:ctrlPr>
-                    <w:rPr>
-                      <w:rFonts w:ascii="Cambria Math" w:eastAsiaTheme="minorEastAsia" w:hAnsi="Cambria Math"/>
-                      <w:i/>
-                    </w:rPr>
-                  </m:ctrlPr>
-                </m:mPr>
-                <m:mr>
-                  <m:e>
-                    <m:sSub>
-                      <m:sSubPr>
-                        <m:ctrlPr>
-                          <w:rPr>
-                            <w:rFonts w:ascii="Cambria Math" w:hAnsi="Cambria Math"/>
-                          </w:rPr>
-                        </m:ctrlPr>
-                      </m:sSubPr>
-                      <m:e>
-                        <m:r>
-                          <m:rPr>
-                            <m:sty m:val="p"/>
-                          </m:rPr>
-                          <w:rPr>
-                            <w:rFonts w:ascii="Cambria Math" w:hAnsi="Cambria Math"/>
-                          </w:rPr>
-                          <m:t>θ</m:t>
-                        </m:r>
-                      </m:e>
-                      <m:sub>
-                        <m:r>
-                          <w:rPr>
-                            <w:rFonts w:ascii="Cambria Math" w:hAnsi="Cambria Math"/>
-                          </w:rPr>
-                          <m:t>1</m:t>
-                        </m:r>
-                      </m:sub>
-                    </m:sSub>
-                  </m:e>
-                </m:mr>
-                <m:mr>
-                  <m:e>
-                    <m:sSub>
-                      <m:sSubPr>
-                        <m:ctrlPr>
-                          <w:rPr>
-                            <w:rFonts w:ascii="Cambria Math" w:hAnsi="Cambria Math"/>
-                          </w:rPr>
-                        </m:ctrlPr>
-                      </m:sSubPr>
-                      <m:e>
-                        <m:r>
-                          <m:rPr>
-                            <m:sty m:val="p"/>
-                          </m:rPr>
-                          <w:rPr>
-                            <w:rFonts w:ascii="Cambria Math" w:hAnsi="Cambria Math"/>
-                          </w:rPr>
-                          <m:t>θ</m:t>
-                        </m:r>
-                      </m:e>
-                      <m:sub>
-                        <m:r>
-                          <w:rPr>
-                            <w:rFonts w:ascii="Cambria Math" w:hAnsi="Cambria Math"/>
-                          </w:rPr>
-                          <m:t>0</m:t>
-                        </m:r>
-                      </m:sub>
-                    </m:sSub>
-                  </m:e>
-                </m:mr>
-              </m:m>
-            </m:e>
-          </m:d>
-          <m:r>
-            <m:rPr>
-              <m:sty m:val="p"/>
-            </m:rPr>
-            <w:rPr>
-              <w:rFonts w:eastAsiaTheme="minorEastAsia"/>
-            </w:rPr>
-            <w:br/>
-          </m:r>
-        </m:oMath>
-        <m:oMath>
           <m:r>
             <m:rPr>
               <m:aln/>
@@ -26402,6 +27647,15 @@
               </m:func>
             </m:e>
           </m:d>
+          <m:r>
+            <m:rPr>
+              <m:sty m:val="p"/>
+            </m:rPr>
+            <w:rPr>
+              <w:rFonts w:eastAsiaTheme="minorEastAsia"/>
+            </w:rPr>
+            <w:br/>
+          </m:r>
         </m:oMath>
       </m:oMathPara>
     </w:p>
@@ -26412,6 +27666,82 @@
           <w:rFonts w:eastAsiaTheme="minorEastAsia"/>
         </w:rPr>
       </w:pPr>
+      <w:r>
+        <w:rPr>
+          <w:rFonts w:eastAsiaTheme="minorEastAsia"/>
+          <w:b/>
+          <w:i/>
+        </w:rPr>
+        <w:t>Note:</w:t>
+      </w:r>
+      <w:r>
+        <w:rPr>
+          <w:rFonts w:eastAsiaTheme="minorEastAsia"/>
+        </w:rPr>
+        <w:t xml:space="preserve"> </w:t>
+      </w:r>
+      <w:r>
+        <w:rPr>
+          <w:rFonts w:eastAsiaTheme="minorEastAsia"/>
+        </w:rPr>
+        <w:t xml:space="preserve">We notice that the normal at the neighbor location </w:t>
+      </w:r>
+      <m:oMath>
+        <m:sSup>
+          <m:sSupPr>
+            <m:ctrlPr>
+              <w:rPr>
+                <w:rFonts w:ascii="Cambria Math" w:hAnsi="Cambria Math"/>
+                <w:color w:val="C0504D" w:themeColor="accent2"/>
+              </w:rPr>
+            </m:ctrlPr>
+          </m:sSupPr>
+          <m:e>
+            <m:r>
+              <m:rPr>
+                <m:sty m:val="bi"/>
+              </m:rPr>
+              <w:rPr>
+                <w:rFonts w:ascii="Cambria Math" w:hAnsi="Cambria Math"/>
+                <w:color w:val="C0504D" w:themeColor="accent2"/>
+              </w:rPr>
+              <m:t>x</m:t>
+            </m:r>
+            <m:ctrlPr>
+              <w:rPr>
+                <w:rFonts w:ascii="Cambria Math" w:hAnsi="Cambria Math"/>
+                <w:b/>
+                <w:i/>
+                <w:color w:val="C0504D" w:themeColor="accent2"/>
+              </w:rPr>
+            </m:ctrlPr>
+          </m:e>
+          <m:sup>
+            <m:r>
+              <m:rPr>
+                <m:sty m:val="p"/>
+              </m:rPr>
+              <w:rPr>
+                <w:rFonts w:ascii="Cambria Math" w:hAnsi="Cambria Math"/>
+                <w:color w:val="C0504D" w:themeColor="accent2"/>
+              </w:rPr>
+              <m:t>'</m:t>
+            </m:r>
+          </m:sup>
+        </m:sSup>
+      </m:oMath>
+      <w:r>
+        <w:rPr>
+          <w:rFonts w:eastAsiaTheme="minorEastAsia"/>
+        </w:rPr>
+        <w:t xml:space="preserve"> has no influence over the computation thanks to the fact that we are only considering the diffuse Lambertian reflection</w:t>
+      </w:r>
+      <w:r>
+        <w:rPr>
+          <w:rFonts w:eastAsiaTheme="minorEastAsia"/>
+        </w:rPr>
+        <w:t xml:space="preserve"> here.</w:t>
+      </w:r>
     </w:p>
     <w:p>
       <w:pPr>
@@ -26423,15 +27753,119 @@
     </w:p>
     <w:p>
       <w:pPr>
+        <w:pStyle w:val="Heading2"/>
+        <w:numPr>
+          <w:ilvl w:val="2"/>
+          <w:numId w:val="10"/>
+        </w:numPr>
+        <w:rPr>
+          <w:rFonts w:eastAsiaTheme="minorEastAsia"/>
+        </w:rPr>
+      </w:pPr>
+      <w:r>
+        <w:rPr>
+          <w:rFonts w:eastAsiaTheme="minorEastAsia"/>
+        </w:rPr>
+        <w:t>Accounting for the Fresnel Term</w:t>
+      </w:r>
+    </w:p>
+    <w:p/>
+    <w:p>
+      <w:pPr>
         <w:ind w:left="-540" w:right="-540"/>
         <w:rPr>
           <w:rFonts w:eastAsiaTheme="minorEastAsia"/>
         </w:rPr>
       </w:pPr>
-    </w:p>
-    <w:p>
-      <w:pPr>
-        <w:ind w:right="-540"/>
+      <w:proofErr w:type="spellStart"/>
+      <w:r>
+        <w:rPr>
+          <w:rFonts w:eastAsiaTheme="minorEastAsia"/>
+          <w:i/>
+        </w:rPr>
+        <w:t>Tagada</w:t>
+      </w:r>
+      <w:proofErr w:type="spellEnd"/>
+      <w:r>
+        <w:rPr>
+          <w:rFonts w:eastAsiaTheme="minorEastAsia"/>
+          <w:i/>
+        </w:rPr>
+        <w:t>!</w:t>
+      </w:r>
+      <w:bookmarkStart w:id="13" w:name="_GoBack"/>
+      <w:bookmarkEnd w:id="13"/>
+    </w:p>
+    <w:p/>
+    <w:p>
+      <w:pPr>
+        <w:ind w:left="-540" w:right="-540"/>
+        <w:rPr>
+          <w:b/>
+          <w:color w:val="FF0000"/>
+          <w:sz w:val="48"/>
+          <w:szCs w:val="48"/>
+        </w:rPr>
+      </w:pPr>
+      <w:r>
+        <w:rPr>
+          <w:b/>
+          <w:color w:val="FF0000"/>
+          <w:sz w:val="48"/>
+          <w:szCs w:val="48"/>
+        </w:rPr>
+        <w:t xml:space="preserve">TODO: </w:t>
+      </w:r>
+      <w:r>
+        <w:rPr>
+          <w:b/>
+          <w:color w:val="FF0000"/>
+          <w:sz w:val="48"/>
+          <w:szCs w:val="48"/>
+        </w:rPr>
+        <w:t>Integrate F0!!!!</w:t>
+      </w:r>
+    </w:p>
+    <w:p>
+      <w:pPr>
+        <w:ind w:left="-540" w:right="-540"/>
+        <w:rPr>
+          <w:b/>
+          <w:color w:val="FF0000"/>
+          <w:sz w:val="48"/>
+          <w:szCs w:val="48"/>
+        </w:rPr>
+      </w:pPr>
+      <w:r>
+        <w:rPr>
+          <w:b/>
+          <w:color w:val="FF0000"/>
+          <w:sz w:val="48"/>
+          <w:szCs w:val="48"/>
+        </w:rPr>
+        <w:t xml:space="preserve">TODO: Show </w:t>
+      </w:r>
+      <w:r>
+        <w:rPr>
+          <w:b/>
+          <w:color w:val="FF0000"/>
+          <w:sz w:val="48"/>
+          <w:szCs w:val="48"/>
+        </w:rPr>
+        <w:t>ON/OFF image</w:t>
+      </w:r>
+    </w:p>
+    <w:p>
+      <w:pPr>
+        <w:ind w:left="-540" w:right="-540"/>
+        <w:rPr>
+          <w:rFonts w:eastAsiaTheme="minorEastAsia"/>
+        </w:rPr>
+      </w:pPr>
+    </w:p>
+    <w:p>
+      <w:pPr>
+        <w:ind w:left="-540" w:right="-540"/>
         <w:rPr>
           <w:rFonts w:eastAsiaTheme="minorEastAsia"/>
         </w:rPr>
@@ -26912,8 +28346,129 @@
         <w:t xml:space="preserve"> as:</w:t>
       </w:r>
     </w:p>
-    <w:p/>
-    <w:p/>
+    <w:p>
+      <w:pPr>
+        <w:ind w:left="-540" w:right="-540"/>
+        <w:rPr>
+          <w:b/>
+          <w:color w:val="FF0000"/>
+          <w:sz w:val="48"/>
+          <w:szCs w:val="48"/>
+          <w:lang w:val="fr-FR"/>
+        </w:rPr>
+      </w:pPr>
+      <w:proofErr w:type="gramStart"/>
+      <w:r>
+        <w:rPr>
+          <w:b/>
+          <w:color w:val="FF0000"/>
+          <w:sz w:val="48"/>
+          <w:szCs w:val="48"/>
+          <w:lang w:val="fr-FR"/>
+        </w:rPr>
+        <w:t>TODO:</w:t>
+      </w:r>
+      <w:proofErr w:type="gramEnd"/>
+      <w:r>
+        <w:rPr>
+          <w:b/>
+          <w:color w:val="FF0000"/>
+          <w:sz w:val="48"/>
+          <w:szCs w:val="48"/>
+          <w:lang w:val="fr-FR"/>
+        </w:rPr>
+        <w:t xml:space="preserve"> </w:t>
+      </w:r>
+      <w:proofErr w:type="spellStart"/>
+      <w:r>
+        <w:rPr>
+          <w:b/>
+          <w:color w:val="FF0000"/>
+          <w:sz w:val="48"/>
+          <w:szCs w:val="48"/>
+          <w:lang w:val="fr-FR"/>
+        </w:rPr>
+        <w:t>Optimize</w:t>
+      </w:r>
+      <w:proofErr w:type="spellEnd"/>
+      <w:r>
+        <w:rPr>
+          <w:b/>
+          <w:color w:val="FF0000"/>
+          <w:sz w:val="48"/>
+          <w:szCs w:val="48"/>
+          <w:lang w:val="fr-FR"/>
+        </w:rPr>
+        <w:t xml:space="preserve">! Ca rame à </w:t>
+      </w:r>
+      <w:proofErr w:type="gramStart"/>
+      <w:r>
+        <w:rPr>
+          <w:b/>
+          <w:color w:val="FF0000"/>
+          <w:sz w:val="48"/>
+          <w:szCs w:val="48"/>
+          <w:lang w:val="fr-FR"/>
+        </w:rPr>
+        <w:t>mort!</w:t>
+      </w:r>
+      <w:proofErr w:type="gramEnd"/>
+      <w:r>
+        <w:rPr>
+          <w:b/>
+          <w:color w:val="FF0000"/>
+          <w:sz w:val="48"/>
+          <w:szCs w:val="48"/>
+          <w:lang w:val="fr-FR"/>
+        </w:rPr>
+        <w:t> </w:t>
+      </w:r>
+      <w:r>
+        <w:rPr>
+          <w:rFonts w:ascii="Segoe UI Emoji" w:eastAsia="Segoe UI Emoji" w:hAnsi="Segoe UI Emoji" w:cs="Segoe UI Emoji"/>
+          <w:b/>
+          <w:color w:val="FF0000"/>
+          <w:sz w:val="48"/>
+          <w:szCs w:val="48"/>
+          <w:lang w:val="fr-FR"/>
+        </w:rPr>
+        <w:t>☹</w:t>
+      </w:r>
+      <w:r>
+        <w:rPr>
+          <w:rFonts w:ascii="Segoe UI Emoji" w:eastAsia="Segoe UI Emoji" w:hAnsi="Segoe UI Emoji" w:cs="Segoe UI Emoji"/>
+          <w:b/>
+          <w:color w:val="FF0000"/>
+          <w:sz w:val="48"/>
+          <w:szCs w:val="48"/>
+          <w:lang w:val="fr-FR"/>
+        </w:rPr>
+        <w:t xml:space="preserve"> </w:t>
+      </w:r>
+    </w:p>
+    <w:p>
+      <w:pPr>
+        <w:ind w:left="-540" w:right="-540"/>
+        <w:rPr>
+          <w:rFonts w:eastAsiaTheme="minorEastAsia"/>
+          <w:lang w:val="fr-FR"/>
+        </w:rPr>
+      </w:pPr>
+    </w:p>
+    <w:p>
+      <w:pPr>
+        <w:rPr>
+          <w:lang w:val="fr-FR"/>
+        </w:rPr>
+      </w:pPr>
+    </w:p>
+    <w:p>
+      <w:pPr>
+        <w:rPr>
+          <w:lang w:val="fr-FR"/>
+        </w:rPr>
+      </w:pPr>
+    </w:p>
     <w:p>
       <w:pPr>
         <w:pStyle w:val="Title"/>
@@ -26923,6 +28478,10 @@
         </w:numPr>
       </w:pPr>
       <w:r>
+        <w:rPr>
+          <w:lang w:val="fr-FR"/>
+        </w:rPr>
+        <w:lastRenderedPageBreak/>
         <w:t xml:space="preserve"> </w:t>
       </w:r>
       <w:r>
@@ -26931,7 +28490,6 @@
     </w:p>
     <w:p>
       <w:r>
-        <w:lastRenderedPageBreak/>
         <w:t xml:space="preserve">Special thanks to </w:t>
       </w:r>
       <w:r>
@@ -26960,7 +28518,13 @@
         <w:t xml:space="preserve">his </w:t>
       </w:r>
       <w:r>
-        <w:t>clever remarks,</w:t>
+        <w:t>clever remarks</w:t>
+      </w:r>
+      <w:r>
+        <w:t xml:space="preserve"> and general support</w:t>
+      </w:r>
+      <w:r>
+        <w:t>,</w:t>
       </w:r>
       <w:r>
         <w:t xml:space="preserve"> </w:t>
@@ -26974,7 +28538,7 @@
       <w:r>
         <w:t xml:space="preserve"> </w:t>
       </w:r>
-      <w:hyperlink r:id="rId17" w:history="1">
+      <w:hyperlink r:id="rId19" w:history="1">
         <w:r>
           <w:rPr>
             <w:rStyle w:val="Hyperlink"/>
@@ -27270,7 +28834,7 @@
         </w:rPr>
         <w:t>, B. 2018, “</w:t>
       </w:r>
-      <w:hyperlink r:id="rId18" w:history="1">
+      <w:hyperlink r:id="rId20" w:history="1">
         <w:r>
           <w:rPr>
             <w:rStyle w:val="Hyperlink"/>
@@ -27292,11 +28856,25 @@
           <w:i/>
         </w:rPr>
       </w:pPr>
+      <w:bookmarkStart w:id="19" w:name="REF_5"/>
+      <w:bookmarkEnd w:id="19"/>
       <w:r>
         <w:rPr>
           <w:i/>
         </w:rPr>
-        <w:t xml:space="preserve">[] </w:t>
+        <w:t>[</w:t>
+      </w:r>
+      <w:r>
+        <w:rPr>
+          <w:i/>
+        </w:rPr>
+        <w:t>5</w:t>
+      </w:r>
+      <w:r>
+        <w:rPr>
+          <w:i/>
+        </w:rPr>
+        <w:t xml:space="preserve">] </w:t>
       </w:r>
       <w:proofErr w:type="spellStart"/>
       <w:r>
@@ -27319,23 +28897,30 @@
           <w:i/>
         </w:rPr>
       </w:pPr>
-    </w:p>
-    <w:p>
-      <w:pPr>
+      <w:bookmarkStart w:id="20" w:name="REF_6"/>
+      <w:bookmarkEnd w:id="20"/>
+      <w:r>
         <w:rPr>
           <w:i/>
         </w:rPr>
-      </w:pPr>
+        <w:t>[</w:t>
+      </w:r>
       <w:r>
         <w:rPr>
           <w:i/>
         </w:rPr>
-        <w:t>[]</w:t>
+        <w:t>6</w:t>
       </w:r>
       <w:r>
         <w:rPr>
           <w:i/>
         </w:rPr>
+        <w:t>]</w:t>
+      </w:r>
+      <w:r>
+        <w:rPr>
+          <w:i/>
+        </w:rPr>
         <w:t xml:space="preserve"> </w:t>
       </w:r>
       <w:r>
@@ -27344,7 +28929,7 @@
         </w:rPr>
         <w:t>Cook, J. D. “</w:t>
       </w:r>
-      <w:hyperlink r:id="rId19" w:history="1">
+      <w:hyperlink r:id="rId21" w:history="1">
         <w:r>
           <w:rPr>
             <w:rStyle w:val="Hyperlink"/>
@@ -30661,7 +32246,6 @@
   <w:style w:type="character" w:default="1" w:styleId="DefaultParagraphFont">
     <w:name w:val="Default Paragraph Font"/>
     <w:uiPriority w:val="1"/>
-    <w:semiHidden/>
     <w:unhideWhenUsed/>
   </w:style>
   <w:style w:type="table" w:default="1" w:styleId="TableNormal">
@@ -31292,7 +32876,7 @@
 </file>
 
 <file path=customXml/itemProps1.xml><?xml version="1.0" encoding="utf-8"?>
-<ds:datastoreItem xmlns:ds="http://schemas.openxmlformats.org/officeDocument/2006/customXml" ds:itemID="{3F8C9CCF-77AE-4C12-A2D4-01D7D53921CA}">
+<ds:datastoreItem xmlns:ds="http://schemas.openxmlformats.org/officeDocument/2006/customXml" ds:itemID="{E75543E8-3657-4B67-84D3-F280870A054D}">
   <ds:schemaRefs>
     <ds:schemaRef ds:uri="http://schemas.openxmlformats.org/officeDocument/2006/bibliography"/>
   </ds:schemaRefs>

</xml_diff>